<commit_message>
Add PSNR and SSIM functions
</commit_message>
<xml_diff>
--- a/Digital Signal Processing - Final Project.docx
+++ b/Digital Signal Processing - Final Project.docx
@@ -670,25 +670,7 @@
           <w:sz w:val="24"/>
           <w:szCs w:val="24"/>
         </w:rPr>
-        <w:t xml:space="preserve">re (take references from our original paper, e.g. nuclear norm, block </w:t>
-      </w:r>
-      <w:proofErr w:type="gramStart"/>
-      <w:r>
-        <w:rPr>
-          <w:rFonts w:ascii="David" w:eastAsiaTheme="minorEastAsia" w:hAnsi="David" w:cs="David"/>
-          <w:sz w:val="24"/>
-          <w:szCs w:val="24"/>
-        </w:rPr>
-        <w:t>matching,…</w:t>
-      </w:r>
-      <w:proofErr w:type="gramEnd"/>
-      <w:r>
-        <w:rPr>
-          <w:rFonts w:ascii="David" w:eastAsiaTheme="minorEastAsia" w:hAnsi="David" w:cs="David"/>
-          <w:sz w:val="24"/>
-          <w:szCs w:val="24"/>
-        </w:rPr>
-        <w:t>)</w:t>
+        <w:t>re (take references from our original paper, e.g. nuclear norm, block matching,…)</w:t>
       </w:r>
     </w:p>
     <w:p>
@@ -1463,6 +1445,31 @@
           <w:szCs w:val="24"/>
         </w:rPr>
         <w:t>Also check run-times for various methods/parameters.</w:t>
+      </w:r>
+    </w:p>
+    <w:p>
+      <w:pPr>
+        <w:pStyle w:val="ListParagraph"/>
+        <w:numPr>
+          <w:ilvl w:val="1"/>
+          <w:numId w:val="1"/>
+        </w:numPr>
+        <w:bidi w:val="0"/>
+        <w:spacing w:line="360" w:lineRule="auto"/>
+        <w:jc w:val="both"/>
+        <w:rPr>
+          <w:rFonts w:ascii="David" w:eastAsiaTheme="minorEastAsia" w:hAnsi="David" w:cs="David"/>
+          <w:sz w:val="24"/>
+          <w:szCs w:val="24"/>
+        </w:rPr>
+      </w:pPr>
+      <w:r>
+        <w:rPr>
+          <w:rFonts w:ascii="David" w:eastAsiaTheme="minorEastAsia" w:hAnsi="David" w:cs="David"/>
+          <w:sz w:val="24"/>
+          <w:szCs w:val="24"/>
+        </w:rPr>
+        <w:t>Show improvement of the addition of multiple reference frames logic by plotting results with and without it</w:t>
       </w:r>
     </w:p>
     <w:p>

</xml_diff>

<commit_message>
Add an example of block matching, add saveVid flag to test
</commit_message>
<xml_diff>
--- a/Digital Signal Processing - Final Project.docx
+++ b/Digital Signal Processing - Final Project.docx
@@ -8485,6 +8485,117 @@
     </w:p>
     <w:p>
       <w:pPr>
+        <w:spacing w:after="160"/>
+        <w:rPr>
+          <w:rFonts w:eastAsiaTheme="minorEastAsia" w:cs="David"/>
+          <w:szCs w:val="24"/>
+        </w:rPr>
+      </w:pPr>
+      <w:r>
+        <w:rPr>
+          <w:rFonts w:eastAsiaTheme="minorEastAsia" w:cs="David"/>
+          <w:szCs w:val="24"/>
+        </w:rPr>
+        <w:t>Below is an example for predictive block matching through 3 following frames:</w:t>
+      </w:r>
+    </w:p>
+    <w:p>
+      <w:pPr>
+        <w:spacing w:after="160"/>
+        <w:rPr>
+          <w:rFonts w:eastAsiaTheme="minorEastAsia" w:cs="David"/>
+          <w:szCs w:val="24"/>
+        </w:rPr>
+      </w:pPr>
+      <w:r>
+        <w:rPr>
+          <w:rFonts w:eastAsiaTheme="minorEastAsia" w:cs="David"/>
+          <w:szCs w:val="24"/>
+        </w:rPr>
+        <w:lastRenderedPageBreak/>
+        <w:drawing>
+          <wp:inline distT="0" distB="0" distL="0" distR="0" wp14:anchorId="450C2FF8" wp14:editId="0D2A270C">
+            <wp:extent cx="5943600" cy="1757045"/>
+            <wp:effectExtent l="0" t="0" r="0" b="0"/>
+            <wp:docPr id="2" name="Picture 2" descr="A picture containing text, flag&#10;&#10;Description automatically generated"/>
+            <wp:cNvGraphicFramePr>
+              <a:graphicFrameLocks xmlns:a="http://schemas.openxmlformats.org/drawingml/2006/main" noChangeAspect="1"/>
+            </wp:cNvGraphicFramePr>
+            <a:graphic xmlns:a="http://schemas.openxmlformats.org/drawingml/2006/main">
+              <a:graphicData uri="http://schemas.openxmlformats.org/drawingml/2006/picture">
+                <pic:pic xmlns:pic="http://schemas.openxmlformats.org/drawingml/2006/picture">
+                  <pic:nvPicPr>
+                    <pic:cNvPr id="2" name="Picture 2" descr="A picture containing text, flag&#10;&#10;Description automatically generated"/>
+                    <pic:cNvPicPr/>
+                  </pic:nvPicPr>
+                  <pic:blipFill>
+                    <a:blip r:embed="rId15"/>
+                    <a:stretch>
+                      <a:fillRect/>
+                    </a:stretch>
+                  </pic:blipFill>
+                  <pic:spPr>
+                    <a:xfrm>
+                      <a:off x="0" y="0"/>
+                      <a:ext cx="5943600" cy="1757045"/>
+                    </a:xfrm>
+                    <a:prstGeom prst="rect">
+                      <a:avLst/>
+                    </a:prstGeom>
+                  </pic:spPr>
+                </pic:pic>
+              </a:graphicData>
+            </a:graphic>
+          </wp:inline>
+        </w:drawing>
+      </w:r>
+    </w:p>
+    <w:p>
+      <w:pPr>
+        <w:spacing w:after="160"/>
+        <w:rPr>
+          <w:rFonts w:eastAsiaTheme="minorEastAsia" w:cs="David"/>
+          <w:szCs w:val="24"/>
+        </w:rPr>
+      </w:pPr>
+      <w:r>
+        <w:rPr>
+          <w:rFonts w:eastAsiaTheme="minorEastAsia" w:cs="David"/>
+          <w:szCs w:val="24"/>
+        </w:rPr>
+        <w:t xml:space="preserve">Frame #10 is the reference frame, the red rectangle is the reference patch, the green rectangles represent the search window (notice the larger window for the predictive BM in frame #10, and the multiple smaller windows for the following frames), the cyan rectangles are the matched patches per frame, which are also the indices for the search windows for the following frame. </w:t>
+      </w:r>
+      <w:r>
+        <w:rPr>
+          <w:rFonts w:eastAsiaTheme="minorEastAsia" w:cs="David"/>
+          <w:szCs w:val="24"/>
+        </w:rPr>
+        <w:t>Notice how even though the wheel moves a bit between frames, our predictive block matching process allows finding the moved patches. Also n</w:t>
+      </w:r>
+      <w:r>
+        <w:rPr>
+          <w:rFonts w:eastAsiaTheme="minorEastAsia" w:cs="David"/>
+          <w:szCs w:val="24"/>
+        </w:rPr>
+        <w:t xml:space="preserve">otice that there appear to be matched patches outside of a legal search window. This is not a </w:t>
+      </w:r>
+      <w:r>
+        <w:rPr>
+          <w:rFonts w:eastAsiaTheme="minorEastAsia" w:cs="David"/>
+          <w:szCs w:val="24"/>
+        </w:rPr>
+        <w:t>bug but</w:t>
+      </w:r>
+      <w:r>
+        <w:rPr>
+          <w:rFonts w:eastAsiaTheme="minorEastAsia" w:cs="David"/>
+          <w:szCs w:val="24"/>
+        </w:rPr>
+        <w:t xml:space="preserve"> is caused by the fact that we choose the globally most similar patches only after the block matching is done for all frames, causing some of the actual search windows to disappear from our plot.</w:t>
+      </w:r>
+    </w:p>
+    <w:p>
+      <w:pPr>
         <w:pStyle w:val="Heading3"/>
       </w:pPr>
       <w:bookmarkStart w:id="24" w:name="_Toc80286677"/>
@@ -8759,7 +8870,6 @@
       </w:pPr>
       <w:bookmarkStart w:id="25" w:name="_Toc80286678"/>
       <w:r>
-        <w:lastRenderedPageBreak/>
         <w:t>WNNM</w:t>
       </w:r>
       <w:bookmarkEnd w:id="25"/>
@@ -9283,7 +9393,14 @@
         <w:rPr>
           <w:rFonts w:eastAsiaTheme="minorEastAsia"/>
         </w:rPr>
-        <w:t xml:space="preserve">, and hold a count matrix for each pixel </w:t>
+        <w:t xml:space="preserve">, and hold a count matrix </w:t>
+      </w:r>
+      <w:r>
+        <w:rPr>
+          <w:rFonts w:eastAsiaTheme="minorEastAsia"/>
+        </w:rPr>
+        <w:lastRenderedPageBreak/>
+        <w:t xml:space="preserve">for each pixel </w:t>
       </w:r>
       <m:oMath>
         <m:r>
@@ -9708,7 +9825,6 @@
           <w:szCs w:val="24"/>
           <w:highlight w:val="yellow"/>
         </w:rPr>
-        <w:lastRenderedPageBreak/>
         <w:t>Maybe – make a graph showing the PSNR as a dependency of how many patches we use, or of the proportion of spatial/temporal patches in group.</w:t>
       </w:r>
     </w:p>
@@ -9827,6 +9943,7 @@
       </w:pPr>
       <w:bookmarkStart w:id="32" w:name="_Toc80286684"/>
       <w:r>
+        <w:lastRenderedPageBreak/>
         <w:t>Summary</w:t>
       </w:r>
       <w:bookmarkEnd w:id="32"/>

</xml_diff>

<commit_message>
Add AnalyzeParameter for optimizing hyperparameters, change saving flags default to false
</commit_message>
<xml_diff>
--- a/Digital Signal Processing - Final Project.docx
+++ b/Digital Signal Processing - Final Project.docx
@@ -6841,15 +6841,7 @@
     </w:p>
     <w:p>
       <w:r>
-        <w:t xml:space="preserve">As suggested in many </w:t>
-      </w:r>
-      <w:proofErr w:type="gramStart"/>
-      <w:r>
-        <w:t>image</w:t>
-      </w:r>
-      <w:proofErr w:type="gramEnd"/>
-      <w:r>
-        <w:t xml:space="preserve"> and video denoising algorithms based on the concept of block matching, including (</w:t>
+        <w:t>As suggested in many image and video denoising algorithms based on the concept of block matching, including (</w:t>
       </w:r>
       <w:r>
         <w:rPr>
@@ -7279,23 +7271,7 @@
           <w:rFonts w:eastAsiaTheme="minorEastAsia" w:cs="David"/>
           <w:szCs w:val="24"/>
         </w:rPr>
-        <w:t xml:space="preserve"> to reduce computational cost. Distances for all patches in this win</w:t>
-      </w:r>
-      <w:proofErr w:type="spellStart"/>
-      <w:r>
-        <w:rPr>
-          <w:rFonts w:eastAsiaTheme="minorEastAsia" w:cs="David"/>
-          <w:szCs w:val="24"/>
-        </w:rPr>
-        <w:t>dow</w:t>
-      </w:r>
-      <w:proofErr w:type="spellEnd"/>
-      <w:r>
-        <w:rPr>
-          <w:rFonts w:eastAsiaTheme="minorEastAsia" w:cs="David"/>
-          <w:szCs w:val="24"/>
-        </w:rPr>
-        <w:t xml:space="preserve"> are calculated</w:t>
+        <w:t xml:space="preserve"> to reduce computational cost. Distances for all patches in this window are calculated</w:t>
       </w:r>
       <w:r>
         <w:rPr>
@@ -7785,23 +7761,7 @@
           <w:rFonts w:eastAsiaTheme="minorEastAsia" w:cs="David"/>
           <w:szCs w:val="24"/>
         </w:rPr>
-        <w:t xml:space="preserve"> search w</w:t>
-      </w:r>
-      <w:proofErr w:type="spellStart"/>
-      <w:r>
-        <w:rPr>
-          <w:rFonts w:eastAsiaTheme="minorEastAsia" w:cs="David"/>
-          <w:szCs w:val="24"/>
-        </w:rPr>
-        <w:t>indows</w:t>
-      </w:r>
-      <w:proofErr w:type="spellEnd"/>
-      <w:r>
-        <w:rPr>
-          <w:rFonts w:eastAsiaTheme="minorEastAsia" w:cs="David"/>
-          <w:szCs w:val="24"/>
-        </w:rPr>
-        <w:t xml:space="preserve"> around each patch index, with a search window of size </w:t>
+        <w:t xml:space="preserve"> search windows around each patch index, with a search window of size </w:t>
       </w:r>
       <m:oMath>
         <m:sSub>
@@ -7989,23 +7949,7 @@
           <w:rFonts w:eastAsiaTheme="minorEastAsia" w:cs="David"/>
           <w:szCs w:val="24"/>
         </w:rPr>
-        <w:t xml:space="preserve"> since we have already found the spatially similar patches and now should only find their movement between neighb</w:t>
-      </w:r>
-      <w:proofErr w:type="spellStart"/>
-      <w:r>
-        <w:rPr>
-          <w:rFonts w:eastAsiaTheme="minorEastAsia" w:cs="David"/>
-          <w:szCs w:val="24"/>
-        </w:rPr>
-        <w:t>oring</w:t>
-      </w:r>
-      <w:proofErr w:type="spellEnd"/>
-      <w:r>
-        <w:rPr>
-          <w:rFonts w:eastAsiaTheme="minorEastAsia" w:cs="David"/>
-          <w:szCs w:val="24"/>
-        </w:rPr>
-        <w:t xml:space="preserve"> frames. </w:t>
+        <w:t xml:space="preserve"> since we have already found the spatially similar patches and now should only find their movement between neighboring frames. </w:t>
       </w:r>
       <w:r>
         <w:rPr>
@@ -9546,21 +9490,7 @@
         <w:rPr>
           <w:rFonts w:eastAsiaTheme="minorEastAsia"/>
         </w:rPr>
-        <w:t>, and since some frames/patches may rem</w:t>
-      </w:r>
-      <w:proofErr w:type="spellStart"/>
-      <w:r>
-        <w:rPr>
-          <w:rFonts w:eastAsiaTheme="minorEastAsia"/>
-        </w:rPr>
-        <w:t>ain</w:t>
-      </w:r>
-      <w:proofErr w:type="spellEnd"/>
-      <w:r>
-        <w:rPr>
-          <w:rFonts w:eastAsiaTheme="minorEastAsia"/>
-        </w:rPr>
-        <w:t xml:space="preserve"> un-processed after these steps due to not reaching the frame on not grouping the patches, we perform steps </w:t>
+        <w:t xml:space="preserve">, and since some frames/patches may remain un-processed after these steps due to not reaching the frame on not grouping the patches, we perform steps </w:t>
       </w:r>
       <w:r>
         <w:rPr>
@@ -9784,25 +9714,7 @@
           <w:szCs w:val="24"/>
           <w:highlight w:val="yellow"/>
         </w:rPr>
-        <w:t xml:space="preserve">compare block matching using only temporal blocks to using a </w:t>
-      </w:r>
-      <w:proofErr w:type="spellStart"/>
-      <w:r>
-        <w:rPr>
-          <w:rFonts w:eastAsiaTheme="minorEastAsia" w:cs="David"/>
-          <w:szCs w:val="24"/>
-          <w:highlight w:val="yellow"/>
-        </w:rPr>
-        <w:t>spatio</w:t>
-      </w:r>
-      <w:proofErr w:type="spellEnd"/>
-      <w:r>
-        <w:rPr>
-          <w:rFonts w:eastAsiaTheme="minorEastAsia" w:cs="David"/>
-          <w:szCs w:val="24"/>
-          <w:highlight w:val="yellow"/>
-        </w:rPr>
-        <w:t>-temporal mix.</w:t>
+        <w:t>compare block matching using only temporal blocks to using a spatio-temporal mix.</w:t>
       </w:r>
     </w:p>
     <w:p>
@@ -9848,25 +9760,7 @@
           <w:szCs w:val="24"/>
           <w:highlight w:val="yellow"/>
         </w:rPr>
-        <w:t>Show results on an image (</w:t>
-      </w:r>
-      <w:proofErr w:type="spellStart"/>
-      <w:r>
-        <w:rPr>
-          <w:rFonts w:eastAsiaTheme="minorEastAsia" w:cs="David"/>
-          <w:szCs w:val="24"/>
-          <w:highlight w:val="yellow"/>
-        </w:rPr>
-        <w:t>lena</w:t>
-      </w:r>
-      <w:proofErr w:type="spellEnd"/>
-      <w:r>
-        <w:rPr>
-          <w:rFonts w:eastAsiaTheme="minorEastAsia" w:cs="David"/>
-          <w:szCs w:val="24"/>
-          <w:highlight w:val="yellow"/>
-        </w:rPr>
-        <w:t>/single frame) to show that our algorithm works well on a single image.</w:t>
+        <w:t>Show results on an image (lena/single frame) to show that our algorithm works well on a single image.</w:t>
       </w:r>
     </w:p>
     <w:p>
@@ -9900,6 +9794,149 @@
           <w:szCs w:val="24"/>
         </w:rPr>
       </w:pPr>
+      <w:r>
+        <w:rPr>
+          <w:rFonts w:eastAsiaTheme="minorEastAsia" w:cs="David"/>
+          <w:szCs w:val="24"/>
+        </w:rPr>
+        <w:lastRenderedPageBreak/>
+        <w:drawing>
+          <wp:inline distT="0" distB="0" distL="0" distR="0" wp14:anchorId="11587E17" wp14:editId="52353858">
+            <wp:extent cx="5943600" cy="3107690"/>
+            <wp:effectExtent l="0" t="0" r="0" b="0"/>
+            <wp:docPr id="3" name="Picture 3" descr="Graphical user interface, application&#10;&#10;Description automatically generated"/>
+            <wp:cNvGraphicFramePr>
+              <a:graphicFrameLocks xmlns:a="http://schemas.openxmlformats.org/drawingml/2006/main" noChangeAspect="1"/>
+            </wp:cNvGraphicFramePr>
+            <a:graphic xmlns:a="http://schemas.openxmlformats.org/drawingml/2006/main">
+              <a:graphicData uri="http://schemas.openxmlformats.org/drawingml/2006/picture">
+                <pic:pic xmlns:pic="http://schemas.openxmlformats.org/drawingml/2006/picture">
+                  <pic:nvPicPr>
+                    <pic:cNvPr id="3" name="Picture 3" descr="Graphical user interface, application&#10;&#10;Description automatically generated"/>
+                    <pic:cNvPicPr/>
+                  </pic:nvPicPr>
+                  <pic:blipFill>
+                    <a:blip r:embed="rId16"/>
+                    <a:stretch>
+                      <a:fillRect/>
+                    </a:stretch>
+                  </pic:blipFill>
+                  <pic:spPr>
+                    <a:xfrm>
+                      <a:off x="0" y="0"/>
+                      <a:ext cx="5943600" cy="3107690"/>
+                    </a:xfrm>
+                    <a:prstGeom prst="rect">
+                      <a:avLst/>
+                    </a:prstGeom>
+                  </pic:spPr>
+                </pic:pic>
+              </a:graphicData>
+            </a:graphic>
+          </wp:inline>
+        </w:drawing>
+      </w:r>
+    </w:p>
+    <w:p>
+      <w:pPr>
+        <w:spacing w:after="160"/>
+        <w:rPr>
+          <w:rFonts w:eastAsiaTheme="minorEastAsia" w:cs="David"/>
+          <w:szCs w:val="24"/>
+        </w:rPr>
+      </w:pPr>
+      <w:r>
+        <w:rPr>
+          <w:rFonts w:eastAsiaTheme="minorEastAsia" w:cs="David"/>
+          <w:szCs w:val="24"/>
+        </w:rPr>
+        <w:drawing>
+          <wp:inline distT="0" distB="0" distL="0" distR="0" wp14:anchorId="29C1A442" wp14:editId="1586BB05">
+            <wp:extent cx="5943600" cy="3020695"/>
+            <wp:effectExtent l="0" t="0" r="0" b="8255"/>
+            <wp:docPr id="6" name="Picture 6" descr="A picture containing timeline&#10;&#10;Description automatically generated"/>
+            <wp:cNvGraphicFramePr>
+              <a:graphicFrameLocks xmlns:a="http://schemas.openxmlformats.org/drawingml/2006/main" noChangeAspect="1"/>
+            </wp:cNvGraphicFramePr>
+            <a:graphic xmlns:a="http://schemas.openxmlformats.org/drawingml/2006/main">
+              <a:graphicData uri="http://schemas.openxmlformats.org/drawingml/2006/picture">
+                <pic:pic xmlns:pic="http://schemas.openxmlformats.org/drawingml/2006/picture">
+                  <pic:nvPicPr>
+                    <pic:cNvPr id="6" name="Picture 6" descr="A picture containing timeline&#10;&#10;Description automatically generated"/>
+                    <pic:cNvPicPr/>
+                  </pic:nvPicPr>
+                  <pic:blipFill>
+                    <a:blip r:embed="rId17"/>
+                    <a:stretch>
+                      <a:fillRect/>
+                    </a:stretch>
+                  </pic:blipFill>
+                  <pic:spPr>
+                    <a:xfrm>
+                      <a:off x="0" y="0"/>
+                      <a:ext cx="5943600" cy="3020695"/>
+                    </a:xfrm>
+                    <a:prstGeom prst="rect">
+                      <a:avLst/>
+                    </a:prstGeom>
+                  </pic:spPr>
+                </pic:pic>
+              </a:graphicData>
+            </a:graphic>
+          </wp:inline>
+        </w:drawing>
+      </w:r>
+    </w:p>
+    <w:p>
+      <w:pPr>
+        <w:spacing w:after="160"/>
+        <w:rPr>
+          <w:rFonts w:eastAsiaTheme="minorEastAsia" w:cs="David"/>
+          <w:szCs w:val="24"/>
+        </w:rPr>
+      </w:pPr>
+      <w:r>
+        <w:rPr>
+          <w:rFonts w:eastAsiaTheme="minorEastAsia" w:cs="David"/>
+          <w:szCs w:val="24"/>
+        </w:rPr>
+        <w:lastRenderedPageBreak/>
+        <w:drawing>
+          <wp:inline distT="0" distB="0" distL="0" distR="0" wp14:anchorId="2A16D51C" wp14:editId="4D5E136C">
+            <wp:extent cx="5943600" cy="3107055"/>
+            <wp:effectExtent l="0" t="0" r="0" b="0"/>
+            <wp:docPr id="7" name="Picture 7" descr="Graphical user interface, chart, scatter chart&#10;&#10;Description automatically generated"/>
+            <wp:cNvGraphicFramePr>
+              <a:graphicFrameLocks xmlns:a="http://schemas.openxmlformats.org/drawingml/2006/main" noChangeAspect="1"/>
+            </wp:cNvGraphicFramePr>
+            <a:graphic xmlns:a="http://schemas.openxmlformats.org/drawingml/2006/main">
+              <a:graphicData uri="http://schemas.openxmlformats.org/drawingml/2006/picture">
+                <pic:pic xmlns:pic="http://schemas.openxmlformats.org/drawingml/2006/picture">
+                  <pic:nvPicPr>
+                    <pic:cNvPr id="7" name="Picture 7" descr="Graphical user interface, chart, scatter chart&#10;&#10;Description automatically generated"/>
+                    <pic:cNvPicPr/>
+                  </pic:nvPicPr>
+                  <pic:blipFill>
+                    <a:blip r:embed="rId18"/>
+                    <a:stretch>
+                      <a:fillRect/>
+                    </a:stretch>
+                  </pic:blipFill>
+                  <pic:spPr>
+                    <a:xfrm>
+                      <a:off x="0" y="0"/>
+                      <a:ext cx="5943600" cy="3107055"/>
+                    </a:xfrm>
+                    <a:prstGeom prst="rect">
+                      <a:avLst/>
+                    </a:prstGeom>
+                  </pic:spPr>
+                </pic:pic>
+              </a:graphicData>
+            </a:graphic>
+          </wp:inline>
+        </w:drawing>
+      </w:r>
     </w:p>
     <w:p>
       <w:pPr>
@@ -9943,7 +9980,6 @@
       </w:pPr>
       <w:bookmarkStart w:id="32" w:name="_Toc80286684"/>
       <w:r>
-        <w:lastRenderedPageBreak/>
         <w:t>Summary</w:t>
       </w:r>
       <w:bookmarkEnd w:id="32"/>

</xml_diff>

<commit_message>
Improve and rename main function (RunTest -> RunDenoising), change config substruct name
</commit_message>
<xml_diff>
--- a/Digital Signal Processing - Final Project.docx
+++ b/Digital Signal Processing - Final Project.docx
@@ -4260,15 +4260,15 @@
       </w:pPr>
       <w:bookmarkStart w:id="6" w:name="_Ref80261132"/>
       <w:bookmarkStart w:id="7" w:name="_Ref80263946"/>
-      <w:bookmarkStart w:id="8" w:name="_Toc400437471"/>
-      <w:bookmarkStart w:id="9" w:name="_Toc400440350"/>
-      <w:bookmarkStart w:id="10" w:name="_Toc80286668"/>
+      <w:bookmarkStart w:id="8" w:name="_Toc80286668"/>
+      <w:bookmarkStart w:id="9" w:name="_Toc400437471"/>
+      <w:bookmarkStart w:id="10" w:name="_Toc400440350"/>
       <w:r>
         <w:t>The solution</w:t>
       </w:r>
       <w:bookmarkEnd w:id="6"/>
       <w:bookmarkEnd w:id="7"/>
-      <w:bookmarkEnd w:id="10"/>
+      <w:bookmarkEnd w:id="8"/>
     </w:p>
     <w:p>
       <w:pPr>
@@ -6841,7 +6841,13 @@
     </w:p>
     <w:p>
       <w:r>
-        <w:t>As suggested in many image and video denoising algorithms based on the concept of block matching, including (</w:t>
+        <w:t>As suggested in many image</w:t>
+      </w:r>
+      <w:r>
+        <w:t>/</w:t>
+      </w:r>
+      <w:r>
+        <w:t xml:space="preserve"> video denoising algorithms based on the concept of block matching, including (</w:t>
       </w:r>
       <w:r>
         <w:rPr>
@@ -6850,7 +6856,13 @@
         <w:t>references</w:t>
       </w:r>
       <w:r>
-        <w:t xml:space="preserve">), we perform a preprocessing phase which includes a naïve per-frame denoising method, </w:t>
+        <w:t>), we perform a preprocessing phase which includes a na</w:t>
+      </w:r>
+      <w:r>
+        <w:t>i</w:t>
+      </w:r>
+      <w:r>
+        <w:t xml:space="preserve">ve per-frame denoising method, </w:t>
       </w:r>
       <w:r>
         <w:t>e.g.,</w:t>
@@ -8454,6 +8466,7 @@
       <w:r>
         <w:rPr>
           <w:rFonts w:eastAsiaTheme="minorEastAsia" w:cs="David"/>
+          <w:noProof/>
           <w:szCs w:val="24"/>
         </w:rPr>
         <w:lastRenderedPageBreak/>
@@ -9794,6 +9807,33 @@
           <w:szCs w:val="24"/>
         </w:rPr>
       </w:pPr>
+    </w:p>
+    <w:p>
+      <w:pPr>
+        <w:spacing w:after="160"/>
+        <w:rPr>
+          <w:rFonts w:eastAsiaTheme="minorEastAsia" w:cs="David"/>
+          <w:szCs w:val="24"/>
+        </w:rPr>
+      </w:pPr>
+    </w:p>
+    <w:p>
+      <w:pPr>
+        <w:spacing w:after="160"/>
+        <w:rPr>
+          <w:rFonts w:eastAsiaTheme="minorEastAsia" w:cs="David"/>
+          <w:szCs w:val="24"/>
+        </w:rPr>
+      </w:pPr>
+    </w:p>
+    <w:p>
+      <w:pPr>
+        <w:spacing w:after="160"/>
+        <w:rPr>
+          <w:rFonts w:eastAsiaTheme="minorEastAsia" w:cs="David"/>
+          <w:szCs w:val="24"/>
+        </w:rPr>
+      </w:pPr>
       <w:r>
         <w:rPr>
           <w:rFonts w:eastAsiaTheme="minorEastAsia" w:cs="David"/>
@@ -9801,10 +9841,10 @@
         </w:rPr>
         <w:lastRenderedPageBreak/>
         <w:drawing>
-          <wp:inline distT="0" distB="0" distL="0" distR="0" wp14:anchorId="11587E17" wp14:editId="52353858">
-            <wp:extent cx="5943600" cy="3107690"/>
-            <wp:effectExtent l="0" t="0" r="0" b="0"/>
-            <wp:docPr id="3" name="Picture 3" descr="Graphical user interface, application&#10;&#10;Description automatically generated"/>
+          <wp:inline distT="0" distB="0" distL="0" distR="0" wp14:anchorId="45999CF9" wp14:editId="4437C56D">
+            <wp:extent cx="5943600" cy="3137535"/>
+            <wp:effectExtent l="0" t="0" r="0" b="5715"/>
+            <wp:docPr id="8" name="Picture 8" descr="Graphical user interface, application&#10;&#10;Description automatically generated"/>
             <wp:cNvGraphicFramePr>
               <a:graphicFrameLocks xmlns:a="http://schemas.openxmlformats.org/drawingml/2006/main" noChangeAspect="1"/>
             </wp:cNvGraphicFramePr>
@@ -9812,7 +9852,7 @@
               <a:graphicData uri="http://schemas.openxmlformats.org/drawingml/2006/picture">
                 <pic:pic xmlns:pic="http://schemas.openxmlformats.org/drawingml/2006/picture">
                   <pic:nvPicPr>
-                    <pic:cNvPr id="3" name="Picture 3" descr="Graphical user interface, application&#10;&#10;Description automatically generated"/>
+                    <pic:cNvPr id="8" name="Picture 8" descr="Graphical user interface, application&#10;&#10;Description automatically generated"/>
                     <pic:cNvPicPr/>
                   </pic:nvPicPr>
                   <pic:blipFill>
@@ -9824,7 +9864,7 @@
                   <pic:spPr>
                     <a:xfrm>
                       <a:off x="0" y="0"/>
-                      <a:ext cx="5943600" cy="3107690"/>
+                      <a:ext cx="5943600" cy="3137535"/>
                     </a:xfrm>
                     <a:prstGeom prst="rect">
                       <a:avLst/>
@@ -9851,10 +9891,10 @@
           <w:szCs w:val="24"/>
         </w:rPr>
         <w:drawing>
-          <wp:inline distT="0" distB="0" distL="0" distR="0" wp14:anchorId="29C1A442" wp14:editId="1586BB05">
-            <wp:extent cx="5943600" cy="3020695"/>
-            <wp:effectExtent l="0" t="0" r="0" b="8255"/>
-            <wp:docPr id="6" name="Picture 6" descr="A picture containing timeline&#10;&#10;Description automatically generated"/>
+          <wp:inline distT="0" distB="0" distL="0" distR="0" wp14:anchorId="3D426F19" wp14:editId="7A388DE6">
+            <wp:extent cx="5943600" cy="3006725"/>
+            <wp:effectExtent l="0" t="0" r="0" b="3175"/>
+            <wp:docPr id="9" name="Picture 9"/>
             <wp:cNvGraphicFramePr>
               <a:graphicFrameLocks xmlns:a="http://schemas.openxmlformats.org/drawingml/2006/main" noChangeAspect="1"/>
             </wp:cNvGraphicFramePr>
@@ -9862,7 +9902,7 @@
               <a:graphicData uri="http://schemas.openxmlformats.org/drawingml/2006/picture">
                 <pic:pic xmlns:pic="http://schemas.openxmlformats.org/drawingml/2006/picture">
                   <pic:nvPicPr>
-                    <pic:cNvPr id="6" name="Picture 6" descr="A picture containing timeline&#10;&#10;Description automatically generated"/>
+                    <pic:cNvPr id="1" name=""/>
                     <pic:cNvPicPr/>
                   </pic:nvPicPr>
                   <pic:blipFill>
@@ -9874,7 +9914,7 @@
                   <pic:spPr>
                     <a:xfrm>
                       <a:off x="0" y="0"/>
-                      <a:ext cx="5943600" cy="3020695"/>
+                      <a:ext cx="5943600" cy="3006725"/>
                     </a:xfrm>
                     <a:prstGeom prst="rect">
                       <a:avLst/>
@@ -9900,12 +9940,109 @@
           <w:rFonts w:eastAsiaTheme="minorEastAsia" w:cs="David"/>
           <w:szCs w:val="24"/>
         </w:rPr>
+        <w:t>blue: gbicycle</w:t>
+      </w:r>
+    </w:p>
+    <w:p>
+      <w:pPr>
+        <w:spacing w:after="160"/>
+        <w:rPr>
+          <w:rFonts w:eastAsiaTheme="minorEastAsia" w:cs="David"/>
+          <w:szCs w:val="24"/>
+        </w:rPr>
+      </w:pPr>
+      <w:r>
+        <w:rPr>
+          <w:rFonts w:eastAsiaTheme="minorEastAsia" w:cs="David"/>
+          <w:szCs w:val="24"/>
+        </w:rPr>
+        <w:t>green:gflower</w:t>
+      </w:r>
+    </w:p>
+    <w:p>
+      <w:pPr>
+        <w:spacing w:after="160"/>
+        <w:rPr>
+          <w:rFonts w:eastAsiaTheme="minorEastAsia" w:cs="David"/>
+          <w:szCs w:val="24"/>
+        </w:rPr>
+      </w:pPr>
+      <w:r>
+        <w:rPr>
+          <w:rFonts w:eastAsiaTheme="minorEastAsia" w:cs="David"/>
+          <w:szCs w:val="24"/>
+        </w:rPr>
+        <w:t>red: gmissa</w:t>
+      </w:r>
+    </w:p>
+    <w:p>
+      <w:pPr>
+        <w:spacing w:after="160"/>
+        <w:rPr>
+          <w:rFonts w:eastAsiaTheme="minorEastAsia" w:cs="David"/>
+          <w:szCs w:val="24"/>
+        </w:rPr>
+      </w:pPr>
+      <w:r>
+        <w:rPr>
+          <w:rFonts w:eastAsiaTheme="minorEastAsia" w:cs="David"/>
+          <w:szCs w:val="24"/>
+        </w:rPr>
+        <w:t>cyan: gsalesman</w:t>
+      </w:r>
+    </w:p>
+    <w:p>
+      <w:pPr>
+        <w:spacing w:after="160"/>
+        <w:rPr>
+          <w:rFonts w:eastAsiaTheme="minorEastAsia" w:cs="David"/>
+          <w:szCs w:val="24"/>
+        </w:rPr>
+      </w:pPr>
+      <w:r>
+        <w:rPr>
+          <w:rFonts w:eastAsiaTheme="minorEastAsia" w:cs="David"/>
+          <w:szCs w:val="24"/>
+        </w:rPr>
+        <w:t>magenta: gstennis</w:t>
+      </w:r>
+    </w:p>
+    <w:p>
+      <w:pPr>
+        <w:spacing w:after="160"/>
+        <w:rPr>
+          <w:rFonts w:eastAsiaTheme="minorEastAsia" w:cs="David" w:hint="cs"/>
+          <w:szCs w:val="24"/>
+          <w:rtl/>
+        </w:rPr>
+      </w:pPr>
+      <w:r>
+        <w:rPr>
+          <w:rFonts w:eastAsiaTheme="minorEastAsia" w:cs="David"/>
+          <w:szCs w:val="24"/>
+        </w:rPr>
         <w:lastRenderedPageBreak/>
+        <w:t>yellow:lena</w:t>
+      </w:r>
+    </w:p>
+    <w:p>
+      <w:pPr>
+        <w:spacing w:after="160"/>
+        <w:rPr>
+          <w:rFonts w:eastAsiaTheme="minorEastAsia" w:cs="David"/>
+          <w:szCs w:val="24"/>
+        </w:rPr>
+      </w:pPr>
+      <w:r>
+        <w:rPr>
+          <w:rFonts w:eastAsiaTheme="minorEastAsia" w:cs="David"/>
+          <w:szCs w:val="24"/>
+        </w:rPr>
         <w:drawing>
-          <wp:inline distT="0" distB="0" distL="0" distR="0" wp14:anchorId="2A16D51C" wp14:editId="4D5E136C">
-            <wp:extent cx="5943600" cy="3107055"/>
+          <wp:inline distT="0" distB="0" distL="0" distR="0" wp14:anchorId="60E9A306" wp14:editId="0CEE2531">
+            <wp:extent cx="5943600" cy="3162300"/>
             <wp:effectExtent l="0" t="0" r="0" b="0"/>
-            <wp:docPr id="7" name="Picture 7" descr="Graphical user interface, chart, scatter chart&#10;&#10;Description automatically generated"/>
+            <wp:docPr id="10" name="Picture 10" descr="Graphical user interface, chart&#10;&#10;Description automatically generated"/>
             <wp:cNvGraphicFramePr>
               <a:graphicFrameLocks xmlns:a="http://schemas.openxmlformats.org/drawingml/2006/main" noChangeAspect="1"/>
             </wp:cNvGraphicFramePr>
@@ -9913,7 +10050,7 @@
               <a:graphicData uri="http://schemas.openxmlformats.org/drawingml/2006/picture">
                 <pic:pic xmlns:pic="http://schemas.openxmlformats.org/drawingml/2006/picture">
                   <pic:nvPicPr>
-                    <pic:cNvPr id="7" name="Picture 7" descr="Graphical user interface, chart, scatter chart&#10;&#10;Description automatically generated"/>
+                    <pic:cNvPr id="10" name="Picture 10" descr="Graphical user interface, chart&#10;&#10;Description automatically generated"/>
                     <pic:cNvPicPr/>
                   </pic:nvPicPr>
                   <pic:blipFill>
@@ -9925,7 +10062,7 @@
                   <pic:spPr>
                     <a:xfrm>
                       <a:off x="0" y="0"/>
-                      <a:ext cx="5943600" cy="3107055"/>
+                      <a:ext cx="5943600" cy="3162300"/>
                     </a:xfrm>
                     <a:prstGeom prst="rect">
                       <a:avLst/>
@@ -9940,6 +10077,159 @@
     </w:p>
     <w:p>
       <w:pPr>
+        <w:spacing w:after="160"/>
+        <w:rPr>
+          <w:rFonts w:eastAsiaTheme="minorEastAsia" w:cs="David"/>
+          <w:szCs w:val="24"/>
+          <w:rtl/>
+        </w:rPr>
+      </w:pPr>
+      <w:r>
+        <w:rPr>
+          <w:rFonts w:eastAsiaTheme="minorEastAsia" w:cs="David"/>
+          <w:szCs w:val="24"/>
+        </w:rPr>
+        <w:drawing>
+          <wp:inline distT="0" distB="0" distL="0" distR="0" wp14:anchorId="294EB1CA" wp14:editId="71F779B9">
+            <wp:extent cx="5943600" cy="3046095"/>
+            <wp:effectExtent l="0" t="0" r="0" b="1905"/>
+            <wp:docPr id="11" name="Picture 11"/>
+            <wp:cNvGraphicFramePr>
+              <a:graphicFrameLocks xmlns:a="http://schemas.openxmlformats.org/drawingml/2006/main" noChangeAspect="1"/>
+            </wp:cNvGraphicFramePr>
+            <a:graphic xmlns:a="http://schemas.openxmlformats.org/drawingml/2006/main">
+              <a:graphicData uri="http://schemas.openxmlformats.org/drawingml/2006/picture">
+                <pic:pic xmlns:pic="http://schemas.openxmlformats.org/drawingml/2006/picture">
+                  <pic:nvPicPr>
+                    <pic:cNvPr id="1" name=""/>
+                    <pic:cNvPicPr/>
+                  </pic:nvPicPr>
+                  <pic:blipFill>
+                    <a:blip r:embed="rId19"/>
+                    <a:stretch>
+                      <a:fillRect/>
+                    </a:stretch>
+                  </pic:blipFill>
+                  <pic:spPr>
+                    <a:xfrm>
+                      <a:off x="0" y="0"/>
+                      <a:ext cx="5943600" cy="3046095"/>
+                    </a:xfrm>
+                    <a:prstGeom prst="rect">
+                      <a:avLst/>
+                    </a:prstGeom>
+                  </pic:spPr>
+                </pic:pic>
+              </a:graphicData>
+            </a:graphic>
+          </wp:inline>
+        </w:drawing>
+      </w:r>
+    </w:p>
+    <w:p>
+      <w:pPr>
+        <w:spacing w:after="160"/>
+        <w:rPr>
+          <w:rFonts w:eastAsiaTheme="minorEastAsia" w:cs="David"/>
+          <w:szCs w:val="24"/>
+          <w:rtl/>
+        </w:rPr>
+      </w:pPr>
+      <w:r>
+        <w:rPr>
+          <w:rFonts w:eastAsiaTheme="minorEastAsia" w:cs="David"/>
+          <w:szCs w:val="24"/>
+        </w:rPr>
+        <w:lastRenderedPageBreak/>
+        <w:drawing>
+          <wp:inline distT="0" distB="0" distL="0" distR="0" wp14:anchorId="250DC311" wp14:editId="0E9E31EB">
+            <wp:extent cx="5943600" cy="3094990"/>
+            <wp:effectExtent l="0" t="0" r="0" b="0"/>
+            <wp:docPr id="12" name="Picture 12" descr="Graphical user interface, chart&#10;&#10;Description automatically generated"/>
+            <wp:cNvGraphicFramePr>
+              <a:graphicFrameLocks xmlns:a="http://schemas.openxmlformats.org/drawingml/2006/main" noChangeAspect="1"/>
+            </wp:cNvGraphicFramePr>
+            <a:graphic xmlns:a="http://schemas.openxmlformats.org/drawingml/2006/main">
+              <a:graphicData uri="http://schemas.openxmlformats.org/drawingml/2006/picture">
+                <pic:pic xmlns:pic="http://schemas.openxmlformats.org/drawingml/2006/picture">
+                  <pic:nvPicPr>
+                    <pic:cNvPr id="12" name="Picture 12" descr="Graphical user interface, chart&#10;&#10;Description automatically generated"/>
+                    <pic:cNvPicPr/>
+                  </pic:nvPicPr>
+                  <pic:blipFill>
+                    <a:blip r:embed="rId20"/>
+                    <a:stretch>
+                      <a:fillRect/>
+                    </a:stretch>
+                  </pic:blipFill>
+                  <pic:spPr>
+                    <a:xfrm>
+                      <a:off x="0" y="0"/>
+                      <a:ext cx="5943600" cy="3094990"/>
+                    </a:xfrm>
+                    <a:prstGeom prst="rect">
+                      <a:avLst/>
+                    </a:prstGeom>
+                  </pic:spPr>
+                </pic:pic>
+              </a:graphicData>
+            </a:graphic>
+          </wp:inline>
+        </w:drawing>
+      </w:r>
+    </w:p>
+    <w:p>
+      <w:pPr>
+        <w:spacing w:after="160"/>
+        <w:rPr>
+          <w:rFonts w:eastAsiaTheme="minorEastAsia" w:cs="David"/>
+          <w:szCs w:val="24"/>
+        </w:rPr>
+      </w:pPr>
+      <w:r>
+        <w:rPr>
+          <w:rFonts w:eastAsiaTheme="minorEastAsia" w:cs="David"/>
+          <w:szCs w:val="24"/>
+        </w:rPr>
+        <w:drawing>
+          <wp:inline distT="0" distB="0" distL="0" distR="0" wp14:anchorId="48CAD853" wp14:editId="5077F247">
+            <wp:extent cx="5943600" cy="3017520"/>
+            <wp:effectExtent l="0" t="0" r="0" b="0"/>
+            <wp:docPr id="13" name="Picture 13" descr="Chart, line chart&#10;&#10;Description automatically generated"/>
+            <wp:cNvGraphicFramePr>
+              <a:graphicFrameLocks xmlns:a="http://schemas.openxmlformats.org/drawingml/2006/main" noChangeAspect="1"/>
+            </wp:cNvGraphicFramePr>
+            <a:graphic xmlns:a="http://schemas.openxmlformats.org/drawingml/2006/main">
+              <a:graphicData uri="http://schemas.openxmlformats.org/drawingml/2006/picture">
+                <pic:pic xmlns:pic="http://schemas.openxmlformats.org/drawingml/2006/picture">
+                  <pic:nvPicPr>
+                    <pic:cNvPr id="13" name="Picture 13" descr="Chart, line chart&#10;&#10;Description automatically generated"/>
+                    <pic:cNvPicPr/>
+                  </pic:nvPicPr>
+                  <pic:blipFill>
+                    <a:blip r:embed="rId21"/>
+                    <a:stretch>
+                      <a:fillRect/>
+                    </a:stretch>
+                  </pic:blipFill>
+                  <pic:spPr>
+                    <a:xfrm>
+                      <a:off x="0" y="0"/>
+                      <a:ext cx="5943600" cy="3017520"/>
+                    </a:xfrm>
+                    <a:prstGeom prst="rect">
+                      <a:avLst/>
+                    </a:prstGeom>
+                  </pic:spPr>
+                </pic:pic>
+              </a:graphicData>
+            </a:graphic>
+          </wp:inline>
+        </w:drawing>
+      </w:r>
+    </w:p>
+    <w:p>
+      <w:pPr>
         <w:pStyle w:val="Heading2"/>
       </w:pPr>
       <w:bookmarkStart w:id="31" w:name="_Toc80286683"/>
@@ -9980,6 +10270,7 @@
       </w:pPr>
       <w:bookmarkStart w:id="32" w:name="_Toc80286684"/>
       <w:r>
+        <w:lastRenderedPageBreak/>
         <w:t>Summary</w:t>
       </w:r>
       <w:bookmarkEnd w:id="32"/>
@@ -10044,8 +10335,8 @@
         </w:rPr>
       </w:pPr>
       <w:bookmarkStart w:id="33" w:name="_Toc80286685"/>
-      <w:bookmarkEnd w:id="8"/>
       <w:bookmarkEnd w:id="9"/>
+      <w:bookmarkEnd w:id="10"/>
       <w:r>
         <w:lastRenderedPageBreak/>
         <w:t>References</w:t>
@@ -12130,6 +12421,92 @@
     </w:lvl>
   </w:abstractNum>
   <w:abstractNum w:abstractNumId="6" w15:restartNumberingAfterBreak="0">
+    <w:nsid w:val="124470BC"/>
+    <w:multiLevelType w:val="multilevel"/>
+    <w:tmpl w:val="BE204270"/>
+    <w:lvl w:ilvl="0">
+      <w:start w:val="1"/>
+      <w:numFmt w:val="upperRoman"/>
+      <w:lvlText w:val="%1."/>
+      <w:lvlJc w:val="left"/>
+      <w:pPr>
+        <w:ind w:left="0" w:firstLine="0"/>
+      </w:pPr>
+    </w:lvl>
+    <w:lvl w:ilvl="1">
+      <w:start w:val="1"/>
+      <w:numFmt w:val="upperLetter"/>
+      <w:lvlText w:val="%2."/>
+      <w:lvlJc w:val="left"/>
+      <w:pPr>
+        <w:ind w:left="720" w:firstLine="0"/>
+      </w:pPr>
+    </w:lvl>
+    <w:lvl w:ilvl="2">
+      <w:start w:val="1"/>
+      <w:numFmt w:val="decimal"/>
+      <w:lvlText w:val="%3."/>
+      <w:lvlJc w:val="left"/>
+      <w:pPr>
+        <w:ind w:left="1440" w:firstLine="0"/>
+      </w:pPr>
+    </w:lvl>
+    <w:lvl w:ilvl="3">
+      <w:start w:val="1"/>
+      <w:numFmt w:val="lowerLetter"/>
+      <w:lvlText w:val="%4)"/>
+      <w:lvlJc w:val="left"/>
+      <w:pPr>
+        <w:ind w:left="2160" w:firstLine="0"/>
+      </w:pPr>
+    </w:lvl>
+    <w:lvl w:ilvl="4">
+      <w:start w:val="1"/>
+      <w:numFmt w:val="decimal"/>
+      <w:lvlText w:val="(%5)"/>
+      <w:lvlJc w:val="left"/>
+      <w:pPr>
+        <w:ind w:left="2880" w:firstLine="0"/>
+      </w:pPr>
+    </w:lvl>
+    <w:lvl w:ilvl="5">
+      <w:start w:val="1"/>
+      <w:numFmt w:val="lowerLetter"/>
+      <w:lvlText w:val="(%6)"/>
+      <w:lvlJc w:val="left"/>
+      <w:pPr>
+        <w:ind w:left="3600" w:firstLine="0"/>
+      </w:pPr>
+    </w:lvl>
+    <w:lvl w:ilvl="6">
+      <w:start w:val="1"/>
+      <w:numFmt w:val="lowerRoman"/>
+      <w:lvlText w:val="(%7)"/>
+      <w:lvlJc w:val="left"/>
+      <w:pPr>
+        <w:ind w:left="4320" w:firstLine="0"/>
+      </w:pPr>
+    </w:lvl>
+    <w:lvl w:ilvl="7">
+      <w:start w:val="1"/>
+      <w:numFmt w:val="lowerLetter"/>
+      <w:lvlText w:val="(%8)"/>
+      <w:lvlJc w:val="left"/>
+      <w:pPr>
+        <w:ind w:left="5040" w:firstLine="0"/>
+      </w:pPr>
+    </w:lvl>
+    <w:lvl w:ilvl="8">
+      <w:start w:val="1"/>
+      <w:numFmt w:val="lowerRoman"/>
+      <w:lvlText w:val="(%9)"/>
+      <w:lvlJc w:val="left"/>
+      <w:pPr>
+        <w:ind w:left="5760" w:firstLine="0"/>
+      </w:pPr>
+    </w:lvl>
+  </w:abstractNum>
+  <w:abstractNum w:abstractNumId="7" w15:restartNumberingAfterBreak="0">
     <w:nsid w:val="16D81EA1"/>
     <w:multiLevelType w:val="hybridMultilevel"/>
     <w:tmpl w:val="6BF2818C"/>
@@ -12269,7 +12646,7 @@
       </w:rPr>
     </w:lvl>
   </w:abstractNum>
-  <w:abstractNum w:abstractNumId="7" w15:restartNumberingAfterBreak="0">
+  <w:abstractNum w:abstractNumId="8" w15:restartNumberingAfterBreak="0">
     <w:nsid w:val="1A1B42E9"/>
     <w:multiLevelType w:val="hybridMultilevel"/>
     <w:tmpl w:val="6248EAB2"/>
@@ -12381,7 +12758,7 @@
       </w:rPr>
     </w:lvl>
   </w:abstractNum>
-  <w:abstractNum w:abstractNumId="8" w15:restartNumberingAfterBreak="0">
+  <w:abstractNum w:abstractNumId="9" w15:restartNumberingAfterBreak="0">
     <w:nsid w:val="1BF11246"/>
     <w:multiLevelType w:val="hybridMultilevel"/>
     <w:tmpl w:val="6A56FFFC"/>
@@ -12470,7 +12847,7 @@
       </w:pPr>
     </w:lvl>
   </w:abstractNum>
-  <w:abstractNum w:abstractNumId="9" w15:restartNumberingAfterBreak="0">
+  <w:abstractNum w:abstractNumId="10" w15:restartNumberingAfterBreak="0">
     <w:nsid w:val="242E4083"/>
     <w:multiLevelType w:val="hybridMultilevel"/>
     <w:tmpl w:val="06B6F7F6"/>
@@ -12559,7 +12936,7 @@
       </w:pPr>
     </w:lvl>
   </w:abstractNum>
-  <w:abstractNum w:abstractNumId="10" w15:restartNumberingAfterBreak="0">
+  <w:abstractNum w:abstractNumId="11" w15:restartNumberingAfterBreak="0">
     <w:nsid w:val="281D2C34"/>
     <w:multiLevelType w:val="hybridMultilevel"/>
     <w:tmpl w:val="0736EBE2"/>
@@ -12671,7 +13048,7 @@
       </w:rPr>
     </w:lvl>
   </w:abstractNum>
-  <w:abstractNum w:abstractNumId="11" w15:restartNumberingAfterBreak="0">
+  <w:abstractNum w:abstractNumId="12" w15:restartNumberingAfterBreak="0">
     <w:nsid w:val="2E3E3FAA"/>
     <w:multiLevelType w:val="hybridMultilevel"/>
     <w:tmpl w:val="252C7D68"/>
@@ -12784,7 +13161,7 @@
       </w:rPr>
     </w:lvl>
   </w:abstractNum>
-  <w:abstractNum w:abstractNumId="12" w15:restartNumberingAfterBreak="0">
+  <w:abstractNum w:abstractNumId="13" w15:restartNumberingAfterBreak="0">
     <w:nsid w:val="30405493"/>
     <w:multiLevelType w:val="hybridMultilevel"/>
     <w:tmpl w:val="F1FA8B1C"/>
@@ -12896,7 +13273,7 @@
       </w:rPr>
     </w:lvl>
   </w:abstractNum>
-  <w:abstractNum w:abstractNumId="13" w15:restartNumberingAfterBreak="0">
+  <w:abstractNum w:abstractNumId="14" w15:restartNumberingAfterBreak="0">
     <w:nsid w:val="31874486"/>
     <w:multiLevelType w:val="hybridMultilevel"/>
     <w:tmpl w:val="275EA826"/>
@@ -13036,7 +13413,7 @@
       </w:rPr>
     </w:lvl>
   </w:abstractNum>
-  <w:abstractNum w:abstractNumId="14" w15:restartNumberingAfterBreak="0">
+  <w:abstractNum w:abstractNumId="15" w15:restartNumberingAfterBreak="0">
     <w:nsid w:val="3762787A"/>
     <w:multiLevelType w:val="hybridMultilevel"/>
     <w:tmpl w:val="04EAD6CE"/>
@@ -13148,7 +13525,7 @@
       </w:rPr>
     </w:lvl>
   </w:abstractNum>
-  <w:abstractNum w:abstractNumId="15" w15:restartNumberingAfterBreak="0">
+  <w:abstractNum w:abstractNumId="16" w15:restartNumberingAfterBreak="0">
     <w:nsid w:val="40750876"/>
     <w:multiLevelType w:val="hybridMultilevel"/>
     <w:tmpl w:val="87241252"/>
@@ -13261,7 +13638,102 @@
       </w:rPr>
     </w:lvl>
   </w:abstractNum>
-  <w:abstractNum w:abstractNumId="16" w15:restartNumberingAfterBreak="0">
+  <w:abstractNum w:abstractNumId="17" w15:restartNumberingAfterBreak="0">
+    <w:nsid w:val="4AA30E83"/>
+    <w:multiLevelType w:val="multilevel"/>
+    <w:tmpl w:val="E45E85FE"/>
+    <w:lvl w:ilvl="0">
+      <w:start w:val="1"/>
+      <w:numFmt w:val="decimal"/>
+      <w:pStyle w:val="Heading1"/>
+      <w:lvlText w:val="%1"/>
+      <w:lvlJc w:val="left"/>
+      <w:pPr>
+        <w:ind w:left="432" w:hanging="432"/>
+      </w:pPr>
+    </w:lvl>
+    <w:lvl w:ilvl="1">
+      <w:start w:val="1"/>
+      <w:numFmt w:val="decimal"/>
+      <w:pStyle w:val="Heading2"/>
+      <w:lvlText w:val="%1.%2"/>
+      <w:lvlJc w:val="left"/>
+      <w:pPr>
+        <w:ind w:left="576" w:hanging="576"/>
+      </w:pPr>
+    </w:lvl>
+    <w:lvl w:ilvl="2">
+      <w:start w:val="1"/>
+      <w:numFmt w:val="decimal"/>
+      <w:pStyle w:val="Heading3"/>
+      <w:lvlText w:val="%1.%2.%3"/>
+      <w:lvlJc w:val="left"/>
+      <w:pPr>
+        <w:ind w:left="720" w:hanging="720"/>
+      </w:pPr>
+    </w:lvl>
+    <w:lvl w:ilvl="3">
+      <w:start w:val="1"/>
+      <w:numFmt w:val="decimal"/>
+      <w:pStyle w:val="Heading4"/>
+      <w:lvlText w:val="%1.%2.%3.%4"/>
+      <w:lvlJc w:val="left"/>
+      <w:pPr>
+        <w:ind w:left="864" w:hanging="864"/>
+      </w:pPr>
+    </w:lvl>
+    <w:lvl w:ilvl="4">
+      <w:start w:val="1"/>
+      <w:numFmt w:val="decimal"/>
+      <w:pStyle w:val="Heading5"/>
+      <w:lvlText w:val="%1.%2.%3.%4.%5"/>
+      <w:lvlJc w:val="left"/>
+      <w:pPr>
+        <w:ind w:left="1008" w:hanging="1008"/>
+      </w:pPr>
+    </w:lvl>
+    <w:lvl w:ilvl="5">
+      <w:start w:val="1"/>
+      <w:numFmt w:val="decimal"/>
+      <w:pStyle w:val="Heading6"/>
+      <w:lvlText w:val="%1.%2.%3.%4.%5.%6"/>
+      <w:lvlJc w:val="left"/>
+      <w:pPr>
+        <w:ind w:left="1152" w:hanging="1152"/>
+      </w:pPr>
+    </w:lvl>
+    <w:lvl w:ilvl="6">
+      <w:start w:val="1"/>
+      <w:numFmt w:val="decimal"/>
+      <w:pStyle w:val="Heading7"/>
+      <w:lvlText w:val="%1.%2.%3.%4.%5.%6.%7"/>
+      <w:lvlJc w:val="left"/>
+      <w:pPr>
+        <w:ind w:left="1296" w:hanging="1296"/>
+      </w:pPr>
+    </w:lvl>
+    <w:lvl w:ilvl="7">
+      <w:start w:val="1"/>
+      <w:numFmt w:val="decimal"/>
+      <w:pStyle w:val="Heading8"/>
+      <w:lvlText w:val="%1.%2.%3.%4.%5.%6.%7.%8"/>
+      <w:lvlJc w:val="left"/>
+      <w:pPr>
+        <w:ind w:left="1440" w:hanging="1440"/>
+      </w:pPr>
+    </w:lvl>
+    <w:lvl w:ilvl="8">
+      <w:start w:val="1"/>
+      <w:numFmt w:val="decimal"/>
+      <w:pStyle w:val="Heading9"/>
+      <w:lvlText w:val="%1.%2.%3.%4.%5.%6.%7.%8.%9"/>
+      <w:lvlJc w:val="left"/>
+      <w:pPr>
+        <w:ind w:left="1584" w:hanging="1584"/>
+      </w:pPr>
+    </w:lvl>
+  </w:abstractNum>
+  <w:abstractNum w:abstractNumId="18" w15:restartNumberingAfterBreak="0">
     <w:nsid w:val="4B1D6B5B"/>
     <w:multiLevelType w:val="hybridMultilevel"/>
     <w:tmpl w:val="A2F2A9B4"/>
@@ -13347,7 +13819,7 @@
       </w:pPr>
     </w:lvl>
   </w:abstractNum>
-  <w:abstractNum w:abstractNumId="17" w15:restartNumberingAfterBreak="0">
+  <w:abstractNum w:abstractNumId="19" w15:restartNumberingAfterBreak="0">
     <w:nsid w:val="54D707C6"/>
     <w:multiLevelType w:val="hybridMultilevel"/>
     <w:tmpl w:val="930CC258"/>
@@ -13460,7 +13932,7 @@
       </w:rPr>
     </w:lvl>
   </w:abstractNum>
-  <w:abstractNum w:abstractNumId="18" w15:restartNumberingAfterBreak="0">
+  <w:abstractNum w:abstractNumId="20" w15:restartNumberingAfterBreak="0">
     <w:nsid w:val="59D92C23"/>
     <w:multiLevelType w:val="multilevel"/>
     <w:tmpl w:val="27040AD2"/>
@@ -13599,7 +14071,6 @@
     <w:lvl w:ilvl="2">
       <w:start w:val="1"/>
       <w:numFmt w:val="decimal"/>
-      <w:pStyle w:val="Heading3"/>
       <w:lvlText w:val="%1.%2.%3."/>
       <w:lvlJc w:val="left"/>
       <w:pPr>
@@ -13682,7 +14153,7 @@
       </w:rPr>
     </w:lvl>
   </w:abstractNum>
-  <w:abstractNum w:abstractNumId="19" w15:restartNumberingAfterBreak="0">
+  <w:abstractNum w:abstractNumId="21" w15:restartNumberingAfterBreak="0">
     <w:nsid w:val="5C881E3F"/>
     <w:multiLevelType w:val="multilevel"/>
     <w:tmpl w:val="BB403840"/>
@@ -13795,7 +14266,7 @@
       </w:rPr>
     </w:lvl>
   </w:abstractNum>
-  <w:abstractNum w:abstractNumId="20" w15:restartNumberingAfterBreak="0">
+  <w:abstractNum w:abstractNumId="22" w15:restartNumberingAfterBreak="0">
     <w:nsid w:val="5CE92DDF"/>
     <w:multiLevelType w:val="multilevel"/>
     <w:tmpl w:val="0409001F"/>
@@ -13881,14 +14352,13 @@
       </w:pPr>
     </w:lvl>
   </w:abstractNum>
-  <w:abstractNum w:abstractNumId="21" w15:restartNumberingAfterBreak="0">
+  <w:abstractNum w:abstractNumId="23" w15:restartNumberingAfterBreak="0">
     <w:nsid w:val="68F674AA"/>
     <w:multiLevelType w:val="multilevel"/>
-    <w:tmpl w:val="A42E2138"/>
+    <w:tmpl w:val="698EEB8A"/>
     <w:lvl w:ilvl="0">
       <w:start w:val="1"/>
       <w:numFmt w:val="decimal"/>
-      <w:pStyle w:val="Heading1"/>
       <w:lvlText w:val="%1."/>
       <w:lvlJc w:val="left"/>
       <w:pPr>
@@ -13901,7 +14371,6 @@
     <w:lvl w:ilvl="1">
       <w:start w:val="1"/>
       <w:numFmt w:val="decimal"/>
-      <w:pStyle w:val="Heading2"/>
       <w:lvlText w:val="%1.%2."/>
       <w:lvlJc w:val="left"/>
       <w:pPr>
@@ -13914,7 +14383,6 @@
     <w:lvl w:ilvl="2">
       <w:start w:val="1"/>
       <w:numFmt w:val="decimal"/>
-      <w:pStyle w:val="Heading3"/>
       <w:lvlText w:val="%1.%2.%3."/>
       <w:lvlJc w:val="left"/>
       <w:pPr>
@@ -13981,7 +14449,6 @@
     <w:lvl w:ilvl="3">
       <w:start w:val="1"/>
       <w:numFmt w:val="decimal"/>
-      <w:pStyle w:val="Heading4"/>
       <w:lvlText w:val="%1.%2.%3.%4."/>
       <w:lvlJc w:val="left"/>
       <w:pPr>
@@ -13994,7 +14461,6 @@
     <w:lvl w:ilvl="4">
       <w:start w:val="1"/>
       <w:numFmt w:val="decimal"/>
-      <w:pStyle w:val="Heading5"/>
       <w:lvlText w:val="%1.%2.%3.%4.%5."/>
       <w:lvlJc w:val="left"/>
       <w:pPr>
@@ -14007,7 +14473,6 @@
     <w:lvl w:ilvl="5">
       <w:start w:val="1"/>
       <w:numFmt w:val="decimal"/>
-      <w:pStyle w:val="Heading6"/>
       <w:lvlText w:val="%1.%2.%3.%4.%5.%6."/>
       <w:lvlJc w:val="left"/>
       <w:pPr>
@@ -14020,7 +14485,6 @@
     <w:lvl w:ilvl="6">
       <w:start w:val="1"/>
       <w:numFmt w:val="decimal"/>
-      <w:pStyle w:val="Heading7"/>
       <w:lvlText w:val="%1.%2.%3.%4.%5.%6.%7."/>
       <w:lvlJc w:val="left"/>
       <w:pPr>
@@ -14033,7 +14497,6 @@
     <w:lvl w:ilvl="7">
       <w:start w:val="1"/>
       <w:numFmt w:val="decimal"/>
-      <w:pStyle w:val="Heading8"/>
       <w:lvlText w:val="%1.%2.%3.%4.%5.%6.%7.%8."/>
       <w:lvlJc w:val="left"/>
       <w:pPr>
@@ -14046,7 +14509,6 @@
     <w:lvl w:ilvl="8">
       <w:start w:val="1"/>
       <w:numFmt w:val="decimal"/>
-      <w:pStyle w:val="Heading9"/>
       <w:lvlText w:val="%1.%2.%3.%4.%5.%6.%7.%8.%9."/>
       <w:lvlJc w:val="left"/>
       <w:pPr>
@@ -14057,7 +14519,7 @@
       </w:rPr>
     </w:lvl>
   </w:abstractNum>
-  <w:abstractNum w:abstractNumId="22" w15:restartNumberingAfterBreak="0">
+  <w:abstractNum w:abstractNumId="24" w15:restartNumberingAfterBreak="0">
     <w:nsid w:val="690525C0"/>
     <w:multiLevelType w:val="hybridMultilevel"/>
     <w:tmpl w:val="58D2E88E"/>
@@ -14169,7 +14631,7 @@
       </w:rPr>
     </w:lvl>
   </w:abstractNum>
-  <w:abstractNum w:abstractNumId="23" w15:restartNumberingAfterBreak="0">
+  <w:abstractNum w:abstractNumId="25" w15:restartNumberingAfterBreak="0">
     <w:nsid w:val="70DA1A9D"/>
     <w:multiLevelType w:val="hybridMultilevel"/>
     <w:tmpl w:val="ACA47D48"/>
@@ -14258,7 +14720,7 @@
       </w:pPr>
     </w:lvl>
   </w:abstractNum>
-  <w:abstractNum w:abstractNumId="24" w15:restartNumberingAfterBreak="0">
+  <w:abstractNum w:abstractNumId="26" w15:restartNumberingAfterBreak="0">
     <w:nsid w:val="716463E9"/>
     <w:multiLevelType w:val="hybridMultilevel"/>
     <w:tmpl w:val="0A2A2A96"/>
@@ -14373,7 +14835,7 @@
       </w:rPr>
     </w:lvl>
   </w:abstractNum>
-  <w:abstractNum w:abstractNumId="25" w15:restartNumberingAfterBreak="0">
+  <w:abstractNum w:abstractNumId="27" w15:restartNumberingAfterBreak="0">
     <w:nsid w:val="73443DB8"/>
     <w:multiLevelType w:val="hybridMultilevel"/>
     <w:tmpl w:val="1CF4117A"/>
@@ -14462,7 +14924,7 @@
       </w:pPr>
     </w:lvl>
   </w:abstractNum>
-  <w:abstractNum w:abstractNumId="26" w15:restartNumberingAfterBreak="0">
+  <w:abstractNum w:abstractNumId="28" w15:restartNumberingAfterBreak="0">
     <w:nsid w:val="777349B7"/>
     <w:multiLevelType w:val="hybridMultilevel"/>
     <w:tmpl w:val="44D64C3A"/>
@@ -14575,7 +15037,7 @@
       </w:rPr>
     </w:lvl>
   </w:abstractNum>
-  <w:abstractNum w:abstractNumId="27" w15:restartNumberingAfterBreak="0">
+  <w:abstractNum w:abstractNumId="29" w15:restartNumberingAfterBreak="0">
     <w:nsid w:val="7B3B471F"/>
     <w:multiLevelType w:val="hybridMultilevel"/>
     <w:tmpl w:val="52A4E6F2"/>
@@ -14689,46 +15151,46 @@
     </w:lvl>
   </w:abstractNum>
   <w:num w:numId="1">
-    <w:abstractNumId w:val="17"/>
+    <w:abstractNumId w:val="19"/>
   </w:num>
   <w:num w:numId="2">
-    <w:abstractNumId w:val="18"/>
+    <w:abstractNumId w:val="20"/>
   </w:num>
   <w:num w:numId="3">
-    <w:abstractNumId w:val="19"/>
+    <w:abstractNumId w:val="21"/>
   </w:num>
   <w:num w:numId="4">
-    <w:abstractNumId w:val="11"/>
+    <w:abstractNumId w:val="12"/>
   </w:num>
   <w:num w:numId="5">
-    <w:abstractNumId w:val="18"/>
+    <w:abstractNumId w:val="20"/>
   </w:num>
   <w:num w:numId="6">
     <w:abstractNumId w:val="4"/>
   </w:num>
   <w:num w:numId="7">
-    <w:abstractNumId w:val="6"/>
+    <w:abstractNumId w:val="7"/>
   </w:num>
   <w:num w:numId="8">
+    <w:abstractNumId w:val="14"/>
+  </w:num>
+  <w:num w:numId="9">
     <w:abstractNumId w:val="13"/>
   </w:num>
-  <w:num w:numId="9">
-    <w:abstractNumId w:val="12"/>
-  </w:num>
   <w:num w:numId="10">
-    <w:abstractNumId w:val="10"/>
+    <w:abstractNumId w:val="11"/>
   </w:num>
   <w:num w:numId="11">
-    <w:abstractNumId w:val="14"/>
+    <w:abstractNumId w:val="15"/>
   </w:num>
   <w:num w:numId="12">
-    <w:abstractNumId w:val="7"/>
+    <w:abstractNumId w:val="8"/>
   </w:num>
   <w:num w:numId="13">
     <w:abstractNumId w:val="3"/>
   </w:num>
   <w:num w:numId="14">
-    <w:abstractNumId w:val="24"/>
+    <w:abstractNumId w:val="26"/>
   </w:num>
   <w:num w:numId="15">
     <w:abstractNumId w:val="5"/>
@@ -14737,58 +15199,64 @@
     <w:abstractNumId w:val="2"/>
   </w:num>
   <w:num w:numId="17">
-    <w:abstractNumId w:val="26"/>
+    <w:abstractNumId w:val="28"/>
   </w:num>
   <w:num w:numId="18">
-    <w:abstractNumId w:val="27"/>
+    <w:abstractNumId w:val="29"/>
   </w:num>
   <w:num w:numId="19">
-    <w:abstractNumId w:val="18"/>
+    <w:abstractNumId w:val="20"/>
   </w:num>
   <w:num w:numId="20">
     <w:abstractNumId w:val="1"/>
   </w:num>
   <w:num w:numId="21">
-    <w:abstractNumId w:val="23"/>
+    <w:abstractNumId w:val="25"/>
   </w:num>
   <w:num w:numId="22">
-    <w:abstractNumId w:val="25"/>
+    <w:abstractNumId w:val="27"/>
   </w:num>
   <w:num w:numId="23">
-    <w:abstractNumId w:val="8"/>
+    <w:abstractNumId w:val="9"/>
   </w:num>
   <w:num w:numId="24">
-    <w:abstractNumId w:val="18"/>
+    <w:abstractNumId w:val="20"/>
   </w:num>
   <w:num w:numId="25">
     <w:abstractNumId w:val="0"/>
   </w:num>
   <w:num w:numId="26">
-    <w:abstractNumId w:val="9"/>
+    <w:abstractNumId w:val="10"/>
   </w:num>
   <w:num w:numId="27">
+    <w:abstractNumId w:val="24"/>
+  </w:num>
+  <w:num w:numId="28">
+    <w:abstractNumId w:val="18"/>
+  </w:num>
+  <w:num w:numId="29">
     <w:abstractNumId w:val="22"/>
   </w:num>
-  <w:num w:numId="28">
+  <w:num w:numId="30">
     <w:abstractNumId w:val="16"/>
   </w:num>
-  <w:num w:numId="29">
+  <w:num w:numId="31">
     <w:abstractNumId w:val="20"/>
   </w:num>
-  <w:num w:numId="30">
-    <w:abstractNumId w:val="15"/>
-  </w:num>
-  <w:num w:numId="31">
-    <w:abstractNumId w:val="18"/>
-  </w:num>
   <w:num w:numId="32">
-    <w:abstractNumId w:val="18"/>
+    <w:abstractNumId w:val="20"/>
   </w:num>
   <w:num w:numId="33">
-    <w:abstractNumId w:val="18"/>
+    <w:abstractNumId w:val="20"/>
   </w:num>
   <w:num w:numId="34">
-    <w:abstractNumId w:val="21"/>
+    <w:abstractNumId w:val="23"/>
+  </w:num>
+  <w:num w:numId="35">
+    <w:abstractNumId w:val="6"/>
+  </w:num>
+  <w:num w:numId="36">
+    <w:abstractNumId w:val="17"/>
   </w:num>
 </w:numbering>
 </file>
@@ -15212,7 +15680,7 @@
     <w:pPr>
       <w:keepNext/>
       <w:numPr>
-        <w:numId w:val="34"/>
+        <w:numId w:val="36"/>
       </w:numPr>
       <w:spacing w:after="360" w:line="240" w:lineRule="auto"/>
       <w:outlineLvl w:val="0"/>
@@ -15237,7 +15705,7 @@
       <w:keepNext/>
       <w:numPr>
         <w:ilvl w:val="1"/>
-        <w:numId w:val="34"/>
+        <w:numId w:val="36"/>
       </w:numPr>
       <w:tabs>
         <w:tab w:val="left" w:pos="3510"/>
@@ -15263,7 +15731,7 @@
     <w:uiPriority w:val="9"/>
     <w:unhideWhenUsed/>
     <w:qFormat/>
-    <w:rsid w:val="00B402AB"/>
+    <w:rsid w:val="0014305E"/>
     <w:pPr>
       <w:numPr>
         <w:ilvl w:val="2"/>
@@ -15292,7 +15760,7 @@
       <w:keepLines/>
       <w:numPr>
         <w:ilvl w:val="3"/>
-        <w:numId w:val="34"/>
+        <w:numId w:val="36"/>
       </w:numPr>
       <w:spacing w:before="40"/>
       <w:outlineLvl w:val="3"/>
@@ -15319,7 +15787,7 @@
       <w:keepLines/>
       <w:numPr>
         <w:ilvl w:val="4"/>
-        <w:numId w:val="34"/>
+        <w:numId w:val="36"/>
       </w:numPr>
       <w:spacing w:before="40"/>
       <w:outlineLvl w:val="4"/>
@@ -15344,7 +15812,7 @@
       <w:keepLines/>
       <w:numPr>
         <w:ilvl w:val="5"/>
-        <w:numId w:val="34"/>
+        <w:numId w:val="36"/>
       </w:numPr>
       <w:spacing w:before="40"/>
       <w:outlineLvl w:val="5"/>
@@ -15369,7 +15837,7 @@
       <w:keepLines/>
       <w:numPr>
         <w:ilvl w:val="6"/>
-        <w:numId w:val="34"/>
+        <w:numId w:val="36"/>
       </w:numPr>
       <w:spacing w:before="40"/>
       <w:outlineLvl w:val="6"/>
@@ -15396,7 +15864,7 @@
       <w:keepLines/>
       <w:numPr>
         <w:ilvl w:val="7"/>
-        <w:numId w:val="34"/>
+        <w:numId w:val="36"/>
       </w:numPr>
       <w:spacing w:before="40"/>
       <w:outlineLvl w:val="7"/>
@@ -15423,7 +15891,7 @@
       <w:keepLines/>
       <w:numPr>
         <w:ilvl w:val="8"/>
-        <w:numId w:val="34"/>
+        <w:numId w:val="36"/>
       </w:numPr>
       <w:spacing w:before="40"/>
       <w:outlineLvl w:val="8"/>
@@ -15743,7 +16211,7 @@
     <w:basedOn w:val="DefaultParagraphFont"/>
     <w:link w:val="Heading3"/>
     <w:uiPriority w:val="9"/>
-    <w:rsid w:val="00B402AB"/>
+    <w:rsid w:val="0014305E"/>
     <w:rPr>
       <w:rFonts w:ascii="David" w:eastAsiaTheme="minorEastAsia" w:hAnsi="David" w:cs="David"/>
       <w:b/>

</xml_diff>

<commit_message>
Set hyperparameters based on AnalyzeParameter for sigma = 20
</commit_message>
<xml_diff>
--- a/Digital Signal Processing - Final Project.docx
+++ b/Digital Signal Processing - Final Project.docx
@@ -3060,7 +3060,23 @@
           <w:rFonts w:eastAsiaTheme="minorEastAsia" w:cs="David"/>
           <w:szCs w:val="24"/>
         </w:rPr>
-        <w:t xml:space="preserve"> are non-ascending the norm remains convex, and additionally propose methods for optimization in other, more general, cases.</w:t>
+        <w:t xml:space="preserve"> are non-ascending the norm remains convex, and additionally propose methods for optimization in other, more general, ca</w:t>
+      </w:r>
+      <w:proofErr w:type="spellStart"/>
+      <w:r>
+        <w:rPr>
+          <w:rFonts w:eastAsiaTheme="minorEastAsia" w:cs="David"/>
+          <w:szCs w:val="24"/>
+        </w:rPr>
+        <w:t>ses</w:t>
+      </w:r>
+      <w:proofErr w:type="spellEnd"/>
+      <w:r>
+        <w:rPr>
+          <w:rFonts w:eastAsiaTheme="minorEastAsia" w:cs="David"/>
+          <w:szCs w:val="24"/>
+        </w:rPr>
+        <w:t>.</w:t>
       </w:r>
     </w:p>
     <w:p>
@@ -3702,7 +3718,23 @@
           <w:rFonts w:eastAsiaTheme="minorEastAsia" w:cs="David"/>
           <w:szCs w:val="24"/>
         </w:rPr>
-        <w:t xml:space="preserve"> estimation of the denoised matrix, and </w:t>
+        <w:t xml:space="preserve"> e</w:t>
+      </w:r>
+      <w:proofErr w:type="spellStart"/>
+      <w:r>
+        <w:rPr>
+          <w:rFonts w:eastAsiaTheme="minorEastAsia" w:cs="David"/>
+          <w:szCs w:val="24"/>
+        </w:rPr>
+        <w:t>stimation</w:t>
+      </w:r>
+      <w:proofErr w:type="spellEnd"/>
+      <w:r>
+        <w:rPr>
+          <w:rFonts w:eastAsiaTheme="minorEastAsia" w:cs="David"/>
+          <w:szCs w:val="24"/>
+        </w:rPr>
+        <w:t xml:space="preserve"> of the denoised matrix, and </w:t>
       </w:r>
       <m:oMath>
         <m:sSubSup>
@@ -3815,7 +3847,23 @@
           <w:rFonts w:eastAsiaTheme="minorEastAsia" w:cs="David"/>
           <w:szCs w:val="24"/>
         </w:rPr>
-        <w:t xml:space="preserve"> is actually a low-rank matrix because it’s rows (patches) are similar. The first term in the optimization problem is the data-term, which aims for the estimated patches to be somewhat similar to the noised patches. The second term is the low-rank prior, aiming to achieve similar patches by forcing the matrix to be of low rank.</w:t>
+        <w:t xml:space="preserve"> is actually a low-rank matrix because it’s rows (patches) are similar. The first term in the optimiz</w:t>
+      </w:r>
+      <w:proofErr w:type="spellStart"/>
+      <w:r>
+        <w:rPr>
+          <w:rFonts w:eastAsiaTheme="minorEastAsia" w:cs="David"/>
+          <w:szCs w:val="24"/>
+        </w:rPr>
+        <w:t>ation</w:t>
+      </w:r>
+      <w:proofErr w:type="spellEnd"/>
+      <w:r>
+        <w:rPr>
+          <w:rFonts w:eastAsiaTheme="minorEastAsia" w:cs="David"/>
+          <w:szCs w:val="24"/>
+        </w:rPr>
+        <w:t xml:space="preserve"> problem is the data-term, which aims for the estimated patches to be somewhat similar to the noised patches. The second term is the low-rank prior, aiming to achieve similar patches by forcing the matrix to be of low rank.</w:t>
       </w:r>
     </w:p>
     <w:p>
@@ -5737,7 +5785,23 @@
           <w:rFonts w:eastAsiaTheme="minorEastAsia" w:cs="David"/>
           <w:szCs w:val="24"/>
         </w:rPr>
-        <w:t xml:space="preserve">. They also added multi-scale patches (patches not only from the image itself, nut also from scaled down versions of the image), relying on previous work which showed the property of recurring patches across different scales. The paper presented </w:t>
+        <w:t xml:space="preserve">. They also added multi-scale patches (patches not only from the image itself, </w:t>
+      </w:r>
+      <w:proofErr w:type="spellStart"/>
+      <w:r>
+        <w:rPr>
+          <w:rFonts w:eastAsiaTheme="minorEastAsia" w:cs="David"/>
+          <w:szCs w:val="24"/>
+        </w:rPr>
+        <w:t>nut</w:t>
+      </w:r>
+      <w:proofErr w:type="spellEnd"/>
+      <w:r>
+        <w:rPr>
+          <w:rFonts w:eastAsiaTheme="minorEastAsia" w:cs="David"/>
+          <w:szCs w:val="24"/>
+        </w:rPr>
+        <w:t xml:space="preserve"> also from scaled down versions of the image), relying on previous work which showed the property of recurring patches across different scales. The paper presented </w:t>
       </w:r>
       <w:r>
         <w:rPr>
@@ -6340,7 +6404,23 @@
           <w:rFonts w:eastAsiaTheme="minorEastAsia" w:cs="David"/>
           <w:szCs w:val="24"/>
         </w:rPr>
-        <w:t xml:space="preserve"> is a weight matrix to balance the noise levels between channels. The paper also proposes a solution for this problem, employing the variable splitting method (</w:t>
+        <w:t xml:space="preserve"> is a weight ma</w:t>
+      </w:r>
+      <w:proofErr w:type="spellStart"/>
+      <w:r>
+        <w:rPr>
+          <w:rFonts w:eastAsiaTheme="minorEastAsia" w:cs="David"/>
+          <w:szCs w:val="24"/>
+        </w:rPr>
+        <w:t>trix</w:t>
+      </w:r>
+      <w:proofErr w:type="spellEnd"/>
+      <w:r>
+        <w:rPr>
+          <w:rFonts w:eastAsiaTheme="minorEastAsia" w:cs="David"/>
+          <w:szCs w:val="24"/>
+        </w:rPr>
+        <w:t xml:space="preserve"> to balance the noise levels between channels. The paper also proposes a solution for this problem, employing the variable splitting method (</w:t>
       </w:r>
       <w:r>
         <w:rPr>
@@ -6727,12 +6807,21 @@
         </w:rPr>
         <w:t>, o</w:t>
       </w:r>
-      <w:r>
-        <w:rPr>
-          <w:rFonts w:eastAsiaTheme="minorEastAsia" w:cs="David"/>
-          <w:szCs w:val="24"/>
-        </w:rPr>
-        <w:t>ur model may be described using the following block diagram:</w:t>
+      <w:proofErr w:type="spellStart"/>
+      <w:r>
+        <w:rPr>
+          <w:rFonts w:eastAsiaTheme="minorEastAsia" w:cs="David"/>
+          <w:szCs w:val="24"/>
+        </w:rPr>
+        <w:t>ur</w:t>
+      </w:r>
+      <w:proofErr w:type="spellEnd"/>
+      <w:r>
+        <w:rPr>
+          <w:rFonts w:eastAsiaTheme="minorEastAsia" w:cs="David"/>
+          <w:szCs w:val="24"/>
+        </w:rPr>
+        <w:t xml:space="preserve"> model may be described using the following block diagram:</w:t>
       </w:r>
     </w:p>
     <w:p>
@@ -8007,7 +8096,23 @@
           <w:rFonts w:eastAsiaTheme="minorEastAsia" w:cs="David"/>
           <w:szCs w:val="24"/>
         </w:rPr>
-        <w:t xml:space="preserve"> most similar patches are chosen, resulting in </w:t>
+        <w:t xml:space="preserve"> most similar patches are chosen, result</w:t>
+      </w:r>
+      <w:proofErr w:type="spellStart"/>
+      <w:r>
+        <w:rPr>
+          <w:rFonts w:eastAsiaTheme="minorEastAsia" w:cs="David"/>
+          <w:szCs w:val="24"/>
+        </w:rPr>
+        <w:t>ing</w:t>
+      </w:r>
+      <w:proofErr w:type="spellEnd"/>
+      <w:r>
+        <w:rPr>
+          <w:rFonts w:eastAsiaTheme="minorEastAsia" w:cs="David"/>
+          <w:szCs w:val="24"/>
+        </w:rPr>
+        <w:t xml:space="preserve"> in </w:t>
       </w:r>
       <m:oMath>
         <m:sSup>
@@ -9453,7 +9558,21 @@
         <w:rPr>
           <w:rFonts w:eastAsiaTheme="minorEastAsia"/>
         </w:rPr>
-        <w:t xml:space="preserve"> pixel-wise. Pixels which were not aggregated in this step are simply taken from the original video </w:t>
+        <w:t xml:space="preserve"> pixel-wise. Pixels which were not aggreg</w:t>
+      </w:r>
+      <w:proofErr w:type="spellStart"/>
+      <w:r>
+        <w:rPr>
+          <w:rFonts w:eastAsiaTheme="minorEastAsia"/>
+        </w:rPr>
+        <w:t>ated</w:t>
+      </w:r>
+      <w:proofErr w:type="spellEnd"/>
+      <w:r>
+        <w:rPr>
+          <w:rFonts w:eastAsiaTheme="minorEastAsia"/>
+        </w:rPr>
+        <w:t xml:space="preserve"> in this step are simply taken from the original video </w:t>
       </w:r>
       <m:oMath>
         <m:r>
@@ -9727,7 +9846,25 @@
           <w:szCs w:val="24"/>
           <w:highlight w:val="yellow"/>
         </w:rPr>
-        <w:t>compare block matching using only temporal blocks to using a spatio-temporal mix.</w:t>
+        <w:t xml:space="preserve">compare block matching using only temporal blocks to using a </w:t>
+      </w:r>
+      <w:proofErr w:type="spellStart"/>
+      <w:r>
+        <w:rPr>
+          <w:rFonts w:eastAsiaTheme="minorEastAsia" w:cs="David"/>
+          <w:szCs w:val="24"/>
+          <w:highlight w:val="yellow"/>
+        </w:rPr>
+        <w:t>spatio</w:t>
+      </w:r>
+      <w:proofErr w:type="spellEnd"/>
+      <w:r>
+        <w:rPr>
+          <w:rFonts w:eastAsiaTheme="minorEastAsia" w:cs="David"/>
+          <w:szCs w:val="24"/>
+          <w:highlight w:val="yellow"/>
+        </w:rPr>
+        <w:t>-temporal mix.</w:t>
       </w:r>
     </w:p>
     <w:p>
@@ -9773,7 +9910,25 @@
           <w:szCs w:val="24"/>
           <w:highlight w:val="yellow"/>
         </w:rPr>
-        <w:t>Show results on an image (lena/single frame) to show that our algorithm works well on a single image.</w:t>
+        <w:t>Show results on an image (</w:t>
+      </w:r>
+      <w:proofErr w:type="spellStart"/>
+      <w:r>
+        <w:rPr>
+          <w:rFonts w:eastAsiaTheme="minorEastAsia" w:cs="David"/>
+          <w:szCs w:val="24"/>
+          <w:highlight w:val="yellow"/>
+        </w:rPr>
+        <w:t>lena</w:t>
+      </w:r>
+      <w:proofErr w:type="spellEnd"/>
+      <w:r>
+        <w:rPr>
+          <w:rFonts w:eastAsiaTheme="minorEastAsia" w:cs="David"/>
+          <w:szCs w:val="24"/>
+          <w:highlight w:val="yellow"/>
+        </w:rPr>
+        <w:t>/single frame) to show that our algorithm works well on a single image.</w:t>
       </w:r>
     </w:p>
     <w:p>
@@ -9837,6 +9992,7 @@
       <w:r>
         <w:rPr>
           <w:rFonts w:eastAsiaTheme="minorEastAsia" w:cs="David"/>
+          <w:noProof/>
           <w:szCs w:val="24"/>
         </w:rPr>
         <w:lastRenderedPageBreak/>
@@ -9888,6 +10044,7 @@
       <w:r>
         <w:rPr>
           <w:rFonts w:eastAsiaTheme="minorEastAsia" w:cs="David"/>
+          <w:noProof/>
           <w:szCs w:val="24"/>
         </w:rPr>
         <w:drawing>
@@ -9940,8 +10097,17 @@
           <w:rFonts w:eastAsiaTheme="minorEastAsia" w:cs="David"/>
           <w:szCs w:val="24"/>
         </w:rPr>
-        <w:t>blue: gbicycle</w:t>
-      </w:r>
+        <w:t xml:space="preserve">blue: </w:t>
+      </w:r>
+      <w:proofErr w:type="spellStart"/>
+      <w:r>
+        <w:rPr>
+          <w:rFonts w:eastAsiaTheme="minorEastAsia" w:cs="David"/>
+          <w:szCs w:val="24"/>
+        </w:rPr>
+        <w:t>gbicycle</w:t>
+      </w:r>
+      <w:proofErr w:type="spellEnd"/>
     </w:p>
     <w:p>
       <w:pPr>
@@ -9951,13 +10117,22 @@
           <w:szCs w:val="24"/>
         </w:rPr>
       </w:pPr>
-      <w:r>
-        <w:rPr>
-          <w:rFonts w:eastAsiaTheme="minorEastAsia" w:cs="David"/>
-          <w:szCs w:val="24"/>
-        </w:rPr>
-        <w:t>green:gflower</w:t>
-      </w:r>
+      <w:proofErr w:type="spellStart"/>
+      <w:r>
+        <w:rPr>
+          <w:rFonts w:eastAsiaTheme="minorEastAsia" w:cs="David"/>
+          <w:szCs w:val="24"/>
+        </w:rPr>
+        <w:t>green:</w:t>
+      </w:r>
+      <w:r>
+        <w:rPr>
+          <w:rFonts w:eastAsiaTheme="minorEastAsia" w:cs="David"/>
+          <w:szCs w:val="24"/>
+        </w:rPr>
+        <w:t>gstennis</w:t>
+      </w:r>
+      <w:proofErr w:type="spellEnd"/>
     </w:p>
     <w:p>
       <w:pPr>
@@ -9972,8 +10147,17 @@
           <w:rFonts w:eastAsiaTheme="minorEastAsia" w:cs="David"/>
           <w:szCs w:val="24"/>
         </w:rPr>
-        <w:t>red: gmissa</w:t>
-      </w:r>
+        <w:t xml:space="preserve">red: </w:t>
+      </w:r>
+      <w:proofErr w:type="spellStart"/>
+      <w:r>
+        <w:rPr>
+          <w:rFonts w:eastAsiaTheme="minorEastAsia" w:cs="David"/>
+          <w:szCs w:val="24"/>
+        </w:rPr>
+        <w:t>gflower</w:t>
+      </w:r>
+      <w:proofErr w:type="spellEnd"/>
     </w:p>
     <w:p>
       <w:pPr>
@@ -9988,8 +10172,17 @@
           <w:rFonts w:eastAsiaTheme="minorEastAsia" w:cs="David"/>
           <w:szCs w:val="24"/>
         </w:rPr>
-        <w:t>cyan: gsalesman</w:t>
-      </w:r>
+        <w:t xml:space="preserve">cyan: </w:t>
+      </w:r>
+      <w:proofErr w:type="spellStart"/>
+      <w:r>
+        <w:rPr>
+          <w:rFonts w:eastAsiaTheme="minorEastAsia" w:cs="David"/>
+          <w:szCs w:val="24"/>
+        </w:rPr>
+        <w:t>lena</w:t>
+      </w:r>
+      <w:proofErr w:type="spellEnd"/>
     </w:p>
     <w:p>
       <w:pPr>
@@ -10004,26 +10197,44 @@
           <w:rFonts w:eastAsiaTheme="minorEastAsia" w:cs="David"/>
           <w:szCs w:val="24"/>
         </w:rPr>
-        <w:t>magenta: gstennis</w:t>
-      </w:r>
+        <w:t xml:space="preserve">magenta: </w:t>
+      </w:r>
+      <w:proofErr w:type="spellStart"/>
+      <w:r>
+        <w:rPr>
+          <w:rFonts w:eastAsiaTheme="minorEastAsia" w:cs="David"/>
+          <w:szCs w:val="24"/>
+        </w:rPr>
+        <w:t>gsalesman</w:t>
+      </w:r>
+      <w:proofErr w:type="spellEnd"/>
     </w:p>
     <w:p>
       <w:pPr>
         <w:spacing w:after="160"/>
         <w:rPr>
-          <w:rFonts w:eastAsiaTheme="minorEastAsia" w:cs="David" w:hint="cs"/>
+          <w:rFonts w:eastAsiaTheme="minorEastAsia" w:cs="David"/>
           <w:szCs w:val="24"/>
           <w:rtl/>
         </w:rPr>
       </w:pPr>
+      <w:proofErr w:type="spellStart"/>
       <w:r>
         <w:rPr>
           <w:rFonts w:eastAsiaTheme="minorEastAsia" w:cs="David"/>
           <w:szCs w:val="24"/>
         </w:rPr>
         <w:lastRenderedPageBreak/>
-        <w:t>yellow:lena</w:t>
-      </w:r>
+        <w:t>yellow:</w:t>
+      </w:r>
+      <w:r>
+        <w:rPr>
+          <w:rFonts w:eastAsiaTheme="minorEastAsia" w:cs="David"/>
+          <w:szCs w:val="24"/>
+        </w:rPr>
+        <w:t>gmissa</w:t>
+      </w:r>
+      <w:proofErr w:type="spellEnd"/>
     </w:p>
     <w:p>
       <w:pPr>
@@ -10036,6 +10247,7 @@
       <w:r>
         <w:rPr>
           <w:rFonts w:eastAsiaTheme="minorEastAsia" w:cs="David"/>
+          <w:noProof/>
           <w:szCs w:val="24"/>
         </w:rPr>
         <w:drawing>
@@ -10087,6 +10299,7 @@
       <w:r>
         <w:rPr>
           <w:rFonts w:eastAsiaTheme="minorEastAsia" w:cs="David"/>
+          <w:noProof/>
           <w:szCs w:val="24"/>
         </w:rPr>
         <w:drawing>
@@ -10138,6 +10351,7 @@
       <w:r>
         <w:rPr>
           <w:rFonts w:eastAsiaTheme="minorEastAsia" w:cs="David"/>
+          <w:noProof/>
           <w:szCs w:val="24"/>
         </w:rPr>
         <w:lastRenderedPageBreak/>
@@ -10189,6 +10403,7 @@
       <w:r>
         <w:rPr>
           <w:rFonts w:eastAsiaTheme="minorEastAsia" w:cs="David"/>
+          <w:noProof/>
           <w:szCs w:val="24"/>
         </w:rPr>
         <w:drawing>

</xml_diff>

<commit_message>
Improve block matching - generic function for predictive and non-predictive
</commit_message>
<xml_diff>
--- a/Digital Signal Processing - Final Project.docx
+++ b/Digital Signal Processing - Final Project.docx
@@ -3060,23 +3060,7 @@
           <w:rFonts w:eastAsiaTheme="minorEastAsia" w:cs="David"/>
           <w:szCs w:val="24"/>
         </w:rPr>
-        <w:t xml:space="preserve"> are non-ascending the norm remains convex, and additionally propose methods for optimization in other, more general, ca</w:t>
-      </w:r>
-      <w:proofErr w:type="spellStart"/>
-      <w:r>
-        <w:rPr>
-          <w:rFonts w:eastAsiaTheme="minorEastAsia" w:cs="David"/>
-          <w:szCs w:val="24"/>
-        </w:rPr>
-        <w:t>ses</w:t>
-      </w:r>
-      <w:proofErr w:type="spellEnd"/>
-      <w:r>
-        <w:rPr>
-          <w:rFonts w:eastAsiaTheme="minorEastAsia" w:cs="David"/>
-          <w:szCs w:val="24"/>
-        </w:rPr>
-        <w:t>.</w:t>
+        <w:t xml:space="preserve"> are non-ascending the norm remains convex, and additionally propose methods for optimization in other, more general, cases.</w:t>
       </w:r>
     </w:p>
     <w:p>
@@ -3718,23 +3702,7 @@
           <w:rFonts w:eastAsiaTheme="minorEastAsia" w:cs="David"/>
           <w:szCs w:val="24"/>
         </w:rPr>
-        <w:t xml:space="preserve"> e</w:t>
-      </w:r>
-      <w:proofErr w:type="spellStart"/>
-      <w:r>
-        <w:rPr>
-          <w:rFonts w:eastAsiaTheme="minorEastAsia" w:cs="David"/>
-          <w:szCs w:val="24"/>
-        </w:rPr>
-        <w:t>stimation</w:t>
-      </w:r>
-      <w:proofErr w:type="spellEnd"/>
-      <w:r>
-        <w:rPr>
-          <w:rFonts w:eastAsiaTheme="minorEastAsia" w:cs="David"/>
-          <w:szCs w:val="24"/>
-        </w:rPr>
-        <w:t xml:space="preserve"> of the denoised matrix, and </w:t>
+        <w:t xml:space="preserve"> estimation of the denoised matrix, and </w:t>
       </w:r>
       <m:oMath>
         <m:sSubSup>
@@ -3847,23 +3815,7 @@
           <w:rFonts w:eastAsiaTheme="minorEastAsia" w:cs="David"/>
           <w:szCs w:val="24"/>
         </w:rPr>
-        <w:t xml:space="preserve"> is actually a low-rank matrix because it’s rows (patches) are similar. The first term in the optimiz</w:t>
-      </w:r>
-      <w:proofErr w:type="spellStart"/>
-      <w:r>
-        <w:rPr>
-          <w:rFonts w:eastAsiaTheme="minorEastAsia" w:cs="David"/>
-          <w:szCs w:val="24"/>
-        </w:rPr>
-        <w:t>ation</w:t>
-      </w:r>
-      <w:proofErr w:type="spellEnd"/>
-      <w:r>
-        <w:rPr>
-          <w:rFonts w:eastAsiaTheme="minorEastAsia" w:cs="David"/>
-          <w:szCs w:val="24"/>
-        </w:rPr>
-        <w:t xml:space="preserve"> problem is the data-term, which aims for the estimated patches to be somewhat similar to the noised patches. The second term is the low-rank prior, aiming to achieve similar patches by forcing the matrix to be of low rank.</w:t>
+        <w:t xml:space="preserve"> is actually a low-rank matrix because it’s rows (patches) are similar. The first term in the optimization problem is the data-term, which aims for the estimated patches to be somewhat similar to the noised patches. The second term is the low-rank prior, aiming to achieve similar patches by forcing the matrix to be of low rank.</w:t>
       </w:r>
     </w:p>
     <w:p>
@@ -6404,23 +6356,7 @@
           <w:rFonts w:eastAsiaTheme="minorEastAsia" w:cs="David"/>
           <w:szCs w:val="24"/>
         </w:rPr>
-        <w:t xml:space="preserve"> is a weight ma</w:t>
-      </w:r>
-      <w:proofErr w:type="spellStart"/>
-      <w:r>
-        <w:rPr>
-          <w:rFonts w:eastAsiaTheme="minorEastAsia" w:cs="David"/>
-          <w:szCs w:val="24"/>
-        </w:rPr>
-        <w:t>trix</w:t>
-      </w:r>
-      <w:proofErr w:type="spellEnd"/>
-      <w:r>
-        <w:rPr>
-          <w:rFonts w:eastAsiaTheme="minorEastAsia" w:cs="David"/>
-          <w:szCs w:val="24"/>
-        </w:rPr>
-        <w:t xml:space="preserve"> to balance the noise levels between channels. The paper also proposes a solution for this problem, employing the variable splitting method (</w:t>
+        <w:t xml:space="preserve"> is a weight matrix to balance the noise levels between channels. The paper also proposes a solution for this problem, employing the variable splitting method (</w:t>
       </w:r>
       <w:r>
         <w:rPr>
@@ -6807,21 +6743,12 @@
         </w:rPr>
         <w:t>, o</w:t>
       </w:r>
-      <w:proofErr w:type="spellStart"/>
-      <w:r>
-        <w:rPr>
-          <w:rFonts w:eastAsiaTheme="minorEastAsia" w:cs="David"/>
-          <w:szCs w:val="24"/>
-        </w:rPr>
-        <w:t>ur</w:t>
-      </w:r>
-      <w:proofErr w:type="spellEnd"/>
-      <w:r>
-        <w:rPr>
-          <w:rFonts w:eastAsiaTheme="minorEastAsia" w:cs="David"/>
-          <w:szCs w:val="24"/>
-        </w:rPr>
-        <w:t xml:space="preserve"> model may be described using the following block diagram:</w:t>
+      <w:r>
+        <w:rPr>
+          <w:rFonts w:eastAsiaTheme="minorEastAsia" w:cs="David"/>
+          <w:szCs w:val="24"/>
+        </w:rPr>
+        <w:t>ur model may be described using the following block diagram:</w:t>
       </w:r>
     </w:p>
     <w:p>
@@ -8096,23 +8023,7 @@
           <w:rFonts w:eastAsiaTheme="minorEastAsia" w:cs="David"/>
           <w:szCs w:val="24"/>
         </w:rPr>
-        <w:t xml:space="preserve"> most similar patches are chosen, result</w:t>
-      </w:r>
-      <w:proofErr w:type="spellStart"/>
-      <w:r>
-        <w:rPr>
-          <w:rFonts w:eastAsiaTheme="minorEastAsia" w:cs="David"/>
-          <w:szCs w:val="24"/>
-        </w:rPr>
-        <w:t>ing</w:t>
-      </w:r>
-      <w:proofErr w:type="spellEnd"/>
-      <w:r>
-        <w:rPr>
-          <w:rFonts w:eastAsiaTheme="minorEastAsia" w:cs="David"/>
-          <w:szCs w:val="24"/>
-        </w:rPr>
-        <w:t xml:space="preserve"> in </w:t>
+        <w:t xml:space="preserve"> most similar patches are chosen, resulting in </w:t>
       </w:r>
       <m:oMath>
         <m:sSup>
@@ -9558,21 +9469,7 @@
         <w:rPr>
           <w:rFonts w:eastAsiaTheme="minorEastAsia"/>
         </w:rPr>
-        <w:t xml:space="preserve"> pixel-wise. Pixels which were not aggreg</w:t>
-      </w:r>
-      <w:proofErr w:type="spellStart"/>
-      <w:r>
-        <w:rPr>
-          <w:rFonts w:eastAsiaTheme="minorEastAsia"/>
-        </w:rPr>
-        <w:t>ated</w:t>
-      </w:r>
-      <w:proofErr w:type="spellEnd"/>
-      <w:r>
-        <w:rPr>
-          <w:rFonts w:eastAsiaTheme="minorEastAsia"/>
-        </w:rPr>
-        <w:t xml:space="preserve"> in this step are simply taken from the original video </w:t>
+        <w:t xml:space="preserve"> pixel-wise. Pixels which were not aggregated in this step are simply taken from the original video </w:t>
       </w:r>
       <m:oMath>
         <m:r>
@@ -9887,7 +9784,85 @@
           <w:szCs w:val="24"/>
           <w:highlight w:val="yellow"/>
         </w:rPr>
-        <w:t>Maybe – make a graph showing the PSNR as a dependency of how many patches we use, or of the proportion of spatial/temporal patches in group.</w:t>
+        <w:t>Maybe – make a graph showing the PSNR as a dependency o</w:t>
+      </w:r>
+      <w:r>
+        <w:rPr>
+          <w:rFonts w:eastAsiaTheme="minorEastAsia" w:cs="David"/>
+          <w:szCs w:val="24"/>
+          <w:highlight w:val="yellow"/>
+        </w:rPr>
+        <w:t xml:space="preserve">f </w:t>
+      </w:r>
+      <w:proofErr w:type="spellStart"/>
+      <w:r>
+        <w:rPr>
+          <w:rFonts w:eastAsiaTheme="minorEastAsia" w:cs="David"/>
+          <w:szCs w:val="24"/>
+          <w:highlight w:val="yellow"/>
+        </w:rPr>
+        <w:t>maxGroupSize</w:t>
+      </w:r>
+      <w:proofErr w:type="spellEnd"/>
+      <w:r>
+        <w:rPr>
+          <w:rFonts w:eastAsiaTheme="minorEastAsia" w:cs="David"/>
+          <w:szCs w:val="24"/>
+          <w:highlight w:val="yellow"/>
+        </w:rPr>
+        <w:t xml:space="preserve"> / </w:t>
+      </w:r>
+      <w:proofErr w:type="spellStart"/>
+      <w:r>
+        <w:rPr>
+          <w:rFonts w:eastAsiaTheme="minorEastAsia" w:cs="David"/>
+          <w:szCs w:val="24"/>
+          <w:highlight w:val="yellow"/>
+        </w:rPr>
+        <w:t>maxNeighborsFrame</w:t>
+      </w:r>
+      <w:proofErr w:type="spellEnd"/>
+      <w:r>
+        <w:rPr>
+          <w:rFonts w:eastAsiaTheme="minorEastAsia" w:cs="David"/>
+          <w:szCs w:val="24"/>
+          <w:highlight w:val="yellow"/>
+        </w:rPr>
+        <w:t xml:space="preserve"> </w:t>
+      </w:r>
+      <w:r>
+        <w:rPr>
+          <w:rFonts w:eastAsiaTheme="minorEastAsia" w:cs="David"/>
+          <w:szCs w:val="24"/>
+          <w:highlight w:val="yellow"/>
+        </w:rPr>
+        <w:t>/</w:t>
+      </w:r>
+      <w:r>
+        <w:rPr>
+          <w:rFonts w:eastAsiaTheme="minorEastAsia" w:cs="David"/>
+          <w:szCs w:val="24"/>
+          <w:highlight w:val="yellow"/>
+        </w:rPr>
+        <w:t xml:space="preserve"> </w:t>
+      </w:r>
+      <w:proofErr w:type="spellStart"/>
+      <w:r>
+        <w:rPr>
+          <w:rFonts w:eastAsiaTheme="minorEastAsia" w:cs="David"/>
+          <w:szCs w:val="24"/>
+          <w:highlight w:val="yellow"/>
+        </w:rPr>
+        <w:t>searchWindowT</w:t>
+      </w:r>
+      <w:proofErr w:type="spellEnd"/>
+      <w:r>
+        <w:rPr>
+          <w:rFonts w:eastAsiaTheme="minorEastAsia" w:cs="David"/>
+          <w:szCs w:val="24"/>
+          <w:highlight w:val="yellow"/>
+        </w:rPr>
+        <w:t>.</w:t>
       </w:r>
     </w:p>
     <w:p>
@@ -10454,38 +10429,171 @@
       <w:bookmarkEnd w:id="31"/>
     </w:p>
     <w:p>
-      <w:r>
-        <w:rPr>
+      <w:pPr>
+        <w:pStyle w:val="ListParagraph"/>
+        <w:numPr>
+          <w:ilvl w:val="0"/>
+          <w:numId w:val="30"/>
+        </w:numPr>
+        <w:spacing w:after="160"/>
+        <w:rPr>
+          <w:rFonts w:eastAsiaTheme="minorEastAsia" w:cs="David"/>
+          <w:szCs w:val="24"/>
           <w:highlight w:val="yellow"/>
         </w:rPr>
-        <w:t>TODO</w:t>
+      </w:pPr>
+      <w:r>
+        <w:rPr>
+          <w:rFonts w:eastAsiaTheme="minorEastAsia" w:cs="David" w:hint="cs"/>
+          <w:szCs w:val="24"/>
+          <w:highlight w:val="yellow"/>
+        </w:rPr>
+        <w:t>R</w:t>
+      </w:r>
+      <w:r>
+        <w:rPr>
+          <w:rFonts w:eastAsiaTheme="minorEastAsia" w:cs="David"/>
+          <w:szCs w:val="24"/>
+          <w:highlight w:val="yellow"/>
+        </w:rPr>
+        <w:t>efine hyperparameters. Specifically make the bad videos work.</w:t>
       </w:r>
     </w:p>
     <w:p>
       <w:pPr>
+        <w:pStyle w:val="ListParagraph"/>
+        <w:numPr>
+          <w:ilvl w:val="0"/>
+          <w:numId w:val="30"/>
+        </w:numPr>
         <w:spacing w:after="160"/>
         <w:rPr>
           <w:rFonts w:eastAsiaTheme="minorEastAsia" w:cs="David"/>
           <w:szCs w:val="24"/>
-        </w:rPr>
-      </w:pPr>
+          <w:highlight w:val="yellow"/>
+        </w:rPr>
+      </w:pPr>
+      <w:r>
+        <w:rPr>
+          <w:rFonts w:eastAsiaTheme="minorEastAsia" w:cs="David"/>
+          <w:szCs w:val="24"/>
+          <w:highlight w:val="yellow"/>
+        </w:rPr>
+        <w:t>Add 3D blocks based on papers (add reference) and adjust SVD to HOSVD to allow 3D groups instead of 2D – elaborate on this.</w:t>
+      </w:r>
     </w:p>
     <w:p>
       <w:pPr>
+        <w:pStyle w:val="ListParagraph"/>
+        <w:numPr>
+          <w:ilvl w:val="0"/>
+          <w:numId w:val="30"/>
+        </w:numPr>
         <w:spacing w:after="160"/>
         <w:rPr>
           <w:rFonts w:eastAsiaTheme="minorEastAsia" w:cs="David"/>
           <w:szCs w:val="24"/>
-        </w:rPr>
-      </w:pPr>
+          <w:highlight w:val="yellow"/>
+        </w:rPr>
+      </w:pPr>
+      <w:r>
+        <w:rPr>
+          <w:rFonts w:eastAsiaTheme="minorEastAsia" w:cs="David"/>
+          <w:szCs w:val="24"/>
+          <w:highlight w:val="yellow"/>
+        </w:rPr>
+        <w:t xml:space="preserve">Implement a </w:t>
+      </w:r>
+      <w:proofErr w:type="spellStart"/>
+      <w:r>
+        <w:rPr>
+          <w:rFonts w:eastAsiaTheme="minorEastAsia" w:cs="David"/>
+          <w:szCs w:val="24"/>
+          <w:highlight w:val="yellow"/>
+        </w:rPr>
+        <w:t>mex</w:t>
+      </w:r>
+      <w:proofErr w:type="spellEnd"/>
+      <w:r>
+        <w:rPr>
+          <w:rFonts w:eastAsiaTheme="minorEastAsia" w:cs="David"/>
+          <w:szCs w:val="24"/>
+          <w:highlight w:val="yellow"/>
+        </w:rPr>
+        <w:t xml:space="preserve"> version in order to allow faster runtime.</w:t>
+      </w:r>
     </w:p>
     <w:p>
       <w:pPr>
+        <w:pStyle w:val="ListParagraph"/>
+        <w:numPr>
+          <w:ilvl w:val="0"/>
+          <w:numId w:val="30"/>
+        </w:numPr>
+        <w:spacing w:after="160"/>
+        <w:rPr>
+          <w:rFonts w:eastAsiaTheme="minorEastAsia" w:cs="David"/>
+          <w:szCs w:val="24"/>
+          <w:highlight w:val="yellow"/>
+        </w:rPr>
+      </w:pPr>
+      <w:r>
+        <w:rPr>
+          <w:rFonts w:eastAsiaTheme="minorEastAsia" w:cs="David"/>
+          <w:szCs w:val="24"/>
+          <w:highlight w:val="yellow"/>
+        </w:rPr>
+        <w:t>Implement a causal version of the algorithm that may work online.</w:t>
+      </w:r>
+    </w:p>
+    <w:p>
+      <w:pPr>
+        <w:pStyle w:val="ListParagraph"/>
+        <w:numPr>
+          <w:ilvl w:val="0"/>
+          <w:numId w:val="30"/>
+        </w:numPr>
+        <w:spacing w:after="160"/>
+        <w:rPr>
+          <w:rFonts w:eastAsiaTheme="minorEastAsia" w:cs="David"/>
+          <w:szCs w:val="24"/>
+          <w:highlight w:val="yellow"/>
+        </w:rPr>
+      </w:pPr>
+      <w:r>
+        <w:rPr>
+          <w:rFonts w:eastAsiaTheme="minorEastAsia" w:cs="David"/>
+          <w:szCs w:val="24"/>
+          <w:highlight w:val="yellow"/>
+        </w:rPr>
+        <w:lastRenderedPageBreak/>
+        <w:t>more…</w:t>
+      </w:r>
+    </w:p>
+    <w:p>
+      <w:pPr>
+        <w:spacing w:after="160"/>
+        <w:rPr>
+          <w:rFonts w:eastAsiaTheme="minorEastAsia" w:cs="David"/>
+          <w:szCs w:val="24"/>
+        </w:rPr>
+      </w:pPr>
+    </w:p>
+    <w:p>
+      <w:pPr>
+        <w:spacing w:after="160"/>
+        <w:rPr>
+          <w:rFonts w:eastAsiaTheme="minorEastAsia" w:cs="David"/>
+          <w:szCs w:val="24"/>
+        </w:rPr>
+      </w:pPr>
+    </w:p>
+    <w:p>
+      <w:pPr>
         <w:pStyle w:val="Heading1"/>
       </w:pPr>
       <w:bookmarkStart w:id="32" w:name="_Toc80286684"/>
       <w:r>
-        <w:lastRenderedPageBreak/>
         <w:t>Summary</w:t>
       </w:r>
       <w:bookmarkEnd w:id="32"/>

</xml_diff>

<commit_message>
Improve and add analysis scripts for report
</commit_message>
<xml_diff>
--- a/Digital Signal Processing - Final Project.docx
+++ b/Digital Signal Processing - Final Project.docx
@@ -337,14 +337,14 @@
             </w:rPr>
             <w:fldChar w:fldCharType="separate"/>
           </w:r>
-          <w:hyperlink w:anchor="_Toc80286664" w:history="1">
+          <w:hyperlink w:anchor="_Toc81330452" w:history="1">
             <w:r>
               <w:rPr>
                 <w:rStyle w:val="Hyperlink"/>
                 <w:noProof/>
                 <w:rtl/>
               </w:rPr>
-              <w:t>1.</w:t>
+              <w:t>1</w:t>
             </w:r>
             <w:r>
               <w:rPr>
@@ -380,7 +380,7 @@
                 <w:noProof/>
                 <w:webHidden/>
               </w:rPr>
-              <w:instrText xml:space="preserve"> PAGEREF _Toc80286664 \h </w:instrText>
+              <w:instrText xml:space="preserve"> PAGEREF _Toc81330452 \h </w:instrText>
             </w:r>
             <w:r>
               <w:rPr>
@@ -421,13 +421,13 @@
               <w:sz w:val="22"/>
             </w:rPr>
           </w:pPr>
-          <w:hyperlink w:anchor="_Toc80286665" w:history="1">
+          <w:hyperlink w:anchor="_Toc81330453" w:history="1">
             <w:r>
               <w:rPr>
                 <w:rStyle w:val="Hyperlink"/>
                 <w:noProof/>
               </w:rPr>
-              <w:t>1.1.</w:t>
+              <w:t>1.1</w:t>
             </w:r>
             <w:r>
               <w:rPr>
@@ -463,7 +463,7 @@
                 <w:noProof/>
                 <w:webHidden/>
               </w:rPr>
-              <w:instrText xml:space="preserve"> PAGEREF _Toc80286665 \h </w:instrText>
+              <w:instrText xml:space="preserve"> PAGEREF _Toc81330453 \h </w:instrText>
             </w:r>
             <w:r>
               <w:rPr>
@@ -504,14 +504,14 @@
               <w:sz w:val="22"/>
             </w:rPr>
           </w:pPr>
-          <w:hyperlink w:anchor="_Toc80286666" w:history="1">
+          <w:hyperlink w:anchor="_Toc81330454" w:history="1">
             <w:r>
               <w:rPr>
                 <w:rStyle w:val="Hyperlink"/>
                 <w:noProof/>
                 <w:rtl/>
               </w:rPr>
-              <w:t>1.2.</w:t>
+              <w:t>1.2</w:t>
             </w:r>
             <w:r>
               <w:rPr>
@@ -547,7 +547,7 @@
                 <w:noProof/>
                 <w:webHidden/>
               </w:rPr>
-              <w:instrText xml:space="preserve"> PAGEREF _Toc80286666 \h </w:instrText>
+              <w:instrText xml:space="preserve"> PAGEREF _Toc81330454 \h </w:instrText>
             </w:r>
             <w:r>
               <w:rPr>
@@ -588,14 +588,14 @@
               <w:sz w:val="22"/>
             </w:rPr>
           </w:pPr>
-          <w:hyperlink w:anchor="_Toc80286667" w:history="1">
+          <w:hyperlink w:anchor="_Toc81330455" w:history="1">
             <w:r>
               <w:rPr>
                 <w:rStyle w:val="Hyperlink"/>
                 <w:noProof/>
                 <w:rtl/>
               </w:rPr>
-              <w:t>1.3.</w:t>
+              <w:t>1.3</w:t>
             </w:r>
             <w:r>
               <w:rPr>
@@ -631,7 +631,7 @@
                 <w:noProof/>
                 <w:webHidden/>
               </w:rPr>
-              <w:instrText xml:space="preserve"> PAGEREF _Toc80286667 \h </w:instrText>
+              <w:instrText xml:space="preserve"> PAGEREF _Toc81330455 \h </w:instrText>
             </w:r>
             <w:r>
               <w:rPr>
@@ -672,13 +672,13 @@
               <w:sz w:val="22"/>
             </w:rPr>
           </w:pPr>
-          <w:hyperlink w:anchor="_Toc80286668" w:history="1">
+          <w:hyperlink w:anchor="_Toc81330456" w:history="1">
             <w:r>
               <w:rPr>
                 <w:rStyle w:val="Hyperlink"/>
                 <w:noProof/>
               </w:rPr>
-              <w:t>1.4.</w:t>
+              <w:t>1.4</w:t>
             </w:r>
             <w:r>
               <w:rPr>
@@ -714,7 +714,7 @@
                 <w:noProof/>
                 <w:webHidden/>
               </w:rPr>
-              <w:instrText xml:space="preserve"> PAGEREF _Toc80286668 \h </w:instrText>
+              <w:instrText xml:space="preserve"> PAGEREF _Toc81330456 \h </w:instrText>
             </w:r>
             <w:r>
               <w:rPr>
@@ -755,13 +755,13 @@
               <w:sz w:val="22"/>
             </w:rPr>
           </w:pPr>
-          <w:hyperlink w:anchor="_Toc80286669" w:history="1">
+          <w:hyperlink w:anchor="_Toc81330457" w:history="1">
             <w:r>
               <w:rPr>
                 <w:rStyle w:val="Hyperlink"/>
                 <w:noProof/>
               </w:rPr>
-              <w:t>1.5.</w:t>
+              <w:t>1.5</w:t>
             </w:r>
             <w:r>
               <w:rPr>
@@ -797,7 +797,7 @@
                 <w:noProof/>
                 <w:webHidden/>
               </w:rPr>
-              <w:instrText xml:space="preserve"> PAGEREF _Toc80286669 \h </w:instrText>
+              <w:instrText xml:space="preserve"> PAGEREF _Toc81330457 \h </w:instrText>
             </w:r>
             <w:r>
               <w:rPr>
@@ -838,13 +838,13 @@
               <w:sz w:val="22"/>
             </w:rPr>
           </w:pPr>
-          <w:hyperlink w:anchor="_Toc80286670" w:history="1">
+          <w:hyperlink w:anchor="_Toc81330458" w:history="1">
             <w:r>
               <w:rPr>
                 <w:rStyle w:val="Hyperlink"/>
                 <w:noProof/>
               </w:rPr>
-              <w:t>1.6.</w:t>
+              <w:t>1.6</w:t>
             </w:r>
             <w:r>
               <w:rPr>
@@ -880,7 +880,7 @@
                 <w:noProof/>
                 <w:webHidden/>
               </w:rPr>
-              <w:instrText xml:space="preserve"> PAGEREF _Toc80286670 \h </w:instrText>
+              <w:instrText xml:space="preserve"> PAGEREF _Toc81330458 \h </w:instrText>
             </w:r>
             <w:r>
               <w:rPr>
@@ -921,14 +921,14 @@
               <w:sz w:val="22"/>
             </w:rPr>
           </w:pPr>
-          <w:hyperlink w:anchor="_Toc80286671" w:history="1">
+          <w:hyperlink w:anchor="_Toc81330459" w:history="1">
             <w:r>
               <w:rPr>
                 <w:rStyle w:val="Hyperlink"/>
                 <w:noProof/>
                 <w:rtl/>
               </w:rPr>
-              <w:t>2.</w:t>
+              <w:t>2</w:t>
             </w:r>
             <w:r>
               <w:rPr>
@@ -964,7 +964,7 @@
                 <w:noProof/>
                 <w:webHidden/>
               </w:rPr>
-              <w:instrText xml:space="preserve"> PAGEREF _Toc80286671 \h </w:instrText>
+              <w:instrText xml:space="preserve"> PAGEREF _Toc81330459 \h </w:instrText>
             </w:r>
             <w:r>
               <w:rPr>
@@ -1005,14 +1005,14 @@
               <w:sz w:val="22"/>
             </w:rPr>
           </w:pPr>
-          <w:hyperlink w:anchor="_Toc80286672" w:history="1">
+          <w:hyperlink w:anchor="_Toc81330460" w:history="1">
             <w:r>
               <w:rPr>
                 <w:rStyle w:val="Hyperlink"/>
                 <w:noProof/>
                 <w:rtl/>
               </w:rPr>
-              <w:t>3.</w:t>
+              <w:t>3</w:t>
             </w:r>
             <w:r>
               <w:rPr>
@@ -1048,7 +1048,7 @@
                 <w:noProof/>
                 <w:webHidden/>
               </w:rPr>
-              <w:instrText xml:space="preserve"> PAGEREF _Toc80286672 \h </w:instrText>
+              <w:instrText xml:space="preserve"> PAGEREF _Toc81330460 \h </w:instrText>
             </w:r>
             <w:r>
               <w:rPr>
@@ -1089,14 +1089,14 @@
               <w:sz w:val="22"/>
             </w:rPr>
           </w:pPr>
-          <w:hyperlink w:anchor="_Toc80286673" w:history="1">
+          <w:hyperlink w:anchor="_Toc81330461" w:history="1">
             <w:r>
               <w:rPr>
                 <w:rStyle w:val="Hyperlink"/>
                 <w:noProof/>
                 <w:rtl/>
               </w:rPr>
-              <w:t>3.1.</w:t>
+              <w:t>3.1</w:t>
             </w:r>
             <w:r>
               <w:rPr>
@@ -1111,7 +1111,7 @@
                 <w:rStyle w:val="Hyperlink"/>
                 <w:noProof/>
               </w:rPr>
-              <w:t>Related work</w:t>
+              <w:t>Method</w:t>
             </w:r>
             <w:r>
               <w:rPr>
@@ -1132,7 +1132,7 @@
                 <w:noProof/>
                 <w:webHidden/>
               </w:rPr>
-              <w:instrText xml:space="preserve"> PAGEREF _Toc80286673 \h </w:instrText>
+              <w:instrText xml:space="preserve"> PAGEREF _Toc81330461 \h </w:instrText>
             </w:r>
             <w:r>
               <w:rPr>
@@ -1153,90 +1153,6 @@
                 <w:webHidden/>
               </w:rPr>
               <w:t>5</w:t>
-            </w:r>
-            <w:r>
-              <w:rPr>
-                <w:noProof/>
-                <w:webHidden/>
-              </w:rPr>
-              <w:fldChar w:fldCharType="end"/>
-            </w:r>
-          </w:hyperlink>
-        </w:p>
-        <w:p>
-          <w:pPr>
-            <w:pStyle w:val="TOC2"/>
-            <w:bidi w:val="0"/>
-            <w:rPr>
-              <w:rFonts w:asciiTheme="minorHAnsi" w:eastAsiaTheme="minorEastAsia" w:hAnsiTheme="minorHAnsi"/>
-              <w:noProof/>
-              <w:sz w:val="22"/>
-            </w:rPr>
-          </w:pPr>
-          <w:hyperlink w:anchor="_Toc80286674" w:history="1">
-            <w:r>
-              <w:rPr>
-                <w:rStyle w:val="Hyperlink"/>
-                <w:noProof/>
-                <w:rtl/>
-              </w:rPr>
-              <w:t>3.2.</w:t>
-            </w:r>
-            <w:r>
-              <w:rPr>
-                <w:rFonts w:asciiTheme="minorHAnsi" w:eastAsiaTheme="minorEastAsia" w:hAnsiTheme="minorHAnsi"/>
-                <w:noProof/>
-                <w:sz w:val="22"/>
-              </w:rPr>
-              <w:tab/>
-            </w:r>
-            <w:r>
-              <w:rPr>
-                <w:rStyle w:val="Hyperlink"/>
-                <w:noProof/>
-              </w:rPr>
-              <w:t>Method</w:t>
-            </w:r>
-            <w:r>
-              <w:rPr>
-                <w:noProof/>
-                <w:webHidden/>
-              </w:rPr>
-              <w:tab/>
-            </w:r>
-            <w:r>
-              <w:rPr>
-                <w:noProof/>
-                <w:webHidden/>
-              </w:rPr>
-              <w:fldChar w:fldCharType="begin"/>
-            </w:r>
-            <w:r>
-              <w:rPr>
-                <w:noProof/>
-                <w:webHidden/>
-              </w:rPr>
-              <w:instrText xml:space="preserve"> PAGEREF _Toc80286674 \h </w:instrText>
-            </w:r>
-            <w:r>
-              <w:rPr>
-                <w:noProof/>
-                <w:webHidden/>
-              </w:rPr>
-            </w:r>
-            <w:r>
-              <w:rPr>
-                <w:noProof/>
-                <w:webHidden/>
-              </w:rPr>
-              <w:fldChar w:fldCharType="separate"/>
-            </w:r>
-            <w:r>
-              <w:rPr>
-                <w:noProof/>
-                <w:webHidden/>
-              </w:rPr>
-              <w:t>6</w:t>
             </w:r>
             <w:r>
               <w:rPr>
@@ -1260,13 +1176,13 @@
               <w:sz w:val="22"/>
             </w:rPr>
           </w:pPr>
-          <w:hyperlink w:anchor="_Toc80286675" w:history="1">
+          <w:hyperlink w:anchor="_Toc81330462" w:history="1">
             <w:r>
               <w:rPr>
                 <w:rStyle w:val="Hyperlink"/>
                 <w:noProof/>
               </w:rPr>
-              <w:t>3.2.1.</w:t>
+              <w:t>3.1.1</w:t>
             </w:r>
             <w:r>
               <w:rPr>
@@ -1302,7 +1218,7 @@
                 <w:noProof/>
                 <w:webHidden/>
               </w:rPr>
-              <w:instrText xml:space="preserve"> PAGEREF _Toc80286675 \h </w:instrText>
+              <w:instrText xml:space="preserve"> PAGEREF _Toc81330462 \h </w:instrText>
             </w:r>
             <w:r>
               <w:rPr>
@@ -1346,13 +1262,13 @@
               <w:sz w:val="22"/>
             </w:rPr>
           </w:pPr>
-          <w:hyperlink w:anchor="_Toc80286676" w:history="1">
+          <w:hyperlink w:anchor="_Toc81330463" w:history="1">
             <w:r>
               <w:rPr>
                 <w:rStyle w:val="Hyperlink"/>
                 <w:noProof/>
               </w:rPr>
-              <w:t>3.2.2.</w:t>
+              <w:t>3.1.2</w:t>
             </w:r>
             <w:r>
               <w:rPr>
@@ -1388,7 +1304,7 @@
                 <w:noProof/>
                 <w:webHidden/>
               </w:rPr>
-              <w:instrText xml:space="preserve"> PAGEREF _Toc80286676 \h </w:instrText>
+              <w:instrText xml:space="preserve"> PAGEREF _Toc81330463 \h </w:instrText>
             </w:r>
             <w:r>
               <w:rPr>
@@ -1408,7 +1324,7 @@
                 <w:noProof/>
                 <w:webHidden/>
               </w:rPr>
-              <w:t>7</w:t>
+              <w:t>6</w:t>
             </w:r>
             <w:r>
               <w:rPr>
@@ -1432,13 +1348,13 @@
               <w:sz w:val="22"/>
             </w:rPr>
           </w:pPr>
-          <w:hyperlink w:anchor="_Toc80286677" w:history="1">
+          <w:hyperlink w:anchor="_Toc81330464" w:history="1">
             <w:r>
               <w:rPr>
                 <w:rStyle w:val="Hyperlink"/>
                 <w:noProof/>
               </w:rPr>
-              <w:t>3.2.3.</w:t>
+              <w:t>3.1.3</w:t>
             </w:r>
             <w:r>
               <w:rPr>
@@ -1474,7 +1390,7 @@
                 <w:noProof/>
                 <w:webHidden/>
               </w:rPr>
-              <w:instrText xml:space="preserve"> PAGEREF _Toc80286677 \h </w:instrText>
+              <w:instrText xml:space="preserve"> PAGEREF _Toc81330464 \h </w:instrText>
             </w:r>
             <w:r>
               <w:rPr>
@@ -1518,13 +1434,13 @@
               <w:sz w:val="22"/>
             </w:rPr>
           </w:pPr>
-          <w:hyperlink w:anchor="_Toc80286678" w:history="1">
+          <w:hyperlink w:anchor="_Toc81330465" w:history="1">
             <w:r>
               <w:rPr>
                 <w:rStyle w:val="Hyperlink"/>
                 <w:noProof/>
               </w:rPr>
-              <w:t>3.2.4.</w:t>
+              <w:t>3.1.4</w:t>
             </w:r>
             <w:r>
               <w:rPr>
@@ -1560,7 +1476,7 @@
                 <w:noProof/>
                 <w:webHidden/>
               </w:rPr>
-              <w:instrText xml:space="preserve"> PAGEREF _Toc80286678 \h </w:instrText>
+              <w:instrText xml:space="preserve"> PAGEREF _Toc81330465 \h </w:instrText>
             </w:r>
             <w:r>
               <w:rPr>
@@ -1604,13 +1520,13 @@
               <w:sz w:val="22"/>
             </w:rPr>
           </w:pPr>
-          <w:hyperlink w:anchor="_Toc80286679" w:history="1">
+          <w:hyperlink w:anchor="_Toc81330466" w:history="1">
             <w:r>
               <w:rPr>
                 <w:rStyle w:val="Hyperlink"/>
                 <w:noProof/>
               </w:rPr>
-              <w:t>3.2.5.</w:t>
+              <w:t>3.1.5</w:t>
             </w:r>
             <w:r>
               <w:rPr>
@@ -1646,7 +1562,7 @@
                 <w:noProof/>
                 <w:webHidden/>
               </w:rPr>
-              <w:instrText xml:space="preserve"> PAGEREF _Toc80286679 \h </w:instrText>
+              <w:instrText xml:space="preserve"> PAGEREF _Toc81330466 \h </w:instrText>
             </w:r>
             <w:r>
               <w:rPr>
@@ -1690,13 +1606,13 @@
               <w:sz w:val="22"/>
             </w:rPr>
           </w:pPr>
-          <w:hyperlink w:anchor="_Toc80286680" w:history="1">
+          <w:hyperlink w:anchor="_Toc81330467" w:history="1">
             <w:r>
               <w:rPr>
                 <w:rStyle w:val="Hyperlink"/>
                 <w:noProof/>
               </w:rPr>
-              <w:t>3.2.6.</w:t>
+              <w:t>3.1.6</w:t>
             </w:r>
             <w:r>
               <w:rPr>
@@ -1732,7 +1648,7 @@
                 <w:noProof/>
                 <w:webHidden/>
               </w:rPr>
-              <w:instrText xml:space="preserve"> PAGEREF _Toc80286680 \h </w:instrText>
+              <w:instrText xml:space="preserve"> PAGEREF _Toc81330467 \h </w:instrText>
             </w:r>
             <w:r>
               <w:rPr>
@@ -1752,7 +1668,7 @@
                 <w:noProof/>
                 <w:webHidden/>
               </w:rPr>
-              <w:t>8</w:t>
+              <w:t>9</w:t>
             </w:r>
             <w:r>
               <w:rPr>
@@ -1773,13 +1689,13 @@
               <w:sz w:val="22"/>
             </w:rPr>
           </w:pPr>
-          <w:hyperlink w:anchor="_Toc80286681" w:history="1">
+          <w:hyperlink w:anchor="_Toc81330468" w:history="1">
             <w:r>
               <w:rPr>
                 <w:rStyle w:val="Hyperlink"/>
                 <w:noProof/>
               </w:rPr>
-              <w:t>3.3.</w:t>
+              <w:t>3.2</w:t>
             </w:r>
             <w:r>
               <w:rPr>
@@ -1815,7 +1731,7 @@
                 <w:noProof/>
                 <w:webHidden/>
               </w:rPr>
-              <w:instrText xml:space="preserve"> PAGEREF _Toc80286681 \h </w:instrText>
+              <w:instrText xml:space="preserve"> PAGEREF _Toc81330468 \h </w:instrText>
             </w:r>
             <w:r>
               <w:rPr>
@@ -1835,7 +1751,7 @@
                 <w:noProof/>
                 <w:webHidden/>
               </w:rPr>
-              <w:t>8</w:t>
+              <w:t>9</w:t>
             </w:r>
             <w:r>
               <w:rPr>
@@ -1856,13 +1772,13 @@
               <w:sz w:val="22"/>
             </w:rPr>
           </w:pPr>
-          <w:hyperlink w:anchor="_Toc80286682" w:history="1">
+          <w:hyperlink w:anchor="_Toc81330469" w:history="1">
             <w:r>
               <w:rPr>
                 <w:rStyle w:val="Hyperlink"/>
                 <w:noProof/>
               </w:rPr>
-              <w:t>3.4.</w:t>
+              <w:t>3.3</w:t>
             </w:r>
             <w:r>
               <w:rPr>
@@ -1898,7 +1814,7 @@
                 <w:noProof/>
                 <w:webHidden/>
               </w:rPr>
-              <w:instrText xml:space="preserve"> PAGEREF _Toc80286682 \h </w:instrText>
+              <w:instrText xml:space="preserve"> PAGEREF _Toc81330469 \h </w:instrText>
             </w:r>
             <w:r>
               <w:rPr>
@@ -1919,6 +1835,350 @@
                 <w:webHidden/>
               </w:rPr>
               <w:t>9</w:t>
+            </w:r>
+            <w:r>
+              <w:rPr>
+                <w:noProof/>
+                <w:webHidden/>
+              </w:rPr>
+              <w:fldChar w:fldCharType="end"/>
+            </w:r>
+          </w:hyperlink>
+        </w:p>
+        <w:p>
+          <w:pPr>
+            <w:pStyle w:val="TOC3"/>
+            <w:tabs>
+              <w:tab w:val="left" w:pos="1320"/>
+              <w:tab w:val="right" w:leader="dot" w:pos="9350"/>
+            </w:tabs>
+            <w:rPr>
+              <w:rFonts w:asciiTheme="minorHAnsi" w:eastAsiaTheme="minorEastAsia" w:hAnsiTheme="minorHAnsi"/>
+              <w:noProof/>
+              <w:sz w:val="22"/>
+            </w:rPr>
+          </w:pPr>
+          <w:hyperlink w:anchor="_Toc81330470" w:history="1">
+            <w:r>
+              <w:rPr>
+                <w:rStyle w:val="Hyperlink"/>
+                <w:noProof/>
+              </w:rPr>
+              <w:t>3.3.1</w:t>
+            </w:r>
+            <w:r>
+              <w:rPr>
+                <w:rFonts w:asciiTheme="minorHAnsi" w:eastAsiaTheme="minorEastAsia" w:hAnsiTheme="minorHAnsi"/>
+                <w:noProof/>
+                <w:sz w:val="22"/>
+              </w:rPr>
+              <w:tab/>
+            </w:r>
+            <w:r>
+              <w:rPr>
+                <w:rStyle w:val="Hyperlink"/>
+                <w:noProof/>
+              </w:rPr>
+              <w:t>Block Matching</w:t>
+            </w:r>
+            <w:r>
+              <w:rPr>
+                <w:noProof/>
+                <w:webHidden/>
+              </w:rPr>
+              <w:tab/>
+            </w:r>
+            <w:r>
+              <w:rPr>
+                <w:noProof/>
+                <w:webHidden/>
+              </w:rPr>
+              <w:fldChar w:fldCharType="begin"/>
+            </w:r>
+            <w:r>
+              <w:rPr>
+                <w:noProof/>
+                <w:webHidden/>
+              </w:rPr>
+              <w:instrText xml:space="preserve"> PAGEREF _Toc81330470 \h </w:instrText>
+            </w:r>
+            <w:r>
+              <w:rPr>
+                <w:noProof/>
+                <w:webHidden/>
+              </w:rPr>
+            </w:r>
+            <w:r>
+              <w:rPr>
+                <w:noProof/>
+                <w:webHidden/>
+              </w:rPr>
+              <w:fldChar w:fldCharType="separate"/>
+            </w:r>
+            <w:r>
+              <w:rPr>
+                <w:noProof/>
+                <w:webHidden/>
+              </w:rPr>
+              <w:t>9</w:t>
+            </w:r>
+            <w:r>
+              <w:rPr>
+                <w:noProof/>
+                <w:webHidden/>
+              </w:rPr>
+              <w:fldChar w:fldCharType="end"/>
+            </w:r>
+          </w:hyperlink>
+        </w:p>
+        <w:p>
+          <w:pPr>
+            <w:pStyle w:val="TOC3"/>
+            <w:tabs>
+              <w:tab w:val="left" w:pos="1320"/>
+              <w:tab w:val="right" w:leader="dot" w:pos="9350"/>
+            </w:tabs>
+            <w:rPr>
+              <w:rFonts w:asciiTheme="minorHAnsi" w:eastAsiaTheme="minorEastAsia" w:hAnsiTheme="minorHAnsi"/>
+              <w:noProof/>
+              <w:sz w:val="22"/>
+            </w:rPr>
+          </w:pPr>
+          <w:hyperlink w:anchor="_Toc81330471" w:history="1">
+            <w:r>
+              <w:rPr>
+                <w:rStyle w:val="Hyperlink"/>
+                <w:noProof/>
+              </w:rPr>
+              <w:t>3.3.2</w:t>
+            </w:r>
+            <w:r>
+              <w:rPr>
+                <w:rFonts w:asciiTheme="minorHAnsi" w:eastAsiaTheme="minorEastAsia" w:hAnsiTheme="minorHAnsi"/>
+                <w:noProof/>
+                <w:sz w:val="22"/>
+              </w:rPr>
+              <w:tab/>
+            </w:r>
+            <w:r>
+              <w:rPr>
+                <w:rStyle w:val="Hyperlink"/>
+                <w:noProof/>
+              </w:rPr>
+              <w:t>Parameter Analysis</w:t>
+            </w:r>
+            <w:r>
+              <w:rPr>
+                <w:noProof/>
+                <w:webHidden/>
+              </w:rPr>
+              <w:tab/>
+            </w:r>
+            <w:r>
+              <w:rPr>
+                <w:noProof/>
+                <w:webHidden/>
+              </w:rPr>
+              <w:fldChar w:fldCharType="begin"/>
+            </w:r>
+            <w:r>
+              <w:rPr>
+                <w:noProof/>
+                <w:webHidden/>
+              </w:rPr>
+              <w:instrText xml:space="preserve"> PAGEREF _Toc81330471 \h </w:instrText>
+            </w:r>
+            <w:r>
+              <w:rPr>
+                <w:noProof/>
+                <w:webHidden/>
+              </w:rPr>
+            </w:r>
+            <w:r>
+              <w:rPr>
+                <w:noProof/>
+                <w:webHidden/>
+              </w:rPr>
+              <w:fldChar w:fldCharType="separate"/>
+            </w:r>
+            <w:r>
+              <w:rPr>
+                <w:noProof/>
+                <w:webHidden/>
+              </w:rPr>
+              <w:t>10</w:t>
+            </w:r>
+            <w:r>
+              <w:rPr>
+                <w:noProof/>
+                <w:webHidden/>
+              </w:rPr>
+              <w:fldChar w:fldCharType="end"/>
+            </w:r>
+          </w:hyperlink>
+        </w:p>
+        <w:p>
+          <w:pPr>
+            <w:pStyle w:val="TOC3"/>
+            <w:tabs>
+              <w:tab w:val="left" w:pos="1320"/>
+              <w:tab w:val="right" w:leader="dot" w:pos="9350"/>
+            </w:tabs>
+            <w:rPr>
+              <w:rFonts w:asciiTheme="minorHAnsi" w:eastAsiaTheme="minorEastAsia" w:hAnsiTheme="minorHAnsi"/>
+              <w:noProof/>
+              <w:sz w:val="22"/>
+            </w:rPr>
+          </w:pPr>
+          <w:hyperlink w:anchor="_Toc81330472" w:history="1">
+            <w:r>
+              <w:rPr>
+                <w:rStyle w:val="Hyperlink"/>
+                <w:noProof/>
+              </w:rPr>
+              <w:t>3.3.3</w:t>
+            </w:r>
+            <w:r>
+              <w:rPr>
+                <w:rFonts w:asciiTheme="minorHAnsi" w:eastAsiaTheme="minorEastAsia" w:hAnsiTheme="minorHAnsi"/>
+                <w:noProof/>
+                <w:sz w:val="22"/>
+              </w:rPr>
+              <w:tab/>
+            </w:r>
+            <w:r>
+              <w:rPr>
+                <w:rStyle w:val="Hyperlink"/>
+                <w:noProof/>
+              </w:rPr>
+              <w:t>Comparison</w:t>
+            </w:r>
+            <w:r>
+              <w:rPr>
+                <w:noProof/>
+                <w:webHidden/>
+              </w:rPr>
+              <w:tab/>
+            </w:r>
+            <w:r>
+              <w:rPr>
+                <w:noProof/>
+                <w:webHidden/>
+              </w:rPr>
+              <w:fldChar w:fldCharType="begin"/>
+            </w:r>
+            <w:r>
+              <w:rPr>
+                <w:noProof/>
+                <w:webHidden/>
+              </w:rPr>
+              <w:instrText xml:space="preserve"> PAGEREF _Toc81330472 \h </w:instrText>
+            </w:r>
+            <w:r>
+              <w:rPr>
+                <w:noProof/>
+                <w:webHidden/>
+              </w:rPr>
+            </w:r>
+            <w:r>
+              <w:rPr>
+                <w:noProof/>
+                <w:webHidden/>
+              </w:rPr>
+              <w:fldChar w:fldCharType="separate"/>
+            </w:r>
+            <w:r>
+              <w:rPr>
+                <w:noProof/>
+                <w:webHidden/>
+              </w:rPr>
+              <w:t>11</w:t>
+            </w:r>
+            <w:r>
+              <w:rPr>
+                <w:noProof/>
+                <w:webHidden/>
+              </w:rPr>
+              <w:fldChar w:fldCharType="end"/>
+            </w:r>
+          </w:hyperlink>
+        </w:p>
+        <w:p>
+          <w:pPr>
+            <w:pStyle w:val="TOC3"/>
+            <w:tabs>
+              <w:tab w:val="left" w:pos="1320"/>
+              <w:tab w:val="right" w:leader="dot" w:pos="9350"/>
+            </w:tabs>
+            <w:rPr>
+              <w:rFonts w:asciiTheme="minorHAnsi" w:eastAsiaTheme="minorEastAsia" w:hAnsiTheme="minorHAnsi"/>
+              <w:noProof/>
+              <w:sz w:val="22"/>
+            </w:rPr>
+          </w:pPr>
+          <w:hyperlink w:anchor="_Toc81330473" w:history="1">
+            <w:r>
+              <w:rPr>
+                <w:rStyle w:val="Hyperlink"/>
+                <w:noProof/>
+              </w:rPr>
+              <w:t>3.3.4</w:t>
+            </w:r>
+            <w:r>
+              <w:rPr>
+                <w:rFonts w:asciiTheme="minorHAnsi" w:eastAsiaTheme="minorEastAsia" w:hAnsiTheme="minorHAnsi"/>
+                <w:noProof/>
+                <w:sz w:val="22"/>
+              </w:rPr>
+              <w:tab/>
+            </w:r>
+            <w:r>
+              <w:rPr>
+                <w:rStyle w:val="Hyperlink"/>
+                <w:noProof/>
+              </w:rPr>
+              <w:t>Examples</w:t>
+            </w:r>
+            <w:r>
+              <w:rPr>
+                <w:noProof/>
+                <w:webHidden/>
+              </w:rPr>
+              <w:tab/>
+            </w:r>
+            <w:r>
+              <w:rPr>
+                <w:noProof/>
+                <w:webHidden/>
+              </w:rPr>
+              <w:fldChar w:fldCharType="begin"/>
+            </w:r>
+            <w:r>
+              <w:rPr>
+                <w:noProof/>
+                <w:webHidden/>
+              </w:rPr>
+              <w:instrText xml:space="preserve"> PAGEREF _Toc81330473 \h </w:instrText>
+            </w:r>
+            <w:r>
+              <w:rPr>
+                <w:noProof/>
+                <w:webHidden/>
+              </w:rPr>
+            </w:r>
+            <w:r>
+              <w:rPr>
+                <w:noProof/>
+                <w:webHidden/>
+              </w:rPr>
+              <w:fldChar w:fldCharType="separate"/>
+            </w:r>
+            <w:r>
+              <w:rPr>
+                <w:noProof/>
+                <w:webHidden/>
+              </w:rPr>
+              <w:t>11</w:t>
             </w:r>
             <w:r>
               <w:rPr>
@@ -1939,13 +2199,13 @@
               <w:sz w:val="22"/>
             </w:rPr>
           </w:pPr>
-          <w:hyperlink w:anchor="_Toc80286683" w:history="1">
+          <w:hyperlink w:anchor="_Toc81330474" w:history="1">
             <w:r>
               <w:rPr>
                 <w:rStyle w:val="Hyperlink"/>
                 <w:noProof/>
               </w:rPr>
-              <w:t>3.5.</w:t>
+              <w:t>3.4</w:t>
             </w:r>
             <w:r>
               <w:rPr>
@@ -1981,7 +2241,7 @@
                 <w:noProof/>
                 <w:webHidden/>
               </w:rPr>
-              <w:instrText xml:space="preserve"> PAGEREF _Toc80286683 \h </w:instrText>
+              <w:instrText xml:space="preserve"> PAGEREF _Toc81330474 \h </w:instrText>
             </w:r>
             <w:r>
               <w:rPr>
@@ -2001,7 +2261,7 @@
                 <w:noProof/>
                 <w:webHidden/>
               </w:rPr>
-              <w:t>9</w:t>
+              <w:t>12</w:t>
             </w:r>
             <w:r>
               <w:rPr>
@@ -2022,13 +2282,13 @@
               <w:sz w:val="22"/>
             </w:rPr>
           </w:pPr>
-          <w:hyperlink w:anchor="_Toc80286684" w:history="1">
+          <w:hyperlink w:anchor="_Toc81330475" w:history="1">
             <w:r>
               <w:rPr>
                 <w:rStyle w:val="Hyperlink"/>
                 <w:noProof/>
               </w:rPr>
-              <w:t>4.</w:t>
+              <w:t>4</w:t>
             </w:r>
             <w:r>
               <w:rPr>
@@ -2043,7 +2303,7 @@
                 <w:rStyle w:val="Hyperlink"/>
                 <w:noProof/>
               </w:rPr>
-              <w:t>Summary</w:t>
+              <w:t>Conclusion</w:t>
             </w:r>
             <w:r>
               <w:rPr>
@@ -2064,7 +2324,7 @@
                 <w:noProof/>
                 <w:webHidden/>
               </w:rPr>
-              <w:instrText xml:space="preserve"> PAGEREF _Toc80286684 \h </w:instrText>
+              <w:instrText xml:space="preserve"> PAGEREF _Toc81330475 \h </w:instrText>
             </w:r>
             <w:r>
               <w:rPr>
@@ -2084,7 +2344,7 @@
                 <w:noProof/>
                 <w:webHidden/>
               </w:rPr>
-              <w:t>9</w:t>
+              <w:t>12</w:t>
             </w:r>
             <w:r>
               <w:rPr>
@@ -2105,7 +2365,7 @@
               <w:sz w:val="22"/>
             </w:rPr>
           </w:pPr>
-          <w:hyperlink w:anchor="_Toc80286685" w:history="1">
+          <w:hyperlink w:anchor="_Toc81330476" w:history="1">
             <w:r>
               <w:rPr>
                 <w:rStyle w:val="Hyperlink"/>
@@ -2132,7 +2392,7 @@
                 <w:noProof/>
                 <w:webHidden/>
               </w:rPr>
-              <w:instrText xml:space="preserve"> PAGEREF _Toc80286685 \h </w:instrText>
+              <w:instrText xml:space="preserve"> PAGEREF _Toc81330476 \h </w:instrText>
             </w:r>
             <w:r>
               <w:rPr>
@@ -2152,7 +2412,7 @@
                 <w:noProof/>
                 <w:webHidden/>
               </w:rPr>
-              <w:t>10</w:t>
+              <w:t>14</w:t>
             </w:r>
             <w:r>
               <w:rPr>
@@ -2192,29 +2452,6 @@
     </w:sdt>
     <w:p>
       <w:pPr>
-        <w:spacing w:after="160" w:line="259" w:lineRule="auto"/>
-        <w:jc w:val="left"/>
-        <w:rPr>
-          <w:rFonts w:cs="David"/>
-          <w:b/>
-          <w:bCs/>
-          <w:sz w:val="48"/>
-          <w:szCs w:val="48"/>
-        </w:rPr>
-      </w:pPr>
-      <w:r>
-        <w:rPr>
-          <w:rFonts w:cs="David"/>
-          <w:b/>
-          <w:bCs/>
-          <w:sz w:val="48"/>
-          <w:szCs w:val="48"/>
-        </w:rPr>
-        <w:br w:type="page"/>
-      </w:r>
-    </w:p>
-    <w:p>
-      <w:pPr>
         <w:rPr>
           <w:rFonts w:cs="David"/>
           <w:rtl/>
@@ -2237,7 +2474,7 @@
           <w:rtl/>
         </w:rPr>
       </w:pPr>
-      <w:bookmarkStart w:id="1" w:name="_Toc80286664"/>
+      <w:bookmarkStart w:id="1" w:name="_Toc81330452"/>
       <w:r>
         <w:lastRenderedPageBreak/>
         <w:t>Summary</w:t>
@@ -2312,7 +2549,7 @@
       <w:pPr>
         <w:pStyle w:val="Heading2"/>
       </w:pPr>
-      <w:bookmarkStart w:id="2" w:name="_Toc80286665"/>
+      <w:bookmarkStart w:id="2" w:name="_Toc81330453"/>
       <w:r>
         <w:t>Nuclear Norm</w:t>
       </w:r>
@@ -2608,7 +2845,7 @@
           <w:rtl/>
         </w:rPr>
       </w:pPr>
-      <w:bookmarkStart w:id="3" w:name="_Toc80286666"/>
+      <w:bookmarkStart w:id="3" w:name="_Toc81330454"/>
       <w:r>
         <w:t xml:space="preserve">Weighted </w:t>
       </w:r>
@@ -3080,7 +3317,7 @@
         </w:rPr>
       </w:pPr>
       <w:bookmarkStart w:id="4" w:name="_Ref80273533"/>
-      <w:bookmarkStart w:id="5" w:name="_Toc80286667"/>
+      <w:bookmarkStart w:id="5" w:name="_Toc81330455"/>
       <w:r>
         <w:t>Image denoising</w:t>
       </w:r>
@@ -4260,15 +4497,15 @@
       </w:pPr>
       <w:bookmarkStart w:id="6" w:name="_Ref80261132"/>
       <w:bookmarkStart w:id="7" w:name="_Ref80263946"/>
-      <w:bookmarkStart w:id="8" w:name="_Toc80286668"/>
-      <w:bookmarkStart w:id="9" w:name="_Toc400437471"/>
-      <w:bookmarkStart w:id="10" w:name="_Toc400440350"/>
+      <w:bookmarkStart w:id="8" w:name="_Toc400437471"/>
+      <w:bookmarkStart w:id="9" w:name="_Toc400440350"/>
+      <w:bookmarkStart w:id="10" w:name="_Toc81330456"/>
       <w:r>
         <w:t>The solution</w:t>
       </w:r>
       <w:bookmarkEnd w:id="6"/>
       <w:bookmarkEnd w:id="7"/>
-      <w:bookmarkEnd w:id="8"/>
+      <w:bookmarkEnd w:id="10"/>
     </w:p>
     <w:p>
       <w:pPr>
@@ -5058,7 +5295,7 @@
       <w:pPr>
         <w:pStyle w:val="Heading2"/>
       </w:pPr>
-      <w:bookmarkStart w:id="11" w:name="_Toc80286669"/>
+      <w:bookmarkStart w:id="11" w:name="_Toc81330457"/>
       <w:r>
         <w:t>The algorithm</w:t>
       </w:r>
@@ -5204,7 +5441,7 @@
       <w:pPr>
         <w:pStyle w:val="Heading2"/>
       </w:pPr>
-      <w:bookmarkStart w:id="12" w:name="_Toc80286670"/>
+      <w:bookmarkStart w:id="12" w:name="_Toc81330458"/>
       <w:r>
         <w:t>Results</w:t>
       </w:r>
@@ -5283,7 +5520,7 @@
           <w:rtl/>
         </w:rPr>
       </w:pPr>
-      <w:bookmarkStart w:id="13" w:name="_Toc80286671"/>
+      <w:bookmarkStart w:id="13" w:name="_Toc81330459"/>
       <w:r>
         <w:lastRenderedPageBreak/>
         <w:t>Related work</w:t>
@@ -5400,7 +5637,21 @@
           <w:rFonts w:eastAsiaTheme="minorEastAsia" w:cs="David"/>
           <w:szCs w:val="24"/>
         </w:rPr>
-        <w:t>This algorithm was the state-of-the-art image denoising algorithm prior to our chosen paper. It is based on the same NSS principle that WNNID is based on, and also performs block-matching and aggregation. The difference is the optimization problem being solved to clean each patch-group. In BM3D the groups are denoised using collaborative filtering and Wiener filtering.</w:t>
+        <w:t xml:space="preserve">This algorithm was the state-of-the-art image denoising algorithm prior to our chosen paper. It is based on the same NSS principle that WNNID is based on, and also performs </w:t>
+      </w:r>
+      <w:r>
+        <w:rPr>
+          <w:rFonts w:eastAsiaTheme="minorEastAsia" w:cs="David"/>
+          <w:szCs w:val="24"/>
+        </w:rPr>
+        <w:t>block matching</w:t>
+      </w:r>
+      <w:r>
+        <w:rPr>
+          <w:rFonts w:eastAsiaTheme="minorEastAsia" w:cs="David"/>
+          <w:szCs w:val="24"/>
+        </w:rPr>
+        <w:t xml:space="preserve"> and aggregation. The difference is the optimization problem being solved to clean each patch-group. In BM3D the groups are denoised using collaborative filtering and Wiener filtering.</w:t>
       </w:r>
     </w:p>
     <w:p>
@@ -5434,7 +5685,35 @@
           <w:rFonts w:eastAsiaTheme="minorEastAsia" w:cs="David"/>
           <w:szCs w:val="24"/>
         </w:rPr>
-        <w:t>The WNNID algorithm also bases the block-matching step on the block-matching proposed by BM3D. This is a very important step in the algorithm, since the success may be only as good as the quality of the matched patches.</w:t>
+        <w:t xml:space="preserve">The WNNID algorithm also bases the </w:t>
+      </w:r>
+      <w:r>
+        <w:rPr>
+          <w:rFonts w:eastAsiaTheme="minorEastAsia" w:cs="David"/>
+          <w:szCs w:val="24"/>
+        </w:rPr>
+        <w:t>block matching</w:t>
+      </w:r>
+      <w:r>
+        <w:rPr>
+          <w:rFonts w:eastAsiaTheme="minorEastAsia" w:cs="David"/>
+          <w:szCs w:val="24"/>
+        </w:rPr>
+        <w:t xml:space="preserve"> step on the </w:t>
+      </w:r>
+      <w:r>
+        <w:rPr>
+          <w:rFonts w:eastAsiaTheme="minorEastAsia" w:cs="David"/>
+          <w:szCs w:val="24"/>
+        </w:rPr>
+        <w:t>block matching</w:t>
+      </w:r>
+      <w:r>
+        <w:rPr>
+          <w:rFonts w:eastAsiaTheme="minorEastAsia" w:cs="David"/>
+          <w:szCs w:val="24"/>
+        </w:rPr>
+        <w:t xml:space="preserve"> proposed by BM3D. This is a very important step in the algorithm, since the success may be only as good as the quality of the matched patches.</w:t>
       </w:r>
     </w:p>
     <w:p>
@@ -5737,23 +6016,7 @@
           <w:rFonts w:eastAsiaTheme="minorEastAsia" w:cs="David"/>
           <w:szCs w:val="24"/>
         </w:rPr>
-        <w:t xml:space="preserve">. They also added multi-scale patches (patches not only from the image itself, </w:t>
-      </w:r>
-      <w:proofErr w:type="spellStart"/>
-      <w:r>
-        <w:rPr>
-          <w:rFonts w:eastAsiaTheme="minorEastAsia" w:cs="David"/>
-          <w:szCs w:val="24"/>
-        </w:rPr>
-        <w:t>nut</w:t>
-      </w:r>
-      <w:proofErr w:type="spellEnd"/>
-      <w:r>
-        <w:rPr>
-          <w:rFonts w:eastAsiaTheme="minorEastAsia" w:cs="David"/>
-          <w:szCs w:val="24"/>
-        </w:rPr>
-        <w:t xml:space="preserve"> also from scaled down versions of the image), relying on previous work which showed the property of recurring patches across different scales. The paper presented </w:t>
+        <w:t xml:space="preserve">. They also added multi-scale patches (patches not only from the image itself, nut also from scaled down versions of the image), relying on previous work which showed the property of recurring patches across different scales. The paper presented </w:t>
       </w:r>
       <w:r>
         <w:rPr>
@@ -6557,7 +6820,7 @@
           <w:rtl/>
         </w:rPr>
       </w:pPr>
-      <w:bookmarkStart w:id="17" w:name="_Toc80286672"/>
+      <w:bookmarkStart w:id="17" w:name="_Toc81330460"/>
       <w:bookmarkEnd w:id="14"/>
       <w:bookmarkEnd w:id="15"/>
       <w:bookmarkEnd w:id="16"/>
@@ -6628,7 +6891,7 @@
         </w:rPr>
       </w:pPr>
       <w:bookmarkStart w:id="19" w:name="_Ref80261188"/>
-      <w:bookmarkStart w:id="20" w:name="_Toc80286674"/>
+      <w:bookmarkStart w:id="20" w:name="_Toc81330461"/>
       <w:bookmarkEnd w:id="18"/>
       <w:r>
         <w:t>Method</w:t>
@@ -6678,7 +6941,21 @@
           <w:rFonts w:eastAsiaTheme="minorEastAsia" w:cs="David"/>
           <w:szCs w:val="24"/>
         </w:rPr>
-        <w:t>This important assumption is what drives our innovation – we improve the block matching phase of the algorithm to find not only spatially similar patches, but also search in the temporal dimension. This will result in two advantages. The first is that we now base our WNNM phase on more/better matched patches in each group. The second is that with this method we process patches from several frames at once, sparing the need to process each frame individually and thus allowing a lower computational cost.</w:t>
+        <w:t xml:space="preserve">This important assumption is what drives our innovation – we improve the </w:t>
+      </w:r>
+      <w:r>
+        <w:rPr>
+          <w:rFonts w:eastAsiaTheme="minorEastAsia" w:cs="David"/>
+          <w:szCs w:val="24"/>
+        </w:rPr>
+        <w:t>block matching</w:t>
+      </w:r>
+      <w:r>
+        <w:rPr>
+          <w:rFonts w:eastAsiaTheme="minorEastAsia" w:cs="David"/>
+          <w:szCs w:val="24"/>
+        </w:rPr>
+        <w:t xml:space="preserve"> phase of the algorithm to find not only spatially similar patches, but also search in the temporal dimension. This will result in two advantages. The first is that we now base our WNNM phase on more/better matched patches in each group. The second is that with this method we process patches from several frames at once, sparing the need to process each frame individually and thus allowing a lower computational cost.</w:t>
       </w:r>
     </w:p>
     <w:p>
@@ -6849,7 +7126,10 @@
       <w:pPr>
         <w:pStyle w:val="Heading3"/>
       </w:pPr>
-      <w:bookmarkStart w:id="21" w:name="_Toc80286675"/>
+      <w:r>
+        <w:t xml:space="preserve"> </w:t>
+      </w:r>
+      <w:bookmarkStart w:id="21" w:name="_Toc81330462"/>
       <w:r>
         <w:t>Preprocessing</w:t>
       </w:r>
@@ -6863,7 +7143,13 @@
         <w:t>/</w:t>
       </w:r>
       <w:r>
-        <w:t xml:space="preserve"> video denoising algorithms based on the concept of block matching, including (</w:t>
+        <w:t xml:space="preserve"> video denoising algorithms based on the concept of </w:t>
+      </w:r>
+      <w:r>
+        <w:t>block matching</w:t>
+      </w:r>
+      <w:r>
+        <w:t>, including (</w:t>
       </w:r>
       <w:r>
         <w:rPr>
@@ -6887,7 +7173,13 @@
         <w:t xml:space="preserve"> Gaussian filtering, Median filtering</w:t>
       </w:r>
       <w:r>
-        <w:t xml:space="preserve">. The denoising helps in the block matching process by making patches which were originally similar but </w:t>
+        <w:t xml:space="preserve">. The denoising helps in the </w:t>
+      </w:r>
+      <w:r>
+        <w:t>block matching</w:t>
+      </w:r>
+      <w:r>
+        <w:t xml:space="preserve"> process by making patches which were originally similar but </w:t>
       </w:r>
       <w:r>
         <w:t xml:space="preserve">were </w:t>
@@ -6929,7 +7221,10 @@
         <w:pStyle w:val="Heading3"/>
       </w:pPr>
       <w:bookmarkStart w:id="22" w:name="_Ref80263418"/>
-      <w:bookmarkStart w:id="23" w:name="_Toc80286676"/>
+      <w:r>
+        <w:t xml:space="preserve"> </w:t>
+      </w:r>
+      <w:bookmarkStart w:id="23" w:name="_Toc81330463"/>
       <w:r>
         <w:t>Block Matching</w:t>
       </w:r>
@@ -6949,7 +7244,21 @@
           <w:rFonts w:eastAsiaTheme="minorEastAsia" w:cs="David"/>
           <w:szCs w:val="24"/>
         </w:rPr>
-        <w:t>While this part of the algorithm is not the true innovation of the original paper, this may be considered the most crucial one since low-quality block matching will result in un-correlated groups and thus in a bad patch-restoration when applying the WNNM method. Furthermore, this is where our true innovation lies.</w:t>
+        <w:t xml:space="preserve">While this part of the algorithm is not the true innovation of the original paper, this may be considered the most crucial one since low-quality </w:t>
+      </w:r>
+      <w:r>
+        <w:rPr>
+          <w:rFonts w:eastAsiaTheme="minorEastAsia" w:cs="David"/>
+          <w:szCs w:val="24"/>
+        </w:rPr>
+        <w:t>block matching</w:t>
+      </w:r>
+      <w:r>
+        <w:rPr>
+          <w:rFonts w:eastAsiaTheme="minorEastAsia" w:cs="David"/>
+          <w:szCs w:val="24"/>
+        </w:rPr>
+        <w:t xml:space="preserve"> will result in un-correlated groups and thus in a bad patch-restoration when applying the WNNM method. Furthermore, this is where our true innovation lies.</w:t>
       </w:r>
       <w:r>
         <w:rPr>
@@ -7014,7 +7323,7 @@
           <w:rFonts w:eastAsiaTheme="minorEastAsia" w:cs="David"/>
           <w:szCs w:val="24"/>
         </w:rPr>
-        <w:t>3.2</w:t>
+        <w:t>3.1</w:t>
       </w:r>
       <w:r>
         <w:rPr>
@@ -7051,7 +7360,14 @@
           <w:szCs w:val="24"/>
         </w:rPr>
         <w:lastRenderedPageBreak/>
-        <w:t>block matching method proposed in (</w:t>
+        <w:t>block matching</w:t>
+      </w:r>
+      <w:r>
+        <w:rPr>
+          <w:rFonts w:eastAsiaTheme="minorEastAsia" w:cs="David"/>
+          <w:szCs w:val="24"/>
+        </w:rPr>
+        <w:t xml:space="preserve"> method proposed in (</w:t>
       </w:r>
       <w:r>
         <w:rPr>
@@ -7619,7 +7935,22 @@
           <w:rFonts w:eastAsiaTheme="minorEastAsia" w:cs="David"/>
           <w:szCs w:val="24"/>
         </w:rPr>
-        <w:t xml:space="preserve"> and corner cases of the video where </w:t>
+        <w:t xml:space="preserve"> </w:t>
+      </w:r>
+      <w:r>
+        <w:rPr>
+          <w:rFonts w:eastAsiaTheme="minorEastAsia" w:cs="David" w:hint="cs"/>
+          <w:szCs w:val="24"/>
+          <w:rtl/>
+        </w:rPr>
+        <w:t>)</w:t>
+      </w:r>
+      <w:r>
+        <w:rPr>
+          <w:rFonts w:eastAsiaTheme="minorEastAsia" w:cs="David"/>
+          <w:szCs w:val="24"/>
+        </w:rPr>
+        <w:t xml:space="preserve">and corner cases of the video where </w:t>
       </w:r>
       <m:oMath>
         <m:r>
@@ -8482,15 +8813,14 @@
       <w:r>
         <w:rPr>
           <w:rFonts w:eastAsiaTheme="minorEastAsia" w:cs="David"/>
-          <w:noProof/>
           <w:szCs w:val="24"/>
         </w:rPr>
         <w:lastRenderedPageBreak/>
         <w:drawing>
-          <wp:inline distT="0" distB="0" distL="0" distR="0" wp14:anchorId="450C2FF8" wp14:editId="0D2A270C">
-            <wp:extent cx="5943600" cy="1757045"/>
+          <wp:inline distT="0" distB="0" distL="0" distR="0" wp14:anchorId="66544ECC" wp14:editId="6170F421">
+            <wp:extent cx="5943600" cy="1678305"/>
             <wp:effectExtent l="0" t="0" r="0" b="0"/>
-            <wp:docPr id="2" name="Picture 2" descr="A picture containing text, flag&#10;&#10;Description automatically generated"/>
+            <wp:docPr id="3" name="Picture 3" descr="A picture containing text&#10;&#10;Description automatically generated"/>
             <wp:cNvGraphicFramePr>
               <a:graphicFrameLocks xmlns:a="http://schemas.openxmlformats.org/drawingml/2006/main" noChangeAspect="1"/>
             </wp:cNvGraphicFramePr>
@@ -8498,7 +8828,7 @@
               <a:graphicData uri="http://schemas.openxmlformats.org/drawingml/2006/picture">
                 <pic:pic xmlns:pic="http://schemas.openxmlformats.org/drawingml/2006/picture">
                   <pic:nvPicPr>
-                    <pic:cNvPr id="2" name="Picture 2" descr="A picture containing text, flag&#10;&#10;Description automatically generated"/>
+                    <pic:cNvPr id="3" name="Picture 3" descr="A picture containing text&#10;&#10;Description automatically generated"/>
                     <pic:cNvPicPr/>
                   </pic:nvPicPr>
                   <pic:blipFill>
@@ -8510,7 +8840,7 @@
                   <pic:spPr>
                     <a:xfrm>
                       <a:off x="0" y="0"/>
-                      <a:ext cx="5943600" cy="1757045"/>
+                      <a:ext cx="5943600" cy="1678305"/>
                     </a:xfrm>
                     <a:prstGeom prst="rect">
                       <a:avLst/>
@@ -8536,42 +8866,24 @@
           <w:rFonts w:eastAsiaTheme="minorEastAsia" w:cs="David"/>
           <w:szCs w:val="24"/>
         </w:rPr>
-        <w:t xml:space="preserve">Frame #10 is the reference frame, the red rectangle is the reference patch, the green rectangles represent the search window (notice the larger window for the predictive BM in frame #10, and the multiple smaller windows for the following frames), the cyan rectangles are the matched patches per frame, which are also the indices for the search windows for the following frame. </w:t>
-      </w:r>
-      <w:r>
-        <w:rPr>
-          <w:rFonts w:eastAsiaTheme="minorEastAsia" w:cs="David"/>
-          <w:szCs w:val="24"/>
-        </w:rPr>
-        <w:t>Notice how even though the wheel moves a bit between frames, our predictive block matching process allows finding the moved patches. Also n</w:t>
-      </w:r>
-      <w:r>
-        <w:rPr>
-          <w:rFonts w:eastAsiaTheme="minorEastAsia" w:cs="David"/>
-          <w:szCs w:val="24"/>
-        </w:rPr>
-        <w:t xml:space="preserve">otice that there appear to be matched patches outside of a legal search window. This is not a </w:t>
-      </w:r>
-      <w:r>
-        <w:rPr>
-          <w:rFonts w:eastAsiaTheme="minorEastAsia" w:cs="David"/>
-          <w:szCs w:val="24"/>
-        </w:rPr>
-        <w:t>bug but</w:t>
-      </w:r>
-      <w:r>
-        <w:rPr>
-          <w:rFonts w:eastAsiaTheme="minorEastAsia" w:cs="David"/>
-          <w:szCs w:val="24"/>
-        </w:rPr>
-        <w:t xml:space="preserve"> is caused by the fact that we choose the globally most similar patches only after the block matching is done for all frames, causing some of the actual search windows to disappear from our plot.</w:t>
+        <w:t xml:space="preserve">Frame #1 is the reference frame, the red rectangle is the reference patch, the green rectangles represent the search window (notice the larger window for the predictive BM in frame #1, and the multiple smaller windows for the following frames), the cyan rectangles are the matched patches per frame, which are also the indices for the search windows for the following frame. </w:t>
+      </w:r>
+      <w:r>
+        <w:rPr>
+          <w:rFonts w:eastAsiaTheme="minorEastAsia" w:cs="David"/>
+          <w:szCs w:val="24"/>
+        </w:rPr>
+        <w:t>Notice how even though the wheel moves a bit between frames, our predictive block matching process allows finding the moved patches.</w:t>
       </w:r>
     </w:p>
     <w:p>
       <w:pPr>
         <w:pStyle w:val="Heading3"/>
       </w:pPr>
-      <w:bookmarkStart w:id="24" w:name="_Toc80286677"/>
+      <w:r>
+        <w:t xml:space="preserve"> </w:t>
+      </w:r>
+      <w:bookmarkStart w:id="24" w:name="_Toc81330464"/>
       <w:r>
         <w:t>Group Extraction</w:t>
       </w:r>
@@ -8706,7 +9018,7 @@
         <w:rPr>
           <w:rFonts w:eastAsiaTheme="minorEastAsia"/>
         </w:rPr>
-        <w:t>3.2.2</w:t>
+        <w:t>3.1.2</w:t>
       </w:r>
       <w:r>
         <w:rPr>
@@ -8841,7 +9153,10 @@
       <w:pPr>
         <w:pStyle w:val="Heading3"/>
       </w:pPr>
-      <w:bookmarkStart w:id="25" w:name="_Toc80286678"/>
+      <w:r>
+        <w:t xml:space="preserve"> </w:t>
+      </w:r>
+      <w:bookmarkStart w:id="25" w:name="_Toc81330465"/>
       <w:r>
         <w:t>WNNM</w:t>
       </w:r>
@@ -9131,7 +9446,10 @@
         <w:pStyle w:val="Heading3"/>
       </w:pPr>
       <w:bookmarkStart w:id="26" w:name="_Ref80265460"/>
-      <w:bookmarkStart w:id="27" w:name="_Toc80286679"/>
+      <w:r>
+        <w:t xml:space="preserve"> </w:t>
+      </w:r>
+      <w:bookmarkStart w:id="27" w:name="_Toc81330466"/>
       <w:r>
         <w:t>Aggregation</w:t>
       </w:r>
@@ -9163,7 +9481,7 @@
               <w:rPr>
                 <w:rFonts w:ascii="Cambria Math" w:hAnsi="Cambria Math"/>
               </w:rPr>
-              <m:t>Y</m:t>
+              <m:t>X</m:t>
             </m:r>
           </m:e>
         </m:acc>
@@ -9357,7 +9675,7 @@
               <w:rPr>
                 <w:rFonts w:ascii="Cambria Math" w:hAnsi="Cambria Math"/>
               </w:rPr>
-              <m:t>Y</m:t>
+              <m:t>X</m:t>
             </m:r>
           </m:e>
         </m:acc>
@@ -9366,14 +9684,7 @@
         <w:rPr>
           <w:rFonts w:eastAsiaTheme="minorEastAsia"/>
         </w:rPr>
-        <w:t xml:space="preserve">, and hold a count matrix </w:t>
-      </w:r>
-      <w:r>
-        <w:rPr>
-          <w:rFonts w:eastAsiaTheme="minorEastAsia"/>
-        </w:rPr>
-        <w:lastRenderedPageBreak/>
-        <w:t xml:space="preserve">for each pixel </w:t>
+        <w:t xml:space="preserve">, and hold a count matrix for each pixel </w:t>
       </w:r>
       <m:oMath>
         <m:r>
@@ -9394,7 +9705,7 @@
           <w:rPr>
             <w:rFonts w:ascii="Cambria Math" w:eastAsiaTheme="minorEastAsia" w:hAnsi="Cambria Math"/>
           </w:rPr>
-          <m:t>Y</m:t>
+          <m:t>X</m:t>
         </m:r>
         <m:r>
           <w:rPr>
@@ -9454,7 +9765,7 @@
               <w:rPr>
                 <w:rFonts w:ascii="Cambria Math" w:hAnsi="Cambria Math"/>
               </w:rPr>
-              <m:t>Y</m:t>
+              <m:t>X</m:t>
             </m:r>
           </m:e>
         </m:acc>
@@ -9476,7 +9787,7 @@
           <w:rPr>
             <w:rFonts w:ascii="Cambria Math" w:eastAsiaTheme="minorEastAsia" w:hAnsi="Cambria Math"/>
           </w:rPr>
-          <m:t>X</m:t>
+          <m:t>Y</m:t>
         </m:r>
       </m:oMath>
       <w:r>
@@ -9488,22 +9799,26 @@
     </w:p>
     <w:p>
       <w:pPr>
-        <w:rPr>
-          <w:rFonts w:eastAsiaTheme="minorEastAsia"/>
-        </w:rPr>
-      </w:pPr>
+        <w:pStyle w:val="Heading3"/>
+      </w:pPr>
+      <w:r>
+        <w:lastRenderedPageBreak/>
+        <w:t xml:space="preserve"> </w:t>
+      </w:r>
+      <w:bookmarkStart w:id="28" w:name="_Toc81330467"/>
+      <w:bookmarkStart w:id="29" w:name="_Ref81340349"/>
+      <w:r>
+        <w:t>Loop</w:t>
+      </w:r>
+      <w:bookmarkEnd w:id="28"/>
+      <w:bookmarkEnd w:id="29"/>
     </w:p>
     <w:p>
       <w:pPr>
-        <w:pStyle w:val="Heading3"/>
-      </w:pPr>
-      <w:bookmarkStart w:id="28" w:name="_Toc80286680"/>
-      <w:r>
-        <w:t>Loop</w:t>
-      </w:r>
-      <w:bookmarkEnd w:id="28"/>
-    </w:p>
-    <w:p>
+        <w:rPr>
+          <w:rFonts w:eastAsiaTheme="minorEastAsia"/>
+        </w:rPr>
+      </w:pPr>
       <w:r>
         <w:t xml:space="preserve">Since the above steps are performed using a single reference frame </w:t>
       </w:r>
@@ -9519,7 +9834,19 @@
         <w:rPr>
           <w:rFonts w:eastAsiaTheme="minorEastAsia"/>
         </w:rPr>
-        <w:t xml:space="preserve">, and since some frames/patches may remain un-processed after these steps due to not reaching the frame on not grouping the patches, we perform steps </w:t>
+        <w:t>, and since some frames/patches may remain un-processed after these steps due to not reaching the frame o</w:t>
+      </w:r>
+      <w:r>
+        <w:rPr>
+          <w:rFonts w:eastAsiaTheme="minorEastAsia"/>
+        </w:rPr>
+        <w:t>r</w:t>
+      </w:r>
+      <w:r>
+        <w:rPr>
+          <w:rFonts w:eastAsiaTheme="minorEastAsia"/>
+        </w:rPr>
+        <w:t xml:space="preserve"> not grouping the patches, we perform steps </w:t>
       </w:r>
       <w:r>
         <w:rPr>
@@ -9555,7 +9882,7 @@
         <w:rPr>
           <w:rFonts w:eastAsiaTheme="minorEastAsia"/>
         </w:rPr>
-        <w:t>3.2.2</w:t>
+        <w:t>3.1.2</w:t>
       </w:r>
       <w:r>
         <w:rPr>
@@ -9603,7 +9930,7 @@
         <w:rPr>
           <w:rFonts w:eastAsiaTheme="minorEastAsia"/>
         </w:rPr>
-        <w:t>3.2.5</w:t>
+        <w:t>3.1.5</w:t>
       </w:r>
       <w:r>
         <w:rPr>
@@ -9615,7 +9942,75 @@
         <w:rPr>
           <w:rFonts w:eastAsiaTheme="minorEastAsia"/>
         </w:rPr>
-        <w:t xml:space="preserve"> multiple times, each time choosing a different reference frame based on the frame with the least processed pixels. Note that the algorithm is guaranteed to end since for each reference frame, all its pixels are automatically marked as processed since they all appear in reference patches.</w:t>
+        <w:t xml:space="preserve"> multiple times, each time choosing a different reference frame based on the frame with the least processed pixels. </w:t>
+      </w:r>
+      <w:r>
+        <w:rPr>
+          <w:rFonts w:eastAsiaTheme="minorEastAsia"/>
+        </w:rPr>
+        <w:t>In each iteration we mark all processed pixels in the video, and use this for the following:</w:t>
+      </w:r>
+    </w:p>
+    <w:p>
+      <w:pPr>
+        <w:pStyle w:val="ListParagraph"/>
+        <w:numPr>
+          <w:ilvl w:val="0"/>
+          <w:numId w:val="37"/>
+        </w:numPr>
+      </w:pPr>
+      <w:r>
+        <w:rPr>
+          <w:rFonts w:eastAsiaTheme="minorEastAsia"/>
+        </w:rPr>
+        <w:t>Choosing</w:t>
+      </w:r>
+      <w:r>
+        <w:rPr>
+          <w:rFonts w:eastAsiaTheme="minorEastAsia"/>
+        </w:rPr>
+        <w:t xml:space="preserve"> the next reference frame</w:t>
+      </w:r>
+      <w:r>
+        <w:rPr>
+          <w:rFonts w:eastAsiaTheme="minorEastAsia"/>
+        </w:rPr>
+        <w:t>.</w:t>
+      </w:r>
+    </w:p>
+    <w:p>
+      <w:pPr>
+        <w:pStyle w:val="ListParagraph"/>
+        <w:numPr>
+          <w:ilvl w:val="0"/>
+          <w:numId w:val="37"/>
+        </w:numPr>
+      </w:pPr>
+      <w:r>
+        <w:t>Checking if the algorithm has finished processing enough (parameter) pixels.</w:t>
+      </w:r>
+    </w:p>
+    <w:p>
+      <w:pPr>
+        <w:pStyle w:val="ListParagraph"/>
+        <w:numPr>
+          <w:ilvl w:val="0"/>
+          <w:numId w:val="37"/>
+        </w:numPr>
+      </w:pPr>
+      <w:r>
+        <w:t>Skipping reference patches which were already processed entirely. This significantly aids in reducing runtime, since towards the end of the algorithm most patches have already been processed</w:t>
+      </w:r>
+      <w:r>
+        <w:t xml:space="preserve"> and will thus be skipped.</w:t>
+      </w:r>
+    </w:p>
+    <w:p>
+      <w:r>
+        <w:rPr>
+          <w:rFonts w:eastAsiaTheme="minorEastAsia"/>
+        </w:rPr>
+        <w:t>Note that the algorithm is guaranteed to end since for each reference frame, all its pixels are automatically marked as processed since they all appear in reference patches.</w:t>
       </w:r>
     </w:p>
     <w:p/>
@@ -9623,359 +10018,72 @@
       <w:pPr>
         <w:pStyle w:val="Heading2"/>
       </w:pPr>
-      <w:bookmarkStart w:id="29" w:name="_Toc80286681"/>
+      <w:bookmarkStart w:id="30" w:name="_Toc81330468"/>
       <w:r>
         <w:t>Implementation details</w:t>
-      </w:r>
-      <w:bookmarkEnd w:id="29"/>
-    </w:p>
-    <w:p>
-      <w:pPr>
-        <w:rPr>
-          <w:rtl/>
-        </w:rPr>
-      </w:pPr>
-      <w:r>
-        <w:rPr>
-          <w:highlight w:val="yellow"/>
-        </w:rPr>
-        <w:t>TODO</w:t>
-      </w:r>
-    </w:p>
-    <w:p>
-      <w:pPr>
-        <w:spacing w:after="160"/>
-        <w:rPr>
-          <w:rFonts w:eastAsiaTheme="minorEastAsia" w:cs="David"/>
-          <w:szCs w:val="24"/>
-        </w:rPr>
-      </w:pPr>
-    </w:p>
-    <w:p>
-      <w:pPr>
-        <w:pStyle w:val="Heading2"/>
-      </w:pPr>
-      <w:bookmarkStart w:id="30" w:name="_Toc80286682"/>
-      <w:r>
-        <w:t>Results</w:t>
       </w:r>
       <w:bookmarkEnd w:id="30"/>
     </w:p>
     <w:p>
       <w:pPr>
-        <w:pStyle w:val="ListParagraph"/>
-        <w:numPr>
-          <w:ilvl w:val="0"/>
-          <w:numId w:val="30"/>
-        </w:numPr>
-        <w:spacing w:after="160"/>
-        <w:rPr>
-          <w:rFonts w:eastAsiaTheme="minorEastAsia" w:cs="David"/>
-          <w:szCs w:val="24"/>
+        <w:rPr>
+          <w:rtl/>
+        </w:rPr>
+      </w:pPr>
+      <w:r>
+        <w:rPr>
           <w:highlight w:val="yellow"/>
         </w:rPr>
-      </w:pPr>
-      <w:r>
-        <w:rPr>
-          <w:rFonts w:eastAsiaTheme="minorEastAsia" w:cs="David"/>
-          <w:szCs w:val="24"/>
-          <w:highlight w:val="yellow"/>
-        </w:rPr>
-        <w:t>Show table comparing WNNID, VBM3D, WNNVD.</w:t>
+        <w:t>TODO</w:t>
       </w:r>
     </w:p>
     <w:p>
       <w:pPr>
-        <w:pStyle w:val="ListParagraph"/>
-        <w:numPr>
-          <w:ilvl w:val="0"/>
-          <w:numId w:val="30"/>
-        </w:numPr>
         <w:spacing w:after="160"/>
         <w:rPr>
           <w:rFonts w:eastAsiaTheme="minorEastAsia" w:cs="David"/>
           <w:szCs w:val="24"/>
-          <w:highlight w:val="yellow"/>
-        </w:rPr>
-      </w:pPr>
-      <w:r>
-        <w:rPr>
-          <w:rFonts w:eastAsiaTheme="minorEastAsia" w:cs="David"/>
-          <w:szCs w:val="24"/>
-          <w:highlight w:val="yellow"/>
-        </w:rPr>
-        <w:t>Show example of block-matching, including histogram between frames.</w:t>
-      </w:r>
+        </w:rPr>
+      </w:pPr>
     </w:p>
     <w:p>
       <w:pPr>
-        <w:pStyle w:val="ListParagraph"/>
-        <w:numPr>
-          <w:ilvl w:val="0"/>
-          <w:numId w:val="30"/>
-        </w:numPr>
-        <w:spacing w:after="160"/>
-        <w:rPr>
-          <w:rFonts w:eastAsiaTheme="minorEastAsia" w:cs="David"/>
-          <w:szCs w:val="24"/>
-          <w:highlight w:val="yellow"/>
-        </w:rPr>
-      </w:pPr>
-      <w:r>
-        <w:rPr>
-          <w:rFonts w:eastAsiaTheme="minorEastAsia" w:cs="David"/>
-          <w:szCs w:val="24"/>
-          <w:highlight w:val="yellow"/>
-        </w:rPr>
-        <w:t xml:space="preserve">Maybe </w:t>
-      </w:r>
-      <w:r>
-        <w:rPr>
-          <w:rFonts w:eastAsiaTheme="minorEastAsia" w:cs="David"/>
-          <w:szCs w:val="24"/>
-          <w:highlight w:val="yellow"/>
-        </w:rPr>
-        <w:t xml:space="preserve">– </w:t>
-      </w:r>
-      <w:r>
-        <w:rPr>
-          <w:rFonts w:eastAsiaTheme="minorEastAsia" w:cs="David"/>
-          <w:szCs w:val="24"/>
-          <w:highlight w:val="yellow"/>
-        </w:rPr>
-        <w:t xml:space="preserve">compare block matching using only temporal blocks to using a </w:t>
-      </w:r>
-      <w:proofErr w:type="spellStart"/>
-      <w:r>
-        <w:rPr>
-          <w:rFonts w:eastAsiaTheme="minorEastAsia" w:cs="David"/>
-          <w:szCs w:val="24"/>
-          <w:highlight w:val="yellow"/>
-        </w:rPr>
-        <w:t>spatio</w:t>
-      </w:r>
-      <w:proofErr w:type="spellEnd"/>
-      <w:r>
-        <w:rPr>
-          <w:rFonts w:eastAsiaTheme="minorEastAsia" w:cs="David"/>
-          <w:szCs w:val="24"/>
-          <w:highlight w:val="yellow"/>
-        </w:rPr>
-        <w:t>-temporal mix.</w:t>
-      </w:r>
+        <w:pStyle w:val="Heading2"/>
+      </w:pPr>
+      <w:bookmarkStart w:id="31" w:name="_Toc81330469"/>
+      <w:r>
+        <w:t>Results</w:t>
+      </w:r>
+      <w:bookmarkEnd w:id="31"/>
     </w:p>
     <w:p>
       <w:pPr>
-        <w:pStyle w:val="ListParagraph"/>
-        <w:numPr>
-          <w:ilvl w:val="0"/>
-          <w:numId w:val="30"/>
-        </w:numPr>
-        <w:spacing w:after="160"/>
-        <w:rPr>
-          <w:rFonts w:eastAsiaTheme="minorEastAsia" w:cs="David"/>
-          <w:szCs w:val="24"/>
-          <w:highlight w:val="yellow"/>
-        </w:rPr>
-      </w:pPr>
-      <w:r>
-        <w:rPr>
-          <w:rFonts w:eastAsiaTheme="minorEastAsia" w:cs="David"/>
-          <w:szCs w:val="24"/>
-          <w:highlight w:val="yellow"/>
-        </w:rPr>
-        <w:t>Maybe – make a graph showing the PSNR as a dependency o</w:t>
-      </w:r>
-      <w:r>
-        <w:rPr>
-          <w:rFonts w:eastAsiaTheme="minorEastAsia" w:cs="David"/>
-          <w:szCs w:val="24"/>
-          <w:highlight w:val="yellow"/>
-        </w:rPr>
-        <w:t xml:space="preserve">f </w:t>
-      </w:r>
-      <w:proofErr w:type="spellStart"/>
-      <w:r>
-        <w:rPr>
-          <w:rFonts w:eastAsiaTheme="minorEastAsia" w:cs="David"/>
-          <w:szCs w:val="24"/>
-          <w:highlight w:val="yellow"/>
-        </w:rPr>
-        <w:t>maxGroupSize</w:t>
-      </w:r>
-      <w:proofErr w:type="spellEnd"/>
-      <w:r>
-        <w:rPr>
-          <w:rFonts w:eastAsiaTheme="minorEastAsia" w:cs="David"/>
-          <w:szCs w:val="24"/>
-          <w:highlight w:val="yellow"/>
-        </w:rPr>
-        <w:t xml:space="preserve"> / </w:t>
-      </w:r>
-      <w:proofErr w:type="spellStart"/>
-      <w:r>
-        <w:rPr>
-          <w:rFonts w:eastAsiaTheme="minorEastAsia" w:cs="David"/>
-          <w:szCs w:val="24"/>
-          <w:highlight w:val="yellow"/>
-        </w:rPr>
-        <w:t>maxNeighborsFrame</w:t>
-      </w:r>
-      <w:proofErr w:type="spellEnd"/>
-      <w:r>
-        <w:rPr>
-          <w:rFonts w:eastAsiaTheme="minorEastAsia" w:cs="David"/>
-          <w:szCs w:val="24"/>
-          <w:highlight w:val="yellow"/>
-        </w:rPr>
+        <w:pStyle w:val="Heading3"/>
+      </w:pPr>
+      <w:r>
         <w:t xml:space="preserve"> </w:t>
       </w:r>
-      <w:r>
-        <w:rPr>
-          <w:rFonts w:eastAsiaTheme="minorEastAsia" w:cs="David"/>
-          <w:szCs w:val="24"/>
-          <w:highlight w:val="yellow"/>
-        </w:rPr>
-        <w:t>/</w:t>
-      </w:r>
-      <w:r>
-        <w:rPr>
-          <w:rFonts w:eastAsiaTheme="minorEastAsia" w:cs="David"/>
-          <w:szCs w:val="24"/>
-          <w:highlight w:val="yellow"/>
-        </w:rPr>
-        <w:t xml:space="preserve"> </w:t>
-      </w:r>
-      <w:proofErr w:type="spellStart"/>
-      <w:r>
-        <w:rPr>
-          <w:rFonts w:eastAsiaTheme="minorEastAsia" w:cs="David"/>
-          <w:szCs w:val="24"/>
-          <w:highlight w:val="yellow"/>
-        </w:rPr>
-        <w:t>searchWindowT</w:t>
-      </w:r>
-      <w:proofErr w:type="spellEnd"/>
-      <w:r>
-        <w:rPr>
-          <w:rFonts w:eastAsiaTheme="minorEastAsia" w:cs="David"/>
-          <w:szCs w:val="24"/>
-          <w:highlight w:val="yellow"/>
-        </w:rPr>
-        <w:t>.</w:t>
-      </w:r>
+      <w:bookmarkStart w:id="32" w:name="_Toc81330470"/>
+      <w:r>
+        <w:t>Block Matching</w:t>
+      </w:r>
+      <w:bookmarkEnd w:id="32"/>
     </w:p>
     <w:p>
-      <w:pPr>
-        <w:pStyle w:val="ListParagraph"/>
-        <w:numPr>
-          <w:ilvl w:val="0"/>
-          <w:numId w:val="30"/>
-        </w:numPr>
-        <w:spacing w:after="160"/>
-        <w:rPr>
-          <w:rFonts w:eastAsiaTheme="minorEastAsia" w:cs="David"/>
-          <w:szCs w:val="24"/>
-          <w:highlight w:val="yellow"/>
-        </w:rPr>
-      </w:pPr>
-      <w:r>
-        <w:rPr>
-          <w:rFonts w:eastAsiaTheme="minorEastAsia" w:cs="David"/>
-          <w:szCs w:val="24"/>
-          <w:highlight w:val="yellow"/>
-        </w:rPr>
-        <w:t>Show results on an image (</w:t>
-      </w:r>
-      <w:proofErr w:type="spellStart"/>
-      <w:r>
-        <w:rPr>
-          <w:rFonts w:eastAsiaTheme="minorEastAsia" w:cs="David"/>
-          <w:szCs w:val="24"/>
-          <w:highlight w:val="yellow"/>
-        </w:rPr>
-        <w:t>lena</w:t>
-      </w:r>
-      <w:proofErr w:type="spellEnd"/>
-      <w:r>
-        <w:rPr>
-          <w:rFonts w:eastAsiaTheme="minorEastAsia" w:cs="David"/>
-          <w:szCs w:val="24"/>
-          <w:highlight w:val="yellow"/>
-        </w:rPr>
-        <w:t>/single frame) to show that our algorithm works well on a single image.</w:t>
-      </w:r>
-    </w:p>
-    <w:p>
-      <w:pPr>
-        <w:pStyle w:val="ListParagraph"/>
-        <w:numPr>
-          <w:ilvl w:val="0"/>
-          <w:numId w:val="30"/>
-        </w:numPr>
-        <w:spacing w:after="160"/>
-        <w:rPr>
-          <w:rFonts w:eastAsiaTheme="minorEastAsia" w:cs="David"/>
-          <w:szCs w:val="24"/>
-          <w:highlight w:val="yellow"/>
-        </w:rPr>
-      </w:pPr>
-      <w:r>
-        <w:rPr>
-          <w:rFonts w:eastAsiaTheme="minorEastAsia" w:cs="David"/>
-          <w:szCs w:val="24"/>
-          <w:highlight w:val="yellow"/>
-        </w:rPr>
-        <w:t>Show some examples of frames from different videos.</w:t>
-      </w:r>
-    </w:p>
-    <w:p>
-      <w:pPr>
-        <w:spacing w:after="160"/>
-        <w:rPr>
-          <w:rFonts w:eastAsiaTheme="minorEastAsia" w:cs="David"/>
-          <w:szCs w:val="24"/>
-        </w:rPr>
-      </w:pPr>
-    </w:p>
-    <w:p>
-      <w:pPr>
-        <w:spacing w:after="160"/>
-        <w:rPr>
-          <w:rFonts w:eastAsiaTheme="minorEastAsia" w:cs="David"/>
-          <w:szCs w:val="24"/>
-        </w:rPr>
-      </w:pPr>
-    </w:p>
-    <w:p>
-      <w:pPr>
-        <w:spacing w:after="160"/>
-        <w:rPr>
-          <w:rFonts w:eastAsiaTheme="minorEastAsia" w:cs="David"/>
-          <w:szCs w:val="24"/>
-        </w:rPr>
-      </w:pPr>
-    </w:p>
-    <w:p>
-      <w:pPr>
-        <w:spacing w:after="160"/>
-        <w:rPr>
-          <w:rFonts w:eastAsiaTheme="minorEastAsia" w:cs="David"/>
-          <w:szCs w:val="24"/>
-        </w:rPr>
-      </w:pPr>
-      <w:r>
-        <w:rPr>
-          <w:rFonts w:eastAsiaTheme="minorEastAsia" w:cs="David"/>
-          <w:noProof/>
-          <w:szCs w:val="24"/>
-        </w:rPr>
-        <w:lastRenderedPageBreak/>
+      <w:r>
         <w:drawing>
-          <wp:inline distT="0" distB="0" distL="0" distR="0" wp14:anchorId="45999CF9" wp14:editId="4437C56D">
-            <wp:extent cx="5943600" cy="3137535"/>
-            <wp:effectExtent l="0" t="0" r="0" b="5715"/>
-            <wp:docPr id="8" name="Picture 8" descr="Graphical user interface, application&#10;&#10;Description automatically generated"/>
+          <wp:anchor distT="0" distB="0" distL="114300" distR="114300" simplePos="0" relativeHeight="251725824" behindDoc="0" locked="0" layoutInCell="1" allowOverlap="1" wp14:anchorId="3BD8CDE7" wp14:editId="1DA91670">
+            <wp:simplePos x="0" y="0"/>
+            <wp:positionH relativeFrom="column">
+              <wp:posOffset>-863600</wp:posOffset>
+            </wp:positionH>
+            <wp:positionV relativeFrom="paragraph">
+              <wp:posOffset>187325</wp:posOffset>
+            </wp:positionV>
+            <wp:extent cx="4707890" cy="2768600"/>
+            <wp:effectExtent l="0" t="0" r="0" b="0"/>
+            <wp:wrapSquare wrapText="bothSides"/>
+            <wp:docPr id="6" name="Picture 6" descr="Chart&#10;&#10;Description automatically generated"/>
             <wp:cNvGraphicFramePr>
               <a:graphicFrameLocks xmlns:a="http://schemas.openxmlformats.org/drawingml/2006/main" noChangeAspect="1"/>
             </wp:cNvGraphicFramePr>
@@ -9983,11 +10091,17 @@
               <a:graphicData uri="http://schemas.openxmlformats.org/drawingml/2006/picture">
                 <pic:pic xmlns:pic="http://schemas.openxmlformats.org/drawingml/2006/picture">
                   <pic:nvPicPr>
-                    <pic:cNvPr id="8" name="Picture 8" descr="Graphical user interface, application&#10;&#10;Description automatically generated"/>
+                    <pic:cNvPr id="6" name="Picture 6" descr="Chart&#10;&#10;Description automatically generated"/>
                     <pic:cNvPicPr/>
                   </pic:nvPicPr>
                   <pic:blipFill>
-                    <a:blip r:embed="rId16"/>
+                    <a:blip r:embed="rId16" cstate="print">
+                      <a:extLst>
+                        <a:ext uri="{28A0092B-C50C-407E-A947-70E740481C1C}">
+                          <a14:useLocalDpi xmlns:a14="http://schemas.microsoft.com/office/drawing/2010/main" val="0"/>
+                        </a:ext>
+                      </a:extLst>
+                    </a:blip>
                     <a:stretch>
                       <a:fillRect/>
                     </a:stretch>
@@ -9995,7 +10109,7 @@
                   <pic:spPr>
                     <a:xfrm>
                       <a:off x="0" y="0"/>
-                      <a:ext cx="5943600" cy="3137535"/>
+                      <a:ext cx="4707890" cy="2768600"/>
                     </a:xfrm>
                     <a:prstGeom prst="rect">
                       <a:avLst/>
@@ -10004,29 +10118,49 @@
                 </pic:pic>
               </a:graphicData>
             </a:graphic>
-          </wp:inline>
+            <wp14:sizeRelH relativeFrom="margin">
+              <wp14:pctWidth>0</wp14:pctWidth>
+            </wp14:sizeRelH>
+            <wp14:sizeRelV relativeFrom="margin">
+              <wp14:pctHeight>0</wp14:pctHeight>
+            </wp14:sizeRelV>
+          </wp:anchor>
         </w:drawing>
       </w:r>
+      <w:r>
+        <w:t xml:space="preserve">We first show some analysis of our </w:t>
+      </w:r>
+      <w:r>
+        <w:t>block matching</w:t>
+      </w:r>
+      <w:r>
+        <w:t xml:space="preserve"> process:</w:t>
+      </w:r>
     </w:p>
+    <w:p/>
     <w:p>
       <w:pPr>
         <w:spacing w:after="160"/>
         <w:rPr>
           <w:rFonts w:eastAsiaTheme="minorEastAsia" w:cs="David"/>
           <w:szCs w:val="24"/>
-        </w:rPr>
-      </w:pPr>
-      <w:r>
-        <w:rPr>
-          <w:rFonts w:eastAsiaTheme="minorEastAsia" w:cs="David"/>
-          <w:noProof/>
-          <w:szCs w:val="24"/>
-        </w:rPr>
+          <w:highlight w:val="yellow"/>
+        </w:rPr>
+      </w:pPr>
+      <w:r>
         <w:drawing>
-          <wp:inline distT="0" distB="0" distL="0" distR="0" wp14:anchorId="3D426F19" wp14:editId="7A388DE6">
-            <wp:extent cx="5943600" cy="3006725"/>
-            <wp:effectExtent l="0" t="0" r="0" b="3175"/>
-            <wp:docPr id="9" name="Picture 9"/>
+          <wp:anchor distT="0" distB="0" distL="114300" distR="114300" simplePos="0" relativeHeight="251726848" behindDoc="0" locked="0" layoutInCell="1" allowOverlap="1" wp14:anchorId="0A3D7F78" wp14:editId="54622644">
+            <wp:simplePos x="0" y="0"/>
+            <wp:positionH relativeFrom="column">
+              <wp:posOffset>3844290</wp:posOffset>
+            </wp:positionH>
+            <wp:positionV relativeFrom="paragraph">
+              <wp:posOffset>162560</wp:posOffset>
+            </wp:positionV>
+            <wp:extent cx="2787650" cy="1732915"/>
+            <wp:effectExtent l="0" t="0" r="0" b="635"/>
+            <wp:wrapSquare wrapText="bothSides"/>
+            <wp:docPr id="7" name="Picture 7" descr="Diagram&#10;&#10;Description automatically generated with medium confidence"/>
             <wp:cNvGraphicFramePr>
               <a:graphicFrameLocks xmlns:a="http://schemas.openxmlformats.org/drawingml/2006/main" noChangeAspect="1"/>
             </wp:cNvGraphicFramePr>
@@ -10034,11 +10168,17 @@
               <a:graphicData uri="http://schemas.openxmlformats.org/drawingml/2006/picture">
                 <pic:pic xmlns:pic="http://schemas.openxmlformats.org/drawingml/2006/picture">
                   <pic:nvPicPr>
-                    <pic:cNvPr id="1" name=""/>
+                    <pic:cNvPr id="7" name="Picture 7" descr="Diagram&#10;&#10;Description automatically generated with medium confidence"/>
                     <pic:cNvPicPr/>
                   </pic:nvPicPr>
                   <pic:blipFill>
-                    <a:blip r:embed="rId17"/>
+                    <a:blip r:embed="rId17" cstate="print">
+                      <a:extLst>
+                        <a:ext uri="{28A0092B-C50C-407E-A947-70E740481C1C}">
+                          <a14:useLocalDpi xmlns:a14="http://schemas.microsoft.com/office/drawing/2010/main" val="0"/>
+                        </a:ext>
+                      </a:extLst>
+                    </a:blip>
                     <a:stretch>
                       <a:fillRect/>
                     </a:stretch>
@@ -10046,7 +10186,7 @@
                   <pic:spPr>
                     <a:xfrm>
                       <a:off x="0" y="0"/>
-                      <a:ext cx="5943600" cy="3006725"/>
+                      <a:ext cx="2787650" cy="1732915"/>
                     </a:xfrm>
                     <a:prstGeom prst="rect">
                       <a:avLst/>
@@ -10055,7 +10195,13 @@
                 </pic:pic>
               </a:graphicData>
             </a:graphic>
-          </wp:inline>
+            <wp14:sizeRelH relativeFrom="margin">
+              <wp14:pctWidth>0</wp14:pctWidth>
+            </wp14:sizeRelH>
+            <wp14:sizeRelV relativeFrom="margin">
+              <wp14:pctHeight>0</wp14:pctHeight>
+            </wp14:sizeRelV>
+          </wp:anchor>
         </w:drawing>
       </w:r>
     </w:p>
@@ -10065,24 +10211,9 @@
         <w:rPr>
           <w:rFonts w:eastAsiaTheme="minorEastAsia" w:cs="David"/>
           <w:szCs w:val="24"/>
-        </w:rPr>
-      </w:pPr>
-      <w:r>
-        <w:rPr>
-          <w:rFonts w:eastAsiaTheme="minorEastAsia" w:cs="David"/>
-          <w:szCs w:val="24"/>
-        </w:rPr>
-        <w:t xml:space="preserve">blue: </w:t>
-      </w:r>
-      <w:proofErr w:type="spellStart"/>
-      <w:r>
-        <w:rPr>
-          <w:rFonts w:eastAsiaTheme="minorEastAsia" w:cs="David"/>
-          <w:szCs w:val="24"/>
-        </w:rPr>
-        <w:t>gbicycle</w:t>
-      </w:r>
-      <w:proofErr w:type="spellEnd"/>
+          <w:highlight w:val="yellow"/>
+        </w:rPr>
+      </w:pPr>
     </w:p>
     <w:p>
       <w:pPr>
@@ -10090,24 +10221,9 @@
         <w:rPr>
           <w:rFonts w:eastAsiaTheme="minorEastAsia" w:cs="David"/>
           <w:szCs w:val="24"/>
-        </w:rPr>
-      </w:pPr>
-      <w:proofErr w:type="spellStart"/>
-      <w:r>
-        <w:rPr>
-          <w:rFonts w:eastAsiaTheme="minorEastAsia" w:cs="David"/>
-          <w:szCs w:val="24"/>
-        </w:rPr>
-        <w:t>green:</w:t>
-      </w:r>
-      <w:r>
-        <w:rPr>
-          <w:rFonts w:eastAsiaTheme="minorEastAsia" w:cs="David"/>
-          <w:szCs w:val="24"/>
-        </w:rPr>
-        <w:t>gstennis</w:t>
-      </w:r>
-      <w:proofErr w:type="spellEnd"/>
+          <w:highlight w:val="yellow"/>
+        </w:rPr>
+      </w:pPr>
     </w:p>
     <w:p>
       <w:pPr>
@@ -10122,17 +10238,16 @@
           <w:rFonts w:eastAsiaTheme="minorEastAsia" w:cs="David"/>
           <w:szCs w:val="24"/>
         </w:rPr>
-        <w:t xml:space="preserve">red: </w:t>
-      </w:r>
-      <w:proofErr w:type="spellStart"/>
-      <w:r>
-        <w:rPr>
-          <w:rFonts w:eastAsiaTheme="minorEastAsia" w:cs="David"/>
-          <w:szCs w:val="24"/>
-        </w:rPr>
-        <w:t>gflower</w:t>
-      </w:r>
-      <w:proofErr w:type="spellEnd"/>
+        <w:lastRenderedPageBreak/>
+        <w:t xml:space="preserve">Above </w:t>
+      </w:r>
+      <w:r>
+        <w:rPr>
+          <w:rFonts w:eastAsiaTheme="minorEastAsia" w:cs="David"/>
+          <w:szCs w:val="24"/>
+        </w:rPr>
+        <w:t>we may see an example of the block matching process, performed on a temporal window of 10 frames (per direction). On the left is the reference patch (in red) and the matched patches in the specific frame (in cyan).</w:t>
+      </w:r>
     </w:p>
     <w:p>
       <w:pPr>
@@ -10147,17 +10262,57 @@
           <w:rFonts w:eastAsiaTheme="minorEastAsia" w:cs="David"/>
           <w:szCs w:val="24"/>
         </w:rPr>
-        <w:t xml:space="preserve">cyan: </w:t>
-      </w:r>
-      <w:proofErr w:type="spellStart"/>
-      <w:r>
-        <w:rPr>
-          <w:rFonts w:eastAsiaTheme="minorEastAsia" w:cs="David"/>
-          <w:szCs w:val="24"/>
-        </w:rPr>
-        <w:t>lena</w:t>
-      </w:r>
-      <w:proofErr w:type="spellEnd"/>
+        <w:t>On the middle is a histogram showing how many patches from each frame were used to form the group</w:t>
+      </w:r>
+      <w:r>
+        <w:rPr>
+          <w:rFonts w:eastAsiaTheme="minorEastAsia" w:cs="David"/>
+          <w:szCs w:val="24"/>
+        </w:rPr>
+        <w:t xml:space="preserve">. </w:t>
+      </w:r>
+      <w:r>
+        <w:rPr>
+          <w:rFonts w:eastAsiaTheme="minorEastAsia" w:cs="David"/>
+          <w:szCs w:val="24"/>
+        </w:rPr>
+        <w:t xml:space="preserve"> </w:t>
+      </w:r>
+      <w:r>
+        <w:rPr>
+          <w:rFonts w:eastAsiaTheme="minorEastAsia" w:cs="David"/>
+          <w:szCs w:val="24"/>
+        </w:rPr>
+        <w:t xml:space="preserve">There is a </w:t>
+      </w:r>
+      <w:r>
+        <w:rPr>
+          <w:rFonts w:eastAsiaTheme="minorEastAsia" w:cs="David"/>
+          <w:szCs w:val="24"/>
+        </w:rPr>
+        <w:t>fairly uniform distribution for this specific reference patch (except for the reference frame)</w:t>
+      </w:r>
+      <w:r>
+        <w:rPr>
+          <w:rFonts w:eastAsiaTheme="minorEastAsia" w:cs="David"/>
+          <w:szCs w:val="24"/>
+        </w:rPr>
+        <w:t xml:space="preserve">. From this we may deduce that the temporal </w:t>
+      </w:r>
+      <w:r>
+        <w:rPr>
+          <w:rFonts w:eastAsiaTheme="minorEastAsia" w:cs="David"/>
+          <w:szCs w:val="24"/>
+        </w:rPr>
+        <w:t>block matching</w:t>
+      </w:r>
+      <w:r>
+        <w:rPr>
+          <w:rFonts w:eastAsiaTheme="minorEastAsia" w:cs="David"/>
+          <w:szCs w:val="24"/>
+        </w:rPr>
+        <w:t xml:space="preserve"> aids in finding matching patches across the different frames in the video as expected, and thus allowing the denoising process to work on multiple frames at a time.</w:t>
+      </w:r>
     </w:p>
     <w:p>
       <w:pPr>
@@ -10172,44 +10327,21 @@
           <w:rFonts w:eastAsiaTheme="minorEastAsia" w:cs="David"/>
           <w:szCs w:val="24"/>
         </w:rPr>
-        <w:t xml:space="preserve">magenta: </w:t>
-      </w:r>
-      <w:proofErr w:type="spellStart"/>
-      <w:r>
-        <w:rPr>
-          <w:rFonts w:eastAsiaTheme="minorEastAsia" w:cs="David"/>
-          <w:szCs w:val="24"/>
-        </w:rPr>
-        <w:t>gsalesman</w:t>
-      </w:r>
-      <w:proofErr w:type="spellEnd"/>
+        <w:t>The plot on the right shows the matched patches and their distances from the reference patch (nearest patches on top row and furthest on bottom), validating the correctness of the block matching.</w:t>
+      </w:r>
     </w:p>
     <w:p>
       <w:pPr>
-        <w:spacing w:after="160"/>
-        <w:rPr>
-          <w:rFonts w:eastAsiaTheme="minorEastAsia" w:cs="David"/>
-          <w:szCs w:val="24"/>
-          <w:rtl/>
-        </w:rPr>
-      </w:pPr>
-      <w:proofErr w:type="spellStart"/>
-      <w:r>
-        <w:rPr>
-          <w:rFonts w:eastAsiaTheme="minorEastAsia" w:cs="David"/>
-          <w:szCs w:val="24"/>
-        </w:rPr>
-        <w:lastRenderedPageBreak/>
-        <w:t>yellow:</w:t>
-      </w:r>
-      <w:r>
-        <w:rPr>
-          <w:rFonts w:eastAsiaTheme="minorEastAsia" w:cs="David"/>
-          <w:szCs w:val="24"/>
-        </w:rPr>
-        <w:t>gmissa</w:t>
-      </w:r>
-      <w:proofErr w:type="spellEnd"/>
+        <w:pStyle w:val="Heading3"/>
+      </w:pPr>
+      <w:r>
+        <w:t xml:space="preserve"> </w:t>
+      </w:r>
+      <w:bookmarkStart w:id="33" w:name="_Toc81330471"/>
+      <w:r>
+        <w:t>Parameter Analysis</w:t>
+      </w:r>
+      <w:bookmarkEnd w:id="33"/>
     </w:p>
     <w:p>
       <w:pPr>
@@ -10222,14 +10354,84 @@
       <w:r>
         <w:rPr>
           <w:rFonts w:eastAsiaTheme="minorEastAsia" w:cs="David"/>
+          <w:szCs w:val="24"/>
+        </w:rPr>
+        <w:t>We perform an analysis of the effect of several interesting parameters of the algorithm</w:t>
+      </w:r>
+      <w:r>
+        <w:rPr>
+          <w:rFonts w:eastAsiaTheme="minorEastAsia" w:cs="David"/>
+          <w:szCs w:val="24"/>
+        </w:rPr>
+        <w:t>:</w:t>
+      </w:r>
+    </w:p>
+    <w:p>
+      <w:pPr>
+        <w:spacing w:after="160"/>
+        <w:rPr>
+          <w:rFonts w:eastAsiaTheme="minorEastAsia" w:cs="David"/>
+          <w:szCs w:val="24"/>
+        </w:rPr>
+      </w:pPr>
+      <w:r>
+        <w:rPr>
+          <w:rFonts w:eastAsiaTheme="minorEastAsia" w:cs="David"/>
+          <w:szCs w:val="24"/>
+          <w:u w:val="single"/>
+        </w:rPr>
+        <w:t>Maximum Patches Per Frame</w:t>
+      </w:r>
+      <w:r>
+        <w:rPr>
+          <w:rFonts w:eastAsiaTheme="minorEastAsia" w:cs="David"/>
+          <w:szCs w:val="24"/>
+        </w:rPr>
+        <w:t>:</w:t>
+      </w:r>
+    </w:p>
+    <w:p>
+      <w:pPr>
+        <w:spacing w:after="160"/>
+        <w:rPr>
+          <w:rFonts w:eastAsiaTheme="minorEastAsia" w:cs="David"/>
+          <w:szCs w:val="24"/>
+        </w:rPr>
+      </w:pPr>
+      <w:r>
+        <w:rPr>
+          <w:rFonts w:eastAsiaTheme="minorEastAsia" w:cs="David"/>
+          <w:szCs w:val="24"/>
+        </w:rPr>
+        <w:t xml:space="preserve">This parameter controls the maximal number of matched patches in each frame, and hence limits the ratio of spatial patches vs. temporal patches in the group. </w:t>
+      </w:r>
+      <w:r>
+        <w:rPr>
+          <w:rFonts w:eastAsiaTheme="minorEastAsia" w:cs="David"/>
+          <w:szCs w:val="24"/>
+        </w:rPr>
+        <w:t>Setting this parameter to 1 reduces to an exclusively temporal search which doesn’t take spatially similar patches but only looks for the most similar patch in each frame.</w:t>
+      </w:r>
+    </w:p>
+    <w:p>
+      <w:pPr>
+        <w:spacing w:after="160"/>
+        <w:rPr>
+          <w:rFonts w:eastAsiaTheme="minorEastAsia" w:cs="David"/>
+          <w:szCs w:val="24"/>
+        </w:rPr>
+      </w:pPr>
+      <w:r>
+        <w:rPr>
+          <w:rFonts w:eastAsiaTheme="minorEastAsia" w:cs="David"/>
           <w:noProof/>
           <w:szCs w:val="24"/>
         </w:rPr>
         <w:drawing>
-          <wp:inline distT="0" distB="0" distL="0" distR="0" wp14:anchorId="60E9A306" wp14:editId="0CEE2531">
-            <wp:extent cx="5943600" cy="3162300"/>
+          <wp:inline distT="0" distB="0" distL="0" distR="0" wp14:anchorId="4F84BCF8" wp14:editId="63A94557">
+            <wp:extent cx="5943600" cy="2815590"/>
             <wp:effectExtent l="0" t="0" r="0" b="0"/>
-            <wp:docPr id="10" name="Picture 10" descr="Graphical user interface, chart&#10;&#10;Description automatically generated"/>
+            <wp:docPr id="14" name="Picture 14"/>
             <wp:cNvGraphicFramePr>
               <a:graphicFrameLocks xmlns:a="http://schemas.openxmlformats.org/drawingml/2006/main" noChangeAspect="1"/>
             </wp:cNvGraphicFramePr>
@@ -10237,23 +10439,36 @@
               <a:graphicData uri="http://schemas.openxmlformats.org/drawingml/2006/picture">
                 <pic:pic xmlns:pic="http://schemas.openxmlformats.org/drawingml/2006/picture">
                   <pic:nvPicPr>
-                    <pic:cNvPr id="10" name="Picture 10" descr="Graphical user interface, chart&#10;&#10;Description automatically generated"/>
-                    <pic:cNvPicPr/>
+                    <pic:cNvPr id="0" name="Picture 1"/>
+                    <pic:cNvPicPr>
+                      <a:picLocks noChangeAspect="1" noChangeArrowheads="1"/>
+                    </pic:cNvPicPr>
                   </pic:nvPicPr>
                   <pic:blipFill>
-                    <a:blip r:embed="rId18"/>
+                    <a:blip r:embed="rId18" cstate="print">
+                      <a:extLst>
+                        <a:ext uri="{28A0092B-C50C-407E-A947-70E740481C1C}">
+                          <a14:useLocalDpi xmlns:a14="http://schemas.microsoft.com/office/drawing/2010/main" val="0"/>
+                        </a:ext>
+                      </a:extLst>
+                    </a:blip>
+                    <a:srcRect/>
                     <a:stretch>
                       <a:fillRect/>
                     </a:stretch>
                   </pic:blipFill>
-                  <pic:spPr>
+                  <pic:spPr bwMode="auto">
                     <a:xfrm>
                       <a:off x="0" y="0"/>
-                      <a:ext cx="5943600" cy="3162300"/>
+                      <a:ext cx="5943600" cy="2815590"/>
                     </a:xfrm>
                     <a:prstGeom prst="rect">
                       <a:avLst/>
                     </a:prstGeom>
+                    <a:noFill/>
+                    <a:ln>
+                      <a:noFill/>
+                    </a:ln>
                   </pic:spPr>
                 </pic:pic>
               </a:graphicData>
@@ -10268,7 +10483,63 @@
         <w:rPr>
           <w:rFonts w:eastAsiaTheme="minorEastAsia" w:cs="David"/>
           <w:szCs w:val="24"/>
-          <w:rtl/>
+        </w:rPr>
+      </w:pPr>
+      <w:r>
+        <w:rPr>
+          <w:rFonts w:eastAsiaTheme="minorEastAsia" w:cs="David"/>
+          <w:szCs w:val="24"/>
+        </w:rPr>
+        <w:lastRenderedPageBreak/>
+        <w:t>As expected, using an exclusively temporal search isn’t as good as combining spatial and temporal patches. Interestingly though, there isn’t much effect of the maximal number of patches per frame on the results after around 10 patches.</w:t>
+      </w:r>
+    </w:p>
+    <w:p>
+      <w:pPr>
+        <w:spacing w:after="160"/>
+        <w:rPr>
+          <w:rFonts w:eastAsiaTheme="minorEastAsia" w:cs="David"/>
+          <w:szCs w:val="24"/>
+        </w:rPr>
+      </w:pPr>
+      <w:r>
+        <w:rPr>
+          <w:rFonts w:eastAsiaTheme="minorEastAsia" w:cs="David"/>
+          <w:szCs w:val="24"/>
+          <w:u w:val="single"/>
+        </w:rPr>
+        <w:t>Temporal Search Window</w:t>
+      </w:r>
+      <w:r>
+        <w:rPr>
+          <w:rFonts w:eastAsiaTheme="minorEastAsia" w:cs="David"/>
+          <w:szCs w:val="24"/>
+        </w:rPr>
+        <w:t>:</w:t>
+      </w:r>
+    </w:p>
+    <w:p>
+      <w:pPr>
+        <w:spacing w:after="160"/>
+        <w:rPr>
+          <w:rFonts w:eastAsiaTheme="minorEastAsia" w:cs="David"/>
+          <w:szCs w:val="24"/>
+        </w:rPr>
+      </w:pPr>
+      <w:r>
+        <w:rPr>
+          <w:rFonts w:eastAsiaTheme="minorEastAsia" w:cs="David"/>
+          <w:szCs w:val="24"/>
+        </w:rPr>
+        <w:t>This parameter controls how many adjacent frames are being processed at once. In some way this parameter also affects the ratio of spatial patches vs. temporal patches, because setting it to 0 reduces to using only spatial patches, which is actually equivalent to performing WNNID on each frame separately.</w:t>
+      </w:r>
+    </w:p>
+    <w:p>
+      <w:pPr>
+        <w:spacing w:after="160"/>
+        <w:rPr>
+          <w:rFonts w:eastAsiaTheme="minorEastAsia" w:cs="David"/>
+          <w:szCs w:val="24"/>
         </w:rPr>
       </w:pPr>
       <w:r>
@@ -10278,10 +10549,10 @@
           <w:szCs w:val="24"/>
         </w:rPr>
         <w:drawing>
-          <wp:inline distT="0" distB="0" distL="0" distR="0" wp14:anchorId="294EB1CA" wp14:editId="71F779B9">
-            <wp:extent cx="5943600" cy="3046095"/>
-            <wp:effectExtent l="0" t="0" r="0" b="1905"/>
-            <wp:docPr id="11" name="Picture 11"/>
+          <wp:inline distT="0" distB="0" distL="0" distR="0" wp14:anchorId="52EFBC46" wp14:editId="6634CBB0">
+            <wp:extent cx="5943600" cy="2815590"/>
+            <wp:effectExtent l="0" t="0" r="0" b="0"/>
+            <wp:docPr id="17" name="Picture 17"/>
             <wp:cNvGraphicFramePr>
               <a:graphicFrameLocks xmlns:a="http://schemas.openxmlformats.org/drawingml/2006/main" noChangeAspect="1"/>
             </wp:cNvGraphicFramePr>
@@ -10289,23 +10560,36 @@
               <a:graphicData uri="http://schemas.openxmlformats.org/drawingml/2006/picture">
                 <pic:pic xmlns:pic="http://schemas.openxmlformats.org/drawingml/2006/picture">
                   <pic:nvPicPr>
-                    <pic:cNvPr id="1" name=""/>
-                    <pic:cNvPicPr/>
+                    <pic:cNvPr id="0" name="Picture 4"/>
+                    <pic:cNvPicPr>
+                      <a:picLocks noChangeAspect="1" noChangeArrowheads="1"/>
+                    </pic:cNvPicPr>
                   </pic:nvPicPr>
                   <pic:blipFill>
-                    <a:blip r:embed="rId19"/>
+                    <a:blip r:embed="rId19" cstate="print">
+                      <a:extLst>
+                        <a:ext uri="{28A0092B-C50C-407E-A947-70E740481C1C}">
+                          <a14:useLocalDpi xmlns:a14="http://schemas.microsoft.com/office/drawing/2010/main" val="0"/>
+                        </a:ext>
+                      </a:extLst>
+                    </a:blip>
+                    <a:srcRect/>
                     <a:stretch>
                       <a:fillRect/>
                     </a:stretch>
                   </pic:blipFill>
-                  <pic:spPr>
+                  <pic:spPr bwMode="auto">
                     <a:xfrm>
                       <a:off x="0" y="0"/>
-                      <a:ext cx="5943600" cy="3046095"/>
+                      <a:ext cx="5943600" cy="2815590"/>
                     </a:xfrm>
                     <a:prstGeom prst="rect">
                       <a:avLst/>
                     </a:prstGeom>
+                    <a:noFill/>
+                    <a:ln>
+                      <a:noFill/>
+                    </a:ln>
                   </pic:spPr>
                 </pic:pic>
               </a:graphicData>
@@ -10318,7 +10602,7 @@
       <w:pPr>
         <w:spacing w:after="160"/>
         <w:rPr>
-          <w:rFonts w:eastAsiaTheme="minorEastAsia" w:cs="David"/>
+          <w:rFonts w:eastAsiaTheme="minorEastAsia" w:cs="David" w:hint="cs"/>
           <w:szCs w:val="24"/>
           <w:rtl/>
         </w:rPr>
@@ -10326,107 +10610,289 @@
       <w:r>
         <w:rPr>
           <w:rFonts w:eastAsiaTheme="minorEastAsia" w:cs="David"/>
-          <w:noProof/>
-          <w:szCs w:val="24"/>
-        </w:rPr>
-        <w:lastRenderedPageBreak/>
-        <w:drawing>
-          <wp:inline distT="0" distB="0" distL="0" distR="0" wp14:anchorId="250DC311" wp14:editId="0E9E31EB">
-            <wp:extent cx="5943600" cy="3094990"/>
-            <wp:effectExtent l="0" t="0" r="0" b="0"/>
-            <wp:docPr id="12" name="Picture 12" descr="Graphical user interface, chart&#10;&#10;Description automatically generated"/>
-            <wp:cNvGraphicFramePr>
-              <a:graphicFrameLocks xmlns:a="http://schemas.openxmlformats.org/drawingml/2006/main" noChangeAspect="1"/>
-            </wp:cNvGraphicFramePr>
-            <a:graphic xmlns:a="http://schemas.openxmlformats.org/drawingml/2006/main">
-              <a:graphicData uri="http://schemas.openxmlformats.org/drawingml/2006/picture">
-                <pic:pic xmlns:pic="http://schemas.openxmlformats.org/drawingml/2006/picture">
-                  <pic:nvPicPr>
-                    <pic:cNvPr id="12" name="Picture 12" descr="Graphical user interface, chart&#10;&#10;Description automatically generated"/>
-                    <pic:cNvPicPr/>
-                  </pic:nvPicPr>
-                  <pic:blipFill>
-                    <a:blip r:embed="rId20"/>
-                    <a:stretch>
-                      <a:fillRect/>
-                    </a:stretch>
-                  </pic:blipFill>
-                  <pic:spPr>
-                    <a:xfrm>
-                      <a:off x="0" y="0"/>
-                      <a:ext cx="5943600" cy="3094990"/>
-                    </a:xfrm>
-                    <a:prstGeom prst="rect">
-                      <a:avLst/>
-                    </a:prstGeom>
-                  </pic:spPr>
-                </pic:pic>
-              </a:graphicData>
-            </a:graphic>
-          </wp:inline>
-        </w:drawing>
+          <w:szCs w:val="24"/>
+        </w:rPr>
+        <w:t>As expected, using only spatial patches (WNNID per frame) is inferior to combining temporal patches</w:t>
+      </w:r>
+      <w:r>
+        <w:rPr>
+          <w:rFonts w:eastAsiaTheme="minorEastAsia" w:cs="David"/>
+          <w:szCs w:val="24"/>
+        </w:rPr>
+        <w:t>, because this setting doesn’t</w:t>
+      </w:r>
+      <w:r>
+        <w:rPr>
+          <w:rFonts w:eastAsiaTheme="minorEastAsia" w:cs="David"/>
+          <w:szCs w:val="24"/>
+        </w:rPr>
+        <w:t xml:space="preserve"> harness the temporal redundancy in the video</w:t>
+      </w:r>
+      <w:r>
+        <w:rPr>
+          <w:rFonts w:eastAsiaTheme="minorEastAsia" w:cs="David"/>
+          <w:szCs w:val="24"/>
+        </w:rPr>
+        <w:t>.</w:t>
+      </w:r>
+      <w:r>
+        <w:rPr>
+          <w:rFonts w:eastAsiaTheme="minorEastAsia" w:cs="David"/>
+          <w:szCs w:val="24"/>
+        </w:rPr>
+        <w:t xml:space="preserve"> Additionally, it is noticeable that the time per frame of </w:t>
+      </w:r>
+      <w:r>
+        <w:rPr>
+          <w:rFonts w:eastAsiaTheme="minorEastAsia" w:cs="David"/>
+          <w:szCs w:val="24"/>
+        </w:rPr>
+        <w:t>the naive WNNID solution</w:t>
+      </w:r>
+      <w:r>
+        <w:rPr>
+          <w:rFonts w:eastAsiaTheme="minorEastAsia" w:cs="David"/>
+          <w:szCs w:val="24"/>
+        </w:rPr>
+        <w:t xml:space="preserve"> is larger from most configurations. We deduce that using a fairly low temporal window, but not 0, is better both in computational costs and in result metrics.</w:t>
       </w:r>
     </w:p>
     <w:p>
       <w:pPr>
-        <w:spacing w:after="160"/>
-        <w:rPr>
-          <w:rFonts w:eastAsiaTheme="minorEastAsia" w:cs="David"/>
-          <w:szCs w:val="24"/>
-        </w:rPr>
-      </w:pPr>
-      <w:r>
-        <w:rPr>
-          <w:rFonts w:eastAsiaTheme="minorEastAsia" w:cs="David"/>
-          <w:noProof/>
-          <w:szCs w:val="24"/>
-        </w:rPr>
-        <w:drawing>
-          <wp:inline distT="0" distB="0" distL="0" distR="0" wp14:anchorId="48CAD853" wp14:editId="5077F247">
-            <wp:extent cx="5943600" cy="3017520"/>
-            <wp:effectExtent l="0" t="0" r="0" b="0"/>
-            <wp:docPr id="13" name="Picture 13" descr="Chart, line chart&#10;&#10;Description automatically generated"/>
-            <wp:cNvGraphicFramePr>
-              <a:graphicFrameLocks xmlns:a="http://schemas.openxmlformats.org/drawingml/2006/main" noChangeAspect="1"/>
-            </wp:cNvGraphicFramePr>
-            <a:graphic xmlns:a="http://schemas.openxmlformats.org/drawingml/2006/main">
-              <a:graphicData uri="http://schemas.openxmlformats.org/drawingml/2006/picture">
-                <pic:pic xmlns:pic="http://schemas.openxmlformats.org/drawingml/2006/picture">
-                  <pic:nvPicPr>
-                    <pic:cNvPr id="13" name="Picture 13" descr="Chart, line chart&#10;&#10;Description automatically generated"/>
-                    <pic:cNvPicPr/>
-                  </pic:nvPicPr>
-                  <pic:blipFill>
-                    <a:blip r:embed="rId21"/>
-                    <a:stretch>
-                      <a:fillRect/>
-                    </a:stretch>
-                  </pic:blipFill>
-                  <pic:spPr>
-                    <a:xfrm>
-                      <a:off x="0" y="0"/>
-                      <a:ext cx="5943600" cy="3017520"/>
-                    </a:xfrm>
-                    <a:prstGeom prst="rect">
-                      <a:avLst/>
-                    </a:prstGeom>
-                  </pic:spPr>
-                </pic:pic>
-              </a:graphicData>
-            </a:graphic>
-          </wp:inline>
-        </w:drawing>
-      </w:r>
+        <w:pStyle w:val="Heading3"/>
+      </w:pPr>
+      <w:r>
+        <w:t xml:space="preserve"> </w:t>
+      </w:r>
+      <w:bookmarkStart w:id="34" w:name="_Ref81328601"/>
+      <w:bookmarkStart w:id="35" w:name="_Toc81330472"/>
+      <w:r>
+        <w:t>Comparison</w:t>
+      </w:r>
+      <w:bookmarkEnd w:id="34"/>
+      <w:bookmarkEnd w:id="35"/>
     </w:p>
     <w:p>
       <w:pPr>
+        <w:spacing w:after="160"/>
+        <w:rPr>
+          <w:rFonts w:eastAsiaTheme="minorEastAsia" w:cs="David"/>
+          <w:szCs w:val="24"/>
+          <w:highlight w:val="yellow"/>
+        </w:rPr>
+      </w:pPr>
+      <w:r>
+        <w:rPr>
+          <w:rFonts w:eastAsiaTheme="minorEastAsia" w:cs="David"/>
+          <w:szCs w:val="24"/>
+          <w:highlight w:val="yellow"/>
+        </w:rPr>
+        <w:t>Show table comparing WNNID, VBM3D, WNNVD.</w:t>
+      </w:r>
+    </w:p>
+    <w:p>
+      <w:pPr>
+        <w:pStyle w:val="Heading3"/>
+      </w:pPr>
+      <w:r>
+        <w:t xml:space="preserve"> </w:t>
+      </w:r>
+      <w:bookmarkStart w:id="36" w:name="_Toc81330473"/>
+      <w:r>
+        <w:t>Examples</w:t>
+      </w:r>
+      <w:bookmarkEnd w:id="36"/>
+    </w:p>
+    <w:p>
+      <w:pPr>
+        <w:spacing w:after="160"/>
+        <w:rPr>
+          <w:rFonts w:eastAsiaTheme="minorEastAsia" w:cs="David"/>
+          <w:szCs w:val="24"/>
+          <w:highlight w:val="yellow"/>
+        </w:rPr>
+      </w:pPr>
+      <w:r>
+        <w:rPr>
+          <w:rFonts w:eastAsiaTheme="minorEastAsia" w:cs="David"/>
+          <w:szCs w:val="24"/>
+          <w:highlight w:val="yellow"/>
+        </w:rPr>
+        <w:t>Show results on an image (lena/single frame) to show that our algorithm works well on a single image.</w:t>
+      </w:r>
+    </w:p>
+    <w:p>
+      <w:pPr>
+        <w:spacing w:after="160"/>
+        <w:rPr>
+          <w:rFonts w:eastAsiaTheme="minorEastAsia" w:cs="David"/>
+          <w:szCs w:val="24"/>
+          <w:highlight w:val="yellow"/>
+          <w:rtl/>
+        </w:rPr>
+      </w:pPr>
+      <w:r>
+        <w:rPr>
+          <w:rFonts w:eastAsiaTheme="minorEastAsia" w:cs="David"/>
+          <w:szCs w:val="24"/>
+          <w:highlight w:val="yellow"/>
+        </w:rPr>
+        <w:t>Show some examples of frames from different videos.</w:t>
+      </w:r>
+    </w:p>
+    <w:p>
+      <w:pPr>
+        <w:spacing w:after="160"/>
+        <w:rPr>
+          <w:rFonts w:eastAsiaTheme="minorEastAsia" w:cs="David"/>
+          <w:szCs w:val="24"/>
+          <w:highlight w:val="yellow"/>
+        </w:rPr>
+      </w:pPr>
+      <w:r>
+        <w:rPr>
+          <w:rFonts w:eastAsiaTheme="minorEastAsia" w:cs="David"/>
+          <w:szCs w:val="24"/>
+          <w:highlight w:val="yellow"/>
+        </w:rPr>
+        <w:lastRenderedPageBreak/>
+        <w:t>Show a graph of PSNR vs. frame for 3 algorithms.</w:t>
+      </w:r>
+    </w:p>
+    <w:p>
+      <w:pPr>
+        <w:spacing w:after="160"/>
+        <w:rPr>
+          <w:rFonts w:eastAsiaTheme="minorEastAsia" w:cs="David"/>
+          <w:szCs w:val="24"/>
+          <w:highlight w:val="yellow"/>
+        </w:rPr>
+      </w:pPr>
+      <w:r>
+        <w:rPr>
+          <w:rFonts w:eastAsiaTheme="minorEastAsia" w:cs="David"/>
+          <w:szCs w:val="24"/>
+          <w:highlight w:val="yellow"/>
+        </w:rPr>
+        <w:t xml:space="preserve">Add a graph of iteration time and processed pixels to support mark 3 of </w:t>
+      </w:r>
+      <w:r>
+        <w:rPr>
+          <w:rFonts w:eastAsiaTheme="minorEastAsia" w:cs="David"/>
+          <w:szCs w:val="24"/>
+          <w:highlight w:val="yellow"/>
+        </w:rPr>
+        <w:fldChar w:fldCharType="begin"/>
+      </w:r>
+      <w:r>
+        <w:rPr>
+          <w:rFonts w:eastAsiaTheme="minorEastAsia" w:cs="David"/>
+          <w:szCs w:val="24"/>
+          <w:highlight w:val="yellow"/>
+        </w:rPr>
+        <w:instrText xml:space="preserve"> REF _Ref81340349 \r \h </w:instrText>
+      </w:r>
+      <w:r>
+        <w:rPr>
+          <w:rFonts w:eastAsiaTheme="minorEastAsia" w:cs="David"/>
+          <w:szCs w:val="24"/>
+          <w:highlight w:val="yellow"/>
+        </w:rPr>
+      </w:r>
+      <w:r>
+        <w:rPr>
+          <w:rFonts w:eastAsiaTheme="minorEastAsia" w:cs="David"/>
+          <w:szCs w:val="24"/>
+          <w:highlight w:val="yellow"/>
+        </w:rPr>
+        <w:fldChar w:fldCharType="separate"/>
+      </w:r>
+      <w:r>
+        <w:rPr>
+          <w:rFonts w:eastAsiaTheme="minorEastAsia" w:cs="David"/>
+          <w:szCs w:val="24"/>
+          <w:highlight w:val="yellow"/>
+          <w:cs/>
+        </w:rPr>
+        <w:t>‎</w:t>
+      </w:r>
+      <w:r>
+        <w:rPr>
+          <w:rFonts w:eastAsiaTheme="minorEastAsia" w:cs="David"/>
+          <w:szCs w:val="24"/>
+          <w:highlight w:val="yellow"/>
+        </w:rPr>
+        <w:t>3.1.6</w:t>
+      </w:r>
+      <w:r>
+        <w:rPr>
+          <w:rFonts w:eastAsiaTheme="minorEastAsia" w:cs="David"/>
+          <w:szCs w:val="24"/>
+          <w:highlight w:val="yellow"/>
+        </w:rPr>
+        <w:fldChar w:fldCharType="end"/>
+      </w:r>
+      <w:r>
+        <w:rPr>
+          <w:rFonts w:eastAsiaTheme="minorEastAsia" w:cs="David"/>
+          <w:szCs w:val="24"/>
+          <w:highlight w:val="yellow"/>
+        </w:rPr>
+        <w:t>.</w:t>
+      </w:r>
+    </w:p>
+    <w:p>
+      <w:pPr>
+        <w:spacing w:after="160"/>
+        <w:rPr>
+          <w:rFonts w:eastAsiaTheme="minorEastAsia" w:cs="David"/>
+          <w:szCs w:val="24"/>
+        </w:rPr>
+      </w:pPr>
+    </w:p>
+    <w:p>
+      <w:pPr>
+        <w:spacing w:after="160"/>
+        <w:rPr>
+          <w:rFonts w:eastAsiaTheme="minorEastAsia" w:cs="David"/>
+          <w:szCs w:val="24"/>
+          <w:rtl/>
+        </w:rPr>
+      </w:pPr>
+    </w:p>
+    <w:p>
+      <w:pPr>
+        <w:spacing w:after="160"/>
+        <w:rPr>
+          <w:rFonts w:eastAsiaTheme="minorEastAsia" w:cs="David"/>
+          <w:szCs w:val="24"/>
+          <w:rtl/>
+        </w:rPr>
+      </w:pPr>
+    </w:p>
+    <w:p>
+      <w:pPr>
+        <w:spacing w:after="160"/>
+        <w:rPr>
+          <w:rFonts w:eastAsiaTheme="minorEastAsia" w:cs="David"/>
+          <w:szCs w:val="24"/>
+        </w:rPr>
+      </w:pPr>
+    </w:p>
+    <w:p>
+      <w:pPr>
         <w:pStyle w:val="Heading2"/>
       </w:pPr>
-      <w:bookmarkStart w:id="31" w:name="_Toc80286683"/>
+      <w:bookmarkStart w:id="37" w:name="_Toc81330474"/>
       <w:r>
         <w:t>Future work</w:t>
       </w:r>
-      <w:bookmarkEnd w:id="31"/>
+      <w:bookmarkEnd w:id="37"/>
+    </w:p>
+    <w:p>
+      <w:r>
+        <w:t>We propose several directions for future work on the project, based on our results and insights from our work:</w:t>
+      </w:r>
     </w:p>
     <w:p>
       <w:pPr>
@@ -10435,28 +10901,66 @@
           <w:ilvl w:val="0"/>
           <w:numId w:val="30"/>
         </w:numPr>
-        <w:spacing w:after="160"/>
-        <w:rPr>
-          <w:rFonts w:eastAsiaTheme="minorEastAsia" w:cs="David"/>
-          <w:szCs w:val="24"/>
+      </w:pPr>
+      <w:r>
+        <w:t xml:space="preserve">As may be seen in </w:t>
+      </w:r>
+      <w:r>
+        <w:fldChar w:fldCharType="begin"/>
+      </w:r>
+      <w:r>
+        <w:instrText xml:space="preserve"> REF _Ref81328601 \r \h </w:instrText>
+      </w:r>
+      <w:r>
+        <w:fldChar w:fldCharType="separate"/>
+      </w:r>
+      <w:r>
+        <w:rPr>
+          <w:cs/>
+        </w:rPr>
+        <w:t>‎</w:t>
+      </w:r>
+      <w:r>
+        <w:t>3.3.3</w:t>
+      </w:r>
+      <w:r>
+        <w:fldChar w:fldCharType="end"/>
+      </w:r>
+      <w:r>
+        <w:t xml:space="preserve">, our results aren’t as good as expected for most videos </w:t>
+      </w:r>
+      <w:r>
+        <w:rPr>
           <w:highlight w:val="yellow"/>
         </w:rPr>
-      </w:pPr>
-      <w:r>
-        <w:rPr>
-          <w:rFonts w:eastAsiaTheme="minorEastAsia" w:cs="David" w:hint="cs"/>
-          <w:szCs w:val="24"/>
-          <w:highlight w:val="yellow"/>
-        </w:rPr>
-        <w:t>R</w:t>
-      </w:r>
-      <w:r>
-        <w:rPr>
-          <w:rFonts w:eastAsiaTheme="minorEastAsia" w:cs="David"/>
-          <w:szCs w:val="24"/>
-          <w:highlight w:val="yellow"/>
-        </w:rPr>
-        <w:t>efine hyperparameters. Specifically make the bad videos work.</w:t>
+        <w:t>(TODO: check this after run)</w:t>
+      </w:r>
+      <w:r>
+        <w:t xml:space="preserve">. This may be a result of poor hyperparameters, we suggest further research regarding the effect and refinement of the hyperparameters. Specifically, we suggest focusing on the lower-quality results presented in </w:t>
+      </w:r>
+      <w:r>
+        <w:fldChar w:fldCharType="begin"/>
+      </w:r>
+      <w:r>
+        <w:instrText xml:space="preserve"> REF _Ref81328601 \r \h </w:instrText>
+      </w:r>
+      <w:r>
+        <w:fldChar w:fldCharType="separate"/>
+      </w:r>
+      <w:r>
+        <w:rPr>
+          <w:cs/>
+        </w:rPr>
+        <w:t>‎</w:t>
+      </w:r>
+      <w:r>
+        <w:t>3.3.3</w:t>
+      </w:r>
+      <w:r>
+        <w:fldChar w:fldCharType="end"/>
+      </w:r>
+      <w:r>
+        <w:t>.</w:t>
       </w:r>
     </w:p>
     <w:p>
@@ -10466,20 +10970,36 @@
           <w:ilvl w:val="0"/>
           <w:numId w:val="30"/>
         </w:numPr>
-        <w:spacing w:after="160"/>
-        <w:rPr>
-          <w:rFonts w:eastAsiaTheme="minorEastAsia" w:cs="David"/>
-          <w:szCs w:val="24"/>
+      </w:pPr>
+      <w:r>
+        <w:t xml:space="preserve">The algorithm may be expanded to handle 3D blocks, also taking the temporal dimension into account. This may be done, in our opinion, in two options. The first is simply expanding the block matching to handle 3D blocks instead of </w:t>
+      </w:r>
+      <w:r>
+        <w:t>2D and</w:t>
+      </w:r>
+      <w:r>
+        <w:t xml:space="preserve"> dispense the predictive block matching</w:t>
+      </w:r>
+      <w:r>
+        <w:t xml:space="preserve"> in favor of a simple exhaustive 3D search. The second is a more complex idea: for each reference patch find a trajectory and form a 3D block of matching patches across frames, then perform the block matching on these 3D trajectories, as done in </w:t>
+      </w:r>
+      <w:r>
+        <w:rPr>
           <w:highlight w:val="yellow"/>
         </w:rPr>
-      </w:pPr>
-      <w:r>
-        <w:rPr>
-          <w:rFonts w:eastAsiaTheme="minorEastAsia" w:cs="David"/>
-          <w:szCs w:val="24"/>
+        <w:t>(add reference)</w:t>
+      </w:r>
+      <w:r>
+        <w:t xml:space="preserve">. The latter should also be combined with an expansion of the SVD part of the algorithm to a high-order SVD (HOSVD) </w:t>
+      </w:r>
+      <w:r>
+        <w:rPr>
           <w:highlight w:val="yellow"/>
         </w:rPr>
-        <w:t>Add 3D blocks based on papers (add reference) and adjust SVD to HOSVD to allow 3D groups instead of 2D – elaborate on this.</w:t>
+        <w:t>(add reference)</w:t>
+      </w:r>
+      <w:r>
+        <w:t>, in order to harness both the spatial and the temporal redundancy simultaneously.</w:t>
       </w:r>
     </w:p>
     <w:p>
@@ -10489,38 +11009,9 @@
           <w:ilvl w:val="0"/>
           <w:numId w:val="30"/>
         </w:numPr>
-        <w:spacing w:after="160"/>
-        <w:rPr>
-          <w:rFonts w:eastAsiaTheme="minorEastAsia" w:cs="David"/>
-          <w:szCs w:val="24"/>
-          <w:highlight w:val="yellow"/>
-        </w:rPr>
-      </w:pPr>
-      <w:r>
-        <w:rPr>
-          <w:rFonts w:eastAsiaTheme="minorEastAsia" w:cs="David"/>
-          <w:szCs w:val="24"/>
-          <w:highlight w:val="yellow"/>
-        </w:rPr>
-        <w:t xml:space="preserve">Implement a </w:t>
-      </w:r>
-      <w:proofErr w:type="spellStart"/>
-      <w:r>
-        <w:rPr>
-          <w:rFonts w:eastAsiaTheme="minorEastAsia" w:cs="David"/>
-          <w:szCs w:val="24"/>
-          <w:highlight w:val="yellow"/>
-        </w:rPr>
-        <w:t>mex</w:t>
-      </w:r>
-      <w:proofErr w:type="spellEnd"/>
-      <w:r>
-        <w:rPr>
-          <w:rFonts w:eastAsiaTheme="minorEastAsia" w:cs="David"/>
-          <w:szCs w:val="24"/>
-          <w:highlight w:val="yellow"/>
-        </w:rPr>
-        <w:t xml:space="preserve"> version in order to allow faster runtime.</w:t>
+      </w:pPr>
+      <w:r>
+        <w:t>An interesting expansion may be to implement a causal version of the algorithm, which in time (together with runtime improvements) may be used as an online video denoising algorithm. This expansion should not be too difficult, as the inner methods of the algorithm are kept unchanged and only a wrapper which uses a buffer of frames should be added.</w:t>
       </w:r>
     </w:p>
     <w:p>
@@ -10530,20 +11021,48 @@
           <w:ilvl w:val="0"/>
           <w:numId w:val="30"/>
         </w:numPr>
-        <w:spacing w:after="160"/>
-        <w:rPr>
-          <w:rFonts w:eastAsiaTheme="minorEastAsia" w:cs="David"/>
-          <w:szCs w:val="24"/>
-          <w:highlight w:val="yellow"/>
-        </w:rPr>
-      </w:pPr>
-      <w:r>
-        <w:rPr>
-          <w:rFonts w:eastAsiaTheme="minorEastAsia" w:cs="David"/>
-          <w:szCs w:val="24"/>
-          <w:highlight w:val="yellow"/>
-        </w:rPr>
-        <w:t>Implement a causal version of the algorithm that may work online.</w:t>
+      </w:pPr>
+      <w:r>
+        <w:t xml:space="preserve">As seen in </w:t>
+      </w:r>
+      <w:r>
+        <w:fldChar w:fldCharType="begin"/>
+      </w:r>
+      <w:r>
+        <w:instrText xml:space="preserve"> REF _Ref81328601 \r \h </w:instrText>
+      </w:r>
+      <w:r>
+        <w:fldChar w:fldCharType="separate"/>
+      </w:r>
+      <w:r>
+        <w:rPr>
+          <w:cs/>
+        </w:rPr>
+        <w:t>‎</w:t>
+      </w:r>
+      <w:r>
+        <w:t>3.3.3</w:t>
+      </w:r>
+      <w:r>
+        <w:fldChar w:fldCharType="end"/>
+      </w:r>
+      <w:r>
+        <w:t xml:space="preserve">, the runtime of the algorithm is significantly higher than the competing VBM3D algorithm. We invested many </w:t>
+      </w:r>
+      <w:r>
+        <w:t>efforts</w:t>
+      </w:r>
+      <w:r>
+        <w:t xml:space="preserve"> in reducing runtime especially in the block matching part, but</w:t>
+      </w:r>
+      <w:r>
+        <w:t xml:space="preserve"> we believe that much</w:t>
+      </w:r>
+      <w:r>
+        <w:t xml:space="preserve"> more could be improved in the </w:t>
+      </w:r>
+      <w:r>
+        <w:t>group denoising part. Also, for a fair comparison between WNNVD and VBM3D regarding runtime, a mex (Matlab executable) should be compiled which will be much faster. In order to compile our code to an executable, there might be several required changes in the code, and a compiling script should be written.</w:t>
       </w:r>
     </w:p>
     <w:p>
@@ -10553,57 +11072,43 @@
           <w:ilvl w:val="0"/>
           <w:numId w:val="30"/>
         </w:numPr>
-        <w:spacing w:after="160"/>
-        <w:rPr>
-          <w:rFonts w:eastAsiaTheme="minorEastAsia" w:cs="David"/>
-          <w:szCs w:val="24"/>
+      </w:pPr>
+      <w:r>
+        <w:lastRenderedPageBreak/>
+        <w:t xml:space="preserve">In the same way that WNNID may be expanded to handle colored RGB images, our algorithm may also be expanded to denoise colored videos. The naive way to implement this is to simply expand the entire algorithm to work on multi-channel frames (by simply concatenating the channels in the vectorization in the block matching and grouping phases). Another way to do so, as proposed by </w:t>
+      </w:r>
+      <w:r>
+        <w:rPr>
           <w:highlight w:val="yellow"/>
         </w:rPr>
-      </w:pPr>
-      <w:r>
-        <w:rPr>
-          <w:rFonts w:eastAsiaTheme="minorEastAsia" w:cs="David"/>
-          <w:szCs w:val="24"/>
-          <w:highlight w:val="yellow"/>
-        </w:rPr>
-        <w:lastRenderedPageBreak/>
-        <w:t>more…</w:t>
+        <w:t>(reference – Michaeli)</w:t>
+      </w:r>
+      <w:r>
+        <w:t xml:space="preserve"> would be to convert the frames to the YCbCr color space, apply the algorithm only on the luminance channel, and handle the chrominance channels using a simple interpolation, and then converting back to RGB. The latter is more elegant since it requires no expansion of the WNNVD algorithm itself and also should require less computational cost because we are dealing with smaller patches</w:t>
+      </w:r>
+      <w:r>
+        <w:t xml:space="preserve"> (</w:t>
+      </w:r>
+      <w:r>
+        <w:t>single channel</w:t>
+      </w:r>
+      <w:r>
+        <w:t>).</w:t>
       </w:r>
     </w:p>
     <w:p>
       <w:pPr>
-        <w:spacing w:after="160"/>
-        <w:rPr>
-          <w:rFonts w:eastAsiaTheme="minorEastAsia" w:cs="David"/>
-          <w:szCs w:val="24"/>
-        </w:rPr>
-      </w:pPr>
+        <w:pStyle w:val="Heading1"/>
+      </w:pPr>
+      <w:bookmarkStart w:id="38" w:name="_Toc81330475"/>
+      <w:r>
+        <w:t>Conclusion</w:t>
+      </w:r>
+      <w:bookmarkEnd w:id="38"/>
     </w:p>
     <w:p>
-      <w:pPr>
-        <w:spacing w:after="160"/>
-        <w:rPr>
-          <w:rFonts w:eastAsiaTheme="minorEastAsia" w:cs="David"/>
-          <w:szCs w:val="24"/>
-        </w:rPr>
-      </w:pPr>
-    </w:p>
-    <w:p>
-      <w:pPr>
-        <w:pStyle w:val="Heading1"/>
-      </w:pPr>
-      <w:bookmarkStart w:id="32" w:name="_Toc80286684"/>
-      <w:r>
-        <w:t>Summary</w:t>
-      </w:r>
-      <w:bookmarkEnd w:id="32"/>
-    </w:p>
-    <w:p>
-      <w:r>
-        <w:rPr>
-          <w:highlight w:val="yellow"/>
-        </w:rPr>
-        <w:t>TODO</w:t>
+      <w:r>
+        <w:t>In this project, we conducted research in the field of image and video denoising. We focused our work on the WNNID algorithm, and also learned of some interesting expansions or competing algorithms. We expanded the idea presented in the original paper for image denoising to a video denoising framework, by combining several methods used in other video denoising papers. We conducted extensive research and analysis of our proposed algorithm and implementation, showed an improvement above the naive solution, and compared to a state-of-the-art algorithm.</w:t>
       </w:r>
     </w:p>
     <w:p>
@@ -10657,14 +11162,14 @@
           <w:rtl/>
         </w:rPr>
       </w:pPr>
-      <w:bookmarkStart w:id="33" w:name="_Toc80286685"/>
+      <w:bookmarkStart w:id="39" w:name="_Toc81330476"/>
+      <w:bookmarkEnd w:id="8"/>
       <w:bookmarkEnd w:id="9"/>
-      <w:bookmarkEnd w:id="10"/>
       <w:r>
         <w:lastRenderedPageBreak/>
         <w:t>References</w:t>
       </w:r>
-      <w:bookmarkEnd w:id="33"/>
+      <w:bookmarkEnd w:id="39"/>
     </w:p>
     <w:sdt>
       <w:sdtPr>
@@ -13864,7 +14369,7 @@
         <w:rFonts w:ascii="Symbol" w:hAnsi="Symbol" w:hint="default"/>
       </w:rPr>
     </w:lvl>
-    <w:lvl w:ilvl="1" w:tplc="04090003" w:tentative="1">
+    <w:lvl w:ilvl="1" w:tplc="04090003">
       <w:start w:val="1"/>
       <w:numFmt w:val="bullet"/>
       <w:lvlText w:val="o"/>
@@ -14955,6 +15460,95 @@
     </w:lvl>
   </w:abstractNum>
   <w:abstractNum w:abstractNumId="25" w15:restartNumberingAfterBreak="0">
+    <w:nsid w:val="6E3367DC"/>
+    <w:multiLevelType w:val="hybridMultilevel"/>
+    <w:tmpl w:val="F1D040FE"/>
+    <w:lvl w:ilvl="0" w:tplc="2EB2D88C">
+      <w:start w:val="1"/>
+      <w:numFmt w:val="decimal"/>
+      <w:lvlText w:val="%1."/>
+      <w:lvlJc w:val="left"/>
+      <w:pPr>
+        <w:ind w:left="360" w:hanging="360"/>
+      </w:pPr>
+      <w:rPr>
+        <w:rFonts w:eastAsiaTheme="minorEastAsia" w:hint="default"/>
+      </w:rPr>
+    </w:lvl>
+    <w:lvl w:ilvl="1" w:tplc="04090019" w:tentative="1">
+      <w:start w:val="1"/>
+      <w:numFmt w:val="lowerLetter"/>
+      <w:lvlText w:val="%2."/>
+      <w:lvlJc w:val="left"/>
+      <w:pPr>
+        <w:ind w:left="1080" w:hanging="360"/>
+      </w:pPr>
+    </w:lvl>
+    <w:lvl w:ilvl="2" w:tplc="0409001B" w:tentative="1">
+      <w:start w:val="1"/>
+      <w:numFmt w:val="lowerRoman"/>
+      <w:lvlText w:val="%3."/>
+      <w:lvlJc w:val="right"/>
+      <w:pPr>
+        <w:ind w:left="1800" w:hanging="180"/>
+      </w:pPr>
+    </w:lvl>
+    <w:lvl w:ilvl="3" w:tplc="0409000F" w:tentative="1">
+      <w:start w:val="1"/>
+      <w:numFmt w:val="decimal"/>
+      <w:lvlText w:val="%4."/>
+      <w:lvlJc w:val="left"/>
+      <w:pPr>
+        <w:ind w:left="2520" w:hanging="360"/>
+      </w:pPr>
+    </w:lvl>
+    <w:lvl w:ilvl="4" w:tplc="04090019" w:tentative="1">
+      <w:start w:val="1"/>
+      <w:numFmt w:val="lowerLetter"/>
+      <w:lvlText w:val="%5."/>
+      <w:lvlJc w:val="left"/>
+      <w:pPr>
+        <w:ind w:left="3240" w:hanging="360"/>
+      </w:pPr>
+    </w:lvl>
+    <w:lvl w:ilvl="5" w:tplc="0409001B" w:tentative="1">
+      <w:start w:val="1"/>
+      <w:numFmt w:val="lowerRoman"/>
+      <w:lvlText w:val="%6."/>
+      <w:lvlJc w:val="right"/>
+      <w:pPr>
+        <w:ind w:left="3960" w:hanging="180"/>
+      </w:pPr>
+    </w:lvl>
+    <w:lvl w:ilvl="6" w:tplc="0409000F" w:tentative="1">
+      <w:start w:val="1"/>
+      <w:numFmt w:val="decimal"/>
+      <w:lvlText w:val="%7."/>
+      <w:lvlJc w:val="left"/>
+      <w:pPr>
+        <w:ind w:left="4680" w:hanging="360"/>
+      </w:pPr>
+    </w:lvl>
+    <w:lvl w:ilvl="7" w:tplc="04090019" w:tentative="1">
+      <w:start w:val="1"/>
+      <w:numFmt w:val="lowerLetter"/>
+      <w:lvlText w:val="%8."/>
+      <w:lvlJc w:val="left"/>
+      <w:pPr>
+        <w:ind w:left="5400" w:hanging="360"/>
+      </w:pPr>
+    </w:lvl>
+    <w:lvl w:ilvl="8" w:tplc="0409001B" w:tentative="1">
+      <w:start w:val="1"/>
+      <w:numFmt w:val="lowerRoman"/>
+      <w:lvlText w:val="%9."/>
+      <w:lvlJc w:val="right"/>
+      <w:pPr>
+        <w:ind w:left="6120" w:hanging="180"/>
+      </w:pPr>
+    </w:lvl>
+  </w:abstractNum>
+  <w:abstractNum w:abstractNumId="26" w15:restartNumberingAfterBreak="0">
     <w:nsid w:val="70DA1A9D"/>
     <w:multiLevelType w:val="hybridMultilevel"/>
     <w:tmpl w:val="ACA47D48"/>
@@ -15043,7 +15637,7 @@
       </w:pPr>
     </w:lvl>
   </w:abstractNum>
-  <w:abstractNum w:abstractNumId="26" w15:restartNumberingAfterBreak="0">
+  <w:abstractNum w:abstractNumId="27" w15:restartNumberingAfterBreak="0">
     <w:nsid w:val="716463E9"/>
     <w:multiLevelType w:val="hybridMultilevel"/>
     <w:tmpl w:val="0A2A2A96"/>
@@ -15158,7 +15752,7 @@
       </w:rPr>
     </w:lvl>
   </w:abstractNum>
-  <w:abstractNum w:abstractNumId="27" w15:restartNumberingAfterBreak="0">
+  <w:abstractNum w:abstractNumId="28" w15:restartNumberingAfterBreak="0">
     <w:nsid w:val="73443DB8"/>
     <w:multiLevelType w:val="hybridMultilevel"/>
     <w:tmpl w:val="1CF4117A"/>
@@ -15247,7 +15841,7 @@
       </w:pPr>
     </w:lvl>
   </w:abstractNum>
-  <w:abstractNum w:abstractNumId="28" w15:restartNumberingAfterBreak="0">
+  <w:abstractNum w:abstractNumId="29" w15:restartNumberingAfterBreak="0">
     <w:nsid w:val="777349B7"/>
     <w:multiLevelType w:val="hybridMultilevel"/>
     <w:tmpl w:val="44D64C3A"/>
@@ -15360,7 +15954,7 @@
       </w:rPr>
     </w:lvl>
   </w:abstractNum>
-  <w:abstractNum w:abstractNumId="29" w15:restartNumberingAfterBreak="0">
+  <w:abstractNum w:abstractNumId="30" w15:restartNumberingAfterBreak="0">
     <w:nsid w:val="7B3B471F"/>
     <w:multiLevelType w:val="hybridMultilevel"/>
     <w:tmpl w:val="52A4E6F2"/>
@@ -15513,7 +16107,7 @@
     <w:abstractNumId w:val="3"/>
   </w:num>
   <w:num w:numId="14">
-    <w:abstractNumId w:val="26"/>
+    <w:abstractNumId w:val="27"/>
   </w:num>
   <w:num w:numId="15">
     <w:abstractNumId w:val="5"/>
@@ -15522,10 +16116,10 @@
     <w:abstractNumId w:val="2"/>
   </w:num>
   <w:num w:numId="17">
-    <w:abstractNumId w:val="28"/>
+    <w:abstractNumId w:val="29"/>
   </w:num>
   <w:num w:numId="18">
-    <w:abstractNumId w:val="29"/>
+    <w:abstractNumId w:val="30"/>
   </w:num>
   <w:num w:numId="19">
     <w:abstractNumId w:val="20"/>
@@ -15534,10 +16128,10 @@
     <w:abstractNumId w:val="1"/>
   </w:num>
   <w:num w:numId="21">
-    <w:abstractNumId w:val="25"/>
+    <w:abstractNumId w:val="26"/>
   </w:num>
   <w:num w:numId="22">
-    <w:abstractNumId w:val="27"/>
+    <w:abstractNumId w:val="28"/>
   </w:num>
   <w:num w:numId="23">
     <w:abstractNumId w:val="9"/>
@@ -15580,6 +16174,9 @@
   </w:num>
   <w:num w:numId="36">
     <w:abstractNumId w:val="17"/>
+  </w:num>
+  <w:num w:numId="37">
+    <w:abstractNumId w:val="25"/>
   </w:num>
 </w:numbering>
 </file>

</xml_diff>

<commit_message>
Continue report and create full noised videos
</commit_message>
<xml_diff>
--- a/Digital Signal Processing - Final Project.docx
+++ b/Digital Signal Processing - Final Project.docx
@@ -337,7 +337,7 @@
             </w:rPr>
             <w:fldChar w:fldCharType="separate"/>
           </w:r>
-          <w:hyperlink w:anchor="_Toc81330452" w:history="1">
+          <w:hyperlink w:anchor="_Toc81467964" w:history="1">
             <w:r>
               <w:rPr>
                 <w:rStyle w:val="Hyperlink"/>
@@ -380,7 +380,7 @@
                 <w:noProof/>
                 <w:webHidden/>
               </w:rPr>
-              <w:instrText xml:space="preserve"> PAGEREF _Toc81330452 \h </w:instrText>
+              <w:instrText xml:space="preserve"> PAGEREF _Toc81467964 \h </w:instrText>
             </w:r>
             <w:r>
               <w:rPr>
@@ -421,7 +421,7 @@
               <w:sz w:val="22"/>
             </w:rPr>
           </w:pPr>
-          <w:hyperlink w:anchor="_Toc81330453" w:history="1">
+          <w:hyperlink w:anchor="_Toc81467965" w:history="1">
             <w:r>
               <w:rPr>
                 <w:rStyle w:val="Hyperlink"/>
@@ -463,7 +463,7 @@
                 <w:noProof/>
                 <w:webHidden/>
               </w:rPr>
-              <w:instrText xml:space="preserve"> PAGEREF _Toc81330453 \h </w:instrText>
+              <w:instrText xml:space="preserve"> PAGEREF _Toc81467965 \h </w:instrText>
             </w:r>
             <w:r>
               <w:rPr>
@@ -504,7 +504,7 @@
               <w:sz w:val="22"/>
             </w:rPr>
           </w:pPr>
-          <w:hyperlink w:anchor="_Toc81330454" w:history="1">
+          <w:hyperlink w:anchor="_Toc81467966" w:history="1">
             <w:r>
               <w:rPr>
                 <w:rStyle w:val="Hyperlink"/>
@@ -547,7 +547,7 @@
                 <w:noProof/>
                 <w:webHidden/>
               </w:rPr>
-              <w:instrText xml:space="preserve"> PAGEREF _Toc81330454 \h </w:instrText>
+              <w:instrText xml:space="preserve"> PAGEREF _Toc81467966 \h </w:instrText>
             </w:r>
             <w:r>
               <w:rPr>
@@ -588,7 +588,7 @@
               <w:sz w:val="22"/>
             </w:rPr>
           </w:pPr>
-          <w:hyperlink w:anchor="_Toc81330455" w:history="1">
+          <w:hyperlink w:anchor="_Toc81467967" w:history="1">
             <w:r>
               <w:rPr>
                 <w:rStyle w:val="Hyperlink"/>
@@ -631,7 +631,7 @@
                 <w:noProof/>
                 <w:webHidden/>
               </w:rPr>
-              <w:instrText xml:space="preserve"> PAGEREF _Toc81330455 \h </w:instrText>
+              <w:instrText xml:space="preserve"> PAGEREF _Toc81467967 \h </w:instrText>
             </w:r>
             <w:r>
               <w:rPr>
@@ -672,7 +672,7 @@
               <w:sz w:val="22"/>
             </w:rPr>
           </w:pPr>
-          <w:hyperlink w:anchor="_Toc81330456" w:history="1">
+          <w:hyperlink w:anchor="_Toc81467968" w:history="1">
             <w:r>
               <w:rPr>
                 <w:rStyle w:val="Hyperlink"/>
@@ -714,7 +714,7 @@
                 <w:noProof/>
                 <w:webHidden/>
               </w:rPr>
-              <w:instrText xml:space="preserve"> PAGEREF _Toc81330456 \h </w:instrText>
+              <w:instrText xml:space="preserve"> PAGEREF _Toc81467968 \h </w:instrText>
             </w:r>
             <w:r>
               <w:rPr>
@@ -755,7 +755,7 @@
               <w:sz w:val="22"/>
             </w:rPr>
           </w:pPr>
-          <w:hyperlink w:anchor="_Toc81330457" w:history="1">
+          <w:hyperlink w:anchor="_Toc81467969" w:history="1">
             <w:r>
               <w:rPr>
                 <w:rStyle w:val="Hyperlink"/>
@@ -797,7 +797,7 @@
                 <w:noProof/>
                 <w:webHidden/>
               </w:rPr>
-              <w:instrText xml:space="preserve"> PAGEREF _Toc81330457 \h </w:instrText>
+              <w:instrText xml:space="preserve"> PAGEREF _Toc81467969 \h </w:instrText>
             </w:r>
             <w:r>
               <w:rPr>
@@ -838,7 +838,7 @@
               <w:sz w:val="22"/>
             </w:rPr>
           </w:pPr>
-          <w:hyperlink w:anchor="_Toc81330458" w:history="1">
+          <w:hyperlink w:anchor="_Toc81467970" w:history="1">
             <w:r>
               <w:rPr>
                 <w:rStyle w:val="Hyperlink"/>
@@ -880,7 +880,7 @@
                 <w:noProof/>
                 <w:webHidden/>
               </w:rPr>
-              <w:instrText xml:space="preserve"> PAGEREF _Toc81330458 \h </w:instrText>
+              <w:instrText xml:space="preserve"> PAGEREF _Toc81467970 \h </w:instrText>
             </w:r>
             <w:r>
               <w:rPr>
@@ -921,7 +921,7 @@
               <w:sz w:val="22"/>
             </w:rPr>
           </w:pPr>
-          <w:hyperlink w:anchor="_Toc81330459" w:history="1">
+          <w:hyperlink w:anchor="_Toc81467971" w:history="1">
             <w:r>
               <w:rPr>
                 <w:rStyle w:val="Hyperlink"/>
@@ -964,7 +964,7 @@
                 <w:noProof/>
                 <w:webHidden/>
               </w:rPr>
-              <w:instrText xml:space="preserve"> PAGEREF _Toc81330459 \h </w:instrText>
+              <w:instrText xml:space="preserve"> PAGEREF _Toc81467971 \h </w:instrText>
             </w:r>
             <w:r>
               <w:rPr>
@@ -1005,7 +1005,7 @@
               <w:sz w:val="22"/>
             </w:rPr>
           </w:pPr>
-          <w:hyperlink w:anchor="_Toc81330460" w:history="1">
+          <w:hyperlink w:anchor="_Toc81467972" w:history="1">
             <w:r>
               <w:rPr>
                 <w:rStyle w:val="Hyperlink"/>
@@ -1048,7 +1048,7 @@
                 <w:noProof/>
                 <w:webHidden/>
               </w:rPr>
-              <w:instrText xml:space="preserve"> PAGEREF _Toc81330460 \h </w:instrText>
+              <w:instrText xml:space="preserve"> PAGEREF _Toc81467972 \h </w:instrText>
             </w:r>
             <w:r>
               <w:rPr>
@@ -1089,7 +1089,7 @@
               <w:sz w:val="22"/>
             </w:rPr>
           </w:pPr>
-          <w:hyperlink w:anchor="_Toc81330461" w:history="1">
+          <w:hyperlink w:anchor="_Toc81467973" w:history="1">
             <w:r>
               <w:rPr>
                 <w:rStyle w:val="Hyperlink"/>
@@ -1132,7 +1132,7 @@
                 <w:noProof/>
                 <w:webHidden/>
               </w:rPr>
-              <w:instrText xml:space="preserve"> PAGEREF _Toc81330461 \h </w:instrText>
+              <w:instrText xml:space="preserve"> PAGEREF _Toc81467973 \h </w:instrText>
             </w:r>
             <w:r>
               <w:rPr>
@@ -1176,7 +1176,7 @@
               <w:sz w:val="22"/>
             </w:rPr>
           </w:pPr>
-          <w:hyperlink w:anchor="_Toc81330462" w:history="1">
+          <w:hyperlink w:anchor="_Toc81467974" w:history="1">
             <w:r>
               <w:rPr>
                 <w:rStyle w:val="Hyperlink"/>
@@ -1218,7 +1218,7 @@
                 <w:noProof/>
                 <w:webHidden/>
               </w:rPr>
-              <w:instrText xml:space="preserve"> PAGEREF _Toc81330462 \h </w:instrText>
+              <w:instrText xml:space="preserve"> PAGEREF _Toc81467974 \h </w:instrText>
             </w:r>
             <w:r>
               <w:rPr>
@@ -1262,7 +1262,7 @@
               <w:sz w:val="22"/>
             </w:rPr>
           </w:pPr>
-          <w:hyperlink w:anchor="_Toc81330463" w:history="1">
+          <w:hyperlink w:anchor="_Toc81467975" w:history="1">
             <w:r>
               <w:rPr>
                 <w:rStyle w:val="Hyperlink"/>
@@ -1304,7 +1304,7 @@
                 <w:noProof/>
                 <w:webHidden/>
               </w:rPr>
-              <w:instrText xml:space="preserve"> PAGEREF _Toc81330463 \h </w:instrText>
+              <w:instrText xml:space="preserve"> PAGEREF _Toc81467975 \h </w:instrText>
             </w:r>
             <w:r>
               <w:rPr>
@@ -1348,7 +1348,7 @@
               <w:sz w:val="22"/>
             </w:rPr>
           </w:pPr>
-          <w:hyperlink w:anchor="_Toc81330464" w:history="1">
+          <w:hyperlink w:anchor="_Toc81467976" w:history="1">
             <w:r>
               <w:rPr>
                 <w:rStyle w:val="Hyperlink"/>
@@ -1390,7 +1390,7 @@
                 <w:noProof/>
                 <w:webHidden/>
               </w:rPr>
-              <w:instrText xml:space="preserve"> PAGEREF _Toc81330464 \h </w:instrText>
+              <w:instrText xml:space="preserve"> PAGEREF _Toc81467976 \h </w:instrText>
             </w:r>
             <w:r>
               <w:rPr>
@@ -1434,7 +1434,7 @@
               <w:sz w:val="22"/>
             </w:rPr>
           </w:pPr>
-          <w:hyperlink w:anchor="_Toc81330465" w:history="1">
+          <w:hyperlink w:anchor="_Toc81467977" w:history="1">
             <w:r>
               <w:rPr>
                 <w:rStyle w:val="Hyperlink"/>
@@ -1476,7 +1476,7 @@
                 <w:noProof/>
                 <w:webHidden/>
               </w:rPr>
-              <w:instrText xml:space="preserve"> PAGEREF _Toc81330465 \h </w:instrText>
+              <w:instrText xml:space="preserve"> PAGEREF _Toc81467977 \h </w:instrText>
             </w:r>
             <w:r>
               <w:rPr>
@@ -1520,7 +1520,7 @@
               <w:sz w:val="22"/>
             </w:rPr>
           </w:pPr>
-          <w:hyperlink w:anchor="_Toc81330466" w:history="1">
+          <w:hyperlink w:anchor="_Toc81467978" w:history="1">
             <w:r>
               <w:rPr>
                 <w:rStyle w:val="Hyperlink"/>
@@ -1562,7 +1562,7 @@
                 <w:noProof/>
                 <w:webHidden/>
               </w:rPr>
-              <w:instrText xml:space="preserve"> PAGEREF _Toc81330466 \h </w:instrText>
+              <w:instrText xml:space="preserve"> PAGEREF _Toc81467978 \h </w:instrText>
             </w:r>
             <w:r>
               <w:rPr>
@@ -1606,7 +1606,7 @@
               <w:sz w:val="22"/>
             </w:rPr>
           </w:pPr>
-          <w:hyperlink w:anchor="_Toc81330467" w:history="1">
+          <w:hyperlink w:anchor="_Toc81467979" w:history="1">
             <w:r>
               <w:rPr>
                 <w:rStyle w:val="Hyperlink"/>
@@ -1648,7 +1648,7 @@
                 <w:noProof/>
                 <w:webHidden/>
               </w:rPr>
-              <w:instrText xml:space="preserve"> PAGEREF _Toc81330467 \h </w:instrText>
+              <w:instrText xml:space="preserve"> PAGEREF _Toc81467979 \h </w:instrText>
             </w:r>
             <w:r>
               <w:rPr>
@@ -1689,7 +1689,7 @@
               <w:sz w:val="22"/>
             </w:rPr>
           </w:pPr>
-          <w:hyperlink w:anchor="_Toc81330468" w:history="1">
+          <w:hyperlink w:anchor="_Toc81467980" w:history="1">
             <w:r>
               <w:rPr>
                 <w:rStyle w:val="Hyperlink"/>
@@ -1731,7 +1731,7 @@
                 <w:noProof/>
                 <w:webHidden/>
               </w:rPr>
-              <w:instrText xml:space="preserve"> PAGEREF _Toc81330468 \h </w:instrText>
+              <w:instrText xml:space="preserve"> PAGEREF _Toc81467980 \h </w:instrText>
             </w:r>
             <w:r>
               <w:rPr>
@@ -1772,7 +1772,7 @@
               <w:sz w:val="22"/>
             </w:rPr>
           </w:pPr>
-          <w:hyperlink w:anchor="_Toc81330469" w:history="1">
+          <w:hyperlink w:anchor="_Toc81467981" w:history="1">
             <w:r>
               <w:rPr>
                 <w:rStyle w:val="Hyperlink"/>
@@ -1814,7 +1814,7 @@
                 <w:noProof/>
                 <w:webHidden/>
               </w:rPr>
-              <w:instrText xml:space="preserve"> PAGEREF _Toc81330469 \h </w:instrText>
+              <w:instrText xml:space="preserve"> PAGEREF _Toc81467981 \h </w:instrText>
             </w:r>
             <w:r>
               <w:rPr>
@@ -1858,7 +1858,7 @@
               <w:sz w:val="22"/>
             </w:rPr>
           </w:pPr>
-          <w:hyperlink w:anchor="_Toc81330470" w:history="1">
+          <w:hyperlink w:anchor="_Toc81467982" w:history="1">
             <w:r>
               <w:rPr>
                 <w:rStyle w:val="Hyperlink"/>
@@ -1900,7 +1900,7 @@
                 <w:noProof/>
                 <w:webHidden/>
               </w:rPr>
-              <w:instrText xml:space="preserve"> PAGEREF _Toc81330470 \h </w:instrText>
+              <w:instrText xml:space="preserve"> PAGEREF _Toc81467982 \h </w:instrText>
             </w:r>
             <w:r>
               <w:rPr>
@@ -1944,7 +1944,7 @@
               <w:sz w:val="22"/>
             </w:rPr>
           </w:pPr>
-          <w:hyperlink w:anchor="_Toc81330471" w:history="1">
+          <w:hyperlink w:anchor="_Toc81467983" w:history="1">
             <w:r>
               <w:rPr>
                 <w:rStyle w:val="Hyperlink"/>
@@ -1986,7 +1986,7 @@
                 <w:noProof/>
                 <w:webHidden/>
               </w:rPr>
-              <w:instrText xml:space="preserve"> PAGEREF _Toc81330471 \h </w:instrText>
+              <w:instrText xml:space="preserve"> PAGEREF _Toc81467983 \h </w:instrText>
             </w:r>
             <w:r>
               <w:rPr>
@@ -2030,7 +2030,7 @@
               <w:sz w:val="22"/>
             </w:rPr>
           </w:pPr>
-          <w:hyperlink w:anchor="_Toc81330472" w:history="1">
+          <w:hyperlink w:anchor="_Toc81467984" w:history="1">
             <w:r>
               <w:rPr>
                 <w:rStyle w:val="Hyperlink"/>
@@ -2072,7 +2072,7 @@
                 <w:noProof/>
                 <w:webHidden/>
               </w:rPr>
-              <w:instrText xml:space="preserve"> PAGEREF _Toc81330472 \h </w:instrText>
+              <w:instrText xml:space="preserve"> PAGEREF _Toc81467984 \h </w:instrText>
             </w:r>
             <w:r>
               <w:rPr>
@@ -2116,7 +2116,7 @@
               <w:sz w:val="22"/>
             </w:rPr>
           </w:pPr>
-          <w:hyperlink w:anchor="_Toc81330473" w:history="1">
+          <w:hyperlink w:anchor="_Toc81467985" w:history="1">
             <w:r>
               <w:rPr>
                 <w:rStyle w:val="Hyperlink"/>
@@ -2158,7 +2158,7 @@
                 <w:noProof/>
                 <w:webHidden/>
               </w:rPr>
-              <w:instrText xml:space="preserve"> PAGEREF _Toc81330473 \h </w:instrText>
+              <w:instrText xml:space="preserve"> PAGEREF _Toc81467985 \h </w:instrText>
             </w:r>
             <w:r>
               <w:rPr>
@@ -2199,7 +2199,7 @@
               <w:sz w:val="22"/>
             </w:rPr>
           </w:pPr>
-          <w:hyperlink w:anchor="_Toc81330474" w:history="1">
+          <w:hyperlink w:anchor="_Toc81467986" w:history="1">
             <w:r>
               <w:rPr>
                 <w:rStyle w:val="Hyperlink"/>
@@ -2241,7 +2241,7 @@
                 <w:noProof/>
                 <w:webHidden/>
               </w:rPr>
-              <w:instrText xml:space="preserve"> PAGEREF _Toc81330474 \h </w:instrText>
+              <w:instrText xml:space="preserve"> PAGEREF _Toc81467986 \h </w:instrText>
             </w:r>
             <w:r>
               <w:rPr>
@@ -2282,7 +2282,7 @@
               <w:sz w:val="22"/>
             </w:rPr>
           </w:pPr>
-          <w:hyperlink w:anchor="_Toc81330475" w:history="1">
+          <w:hyperlink w:anchor="_Toc81467987" w:history="1">
             <w:r>
               <w:rPr>
                 <w:rStyle w:val="Hyperlink"/>
@@ -2324,7 +2324,7 @@
                 <w:noProof/>
                 <w:webHidden/>
               </w:rPr>
-              <w:instrText xml:space="preserve"> PAGEREF _Toc81330475 \h </w:instrText>
+              <w:instrText xml:space="preserve"> PAGEREF _Toc81467987 \h </w:instrText>
             </w:r>
             <w:r>
               <w:rPr>
@@ -2344,7 +2344,7 @@
                 <w:noProof/>
                 <w:webHidden/>
               </w:rPr>
-              <w:t>12</w:t>
+              <w:t>13</w:t>
             </w:r>
             <w:r>
               <w:rPr>
@@ -2365,7 +2365,7 @@
               <w:sz w:val="22"/>
             </w:rPr>
           </w:pPr>
-          <w:hyperlink w:anchor="_Toc81330476" w:history="1">
+          <w:hyperlink w:anchor="_Toc81467988" w:history="1">
             <w:r>
               <w:rPr>
                 <w:rStyle w:val="Hyperlink"/>
@@ -2392,7 +2392,7 @@
                 <w:noProof/>
                 <w:webHidden/>
               </w:rPr>
-              <w:instrText xml:space="preserve"> PAGEREF _Toc81330476 \h </w:instrText>
+              <w:instrText xml:space="preserve"> PAGEREF _Toc81467988 \h </w:instrText>
             </w:r>
             <w:r>
               <w:rPr>
@@ -2474,7 +2474,7 @@
           <w:rtl/>
         </w:rPr>
       </w:pPr>
-      <w:bookmarkStart w:id="1" w:name="_Toc81330452"/>
+      <w:bookmarkStart w:id="1" w:name="_Toc81467964"/>
       <w:r>
         <w:lastRenderedPageBreak/>
         <w:t>Summary</w:t>
@@ -2526,22 +2526,90 @@
           <w:rFonts w:eastAsiaTheme="minorEastAsia" w:cs="David"/>
           <w:szCs w:val="24"/>
         </w:rPr>
-        <w:t>] (</w:t>
-      </w:r>
-      <w:r>
-        <w:rPr>
-          <w:rFonts w:eastAsiaTheme="minorEastAsia" w:cs="David"/>
-          <w:szCs w:val="24"/>
-          <w:highlight w:val="yellow"/>
-        </w:rPr>
-        <w:t>reference</w:t>
-      </w:r>
-      <w:r>
-        <w:rPr>
-          <w:rFonts w:eastAsiaTheme="minorEastAsia" w:cs="David"/>
-          <w:szCs w:val="24"/>
-        </w:rPr>
-        <w:t>). The paper was published in CVPR2014 and expands the idea of Nuclear Norm minimization by adding weights to the optimization problem. The paper also proposes an algorithm for solving the optimization problem for various cases of the weight vector and demonstrates a practical use for an application of image denoising.</w:t>
+        <w:t>]</w:t>
+      </w:r>
+      <w:r>
+        <w:rPr>
+          <w:rFonts w:eastAsiaTheme="minorEastAsia" w:cs="David"/>
+          <w:szCs w:val="24"/>
+        </w:rPr>
+        <w:t xml:space="preserve"> </w:t>
+      </w:r>
+      <w:r>
+        <w:rPr>
+          <w:rFonts w:eastAsiaTheme="minorEastAsia" w:cs="David"/>
+          <w:szCs w:val="24"/>
+        </w:rPr>
+        <w:t>(</w:t>
+      </w:r>
+      <w:sdt>
+        <w:sdtPr>
+          <w:rPr>
+            <w:rFonts w:eastAsiaTheme="minorEastAsia" w:cs="David"/>
+            <w:szCs w:val="24"/>
+          </w:rPr>
+          <w:id w:val="836046579"/>
+          <w:citation/>
+        </w:sdtPr>
+        <w:sdtContent>
+          <w:r>
+            <w:rPr>
+              <w:rFonts w:eastAsiaTheme="minorEastAsia" w:cs="David"/>
+              <w:szCs w:val="24"/>
+            </w:rPr>
+            <w:fldChar w:fldCharType="begin"/>
+          </w:r>
+          <w:r>
+            <w:rPr>
+              <w:rFonts w:eastAsiaTheme="minorEastAsia" w:cs="David"/>
+              <w:szCs w:val="24"/>
+            </w:rPr>
+            <w:instrText xml:space="preserve"> CITATION SGu141 \l 1033 </w:instrText>
+          </w:r>
+          <w:r>
+            <w:rPr>
+              <w:rFonts w:eastAsiaTheme="minorEastAsia" w:cs="David"/>
+              <w:szCs w:val="24"/>
+            </w:rPr>
+            <w:fldChar w:fldCharType="separate"/>
+          </w:r>
+          <w:r>
+            <w:rPr>
+              <w:rFonts w:eastAsiaTheme="minorEastAsia" w:cs="David"/>
+              <w:noProof/>
+              <w:szCs w:val="24"/>
+            </w:rPr>
+            <w:t>[1]</w:t>
+          </w:r>
+          <w:r>
+            <w:rPr>
+              <w:rFonts w:eastAsiaTheme="minorEastAsia" w:cs="David"/>
+              <w:szCs w:val="24"/>
+            </w:rPr>
+            <w:fldChar w:fldCharType="end"/>
+          </w:r>
+        </w:sdtContent>
+      </w:sdt>
+      <w:r>
+        <w:rPr>
+          <w:rFonts w:eastAsiaTheme="minorEastAsia" w:cs="David"/>
+          <w:szCs w:val="24"/>
+        </w:rPr>
+        <w:t>)</w:t>
+      </w:r>
+      <w:r>
+        <w:rPr>
+          <w:rFonts w:eastAsiaTheme="minorEastAsia" w:cs="David"/>
+          <w:szCs w:val="24"/>
+        </w:rPr>
+        <w:t xml:space="preserve">. </w:t>
+      </w:r>
+      <w:r>
+        <w:rPr>
+          <w:rFonts w:eastAsiaTheme="minorEastAsia" w:cs="David"/>
+          <w:szCs w:val="24"/>
+        </w:rPr>
+        <w:t>The paper was published in CVPR2014 and expands the idea of Nuclear Norm minimization by adding weights to the optimization problem. The paper also proposes an algorithm for solving the optimization problem for various cases of the weight vector and demonstrates a practical use for an application of image denoising.</w:t>
       </w:r>
     </w:p>
     <w:p/>
@@ -2549,7 +2617,7 @@
       <w:pPr>
         <w:pStyle w:val="Heading2"/>
       </w:pPr>
-      <w:bookmarkStart w:id="2" w:name="_Toc81330453"/>
+      <w:bookmarkStart w:id="2" w:name="_Toc81467965"/>
       <w:r>
         <w:t>Nuclear Norm</w:t>
       </w:r>
@@ -2845,7 +2913,7 @@
           <w:rtl/>
         </w:rPr>
       </w:pPr>
-      <w:bookmarkStart w:id="3" w:name="_Toc81330454"/>
+      <w:bookmarkStart w:id="3" w:name="_Toc81467966"/>
       <w:r>
         <w:t xml:space="preserve">Weighted </w:t>
       </w:r>
@@ -3317,7 +3385,7 @@
         </w:rPr>
       </w:pPr>
       <w:bookmarkStart w:id="4" w:name="_Ref80273533"/>
-      <w:bookmarkStart w:id="5" w:name="_Toc81330455"/>
+      <w:bookmarkStart w:id="5" w:name="_Toc81467967"/>
       <w:r>
         <w:t>Image denoising</w:t>
       </w:r>
@@ -3336,22 +3404,138 @@
           <w:rFonts w:eastAsiaTheme="minorEastAsia" w:cs="David"/>
           <w:szCs w:val="24"/>
         </w:rPr>
-        <w:t>Based on previous papers (</w:t>
-      </w:r>
-      <w:r>
-        <w:rPr>
-          <w:rFonts w:eastAsiaTheme="minorEastAsia" w:cs="David"/>
-          <w:szCs w:val="24"/>
-          <w:highlight w:val="yellow"/>
-        </w:rPr>
-        <w:t>add references</w:t>
-      </w:r>
-      <w:r>
-        <w:rPr>
-          <w:rFonts w:eastAsiaTheme="minorEastAsia" w:cs="David"/>
-          <w:szCs w:val="24"/>
-        </w:rPr>
-        <w:t>) the paper proposes the following low-rank minimization problem with a weighted nuclear norm regularization:</w:t>
+        <w:t xml:space="preserve">Based on previous papers </w:t>
+      </w:r>
+      <w:r>
+        <w:rPr>
+          <w:rFonts w:eastAsiaTheme="minorEastAsia" w:cs="David"/>
+          <w:szCs w:val="24"/>
+        </w:rPr>
+        <w:t>(</w:t>
+      </w:r>
+      <w:sdt>
+        <w:sdtPr>
+          <w:rPr>
+            <w:rFonts w:eastAsiaTheme="minorEastAsia" w:cs="David"/>
+            <w:szCs w:val="24"/>
+          </w:rPr>
+          <w:id w:val="-1665850960"/>
+          <w:citation/>
+        </w:sdtPr>
+        <w:sdtContent>
+          <w:r>
+            <w:rPr>
+              <w:rFonts w:eastAsiaTheme="minorEastAsia" w:cs="David"/>
+              <w:szCs w:val="24"/>
+            </w:rPr>
+            <w:fldChar w:fldCharType="begin"/>
+          </w:r>
+          <w:r>
+            <w:rPr>
+              <w:rFonts w:eastAsiaTheme="minorEastAsia" w:cs="David"/>
+              <w:szCs w:val="24"/>
+            </w:rPr>
+            <w:instrText xml:space="preserve"> CITATION JFC10 \l 1033 </w:instrText>
+          </w:r>
+          <w:r>
+            <w:rPr>
+              <w:rFonts w:eastAsiaTheme="minorEastAsia" w:cs="David"/>
+              <w:szCs w:val="24"/>
+            </w:rPr>
+            <w:fldChar w:fldCharType="separate"/>
+          </w:r>
+          <w:r>
+            <w:rPr>
+              <w:rFonts w:eastAsiaTheme="minorEastAsia" w:cs="David"/>
+              <w:noProof/>
+              <w:szCs w:val="24"/>
+            </w:rPr>
+            <w:t>[2]</w:t>
+          </w:r>
+          <w:r>
+            <w:rPr>
+              <w:rFonts w:eastAsiaTheme="minorEastAsia" w:cs="David"/>
+              <w:szCs w:val="24"/>
+            </w:rPr>
+            <w:fldChar w:fldCharType="end"/>
+          </w:r>
+        </w:sdtContent>
+      </w:sdt>
+      <w:r>
+        <w:rPr>
+          <w:rFonts w:eastAsiaTheme="minorEastAsia" w:cs="David"/>
+          <w:szCs w:val="24"/>
+        </w:rPr>
+        <w:t>,</w:t>
+      </w:r>
+      <w:r>
+        <w:rPr>
+          <w:rFonts w:eastAsiaTheme="minorEastAsia" w:cs="David"/>
+          <w:szCs w:val="24"/>
+        </w:rPr>
+        <w:t xml:space="preserve"> </w:t>
+      </w:r>
+      <w:sdt>
+        <w:sdtPr>
+          <w:rPr>
+            <w:rFonts w:eastAsiaTheme="minorEastAsia" w:cs="David"/>
+            <w:szCs w:val="24"/>
+          </w:rPr>
+          <w:id w:val="690722112"/>
+          <w:citation/>
+        </w:sdtPr>
+        <w:sdtContent>
+          <w:r>
+            <w:rPr>
+              <w:rFonts w:eastAsiaTheme="minorEastAsia" w:cs="David"/>
+              <w:szCs w:val="24"/>
+            </w:rPr>
+            <w:fldChar w:fldCharType="begin"/>
+          </w:r>
+          <w:r>
+            <w:rPr>
+              <w:rFonts w:eastAsiaTheme="minorEastAsia" w:cs="David"/>
+              <w:szCs w:val="24"/>
+            </w:rPr>
+            <w:instrText xml:space="preserve"> CITATION WDo13 \l 1033 </w:instrText>
+          </w:r>
+          <w:r>
+            <w:rPr>
+              <w:rFonts w:eastAsiaTheme="minorEastAsia" w:cs="David"/>
+              <w:szCs w:val="24"/>
+            </w:rPr>
+            <w:fldChar w:fldCharType="separate"/>
+          </w:r>
+          <w:r>
+            <w:rPr>
+              <w:rFonts w:eastAsiaTheme="minorEastAsia" w:cs="David"/>
+              <w:noProof/>
+              <w:szCs w:val="24"/>
+            </w:rPr>
+            <w:t>[3]</w:t>
+          </w:r>
+          <w:r>
+            <w:rPr>
+              <w:rFonts w:eastAsiaTheme="minorEastAsia" w:cs="David"/>
+              <w:szCs w:val="24"/>
+            </w:rPr>
+            <w:fldChar w:fldCharType="end"/>
+          </w:r>
+        </w:sdtContent>
+      </w:sdt>
+      <w:r>
+        <w:rPr>
+          <w:rFonts w:eastAsiaTheme="minorEastAsia" w:cs="David"/>
+          <w:szCs w:val="24"/>
+        </w:rPr>
+        <w:t xml:space="preserve">) </w:t>
+      </w:r>
+      <w:r>
+        <w:rPr>
+          <w:rFonts w:eastAsiaTheme="minorEastAsia" w:cs="David"/>
+          <w:szCs w:val="24"/>
+        </w:rPr>
+        <w:t>the paper proposes the following low-rank minimization problem with a weighted nuclear norm regularization:</w:t>
       </w:r>
     </w:p>
     <w:p>
@@ -3737,22 +3921,76 @@
           <w:rFonts w:eastAsiaTheme="minorEastAsia" w:cs="David"/>
           <w:szCs w:val="24"/>
         </w:rPr>
-        <w:t>The image denoising algorithm is a non-local self-similarity (NSS) method, which takes advantage of the fact that a natural image holds many repetitions of local patches. This fact may be utilized by finding estimates of these local patches using methods such as Block Matching (</w:t>
-      </w:r>
-      <w:r>
-        <w:rPr>
-          <w:rFonts w:eastAsiaTheme="minorEastAsia" w:cs="David"/>
-          <w:szCs w:val="24"/>
-          <w:highlight w:val="yellow"/>
-        </w:rPr>
-        <w:t>reference</w:t>
-      </w:r>
-      <w:r>
-        <w:rPr>
-          <w:rFonts w:eastAsiaTheme="minorEastAsia" w:cs="David"/>
-          <w:szCs w:val="24"/>
-        </w:rPr>
-        <w:t xml:space="preserve">) and </w:t>
+        <w:t>The image denoising algorithm is a non-local self-similarity (NSS) method, which takes advantage of the fact that a natural image holds many repetitions of local patches. This fact may be utilized by finding estimates of these local patches using methods such as Block Matching</w:t>
+      </w:r>
+      <w:r>
+        <w:rPr>
+          <w:rFonts w:eastAsiaTheme="minorEastAsia" w:cs="David"/>
+          <w:szCs w:val="24"/>
+        </w:rPr>
+        <w:t xml:space="preserve"> (</w:t>
+      </w:r>
+      <w:sdt>
+        <w:sdtPr>
+          <w:rPr>
+            <w:rFonts w:eastAsiaTheme="minorEastAsia" w:cs="David"/>
+            <w:szCs w:val="24"/>
+          </w:rPr>
+          <w:id w:val="1933161551"/>
+          <w:citation/>
+        </w:sdtPr>
+        <w:sdtContent>
+          <w:r>
+            <w:rPr>
+              <w:rFonts w:eastAsiaTheme="minorEastAsia" w:cs="David"/>
+              <w:szCs w:val="24"/>
+            </w:rPr>
+            <w:fldChar w:fldCharType="begin"/>
+          </w:r>
+          <w:r>
+            <w:rPr>
+              <w:rFonts w:eastAsiaTheme="minorEastAsia" w:cs="David"/>
+              <w:szCs w:val="24"/>
+            </w:rPr>
+            <w:instrText xml:space="preserve"> CITATION KDa071 \l 1033 </w:instrText>
+          </w:r>
+          <w:r>
+            <w:rPr>
+              <w:rFonts w:eastAsiaTheme="minorEastAsia" w:cs="David"/>
+              <w:szCs w:val="24"/>
+            </w:rPr>
+            <w:fldChar w:fldCharType="separate"/>
+          </w:r>
+          <w:r>
+            <w:rPr>
+              <w:rFonts w:eastAsiaTheme="minorEastAsia" w:cs="David"/>
+              <w:noProof/>
+              <w:szCs w:val="24"/>
+            </w:rPr>
+            <w:t>[4]</w:t>
+          </w:r>
+          <w:r>
+            <w:rPr>
+              <w:rFonts w:eastAsiaTheme="minorEastAsia" w:cs="David"/>
+              <w:szCs w:val="24"/>
+            </w:rPr>
+            <w:fldChar w:fldCharType="end"/>
+          </w:r>
+        </w:sdtContent>
+      </w:sdt>
+      <w:r>
+        <w:rPr>
+          <w:rFonts w:eastAsiaTheme="minorEastAsia" w:cs="David"/>
+          <w:szCs w:val="24"/>
+        </w:rPr>
+        <w:t xml:space="preserve">) </w:t>
+      </w:r>
+      <w:r>
+        <w:rPr>
+          <w:rFonts w:eastAsiaTheme="minorEastAsia" w:cs="David"/>
+          <w:szCs w:val="24"/>
+        </w:rPr>
+        <w:t xml:space="preserve">and using the </w:t>
       </w:r>
       <w:r>
         <w:rPr>
@@ -3760,7 +3998,7 @@
           <w:szCs w:val="24"/>
         </w:rPr>
         <w:lastRenderedPageBreak/>
-        <w:t xml:space="preserve">using the similarity of the patches to achieve a better estimate of the original patch. We denote </w:t>
+        <w:t xml:space="preserve">similarity of the patches to achieve a better estimate of the original patch. We denote </w:t>
       </w:r>
       <m:oMath>
         <m:sSub>
@@ -4114,14 +4352,54 @@
         </w:rPr>
         <w:t>) the solution was previously (</w:t>
       </w:r>
-      <w:r>
-        <w:rPr>
-          <w:rFonts w:eastAsiaTheme="minorEastAsia" w:cs="David"/>
-          <w:szCs w:val="24"/>
-          <w:highlight w:val="yellow"/>
-        </w:rPr>
-        <w:t>reference</w:t>
-      </w:r>
+      <w:sdt>
+        <w:sdtPr>
+          <w:rPr>
+            <w:rFonts w:eastAsiaTheme="minorEastAsia" w:cs="David"/>
+            <w:szCs w:val="24"/>
+          </w:rPr>
+          <w:id w:val="1059984777"/>
+          <w:citation/>
+        </w:sdtPr>
+        <w:sdtContent>
+          <w:r>
+            <w:rPr>
+              <w:rFonts w:eastAsiaTheme="minorEastAsia" w:cs="David"/>
+              <w:szCs w:val="24"/>
+            </w:rPr>
+            <w:fldChar w:fldCharType="begin"/>
+          </w:r>
+          <w:r>
+            <w:rPr>
+              <w:rFonts w:eastAsiaTheme="minorEastAsia" w:cs="David"/>
+              <w:szCs w:val="24"/>
+            </w:rPr>
+            <w:instrText xml:space="preserve"> CITATION WDo13 \l 1033 </w:instrText>
+          </w:r>
+          <w:r>
+            <w:rPr>
+              <w:rFonts w:eastAsiaTheme="minorEastAsia" w:cs="David"/>
+              <w:szCs w:val="24"/>
+            </w:rPr>
+            <w:fldChar w:fldCharType="separate"/>
+          </w:r>
+          <w:r>
+            <w:rPr>
+              <w:rFonts w:eastAsiaTheme="minorEastAsia" w:cs="David"/>
+              <w:noProof/>
+              <w:szCs w:val="24"/>
+            </w:rPr>
+            <w:t>[3]</w:t>
+          </w:r>
+          <w:r>
+            <w:rPr>
+              <w:rFonts w:eastAsiaTheme="minorEastAsia" w:cs="David"/>
+              <w:szCs w:val="24"/>
+            </w:rPr>
+            <w:fldChar w:fldCharType="end"/>
+          </w:r>
+        </w:sdtContent>
+      </w:sdt>
       <w:r>
         <w:rPr>
           <w:rFonts w:eastAsiaTheme="minorEastAsia" w:cs="David"/>
@@ -4499,7 +4777,7 @@
       <w:bookmarkStart w:id="7" w:name="_Ref80263946"/>
       <w:bookmarkStart w:id="8" w:name="_Toc400437471"/>
       <w:bookmarkStart w:id="9" w:name="_Toc400440350"/>
-      <w:bookmarkStart w:id="10" w:name="_Toc81330456"/>
+      <w:bookmarkStart w:id="10" w:name="_Toc81467968"/>
       <w:r>
         <w:t>The solution</w:t>
       </w:r>
@@ -5086,21 +5364,6 @@
     </w:p>
     <w:p>
       <w:pPr>
-        <w:rPr>
-          <w:rFonts w:eastAsiaTheme="minorEastAsia" w:cs="David"/>
-          <w:szCs w:val="24"/>
-        </w:rPr>
-      </w:pPr>
-      <w:r>
-        <w:rPr>
-          <w:rFonts w:eastAsiaTheme="minorEastAsia" w:cs="David"/>
-          <w:szCs w:val="24"/>
-        </w:rPr>
-        <w:br w:type="page"/>
-      </w:r>
-    </w:p>
-    <w:p>
-      <w:pPr>
         <w:pStyle w:val="ListParagraph"/>
         <w:numPr>
           <w:ilvl w:val="0"/>
@@ -5118,7 +5381,6 @@
           <w:szCs w:val="24"/>
           <w:u w:val="single"/>
         </w:rPr>
-        <w:lastRenderedPageBreak/>
         <w:t>The weights are in a non-descending order</w:t>
       </w:r>
       <w:r>
@@ -5285,18 +5547,11 @@
     </w:p>
     <w:p>
       <w:pPr>
-        <w:rPr>
-          <w:rFonts w:cs="David"/>
-          <w:szCs w:val="24"/>
-        </w:rPr>
-      </w:pPr>
-    </w:p>
-    <w:p>
-      <w:pPr>
         <w:pStyle w:val="Heading2"/>
       </w:pPr>
-      <w:bookmarkStart w:id="11" w:name="_Toc81330457"/>
-      <w:r>
+      <w:bookmarkStart w:id="11" w:name="_Toc81467969"/>
+      <w:r>
+        <w:lastRenderedPageBreak/>
         <w:t>The algorithm</w:t>
       </w:r>
       <w:bookmarkEnd w:id="11"/>
@@ -5441,7 +5696,7 @@
       <w:pPr>
         <w:pStyle w:val="Heading2"/>
       </w:pPr>
-      <w:bookmarkStart w:id="12" w:name="_Toc81330458"/>
+      <w:bookmarkStart w:id="12" w:name="_Toc81467970"/>
       <w:r>
         <w:t>Results</w:t>
       </w:r>
@@ -5467,7 +5722,6 @@
         <w:rPr>
           <w:rFonts w:eastAsiaTheme="minorEastAsia" w:cs="David"/>
           <w:szCs w:val="24"/>
-          <w:rtl/>
         </w:rPr>
       </w:pPr>
       <w:r>
@@ -5515,12 +5769,30 @@
     </w:p>
     <w:p>
       <w:pPr>
+        <w:spacing w:after="160" w:line="259" w:lineRule="auto"/>
+        <w:jc w:val="left"/>
+        <w:rPr>
+          <w:rFonts w:eastAsiaTheme="minorEastAsia" w:cs="David"/>
+          <w:szCs w:val="24"/>
+          <w:rtl/>
+        </w:rPr>
+      </w:pPr>
+      <w:r>
+        <w:rPr>
+          <w:rFonts w:eastAsiaTheme="minorEastAsia" w:cs="David"/>
+          <w:szCs w:val="24"/>
+        </w:rPr>
+        <w:br w:type="page"/>
+      </w:r>
+    </w:p>
+    <w:p>
+      <w:pPr>
         <w:pStyle w:val="Heading1"/>
         <w:rPr>
           <w:rtl/>
         </w:rPr>
       </w:pPr>
-      <w:bookmarkStart w:id="13" w:name="_Toc81330459"/>
+      <w:bookmarkStart w:id="13" w:name="_Toc81467971"/>
       <w:r>
         <w:lastRenderedPageBreak/>
         <w:t>Related work</w:t>
@@ -5607,14 +5879,54 @@
         </w:rPr>
         <w:t>(</w:t>
       </w:r>
-      <w:r>
-        <w:rPr>
-          <w:rFonts w:eastAsiaTheme="minorEastAsia" w:cs="David"/>
-          <w:szCs w:val="24"/>
-          <w:highlight w:val="yellow"/>
-        </w:rPr>
-        <w:t>reference</w:t>
-      </w:r>
+      <w:sdt>
+        <w:sdtPr>
+          <w:rPr>
+            <w:rFonts w:eastAsiaTheme="minorEastAsia" w:cs="David"/>
+            <w:szCs w:val="24"/>
+          </w:rPr>
+          <w:id w:val="-2110959149"/>
+          <w:citation/>
+        </w:sdtPr>
+        <w:sdtContent>
+          <w:r>
+            <w:rPr>
+              <w:rFonts w:eastAsiaTheme="minorEastAsia" w:cs="David"/>
+              <w:szCs w:val="24"/>
+            </w:rPr>
+            <w:fldChar w:fldCharType="begin"/>
+          </w:r>
+          <w:r>
+            <w:rPr>
+              <w:rFonts w:eastAsiaTheme="minorEastAsia" w:cs="David"/>
+              <w:szCs w:val="24"/>
+            </w:rPr>
+            <w:instrText xml:space="preserve"> CITATION KDa071 \l 1033 </w:instrText>
+          </w:r>
+          <w:r>
+            <w:rPr>
+              <w:rFonts w:eastAsiaTheme="minorEastAsia" w:cs="David"/>
+              <w:szCs w:val="24"/>
+            </w:rPr>
+            <w:fldChar w:fldCharType="separate"/>
+          </w:r>
+          <w:r>
+            <w:rPr>
+              <w:rFonts w:eastAsiaTheme="minorEastAsia" w:cs="David"/>
+              <w:noProof/>
+              <w:szCs w:val="24"/>
+            </w:rPr>
+            <w:t>[4]</w:t>
+          </w:r>
+          <w:r>
+            <w:rPr>
+              <w:rFonts w:eastAsiaTheme="minorEastAsia" w:cs="David"/>
+              <w:szCs w:val="24"/>
+            </w:rPr>
+            <w:fldChar w:fldCharType="end"/>
+          </w:r>
+        </w:sdtContent>
+      </w:sdt>
       <w:r>
         <w:rPr>
           <w:rFonts w:eastAsiaTheme="minorEastAsia" w:cs="David"/>
@@ -5748,22 +6060,84 @@
           <w:rFonts w:eastAsiaTheme="minorEastAsia" w:cs="David"/>
           <w:szCs w:val="24"/>
         </w:rPr>
-        <w:t>” (</w:t>
-      </w:r>
-      <w:r>
-        <w:rPr>
-          <w:rFonts w:eastAsiaTheme="minorEastAsia" w:cs="David"/>
-          <w:szCs w:val="24"/>
-          <w:highlight w:val="yellow"/>
-        </w:rPr>
-        <w:t>reference</w:t>
-      </w:r>
-      <w:r>
-        <w:rPr>
-          <w:rFonts w:eastAsiaTheme="minorEastAsia" w:cs="David"/>
-          <w:szCs w:val="24"/>
-        </w:rPr>
-        <w:t>):</w:t>
+        <w:t>”</w:t>
+      </w:r>
+      <w:r>
+        <w:rPr>
+          <w:rFonts w:eastAsiaTheme="minorEastAsia" w:cs="David"/>
+          <w:szCs w:val="24"/>
+        </w:rPr>
+        <w:t xml:space="preserve"> (</w:t>
+      </w:r>
+      <w:sdt>
+        <w:sdtPr>
+          <w:rPr>
+            <w:rFonts w:eastAsiaTheme="minorEastAsia" w:cs="David"/>
+            <w:szCs w:val="24"/>
+          </w:rPr>
+          <w:id w:val="-434524865"/>
+          <w:citation/>
+        </w:sdtPr>
+        <w:sdtContent>
+          <w:r>
+            <w:rPr>
+              <w:rFonts w:eastAsiaTheme="minorEastAsia" w:cs="David"/>
+              <w:szCs w:val="24"/>
+            </w:rPr>
+            <w:fldChar w:fldCharType="begin"/>
+          </w:r>
+          <w:r>
+            <w:rPr>
+              <w:rFonts w:eastAsiaTheme="minorEastAsia" w:cs="David"/>
+              <w:szCs w:val="24"/>
+            </w:rPr>
+            <w:instrText xml:space="preserve"> CITATION ABu052 \l 1033 </w:instrText>
+          </w:r>
+          <w:r>
+            <w:rPr>
+              <w:rFonts w:eastAsiaTheme="minorEastAsia" w:cs="David"/>
+              <w:szCs w:val="24"/>
+            </w:rPr>
+            <w:fldChar w:fldCharType="separate"/>
+          </w:r>
+          <w:r>
+            <w:rPr>
+              <w:rFonts w:eastAsiaTheme="minorEastAsia" w:cs="David"/>
+              <w:noProof/>
+              <w:szCs w:val="24"/>
+            </w:rPr>
+            <w:t xml:space="preserve"> </w:t>
+          </w:r>
+          <w:r>
+            <w:rPr>
+              <w:rFonts w:eastAsiaTheme="minorEastAsia" w:cs="David"/>
+              <w:noProof/>
+              <w:szCs w:val="24"/>
+            </w:rPr>
+            <w:t>[5]</w:t>
+          </w:r>
+          <w:r>
+            <w:rPr>
+              <w:rFonts w:eastAsiaTheme="minorEastAsia" w:cs="David"/>
+              <w:szCs w:val="24"/>
+            </w:rPr>
+            <w:fldChar w:fldCharType="end"/>
+          </w:r>
+        </w:sdtContent>
+      </w:sdt>
+      <w:r>
+        <w:rPr>
+          <w:rFonts w:eastAsiaTheme="minorEastAsia" w:cs="David"/>
+          <w:szCs w:val="24"/>
+        </w:rPr>
+        <w:t>)</w:t>
+      </w:r>
+      <w:r>
+        <w:rPr>
+          <w:rFonts w:eastAsiaTheme="minorEastAsia" w:cs="David"/>
+          <w:szCs w:val="24"/>
+        </w:rPr>
+        <w:t>:</w:t>
       </w:r>
     </w:p>
     <w:p>
@@ -5832,14 +6206,54 @@
         </w:rPr>
         <w:t>” (</w:t>
       </w:r>
-      <w:r>
-        <w:rPr>
-          <w:rFonts w:eastAsiaTheme="minorEastAsia" w:cs="David"/>
-          <w:szCs w:val="24"/>
-          <w:highlight w:val="yellow"/>
-        </w:rPr>
-        <w:t>reference</w:t>
-      </w:r>
+      <w:sdt>
+        <w:sdtPr>
+          <w:rPr>
+            <w:rFonts w:eastAsiaTheme="minorEastAsia" w:cs="David"/>
+            <w:szCs w:val="24"/>
+          </w:rPr>
+          <w:id w:val="-1048753972"/>
+          <w:citation/>
+        </w:sdtPr>
+        <w:sdtContent>
+          <w:r>
+            <w:rPr>
+              <w:rFonts w:eastAsiaTheme="minorEastAsia" w:cs="David"/>
+              <w:szCs w:val="24"/>
+            </w:rPr>
+            <w:fldChar w:fldCharType="begin"/>
+          </w:r>
+          <w:r>
+            <w:rPr>
+              <w:rFonts w:eastAsiaTheme="minorEastAsia" w:cs="David"/>
+              <w:szCs w:val="24"/>
+            </w:rPr>
+            <w:instrText xml:space="preserve"> CITATION JFC10 \l 1033 </w:instrText>
+          </w:r>
+          <w:r>
+            <w:rPr>
+              <w:rFonts w:eastAsiaTheme="minorEastAsia" w:cs="David"/>
+              <w:szCs w:val="24"/>
+            </w:rPr>
+            <w:fldChar w:fldCharType="separate"/>
+          </w:r>
+          <w:r>
+            <w:rPr>
+              <w:rFonts w:eastAsiaTheme="minorEastAsia" w:cs="David"/>
+              <w:noProof/>
+              <w:szCs w:val="24"/>
+            </w:rPr>
+            <w:t>[2]</w:t>
+          </w:r>
+          <w:r>
+            <w:rPr>
+              <w:rFonts w:eastAsiaTheme="minorEastAsia" w:cs="David"/>
+              <w:szCs w:val="24"/>
+            </w:rPr>
+            <w:fldChar w:fldCharType="end"/>
+          </w:r>
+        </w:sdtContent>
+      </w:sdt>
       <w:r>
         <w:rPr>
           <w:rFonts w:eastAsiaTheme="minorEastAsia" w:cs="David"/>
@@ -5922,14 +6336,62 @@
         </w:rPr>
         <w:t>” (</w:t>
       </w:r>
-      <w:r>
-        <w:rPr>
-          <w:rFonts w:eastAsiaTheme="minorEastAsia" w:cs="David"/>
-          <w:szCs w:val="24"/>
-          <w:highlight w:val="yellow"/>
-        </w:rPr>
-        <w:t>reference</w:t>
-      </w:r>
+      <w:sdt>
+        <w:sdtPr>
+          <w:rPr>
+            <w:rFonts w:eastAsiaTheme="minorEastAsia" w:cs="David"/>
+            <w:szCs w:val="24"/>
+          </w:rPr>
+          <w:id w:val="401876887"/>
+          <w:citation/>
+        </w:sdtPr>
+        <w:sdtContent>
+          <w:r>
+            <w:rPr>
+              <w:rFonts w:eastAsiaTheme="minorEastAsia" w:cs="David"/>
+              <w:szCs w:val="24"/>
+            </w:rPr>
+            <w:fldChar w:fldCharType="begin"/>
+          </w:r>
+          <w:r>
+            <w:rPr>
+              <w:rFonts w:eastAsiaTheme="minorEastAsia" w:cs="David"/>
+              <w:szCs w:val="24"/>
+            </w:rPr>
+            <w:instrText xml:space="preserve"> CITATION Yai18 \l 1033 </w:instrText>
+          </w:r>
+          <w:r>
+            <w:rPr>
+              <w:rFonts w:eastAsiaTheme="minorEastAsia" w:cs="David"/>
+              <w:szCs w:val="24"/>
+            </w:rPr>
+            <w:fldChar w:fldCharType="separate"/>
+          </w:r>
+          <w:r>
+            <w:rPr>
+              <w:rFonts w:eastAsiaTheme="minorEastAsia" w:cs="David"/>
+              <w:noProof/>
+              <w:szCs w:val="24"/>
+            </w:rPr>
+            <w:t xml:space="preserve"> </w:t>
+          </w:r>
+          <w:r>
+            <w:rPr>
+              <w:rFonts w:eastAsiaTheme="minorEastAsia" w:cs="David"/>
+              <w:noProof/>
+              <w:szCs w:val="24"/>
+            </w:rPr>
+            <w:t>[6]</w:t>
+          </w:r>
+          <w:r>
+            <w:rPr>
+              <w:rFonts w:eastAsiaTheme="minorEastAsia" w:cs="David"/>
+              <w:szCs w:val="24"/>
+            </w:rPr>
+            <w:fldChar w:fldCharType="end"/>
+          </w:r>
+        </w:sdtContent>
+      </w:sdt>
       <w:r>
         <w:rPr>
           <w:rFonts w:eastAsiaTheme="minorEastAsia" w:cs="David"/>
@@ -6016,7 +6478,21 @@
           <w:rFonts w:eastAsiaTheme="minorEastAsia" w:cs="David"/>
           <w:szCs w:val="24"/>
         </w:rPr>
-        <w:t xml:space="preserve">. They also added multi-scale patches (patches not only from the image itself, nut also from scaled down versions of the image), relying on previous work which showed the property of recurring patches across different scales. The paper presented </w:t>
+        <w:t xml:space="preserve">. They also added multi-scale patches (patches not only from the image itself, </w:t>
+      </w:r>
+      <w:r>
+        <w:rPr>
+          <w:rFonts w:eastAsiaTheme="minorEastAsia" w:cs="David"/>
+          <w:szCs w:val="24"/>
+        </w:rPr>
+        <w:t>b</w:t>
+      </w:r>
+      <w:r>
+        <w:rPr>
+          <w:rFonts w:eastAsiaTheme="minorEastAsia" w:cs="David"/>
+          <w:szCs w:val="24"/>
+        </w:rPr>
+        <w:t xml:space="preserve">ut also from scaled down versions of the image), relying on previous work which showed the property of recurring patches across different scales. The paper presented </w:t>
       </w:r>
       <w:r>
         <w:rPr>
@@ -6067,14 +6543,62 @@
         </w:rPr>
         <w:t>” (</w:t>
       </w:r>
-      <w:r>
-        <w:rPr>
-          <w:rFonts w:eastAsiaTheme="minorEastAsia" w:cs="David"/>
-          <w:szCs w:val="24"/>
-          <w:highlight w:val="yellow"/>
-        </w:rPr>
-        <w:t>reference</w:t>
-      </w:r>
+      <w:sdt>
+        <w:sdtPr>
+          <w:rPr>
+            <w:rFonts w:eastAsiaTheme="minorEastAsia" w:cs="David"/>
+            <w:szCs w:val="24"/>
+          </w:rPr>
+          <w:id w:val="731588965"/>
+          <w:citation/>
+        </w:sdtPr>
+        <w:sdtContent>
+          <w:r>
+            <w:rPr>
+              <w:rFonts w:eastAsiaTheme="minorEastAsia" w:cs="David"/>
+              <w:szCs w:val="24"/>
+            </w:rPr>
+            <w:fldChar w:fldCharType="begin"/>
+          </w:r>
+          <w:r>
+            <w:rPr>
+              <w:rFonts w:eastAsiaTheme="minorEastAsia" w:cs="David"/>
+              <w:szCs w:val="24"/>
+            </w:rPr>
+            <w:instrText xml:space="preserve"> CITATION Jun17 \l 1033 </w:instrText>
+          </w:r>
+          <w:r>
+            <w:rPr>
+              <w:rFonts w:eastAsiaTheme="minorEastAsia" w:cs="David"/>
+              <w:szCs w:val="24"/>
+            </w:rPr>
+            <w:fldChar w:fldCharType="separate"/>
+          </w:r>
+          <w:r>
+            <w:rPr>
+              <w:rFonts w:eastAsiaTheme="minorEastAsia" w:cs="David"/>
+              <w:noProof/>
+              <w:szCs w:val="24"/>
+            </w:rPr>
+            <w:t xml:space="preserve"> </w:t>
+          </w:r>
+          <w:r>
+            <w:rPr>
+              <w:rFonts w:eastAsiaTheme="minorEastAsia" w:cs="David"/>
+              <w:noProof/>
+              <w:szCs w:val="24"/>
+            </w:rPr>
+            <w:t>[7]</w:t>
+          </w:r>
+          <w:r>
+            <w:rPr>
+              <w:rFonts w:eastAsiaTheme="minorEastAsia" w:cs="David"/>
+              <w:szCs w:val="24"/>
+            </w:rPr>
+            <w:fldChar w:fldCharType="end"/>
+          </w:r>
+        </w:sdtContent>
+      </w:sdt>
       <w:r>
         <w:rPr>
           <w:rFonts w:eastAsiaTheme="minorEastAsia" w:cs="David"/>
@@ -6619,37 +7143,200 @@
           <w:rFonts w:eastAsiaTheme="minorEastAsia" w:cs="David"/>
           <w:szCs w:val="24"/>
         </w:rPr>
-        <w:t xml:space="preserve"> is a weight matrix to balance the noise levels between channels. The paper also proposes a solution for this problem, employing the variable splitting method (</w:t>
-      </w:r>
-      <w:r>
-        <w:rPr>
-          <w:rFonts w:eastAsiaTheme="minorEastAsia" w:cs="David"/>
-          <w:szCs w:val="24"/>
-          <w:highlight w:val="yellow"/>
-        </w:rPr>
-        <w:t>references</w:t>
-      </w:r>
-      <w:r>
-        <w:rPr>
-          <w:rFonts w:eastAsiaTheme="minorEastAsia" w:cs="David"/>
-          <w:szCs w:val="24"/>
-        </w:rPr>
-        <w:t>) and solving using the alternating direction method of multipliers (ADMM) (</w:t>
-      </w:r>
-      <w:r>
-        <w:rPr>
-          <w:rFonts w:eastAsiaTheme="minorEastAsia" w:cs="David"/>
-          <w:szCs w:val="24"/>
-          <w:highlight w:val="yellow"/>
-        </w:rPr>
-        <w:t>references</w:t>
-      </w:r>
-      <w:r>
-        <w:rPr>
-          <w:rFonts w:eastAsiaTheme="minorEastAsia" w:cs="David"/>
-          <w:szCs w:val="24"/>
-        </w:rPr>
-        <w:t>).</w:t>
+        <w:t xml:space="preserve"> is a weight matrix to balance the noise levels between channels. The paper also proposes a solution for this problem, employing the variable splitting </w:t>
+      </w:r>
+      <w:r>
+        <w:rPr>
+          <w:rFonts w:eastAsiaTheme="minorEastAsia" w:cs="David"/>
+          <w:szCs w:val="24"/>
+        </w:rPr>
+        <w:t>method (</w:t>
+      </w:r>
+      <w:sdt>
+        <w:sdtPr>
+          <w:rPr>
+            <w:rFonts w:eastAsiaTheme="minorEastAsia" w:cs="David"/>
+            <w:szCs w:val="24"/>
+          </w:rPr>
+          <w:id w:val="97002607"/>
+          <w:citation/>
+        </w:sdtPr>
+        <w:sdtContent>
+          <w:r>
+            <w:rPr>
+              <w:rFonts w:eastAsiaTheme="minorEastAsia" w:cs="David"/>
+              <w:szCs w:val="24"/>
+            </w:rPr>
+            <w:fldChar w:fldCharType="begin"/>
+          </w:r>
+          <w:r>
+            <w:rPr>
+              <w:rFonts w:eastAsiaTheme="minorEastAsia" w:cs="David"/>
+              <w:szCs w:val="24"/>
+            </w:rPr>
+            <w:instrText xml:space="preserve"> CITATION RCo43 \l 1033 </w:instrText>
+          </w:r>
+          <w:r>
+            <w:rPr>
+              <w:rFonts w:eastAsiaTheme="minorEastAsia" w:cs="David"/>
+              <w:szCs w:val="24"/>
+            </w:rPr>
+            <w:fldChar w:fldCharType="separate"/>
+          </w:r>
+          <w:r>
+            <w:rPr>
+              <w:rFonts w:eastAsiaTheme="minorEastAsia" w:cs="David"/>
+              <w:noProof/>
+              <w:szCs w:val="24"/>
+            </w:rPr>
+            <w:t xml:space="preserve"> [8]</w:t>
+          </w:r>
+          <w:r>
+            <w:rPr>
+              <w:rFonts w:eastAsiaTheme="minorEastAsia" w:cs="David"/>
+              <w:szCs w:val="24"/>
+            </w:rPr>
+            <w:fldChar w:fldCharType="end"/>
+          </w:r>
+        </w:sdtContent>
+      </w:sdt>
+      <w:r>
+        <w:rPr>
+          <w:rFonts w:eastAsiaTheme="minorEastAsia" w:cs="David"/>
+          <w:szCs w:val="24"/>
+        </w:rPr>
+        <w:t>,</w:t>
+      </w:r>
+      <w:r>
+        <w:rPr>
+          <w:rFonts w:eastAsiaTheme="minorEastAsia" w:cs="David"/>
+          <w:szCs w:val="24"/>
+        </w:rPr>
+        <w:t xml:space="preserve"> </w:t>
+      </w:r>
+      <w:sdt>
+        <w:sdtPr>
+          <w:rPr>
+            <w:rFonts w:eastAsiaTheme="minorEastAsia" w:cs="David"/>
+            <w:szCs w:val="24"/>
+          </w:rPr>
+          <w:id w:val="-1123141156"/>
+          <w:citation/>
+        </w:sdtPr>
+        <w:sdtContent>
+          <w:r>
+            <w:rPr>
+              <w:rFonts w:eastAsiaTheme="minorEastAsia" w:cs="David"/>
+              <w:szCs w:val="24"/>
+            </w:rPr>
+            <w:fldChar w:fldCharType="begin"/>
+          </w:r>
+          <w:r>
+            <w:rPr>
+              <w:rFonts w:eastAsiaTheme="minorEastAsia" w:cs="David"/>
+              <w:szCs w:val="24"/>
+            </w:rPr>
+            <w:instrText xml:space="preserve"> CITATION JEc92 \l 1033 </w:instrText>
+          </w:r>
+          <w:r>
+            <w:rPr>
+              <w:rFonts w:eastAsiaTheme="minorEastAsia" w:cs="David"/>
+              <w:szCs w:val="24"/>
+            </w:rPr>
+            <w:fldChar w:fldCharType="separate"/>
+          </w:r>
+          <w:r>
+            <w:rPr>
+              <w:rFonts w:eastAsiaTheme="minorEastAsia" w:cs="David"/>
+              <w:noProof/>
+              <w:szCs w:val="24"/>
+            </w:rPr>
+            <w:t>[9]</w:t>
+          </w:r>
+          <w:r>
+            <w:rPr>
+              <w:rFonts w:eastAsiaTheme="minorEastAsia" w:cs="David"/>
+              <w:szCs w:val="24"/>
+            </w:rPr>
+            <w:fldChar w:fldCharType="end"/>
+          </w:r>
+        </w:sdtContent>
+      </w:sdt>
+      <w:r>
+        <w:rPr>
+          <w:rFonts w:eastAsiaTheme="minorEastAsia" w:cs="David"/>
+          <w:szCs w:val="24"/>
+        </w:rPr>
+        <w:t xml:space="preserve">) and solving using the alternating direction method of multipliers (ADMM) </w:t>
+      </w:r>
+      <w:r>
+        <w:rPr>
+          <w:rFonts w:eastAsiaTheme="minorEastAsia" w:cs="David"/>
+          <w:szCs w:val="24"/>
+        </w:rPr>
+        <w:t>(</w:t>
+      </w:r>
+      <w:sdt>
+        <w:sdtPr>
+          <w:rPr>
+            <w:rFonts w:eastAsiaTheme="minorEastAsia" w:cs="David"/>
+            <w:szCs w:val="24"/>
+          </w:rPr>
+          <w:id w:val="1827780900"/>
+          <w:citation/>
+        </w:sdtPr>
+        <w:sdtContent>
+          <w:r>
+            <w:rPr>
+              <w:rFonts w:eastAsiaTheme="minorEastAsia" w:cs="David"/>
+              <w:szCs w:val="24"/>
+            </w:rPr>
+            <w:fldChar w:fldCharType="begin"/>
+          </w:r>
+          <w:r>
+            <w:rPr>
+              <w:rFonts w:eastAsiaTheme="minorEastAsia" w:cs="David"/>
+              <w:szCs w:val="24"/>
+            </w:rPr>
+            <w:instrText xml:space="preserve"> CITATION SBo11 \l 1033 </w:instrText>
+          </w:r>
+          <w:r>
+            <w:rPr>
+              <w:rFonts w:eastAsiaTheme="minorEastAsia" w:cs="David"/>
+              <w:szCs w:val="24"/>
+            </w:rPr>
+            <w:fldChar w:fldCharType="separate"/>
+          </w:r>
+          <w:r>
+            <w:rPr>
+              <w:rFonts w:eastAsiaTheme="minorEastAsia" w:cs="David"/>
+              <w:noProof/>
+              <w:szCs w:val="24"/>
+            </w:rPr>
+            <w:t>[10]</w:t>
+          </w:r>
+          <w:r>
+            <w:rPr>
+              <w:rFonts w:eastAsiaTheme="minorEastAsia" w:cs="David"/>
+              <w:szCs w:val="24"/>
+            </w:rPr>
+            <w:fldChar w:fldCharType="end"/>
+          </w:r>
+        </w:sdtContent>
+      </w:sdt>
+      <w:r>
+        <w:rPr>
+          <w:rFonts w:eastAsiaTheme="minorEastAsia" w:cs="David"/>
+          <w:szCs w:val="24"/>
+        </w:rPr>
+        <w:t>)</w:t>
+      </w:r>
+      <w:r>
+        <w:rPr>
+          <w:rFonts w:eastAsiaTheme="minorEastAsia" w:cs="David"/>
+          <w:szCs w:val="24"/>
+        </w:rPr>
+        <w:t>.</w:t>
       </w:r>
     </w:p>
     <w:p>
@@ -6684,22 +7371,76 @@
           <w:rFonts w:eastAsiaTheme="minorEastAsia" w:cs="David"/>
           <w:szCs w:val="24"/>
         </w:rPr>
-        <w:t>” (</w:t>
-      </w:r>
-      <w:r>
-        <w:rPr>
-          <w:rFonts w:eastAsiaTheme="minorEastAsia" w:cs="David"/>
-          <w:szCs w:val="24"/>
-          <w:highlight w:val="yellow"/>
-        </w:rPr>
-        <w:t>reference</w:t>
-      </w:r>
-      <w:r>
-        <w:rPr>
-          <w:rFonts w:eastAsiaTheme="minorEastAsia" w:cs="David"/>
-          <w:szCs w:val="24"/>
-        </w:rPr>
-        <w:t>):</w:t>
+        <w:t xml:space="preserve">” </w:t>
+      </w:r>
+      <w:r>
+        <w:rPr>
+          <w:rFonts w:eastAsiaTheme="minorEastAsia" w:cs="David"/>
+          <w:szCs w:val="24"/>
+        </w:rPr>
+        <w:t>(</w:t>
+      </w:r>
+      <w:sdt>
+        <w:sdtPr>
+          <w:rPr>
+            <w:rFonts w:eastAsiaTheme="minorEastAsia" w:cs="David"/>
+            <w:szCs w:val="24"/>
+          </w:rPr>
+          <w:id w:val="-2141251898"/>
+          <w:citation/>
+        </w:sdtPr>
+        <w:sdtContent>
+          <w:r>
+            <w:rPr>
+              <w:rFonts w:eastAsiaTheme="minorEastAsia" w:cs="David"/>
+              <w:szCs w:val="24"/>
+            </w:rPr>
+            <w:fldChar w:fldCharType="begin"/>
+          </w:r>
+          <w:r>
+            <w:rPr>
+              <w:rFonts w:eastAsiaTheme="minorEastAsia" w:cs="David"/>
+              <w:szCs w:val="24"/>
+            </w:rPr>
+            <w:instrText xml:space="preserve"> CITATION WuJ19 \l 1033 </w:instrText>
+          </w:r>
+          <w:r>
+            <w:rPr>
+              <w:rFonts w:eastAsiaTheme="minorEastAsia" w:cs="David"/>
+              <w:szCs w:val="24"/>
+            </w:rPr>
+            <w:fldChar w:fldCharType="separate"/>
+          </w:r>
+          <w:r>
+            <w:rPr>
+              <w:rFonts w:eastAsiaTheme="minorEastAsia" w:cs="David"/>
+              <w:noProof/>
+              <w:szCs w:val="24"/>
+            </w:rPr>
+            <w:t>[11]</w:t>
+          </w:r>
+          <w:r>
+            <w:rPr>
+              <w:rFonts w:eastAsiaTheme="minorEastAsia" w:cs="David"/>
+              <w:szCs w:val="24"/>
+            </w:rPr>
+            <w:fldChar w:fldCharType="end"/>
+          </w:r>
+        </w:sdtContent>
+      </w:sdt>
+      <w:r>
+        <w:rPr>
+          <w:rFonts w:eastAsiaTheme="minorEastAsia" w:cs="David"/>
+          <w:szCs w:val="24"/>
+        </w:rPr>
+        <w:t>)</w:t>
+      </w:r>
+      <w:r>
+        <w:rPr>
+          <w:rFonts w:eastAsiaTheme="minorEastAsia" w:cs="David"/>
+          <w:szCs w:val="24"/>
+        </w:rPr>
+        <w:t>:</w:t>
       </w:r>
     </w:p>
     <w:p>
@@ -6806,12 +7547,20 @@
     </w:p>
     <w:p>
       <w:pPr>
-        <w:spacing w:after="160"/>
-        <w:rPr>
-          <w:rFonts w:eastAsiaTheme="minorEastAsia" w:cs="David"/>
-          <w:szCs w:val="24"/>
-        </w:rPr>
-      </w:pPr>
+        <w:spacing w:after="160" w:line="259" w:lineRule="auto"/>
+        <w:jc w:val="left"/>
+        <w:rPr>
+          <w:rFonts w:eastAsiaTheme="minorEastAsia" w:cs="David"/>
+          <w:szCs w:val="24"/>
+        </w:rPr>
+      </w:pPr>
+      <w:r>
+        <w:rPr>
+          <w:rFonts w:eastAsiaTheme="minorEastAsia" w:cs="David"/>
+          <w:szCs w:val="24"/>
+        </w:rPr>
+        <w:br w:type="page"/>
+      </w:r>
     </w:p>
     <w:p>
       <w:pPr>
@@ -6820,11 +7569,12 @@
           <w:rtl/>
         </w:rPr>
       </w:pPr>
-      <w:bookmarkStart w:id="17" w:name="_Toc81330460"/>
+      <w:bookmarkStart w:id="17" w:name="_Toc81467972"/>
       <w:bookmarkEnd w:id="14"/>
       <w:bookmarkEnd w:id="15"/>
       <w:bookmarkEnd w:id="16"/>
       <w:r>
+        <w:lastRenderedPageBreak/>
         <w:t>Our project – WNNVD</w:t>
       </w:r>
       <w:bookmarkEnd w:id="17"/>
@@ -6842,22 +7592,70 @@
           <w:rFonts w:eastAsiaTheme="minorEastAsia" w:cs="David"/>
           <w:szCs w:val="24"/>
         </w:rPr>
-        <w:t>After reading the paper and the additional related papers, and seeing the impressive results achieved for the image denoising task, we initially thought to expand the idea of using WNNM for image denoising to use it for image deblurring, an idea which was not explored in the original paper. We soon found out that (</w:t>
-      </w:r>
-      <w:r>
-        <w:rPr>
-          <w:rFonts w:eastAsiaTheme="minorEastAsia" w:cs="David"/>
-          <w:szCs w:val="24"/>
-          <w:highlight w:val="yellow"/>
-        </w:rPr>
-        <w:t>reference</w:t>
-      </w:r>
-      <w:r>
-        <w:rPr>
-          <w:rFonts w:eastAsiaTheme="minorEastAsia" w:cs="David"/>
-          <w:szCs w:val="24"/>
-        </w:rPr>
-        <w:t>) dealt exactly with this problem and solved it impressively. We also thought about expanding the proposed algorithm to deal with RGB (multi-channel) images and to check the performance of the algorithm on more types of noise (Salt &amp; Pepper, Poisson…).</w:t>
+        <w:t>After reading the paper and the additional related papers, and seeing the impressive results achieved for the image denoising task, we initially thought to expand the idea of using WNNM for image denoising to use it for image deblurring, an idea which was not explored in the original paper. We soon found out that</w:t>
+      </w:r>
+      <w:sdt>
+        <w:sdtPr>
+          <w:rPr>
+            <w:rFonts w:eastAsiaTheme="minorEastAsia" w:cs="David"/>
+            <w:szCs w:val="24"/>
+          </w:rPr>
+          <w:id w:val="-764991171"/>
+          <w:citation/>
+        </w:sdtPr>
+        <w:sdtContent>
+          <w:r>
+            <w:rPr>
+              <w:rFonts w:eastAsiaTheme="minorEastAsia" w:cs="David"/>
+              <w:szCs w:val="24"/>
+            </w:rPr>
+            <w:fldChar w:fldCharType="begin"/>
+          </w:r>
+          <w:r>
+            <w:rPr>
+              <w:rFonts w:eastAsiaTheme="minorEastAsia" w:cs="David"/>
+              <w:szCs w:val="24"/>
+            </w:rPr>
+            <w:instrText xml:space="preserve"> CITATION Yai18 \l 1033 </w:instrText>
+          </w:r>
+          <w:r>
+            <w:rPr>
+              <w:rFonts w:eastAsiaTheme="minorEastAsia" w:cs="David"/>
+              <w:szCs w:val="24"/>
+            </w:rPr>
+            <w:fldChar w:fldCharType="separate"/>
+          </w:r>
+          <w:r>
+            <w:rPr>
+              <w:rFonts w:eastAsiaTheme="minorEastAsia" w:cs="David"/>
+              <w:noProof/>
+              <w:szCs w:val="24"/>
+            </w:rPr>
+            <w:t xml:space="preserve"> </w:t>
+          </w:r>
+          <w:r>
+            <w:rPr>
+              <w:rFonts w:eastAsiaTheme="minorEastAsia" w:cs="David"/>
+              <w:noProof/>
+              <w:szCs w:val="24"/>
+            </w:rPr>
+            <w:t>[6]</w:t>
+          </w:r>
+          <w:r>
+            <w:rPr>
+              <w:rFonts w:eastAsiaTheme="minorEastAsia" w:cs="David"/>
+              <w:szCs w:val="24"/>
+            </w:rPr>
+            <w:fldChar w:fldCharType="end"/>
+          </w:r>
+        </w:sdtContent>
+      </w:sdt>
+      <w:r>
+        <w:rPr>
+          <w:rFonts w:eastAsiaTheme="minorEastAsia" w:cs="David"/>
+          <w:szCs w:val="24"/>
+        </w:rPr>
+        <w:t xml:space="preserve"> dealt exactly with this problem and solved it impressively. We also thought about expanding the proposed algorithm to deal with RGB (multi-channel) images and to check the performance of the algorithm on more types of noise (Salt &amp; Pepper, Poisson…).</w:t>
       </w:r>
     </w:p>
     <w:p>
@@ -6891,7 +7689,7 @@
         </w:rPr>
       </w:pPr>
       <w:bookmarkStart w:id="19" w:name="_Ref80261188"/>
-      <w:bookmarkStart w:id="20" w:name="_Toc81330461"/>
+      <w:bookmarkStart w:id="20" w:name="_Toc81467973"/>
       <w:bookmarkEnd w:id="18"/>
       <w:r>
         <w:t>Method</w:t>
@@ -6918,15 +7716,7 @@
           <w:rFonts w:eastAsiaTheme="minorEastAsia" w:cs="David"/>
           <w:szCs w:val="24"/>
         </w:rPr>
-        <w:t xml:space="preserve"> obvious and simplest approach would be to apply the WNNID algorithm per-frame sequentially. Except from being time-consuming, this naive method lacks a strong assumption which may be taken in advantage when dealing with videos. This assumption is that there is a high temporal familiarity in videos, meaning that many patches are repeated between neighboring </w:t>
-      </w:r>
-      <w:r>
-        <w:rPr>
-          <w:rFonts w:eastAsiaTheme="minorEastAsia" w:cs="David"/>
-          <w:szCs w:val="24"/>
-        </w:rPr>
-        <w:lastRenderedPageBreak/>
-        <w:t>frames. For example, the background stays almost exactly the same, or take a moving ball which looks the same between neighboring frames but only slightly changes its location.</w:t>
+        <w:t xml:space="preserve"> obvious and simplest approach would be to apply the WNNID algorithm per-frame sequentially. Except from being time-consuming, this naive method lacks a strong assumption which may be taken in advantage when dealing with videos. This assumption is that there is a high temporal familiarity in videos, meaning that many patches are repeated between neighboring frames. For example, the background stays almost exactly the same, or take a moving ball which looks the same between neighboring frames but only slightly changes its location.</w:t>
       </w:r>
     </w:p>
     <w:p>
@@ -6968,111 +7758,17 @@
       <w:r>
         <w:rPr>
           <w:rFonts w:eastAsiaTheme="minorEastAsia" w:cs="David"/>
-          <w:szCs w:val="24"/>
-        </w:rPr>
-        <w:t xml:space="preserve">Given a noised video </w:t>
-      </w:r>
-      <m:oMath>
-        <m:r>
-          <w:rPr>
-            <w:rFonts w:ascii="Cambria Math" w:eastAsiaTheme="minorEastAsia" w:hAnsi="Cambria Math" w:cs="David"/>
-            <w:szCs w:val="24"/>
-          </w:rPr>
-          <m:t>Y∈</m:t>
-        </m:r>
-        <m:sSup>
-          <m:sSupPr>
-            <m:ctrlPr>
-              <w:rPr>
-                <w:rFonts w:ascii="Cambria Math" w:eastAsiaTheme="minorEastAsia" w:hAnsi="Cambria Math" w:cs="David"/>
-                <w:i/>
-                <w:szCs w:val="24"/>
-              </w:rPr>
-            </m:ctrlPr>
-          </m:sSupPr>
-          <m:e>
-            <m:r>
-              <m:rPr>
-                <m:scr m:val="double-struck"/>
-              </m:rPr>
-              <w:rPr>
-                <w:rFonts w:ascii="Cambria Math" w:eastAsiaTheme="minorEastAsia" w:hAnsi="Cambria Math" w:cs="David"/>
-                <w:szCs w:val="24"/>
-              </w:rPr>
-              <m:t>R</m:t>
-            </m:r>
-          </m:e>
-          <m:sup>
-            <m:r>
-              <w:rPr>
-                <w:rFonts w:ascii="Cambria Math" w:eastAsiaTheme="minorEastAsia" w:hAnsi="Cambria Math" w:cs="David"/>
-                <w:szCs w:val="24"/>
-              </w:rPr>
-              <m:t>h×w×f</m:t>
-            </m:r>
-          </m:sup>
-        </m:sSup>
-      </m:oMath>
-      <w:r>
-        <w:rPr>
-          <w:rFonts w:eastAsiaTheme="minorEastAsia" w:cs="David"/>
-          <w:szCs w:val="24"/>
-        </w:rPr>
-        <w:t>, o</w:t>
-      </w:r>
-      <w:r>
-        <w:rPr>
-          <w:rFonts w:eastAsiaTheme="minorEastAsia" w:cs="David"/>
-          <w:szCs w:val="24"/>
-        </w:rPr>
-        <w:t>ur model may be described using the following block diagram:</w:t>
-      </w:r>
-    </w:p>
-    <w:p>
-      <w:pPr>
-        <w:rPr>
-          <w:rFonts w:eastAsiaTheme="minorEastAsia" w:cs="David"/>
-          <w:szCs w:val="24"/>
-        </w:rPr>
-      </w:pPr>
-    </w:p>
-    <w:p>
-      <w:pPr>
-        <w:rPr>
-          <w:rFonts w:eastAsiaTheme="minorEastAsia" w:cs="David"/>
-          <w:szCs w:val="24"/>
-        </w:rPr>
-      </w:pPr>
-    </w:p>
-    <w:p>
-      <w:pPr>
-        <w:rPr>
-          <w:rFonts w:eastAsiaTheme="minorEastAsia" w:cs="David"/>
-          <w:szCs w:val="24"/>
-        </w:rPr>
-      </w:pPr>
-    </w:p>
-    <w:p>
-      <w:pPr>
-        <w:rPr>
-          <w:rFonts w:eastAsiaTheme="minorEastAsia" w:cs="David"/>
-          <w:szCs w:val="24"/>
-        </w:rPr>
-      </w:pPr>
-      <w:r>
-        <w:rPr>
-          <w:rFonts w:eastAsiaTheme="minorEastAsia" w:cs="David"/>
           <w:noProof/>
           <w:szCs w:val="24"/>
         </w:rPr>
         <w:drawing>
-          <wp:anchor distT="0" distB="0" distL="114300" distR="114300" simplePos="0" relativeHeight="251724800" behindDoc="0" locked="0" layoutInCell="1" allowOverlap="1" wp14:anchorId="252765B7" wp14:editId="1B73BDD1">
+          <wp:anchor distT="0" distB="0" distL="114300" distR="114300" simplePos="0" relativeHeight="251724800" behindDoc="0" locked="0" layoutInCell="1" allowOverlap="1" wp14:anchorId="252765B7" wp14:editId="039DDF7F">
             <wp:simplePos x="0" y="0"/>
             <wp:positionH relativeFrom="column">
               <wp:posOffset>-571500</wp:posOffset>
             </wp:positionH>
             <wp:positionV relativeFrom="paragraph">
-              <wp:posOffset>0</wp:posOffset>
+              <wp:posOffset>401955</wp:posOffset>
             </wp:positionV>
             <wp:extent cx="7133590" cy="1083310"/>
             <wp:effectExtent l="0" t="0" r="0" b="2540"/>
@@ -7121,15 +7817,110 @@
           </wp:anchor>
         </w:drawing>
       </w:r>
+      <w:r>
+        <w:rPr>
+          <w:rFonts w:eastAsiaTheme="minorEastAsia" w:cs="David"/>
+          <w:szCs w:val="24"/>
+        </w:rPr>
+        <w:t xml:space="preserve">Given a noised video </w:t>
+      </w:r>
+      <m:oMath>
+        <m:r>
+          <w:rPr>
+            <w:rFonts w:ascii="Cambria Math" w:eastAsiaTheme="minorEastAsia" w:hAnsi="Cambria Math" w:cs="David"/>
+            <w:szCs w:val="24"/>
+          </w:rPr>
+          <m:t>Y∈</m:t>
+        </m:r>
+        <m:sSup>
+          <m:sSupPr>
+            <m:ctrlPr>
+              <w:rPr>
+                <w:rFonts w:ascii="Cambria Math" w:eastAsiaTheme="minorEastAsia" w:hAnsi="Cambria Math" w:cs="David"/>
+                <w:i/>
+                <w:szCs w:val="24"/>
+              </w:rPr>
+            </m:ctrlPr>
+          </m:sSupPr>
+          <m:e>
+            <m:r>
+              <m:rPr>
+                <m:scr m:val="double-struck"/>
+              </m:rPr>
+              <w:rPr>
+                <w:rFonts w:ascii="Cambria Math" w:eastAsiaTheme="minorEastAsia" w:hAnsi="Cambria Math" w:cs="David"/>
+                <w:szCs w:val="24"/>
+              </w:rPr>
+              <m:t>R</m:t>
+            </m:r>
+          </m:e>
+          <m:sup>
+            <m:r>
+              <w:rPr>
+                <w:rFonts w:ascii="Cambria Math" w:eastAsiaTheme="minorEastAsia" w:hAnsi="Cambria Math" w:cs="David"/>
+                <w:szCs w:val="24"/>
+              </w:rPr>
+              <m:t>h×w×f</m:t>
+            </m:r>
+          </m:sup>
+        </m:sSup>
+      </m:oMath>
+      <w:r>
+        <w:rPr>
+          <w:rFonts w:eastAsiaTheme="minorEastAsia" w:cs="David"/>
+          <w:szCs w:val="24"/>
+        </w:rPr>
+        <w:t>, o</w:t>
+      </w:r>
+      <w:r>
+        <w:rPr>
+          <w:rFonts w:eastAsiaTheme="minorEastAsia" w:cs="David"/>
+          <w:szCs w:val="24"/>
+        </w:rPr>
+        <w:t>ur model may be described using the following block diagram:</w:t>
+      </w:r>
     </w:p>
     <w:p>
       <w:pPr>
+        <w:rPr>
+          <w:rFonts w:eastAsiaTheme="minorEastAsia" w:cs="David"/>
+          <w:szCs w:val="24"/>
+        </w:rPr>
+      </w:pPr>
+    </w:p>
+    <w:p>
+      <w:pPr>
+        <w:rPr>
+          <w:rFonts w:eastAsiaTheme="minorEastAsia" w:cs="David"/>
+          <w:szCs w:val="24"/>
+        </w:rPr>
+      </w:pPr>
+    </w:p>
+    <w:p>
+      <w:pPr>
+        <w:rPr>
+          <w:rFonts w:eastAsiaTheme="minorEastAsia" w:cs="David"/>
+          <w:szCs w:val="24"/>
+        </w:rPr>
+      </w:pPr>
+    </w:p>
+    <w:p>
+      <w:pPr>
+        <w:rPr>
+          <w:rFonts w:eastAsiaTheme="minorEastAsia" w:cs="David"/>
+          <w:szCs w:val="24"/>
+        </w:rPr>
+      </w:pPr>
+    </w:p>
+    <w:p>
+      <w:pPr>
         <w:pStyle w:val="Heading3"/>
       </w:pPr>
       <w:r>
+        <w:lastRenderedPageBreak/>
         <w:t xml:space="preserve"> </w:t>
       </w:r>
-      <w:bookmarkStart w:id="21" w:name="_Toc81330462"/>
+      <w:bookmarkStart w:id="21" w:name="_Toc81467974"/>
       <w:r>
         <w:t>Preprocessing</w:t>
       </w:r>
@@ -7143,22 +7934,45 @@
         <w:t>/</w:t>
       </w:r>
       <w:r>
-        <w:t xml:space="preserve"> video denoising algorithms based on the concept of </w:t>
+        <w:t xml:space="preserve">video denoising algorithms based on the concept of </w:t>
       </w:r>
       <w:r>
         <w:t>block matching</w:t>
       </w:r>
       <w:r>
-        <w:t>, including (</w:t>
-      </w:r>
-      <w:r>
-        <w:rPr>
-          <w:highlight w:val="yellow"/>
-        </w:rPr>
-        <w:t>references</w:t>
-      </w:r>
-      <w:r>
-        <w:t>), we perform a preprocessing phase which includes a na</w:t>
+        <w:t xml:space="preserve">, including </w:t>
+      </w:r>
+      <w:sdt>
+        <w:sdtPr>
+          <w:id w:val="1761863008"/>
+          <w:citation/>
+        </w:sdtPr>
+        <w:sdtContent>
+          <w:r>
+            <w:fldChar w:fldCharType="begin"/>
+          </w:r>
+          <w:r>
+            <w:instrText xml:space="preserve"> CITATION KDa071 \l 1033 </w:instrText>
+          </w:r>
+          <w:r>
+            <w:fldChar w:fldCharType="separate"/>
+          </w:r>
+          <w:r>
+            <w:rPr>
+              <w:noProof/>
+            </w:rPr>
+            <w:t>[4]</w:t>
+          </w:r>
+          <w:r>
+            <w:fldChar w:fldCharType="end"/>
+          </w:r>
+        </w:sdtContent>
+      </w:sdt>
+      <w:r>
+        <w:t xml:space="preserve">, </w:t>
+      </w:r>
+      <w:r>
+        <w:t>we perform a preprocessing phase which includes a na</w:t>
       </w:r>
       <w:r>
         <w:t>i</w:t>
@@ -7185,10 +7999,19 @@
         <w:t xml:space="preserve">were </w:t>
       </w:r>
       <w:r>
-        <w:t>contaminated by noise, become similar again</w:t>
-      </w:r>
-      <w:r>
-        <w:t>, thus making them easier to compare between</w:t>
+        <w:t xml:space="preserve">contaminated by noise, become </w:t>
+      </w:r>
+      <w:r>
+        <w:t xml:space="preserve">slightly more </w:t>
+      </w:r>
+      <w:r>
+        <w:t>similar again</w:t>
+      </w:r>
+      <w:r>
+        <w:t xml:space="preserve">, thus making them easier to </w:t>
+      </w:r>
+      <w:r>
+        <w:t>match</w:t>
       </w:r>
       <w:r>
         <w:t xml:space="preserve">. </w:t>
@@ -7212,7 +8035,10 @@
         <w:t>d</w:t>
       </w:r>
       <w:r>
-        <w:t xml:space="preserve"> orthogonally to the WNNVD algorithm to match specific priors on the video.</w:t>
+        <w:t xml:space="preserve"> orthogonally to the WNNVD algorithm to match specific priors on the video</w:t>
+      </w:r>
+      <w:r>
+        <w:t>/noise.</w:t>
       </w:r>
     </w:p>
     <w:p/>
@@ -7224,7 +8050,7 @@
       <w:r>
         <w:t xml:space="preserve"> </w:t>
       </w:r>
-      <w:bookmarkStart w:id="23" w:name="_Toc81330463"/>
+      <w:bookmarkStart w:id="23" w:name="_Toc81467975"/>
       <w:r>
         <w:t>Block Matching</w:t>
       </w:r>
@@ -7244,7 +8070,21 @@
           <w:rFonts w:eastAsiaTheme="minorEastAsia" w:cs="David"/>
           <w:szCs w:val="24"/>
         </w:rPr>
-        <w:t xml:space="preserve">While this part of the algorithm is not the true innovation of the original paper, this may be considered the most crucial one since low-quality </w:t>
+        <w:t xml:space="preserve">While this part of the algorithm is not the true innovation of the original paper, this may be considered the most crucial </w:t>
+      </w:r>
+      <w:r>
+        <w:rPr>
+          <w:rFonts w:eastAsiaTheme="minorEastAsia" w:cs="David"/>
+          <w:szCs w:val="24"/>
+        </w:rPr>
+        <w:t>part</w:t>
+      </w:r>
+      <w:r>
+        <w:rPr>
+          <w:rFonts w:eastAsiaTheme="minorEastAsia" w:cs="David"/>
+          <w:szCs w:val="24"/>
+        </w:rPr>
+        <w:t xml:space="preserve"> since low-quality </w:t>
       </w:r>
       <w:r>
         <w:rPr>
@@ -7337,29 +8177,68 @@
           <w:rFonts w:eastAsiaTheme="minorEastAsia" w:cs="David"/>
           <w:szCs w:val="24"/>
         </w:rPr>
-        <w:t>, we wish to take advantage of the temporal correlation between patches in addition to the original spatial correlation suggested in (</w:t>
-      </w:r>
-      <w:r>
-        <w:rPr>
-          <w:rFonts w:eastAsiaTheme="minorEastAsia" w:cs="David"/>
-          <w:szCs w:val="24"/>
-          <w:highlight w:val="yellow"/>
-        </w:rPr>
-        <w:t>reference</w:t>
-      </w:r>
-      <w:r>
-        <w:rPr>
-          <w:rFonts w:eastAsiaTheme="minorEastAsia" w:cs="David"/>
-          <w:szCs w:val="24"/>
-        </w:rPr>
-        <w:t xml:space="preserve">). We therefore adapt the video </w:t>
-      </w:r>
-      <w:r>
-        <w:rPr>
-          <w:rFonts w:eastAsiaTheme="minorEastAsia" w:cs="David"/>
-          <w:szCs w:val="24"/>
-        </w:rPr>
-        <w:lastRenderedPageBreak/>
+        <w:t xml:space="preserve">, we wish to take advantage of the temporal correlation between patches in addition to the original spatial correlation suggested in </w:t>
+      </w:r>
+      <w:sdt>
+        <w:sdtPr>
+          <w:rPr>
+            <w:rFonts w:eastAsiaTheme="minorEastAsia" w:cs="David"/>
+            <w:szCs w:val="24"/>
+          </w:rPr>
+          <w:id w:val="1996688457"/>
+          <w:citation/>
+        </w:sdtPr>
+        <w:sdtContent>
+          <w:r>
+            <w:rPr>
+              <w:rFonts w:eastAsiaTheme="minorEastAsia" w:cs="David"/>
+              <w:szCs w:val="24"/>
+            </w:rPr>
+            <w:fldChar w:fldCharType="begin"/>
+          </w:r>
+          <w:r>
+            <w:rPr>
+              <w:rFonts w:eastAsiaTheme="minorEastAsia" w:cs="David"/>
+              <w:szCs w:val="24"/>
+            </w:rPr>
+            <w:instrText xml:space="preserve"> CITATION SGu141 \l 1033 </w:instrText>
+          </w:r>
+          <w:r>
+            <w:rPr>
+              <w:rFonts w:eastAsiaTheme="minorEastAsia" w:cs="David"/>
+              <w:szCs w:val="24"/>
+            </w:rPr>
+            <w:fldChar w:fldCharType="separate"/>
+          </w:r>
+          <w:r>
+            <w:rPr>
+              <w:rFonts w:eastAsiaTheme="minorEastAsia" w:cs="David"/>
+              <w:noProof/>
+              <w:szCs w:val="24"/>
+            </w:rPr>
+            <w:t>[1]</w:t>
+          </w:r>
+          <w:r>
+            <w:rPr>
+              <w:rFonts w:eastAsiaTheme="minorEastAsia" w:cs="David"/>
+              <w:szCs w:val="24"/>
+            </w:rPr>
+            <w:fldChar w:fldCharType="end"/>
+          </w:r>
+        </w:sdtContent>
+      </w:sdt>
+      <w:r>
+        <w:rPr>
+          <w:rFonts w:eastAsiaTheme="minorEastAsia" w:cs="David"/>
+          <w:szCs w:val="24"/>
+        </w:rPr>
+        <w:t xml:space="preserve">. We therefore adapt the video </w:t>
+      </w:r>
+      <w:r>
+        <w:rPr>
+          <w:rFonts w:eastAsiaTheme="minorEastAsia" w:cs="David"/>
+          <w:szCs w:val="24"/>
+        </w:rPr>
         <w:t>block matching</w:t>
       </w:r>
       <w:r>
@@ -7367,22 +8246,62 @@
           <w:rFonts w:eastAsiaTheme="minorEastAsia" w:cs="David"/>
           <w:szCs w:val="24"/>
         </w:rPr>
-        <w:t xml:space="preserve"> method proposed in (</w:t>
-      </w:r>
-      <w:r>
-        <w:rPr>
-          <w:rFonts w:eastAsiaTheme="minorEastAsia" w:cs="David"/>
-          <w:szCs w:val="24"/>
-          <w:highlight w:val="yellow"/>
-        </w:rPr>
-        <w:t>reference</w:t>
-      </w:r>
-      <w:r>
-        <w:rPr>
-          <w:rFonts w:eastAsiaTheme="minorEastAsia" w:cs="David"/>
-          <w:szCs w:val="24"/>
-        </w:rPr>
-        <w:t>), which may be described as follows</w:t>
+        <w:t xml:space="preserve"> method proposed in </w:t>
+      </w:r>
+      <w:sdt>
+        <w:sdtPr>
+          <w:rPr>
+            <w:rFonts w:eastAsiaTheme="minorEastAsia" w:cs="David"/>
+            <w:szCs w:val="24"/>
+          </w:rPr>
+          <w:id w:val="-1067410623"/>
+          <w:citation/>
+        </w:sdtPr>
+        <w:sdtContent>
+          <w:r>
+            <w:rPr>
+              <w:rFonts w:eastAsiaTheme="minorEastAsia" w:cs="David"/>
+              <w:szCs w:val="24"/>
+            </w:rPr>
+            <w:fldChar w:fldCharType="begin"/>
+          </w:r>
+          <w:r>
+            <w:rPr>
+              <w:rFonts w:eastAsiaTheme="minorEastAsia" w:cs="David"/>
+              <w:szCs w:val="24"/>
+            </w:rPr>
+            <w:instrText xml:space="preserve"> CITATION KDa072 \l 1033 </w:instrText>
+          </w:r>
+          <w:r>
+            <w:rPr>
+              <w:rFonts w:eastAsiaTheme="minorEastAsia" w:cs="David"/>
+              <w:szCs w:val="24"/>
+            </w:rPr>
+            <w:fldChar w:fldCharType="separate"/>
+          </w:r>
+          <w:r>
+            <w:rPr>
+              <w:rFonts w:eastAsiaTheme="minorEastAsia" w:cs="David"/>
+              <w:noProof/>
+              <w:szCs w:val="24"/>
+            </w:rPr>
+            <w:t>[12]</w:t>
+          </w:r>
+          <w:r>
+            <w:rPr>
+              <w:rFonts w:eastAsiaTheme="minorEastAsia" w:cs="David"/>
+              <w:szCs w:val="24"/>
+            </w:rPr>
+            <w:fldChar w:fldCharType="end"/>
+          </w:r>
+        </w:sdtContent>
+      </w:sdt>
+      <w:r>
+        <w:rPr>
+          <w:rFonts w:eastAsiaTheme="minorEastAsia" w:cs="David"/>
+          <w:szCs w:val="24"/>
+        </w:rPr>
+        <w:t>, which may be described as follows</w:t>
       </w:r>
       <w:r>
         <w:rPr>
@@ -8308,7 +9227,15 @@
           <w:rFonts w:eastAsiaTheme="minorEastAsia" w:cs="David"/>
           <w:szCs w:val="24"/>
         </w:rPr>
-        <w:t xml:space="preserve"> since we have already found the spatially similar patches and now should only find their movement between neighboring frames. </w:t>
+        <w:t xml:space="preserve"> since we have already found the spatially similar patches and now </w:t>
+      </w:r>
+      <w:r>
+        <w:rPr>
+          <w:rFonts w:eastAsiaTheme="minorEastAsia" w:cs="David"/>
+          <w:szCs w:val="24"/>
+        </w:rPr>
+        <w:lastRenderedPageBreak/>
+        <w:t xml:space="preserve">should only find their movement between neighboring frames. </w:t>
       </w:r>
       <w:r>
         <w:rPr>
@@ -8815,7 +9742,6 @@
           <w:rFonts w:eastAsiaTheme="minorEastAsia" w:cs="David"/>
           <w:szCs w:val="24"/>
         </w:rPr>
-        <w:lastRenderedPageBreak/>
         <w:drawing>
           <wp:inline distT="0" distB="0" distL="0" distR="0" wp14:anchorId="66544ECC" wp14:editId="6170F421">
             <wp:extent cx="5943600" cy="1678305"/>
@@ -8883,7 +9809,7 @@
       <w:r>
         <w:t xml:space="preserve"> </w:t>
       </w:r>
-      <w:bookmarkStart w:id="24" w:name="_Toc81330464"/>
+      <w:bookmarkStart w:id="24" w:name="_Toc81467976"/>
       <w:r>
         <w:t>Group Extraction</w:t>
       </w:r>
@@ -9156,7 +10082,7 @@
       <w:r>
         <w:t xml:space="preserve"> </w:t>
       </w:r>
-      <w:bookmarkStart w:id="25" w:name="_Toc81330465"/>
+      <w:bookmarkStart w:id="25" w:name="_Toc81467977"/>
       <w:r>
         <w:t>WNNM</w:t>
       </w:r>
@@ -9264,7 +10190,14 @@
         <w:rPr>
           <w:rFonts w:eastAsiaTheme="minorEastAsia"/>
         </w:rPr>
-        <w:t>, blind to whether the patches were extracted from the same frame or different frames. This step performs the WNNM thresholding algorithm</w:t>
+        <w:t xml:space="preserve">, blind to whether the patches were extracted from the same frame or different frames. </w:t>
+      </w:r>
+      <w:r>
+        <w:rPr>
+          <w:rFonts w:eastAsiaTheme="minorEastAsia"/>
+        </w:rPr>
+        <w:lastRenderedPageBreak/>
+        <w:t>This step performs the WNNM thresholding algorithm</w:t>
       </w:r>
       <w:r>
         <w:rPr>
@@ -9449,7 +10382,7 @@
       <w:r>
         <w:t xml:space="preserve"> </w:t>
       </w:r>
-      <w:bookmarkStart w:id="27" w:name="_Toc81330466"/>
+      <w:bookmarkStart w:id="27" w:name="_Toc81467978"/>
       <w:r>
         <w:t>Aggregation</w:t>
       </w:r>
@@ -9802,11 +10735,10 @@
         <w:pStyle w:val="Heading3"/>
       </w:pPr>
       <w:r>
-        <w:lastRenderedPageBreak/>
         <w:t xml:space="preserve"> </w:t>
       </w:r>
-      <w:bookmarkStart w:id="28" w:name="_Toc81330467"/>
-      <w:bookmarkStart w:id="29" w:name="_Ref81340349"/>
+      <w:bookmarkStart w:id="28" w:name="_Ref81340349"/>
+      <w:bookmarkStart w:id="29" w:name="_Toc81467979"/>
       <w:r>
         <w:t>Loop</w:t>
       </w:r>
@@ -10018,7 +10950,7 @@
       <w:pPr>
         <w:pStyle w:val="Heading2"/>
       </w:pPr>
-      <w:bookmarkStart w:id="30" w:name="_Toc81330468"/>
+      <w:bookmarkStart w:id="30" w:name="_Toc81467980"/>
       <w:r>
         <w:t>Implementation details</w:t>
       </w:r>
@@ -10050,8 +10982,9 @@
       <w:pPr>
         <w:pStyle w:val="Heading2"/>
       </w:pPr>
-      <w:bookmarkStart w:id="31" w:name="_Toc81330469"/>
-      <w:r>
+      <w:bookmarkStart w:id="31" w:name="_Toc81467981"/>
+      <w:r>
+        <w:lastRenderedPageBreak/>
         <w:t>Results</w:t>
       </w:r>
       <w:bookmarkEnd w:id="31"/>
@@ -10063,7 +10996,7 @@
       <w:r>
         <w:t xml:space="preserve"> </w:t>
       </w:r>
-      <w:bookmarkStart w:id="32" w:name="_Toc81330470"/>
+      <w:bookmarkStart w:id="32" w:name="_Toc81467982"/>
       <w:r>
         <w:t>Block Matching</w:t>
       </w:r>
@@ -10238,7 +11171,6 @@
           <w:rFonts w:eastAsiaTheme="minorEastAsia" w:cs="David"/>
           <w:szCs w:val="24"/>
         </w:rPr>
-        <w:lastRenderedPageBreak/>
         <w:t xml:space="preserve">Above </w:t>
       </w:r>
       <w:r>
@@ -10337,7 +11269,7 @@
       <w:r>
         <w:t xml:space="preserve"> </w:t>
       </w:r>
-      <w:bookmarkStart w:id="33" w:name="_Toc81330471"/>
+      <w:bookmarkStart w:id="33" w:name="_Toc81467983"/>
       <w:r>
         <w:t>Parameter Analysis</w:t>
       </w:r>
@@ -10410,7 +11342,15 @@
           <w:rFonts w:eastAsiaTheme="minorEastAsia" w:cs="David"/>
           <w:szCs w:val="24"/>
         </w:rPr>
-        <w:t>Setting this parameter to 1 reduces to an exclusively temporal search which doesn’t take spatially similar patches but only looks for the most similar patch in each frame.</w:t>
+        <w:t xml:space="preserve">Setting this parameter to 1 reduces to </w:t>
+      </w:r>
+      <w:r>
+        <w:rPr>
+          <w:rFonts w:eastAsiaTheme="minorEastAsia" w:cs="David"/>
+          <w:szCs w:val="24"/>
+        </w:rPr>
+        <w:lastRenderedPageBreak/>
+        <w:t>an exclusively temporal search which doesn’t take spatially similar patches but only looks for the most similar patch in each frame.</w:t>
       </w:r>
     </w:p>
     <w:p>
@@ -10490,7 +11430,6 @@
           <w:rFonts w:eastAsiaTheme="minorEastAsia" w:cs="David"/>
           <w:szCs w:val="24"/>
         </w:rPr>
-        <w:lastRenderedPageBreak/>
         <w:t>As expected, using an exclusively temporal search isn’t as good as combining spatial and temporal patches. Interestingly though, there isn’t much effect of the maximal number of patches per frame on the results after around 10 patches.</w:t>
       </w:r>
     </w:p>
@@ -10548,6 +11487,7 @@
           <w:noProof/>
           <w:szCs w:val="24"/>
         </w:rPr>
+        <w:lastRenderedPageBreak/>
         <w:drawing>
           <wp:inline distT="0" distB="0" distL="0" distR="0" wp14:anchorId="52EFBC46" wp14:editId="6634CBB0">
             <wp:extent cx="5943600" cy="2815590"/>
@@ -10665,7 +11605,7 @@
         <w:t xml:space="preserve"> </w:t>
       </w:r>
       <w:bookmarkStart w:id="34" w:name="_Ref81328601"/>
-      <w:bookmarkStart w:id="35" w:name="_Toc81330472"/>
+      <w:bookmarkStart w:id="35" w:name="_Toc81467984"/>
       <w:r>
         <w:t>Comparison</w:t>
       </w:r>
@@ -10692,12 +11632,30 @@
     </w:p>
     <w:p>
       <w:pPr>
+        <w:spacing w:after="160"/>
+        <w:rPr>
+          <w:rFonts w:eastAsiaTheme="minorEastAsia" w:cs="David"/>
+          <w:szCs w:val="24"/>
+          <w:highlight w:val="yellow"/>
+        </w:rPr>
+      </w:pPr>
+      <w:r>
+        <w:rPr>
+          <w:rFonts w:eastAsiaTheme="minorEastAsia" w:cs="David"/>
+          <w:szCs w:val="24"/>
+          <w:highlight w:val="yellow"/>
+        </w:rPr>
+        <w:t>Show a graph of PSNR vs. frame for 3 algorithms.</w:t>
+      </w:r>
+    </w:p>
+    <w:p>
+      <w:pPr>
         <w:pStyle w:val="Heading3"/>
       </w:pPr>
       <w:r>
         <w:t xml:space="preserve"> </w:t>
       </w:r>
-      <w:bookmarkStart w:id="36" w:name="_Toc81330473"/>
+      <w:bookmarkStart w:id="36" w:name="_Toc81467985"/>
       <w:r>
         <w:t>Examples</w:t>
       </w:r>
@@ -10755,8 +11713,71 @@
           <w:szCs w:val="24"/>
           <w:highlight w:val="yellow"/>
         </w:rPr>
-        <w:lastRenderedPageBreak/>
-        <w:t>Show a graph of PSNR vs. frame for 3 algorithms.</w:t>
+        <w:t xml:space="preserve">Add a graph of iteration time and processed pixels to support mark 3 of </w:t>
+      </w:r>
+      <w:r>
+        <w:rPr>
+          <w:rFonts w:eastAsiaTheme="minorEastAsia" w:cs="David"/>
+          <w:szCs w:val="24"/>
+          <w:highlight w:val="yellow"/>
+        </w:rPr>
+        <w:fldChar w:fldCharType="begin"/>
+      </w:r>
+      <w:r>
+        <w:rPr>
+          <w:rFonts w:eastAsiaTheme="minorEastAsia" w:cs="David"/>
+          <w:szCs w:val="24"/>
+          <w:highlight w:val="yellow"/>
+        </w:rPr>
+        <w:instrText xml:space="preserve"> REF _Ref81340349 \r \h </w:instrText>
+      </w:r>
+      <w:r>
+        <w:rPr>
+          <w:rFonts w:eastAsiaTheme="minorEastAsia" w:cs="David"/>
+          <w:szCs w:val="24"/>
+          <w:highlight w:val="yellow"/>
+        </w:rPr>
+      </w:r>
+      <w:r>
+        <w:rPr>
+          <w:rFonts w:eastAsiaTheme="minorEastAsia" w:cs="David"/>
+          <w:szCs w:val="24"/>
+          <w:highlight w:val="yellow"/>
+        </w:rPr>
+        <w:fldChar w:fldCharType="separate"/>
+      </w:r>
+      <w:r>
+        <w:rPr>
+          <w:rFonts w:eastAsiaTheme="minorEastAsia" w:cs="David"/>
+          <w:szCs w:val="24"/>
+          <w:highlight w:val="yellow"/>
+          <w:cs/>
+        </w:rPr>
+        <w:t>‎</w:t>
+      </w:r>
+      <w:r>
+        <w:rPr>
+          <w:rFonts w:eastAsiaTheme="minorEastAsia" w:cs="David"/>
+          <w:szCs w:val="24"/>
+          <w:highlight w:val="yellow"/>
+        </w:rPr>
+        <w:t>3.1.6</w:t>
+      </w:r>
+      <w:r>
+        <w:rPr>
+          <w:rFonts w:eastAsiaTheme="minorEastAsia" w:cs="David"/>
+          <w:szCs w:val="24"/>
+          <w:highlight w:val="yellow"/>
+        </w:rPr>
+        <w:fldChar w:fldCharType="end"/>
+      </w:r>
+      <w:r>
+        <w:rPr>
+          <w:rFonts w:eastAsiaTheme="minorEastAsia" w:cs="David"/>
+          <w:szCs w:val="24"/>
+          <w:highlight w:val="yellow"/>
+        </w:rPr>
+        <w:t>.</w:t>
       </w:r>
     </w:p>
     <w:p>
@@ -10765,81 +11786,8 @@
         <w:rPr>
           <w:rFonts w:eastAsiaTheme="minorEastAsia" w:cs="David"/>
           <w:szCs w:val="24"/>
-          <w:highlight w:val="yellow"/>
-        </w:rPr>
-      </w:pPr>
-      <w:r>
-        <w:rPr>
-          <w:rFonts w:eastAsiaTheme="minorEastAsia" w:cs="David"/>
-          <w:szCs w:val="24"/>
-          <w:highlight w:val="yellow"/>
-        </w:rPr>
-        <w:t xml:space="preserve">Add a graph of iteration time and processed pixels to support mark 3 of </w:t>
-      </w:r>
-      <w:r>
-        <w:rPr>
-          <w:rFonts w:eastAsiaTheme="minorEastAsia" w:cs="David"/>
-          <w:szCs w:val="24"/>
-          <w:highlight w:val="yellow"/>
-        </w:rPr>
-        <w:fldChar w:fldCharType="begin"/>
-      </w:r>
-      <w:r>
-        <w:rPr>
-          <w:rFonts w:eastAsiaTheme="minorEastAsia" w:cs="David"/>
-          <w:szCs w:val="24"/>
-          <w:highlight w:val="yellow"/>
-        </w:rPr>
-        <w:instrText xml:space="preserve"> REF _Ref81340349 \r \h </w:instrText>
-      </w:r>
-      <w:r>
-        <w:rPr>
-          <w:rFonts w:eastAsiaTheme="minorEastAsia" w:cs="David"/>
-          <w:szCs w:val="24"/>
-          <w:highlight w:val="yellow"/>
-        </w:rPr>
-      </w:r>
-      <w:r>
-        <w:rPr>
-          <w:rFonts w:eastAsiaTheme="minorEastAsia" w:cs="David"/>
-          <w:szCs w:val="24"/>
-          <w:highlight w:val="yellow"/>
-        </w:rPr>
-        <w:fldChar w:fldCharType="separate"/>
-      </w:r>
-      <w:r>
-        <w:rPr>
-          <w:rFonts w:eastAsiaTheme="minorEastAsia" w:cs="David"/>
-          <w:szCs w:val="24"/>
-          <w:highlight w:val="yellow"/>
-          <w:cs/>
-        </w:rPr>
-        <w:t>‎</w:t>
-      </w:r>
-      <w:r>
-        <w:rPr>
-          <w:rFonts w:eastAsiaTheme="minorEastAsia" w:cs="David"/>
-          <w:szCs w:val="24"/>
-          <w:highlight w:val="yellow"/>
-        </w:rPr>
-        <w:t>3.1.6</w:t>
-      </w:r>
-      <w:r>
-        <w:rPr>
-          <w:rFonts w:eastAsiaTheme="minorEastAsia" w:cs="David"/>
-          <w:szCs w:val="24"/>
-          <w:highlight w:val="yellow"/>
-        </w:rPr>
-        <w:fldChar w:fldCharType="end"/>
-      </w:r>
-      <w:r>
-        <w:rPr>
-          <w:rFonts w:eastAsiaTheme="minorEastAsia" w:cs="David"/>
-          <w:szCs w:val="24"/>
-          <w:highlight w:val="yellow"/>
-        </w:rPr>
-        <w:t>.</w:t>
-      </w:r>
+        </w:rPr>
+      </w:pPr>
     </w:p>
     <w:p>
       <w:pPr>
@@ -10847,6 +11795,7 @@
         <w:rPr>
           <w:rFonts w:eastAsiaTheme="minorEastAsia" w:cs="David"/>
           <w:szCs w:val="24"/>
+          <w:rtl/>
         </w:rPr>
       </w:pPr>
     </w:p>
@@ -10866,25 +11815,16 @@
         <w:rPr>
           <w:rFonts w:eastAsiaTheme="minorEastAsia" w:cs="David"/>
           <w:szCs w:val="24"/>
-          <w:rtl/>
         </w:rPr>
       </w:pPr>
     </w:p>
     <w:p>
       <w:pPr>
-        <w:spacing w:after="160"/>
-        <w:rPr>
-          <w:rFonts w:eastAsiaTheme="minorEastAsia" w:cs="David"/>
-          <w:szCs w:val="24"/>
-        </w:rPr>
-      </w:pPr>
-    </w:p>
-    <w:p>
-      <w:pPr>
         <w:pStyle w:val="Heading2"/>
       </w:pPr>
-      <w:bookmarkStart w:id="37" w:name="_Toc81330474"/>
-      <w:r>
+      <w:bookmarkStart w:id="37" w:name="_Toc81467986"/>
+      <w:r>
+        <w:lastRenderedPageBreak/>
         <w:t>Future work</w:t>
       </w:r>
       <w:bookmarkEnd w:id="37"/>
@@ -10981,25 +11921,83 @@
         <w:t xml:space="preserve"> dispense the predictive block matching</w:t>
       </w:r>
       <w:r>
-        <w:t xml:space="preserve"> in favor of a simple exhaustive 3D search. The second is a more complex idea: for each reference patch find a trajectory and form a 3D block of matching patches across frames, then perform the block matching on these 3D trajectories, as done in </w:t>
-      </w:r>
-      <w:r>
-        <w:rPr>
-          <w:highlight w:val="yellow"/>
-        </w:rPr>
-        <w:t>(add reference)</w:t>
-      </w:r>
-      <w:r>
-        <w:t xml:space="preserve">. The latter should also be combined with an expansion of the SVD part of the algorithm to a high-order SVD (HOSVD) </w:t>
-      </w:r>
-      <w:r>
-        <w:rPr>
-          <w:highlight w:val="yellow"/>
-        </w:rPr>
-        <w:t>(add reference)</w:t>
-      </w:r>
-      <w:r>
-        <w:t>, in order to harness both the spatial and the temporal redundancy simultaneously.</w:t>
+        <w:t xml:space="preserve"> in favor of a simple exhaustive 3D search. The second is a more complex idea: for each reference patch find a trajectory and form a 3D block of matching patches across frames, then perform the block matching on these 3D trajectories, as done in</w:t>
+      </w:r>
+      <w:r>
+        <w:t xml:space="preserve"> </w:t>
+      </w:r>
+      <w:sdt>
+        <w:sdtPr>
+          <w:id w:val="-516154577"/>
+          <w:citation/>
+        </w:sdtPr>
+        <w:sdtContent>
+          <w:r>
+            <w:fldChar w:fldCharType="begin"/>
+          </w:r>
+          <w:r>
+            <w:instrText xml:space="preserve"> CITATION BWe19 \l 1033 </w:instrText>
+          </w:r>
+          <w:r>
+            <w:fldChar w:fldCharType="separate"/>
+          </w:r>
+          <w:r>
+            <w:rPr>
+              <w:noProof/>
+            </w:rPr>
+            <w:t>[13]</w:t>
+          </w:r>
+          <w:r>
+            <w:fldChar w:fldCharType="end"/>
+          </w:r>
+        </w:sdtContent>
+      </w:sdt>
+      <w:r>
+        <w:t xml:space="preserve">. </w:t>
+      </w:r>
+      <w:r>
+        <w:t>The latter should also be combined with an expansion of the SVD part of the algorithm to a high-order SVD (HOSVD)</w:t>
+      </w:r>
+      <w:r>
+        <w:t xml:space="preserve"> (</w:t>
+      </w:r>
+      <w:sdt>
+        <w:sdtPr>
+          <w:id w:val="811911248"/>
+          <w:citation/>
+        </w:sdtPr>
+        <w:sdtContent>
+          <w:r>
+            <w:fldChar w:fldCharType="begin"/>
+          </w:r>
+          <w:r>
+            <w:instrText xml:space="preserve"> CITATION Tuc66 \l 1033 </w:instrText>
+          </w:r>
+          <w:r>
+            <w:fldChar w:fldCharType="separate"/>
+          </w:r>
+          <w:r>
+            <w:rPr>
+              <w:noProof/>
+            </w:rPr>
+            <w:t xml:space="preserve"> </w:t>
+          </w:r>
+          <w:r>
+            <w:rPr>
+              <w:noProof/>
+            </w:rPr>
+            <w:t>[14]</w:t>
+          </w:r>
+          <w:r>
+            <w:fldChar w:fldCharType="end"/>
+          </w:r>
+        </w:sdtContent>
+      </w:sdt>
+      <w:r>
+        <w:t xml:space="preserve">) </w:t>
+      </w:r>
+      <w:r>
+        <w:t>in order to harness both the spatial and the temporal redundancy simultaneously.</w:t>
       </w:r>
     </w:p>
     <w:p>
@@ -11074,17 +12072,39 @@
         </w:numPr>
       </w:pPr>
       <w:r>
-        <w:lastRenderedPageBreak/>
         <w:t xml:space="preserve">In the same way that WNNID may be expanded to handle colored RGB images, our algorithm may also be expanded to denoise colored videos. The naive way to implement this is to simply expand the entire algorithm to work on multi-channel frames (by simply concatenating the channels in the vectorization in the block matching and grouping phases). Another way to do so, as proposed by </w:t>
       </w:r>
-      <w:r>
-        <w:rPr>
-          <w:highlight w:val="yellow"/>
-        </w:rPr>
-        <w:t>(reference – Michaeli)</w:t>
-      </w:r>
-      <w:r>
-        <w:t xml:space="preserve"> would be to convert the frames to the YCbCr color space, apply the algorithm only on the luminance channel, and handle the chrominance channels using a simple interpolation, and then converting back to RGB. The latter is more elegant since it requires no expansion of the WNNVD algorithm itself and also should require less computational cost because we are dealing with smaller patches</w:t>
+      <w:sdt>
+        <w:sdtPr>
+          <w:id w:val="1832941451"/>
+          <w:citation/>
+        </w:sdtPr>
+        <w:sdtContent>
+          <w:r>
+            <w:fldChar w:fldCharType="begin"/>
+          </w:r>
+          <w:r>
+            <w:instrText xml:space="preserve"> CITATION Yai18 \l 1033 </w:instrText>
+          </w:r>
+          <w:r>
+            <w:fldChar w:fldCharType="separate"/>
+          </w:r>
+          <w:r>
+            <w:rPr>
+              <w:noProof/>
+            </w:rPr>
+            <w:t>[6]</w:t>
+          </w:r>
+          <w:r>
+            <w:fldChar w:fldCharType="end"/>
+          </w:r>
+        </w:sdtContent>
+      </w:sdt>
+      <w:r>
+        <w:t xml:space="preserve"> </w:t>
+      </w:r>
+      <w:r>
+        <w:t>would be to convert the frames to the YCbCr color space, apply the algorithm only on the luminance channel, and handle the chrominance channels using a simple interpolation, and then converting back to RGB. The latter is more elegant since it requires no expansion of the WNNVD algorithm itself and also should require less computational cost because we are dealing with smaller patches</w:t>
       </w:r>
       <w:r>
         <w:t xml:space="preserve"> (</w:t>
@@ -11100,8 +12120,9 @@
       <w:pPr>
         <w:pStyle w:val="Heading1"/>
       </w:pPr>
-      <w:bookmarkStart w:id="38" w:name="_Toc81330475"/>
-      <w:r>
+      <w:bookmarkStart w:id="38" w:name="_Toc81467987"/>
+      <w:r>
+        <w:lastRenderedPageBreak/>
         <w:t>Conclusion</w:t>
       </w:r>
       <w:bookmarkEnd w:id="38"/>
@@ -11162,7 +12183,7 @@
           <w:rtl/>
         </w:rPr>
       </w:pPr>
-      <w:bookmarkStart w:id="39" w:name="_Toc81330476"/>
+      <w:bookmarkStart w:id="39" w:name="_Toc81467988"/>
       <w:bookmarkEnd w:id="8"/>
       <w:bookmarkEnd w:id="9"/>
       <w:r>
@@ -11261,7 +12282,7 @@
               </w:tblGrid>
               <w:tr>
                 <w:trPr>
-                  <w:divId w:val="852492894"/>
+                  <w:divId w:val="509679044"/>
                   <w:tblCellSpacing w:w="15" w:type="dxa"/>
                 </w:trPr>
                 <w:tc>
@@ -11301,14 +12322,28 @@
                       <w:rPr>
                         <w:noProof/>
                       </w:rPr>
-                      <w:t>C. Manning, "Stanford, CS224n: Natural Language Processing with Deep Learning," [Online]. Available: http://web.stanford.edu/class/cs224n/ .</w:t>
+                      <w:t xml:space="preserve">L. Z. W. Z. a. X. F. S. Gu, "Weighted nuclear norm minimization with application to image denoising," </w:t>
+                    </w:r>
+                    <w:r>
+                      <w:rPr>
+                        <w:i/>
+                        <w:iCs/>
+                        <w:noProof/>
+                      </w:rPr>
+                      <w:t xml:space="preserve">IEEE International Conference on Computer Vision and Pattern Recognition, </w:t>
+                    </w:r>
+                    <w:r>
+                      <w:rPr>
+                        <w:noProof/>
+                      </w:rPr>
+                      <w:t xml:space="preserve">2014. </w:t>
                     </w:r>
                   </w:p>
                 </w:tc>
               </w:tr>
               <w:tr>
                 <w:trPr>
-                  <w:divId w:val="852492894"/>
+                  <w:divId w:val="509679044"/>
                   <w:tblCellSpacing w:w="15" w:type="dxa"/>
                 </w:trPr>
                 <w:tc>
@@ -11347,20 +12382,7 @@
                       <w:rPr>
                         <w:noProof/>
                       </w:rPr>
-                      <w:t>M. K. e. al., "Overview of the Author Identi</w:t>
-                    </w:r>
-                    <w:r>
-                      <w:rPr>
-                        <w:rFonts w:ascii="Arial" w:hAnsi="Arial" w:cs="Arial"/>
-                        <w:noProof/>
-                      </w:rPr>
-                      <w:t>ﬁ</w:t>
-                    </w:r>
-                    <w:r>
-                      <w:rPr>
-                        <w:noProof/>
-                      </w:rPr>
-                      <w:t xml:space="preserve">cation Task at PAN 2018 - Cross-domain Authorship Attribution and Style Change Detection," in </w:t>
+                      <w:t xml:space="preserve">E. J. C. a. Z. S. J.-F. Cai, "A singular value thresholding algorithm for matrix completion," </w:t>
                     </w:r>
                     <w:r>
                       <w:rPr>
@@ -11368,20 +12390,20 @@
                         <w:iCs/>
                         <w:noProof/>
                       </w:rPr>
-                      <w:t>PAN</w:t>
+                      <w:t xml:space="preserve">SIAM Journal on Optimization, </w:t>
                     </w:r>
                     <w:r>
                       <w:rPr>
                         <w:noProof/>
                       </w:rPr>
-                      <w:t xml:space="preserve">, Avignon, 2018. </w:t>
+                      <w:t xml:space="preserve">vol. 20, no. 4, p. 1956–1982, 2010. </w:t>
                     </w:r>
                   </w:p>
                 </w:tc>
               </w:tr>
               <w:tr>
                 <w:trPr>
-                  <w:divId w:val="852492894"/>
+                  <w:divId w:val="509679044"/>
                   <w:tblCellSpacing w:w="15" w:type="dxa"/>
                 </w:trPr>
                 <w:tc>
@@ -11420,7 +12442,7 @@
                       <w:rPr>
                         <w:noProof/>
                       </w:rPr>
-                      <w:t xml:space="preserve">M. K. e. al., "Overview of the Cross-Domain Authorship Attribution Task at PAN 2019," in </w:t>
+                      <w:t xml:space="preserve">G. S. a. X. L. W. Dong, "Nonlocal image restoration with bilateral variance estimation: a low-rank approach," </w:t>
                     </w:r>
                     <w:r>
                       <w:rPr>
@@ -11428,20 +12450,20 @@
                         <w:iCs/>
                         <w:noProof/>
                       </w:rPr>
-                      <w:t>PAN</w:t>
+                      <w:t xml:space="preserve">TIP, </w:t>
                     </w:r>
                     <w:r>
                       <w:rPr>
                         <w:noProof/>
                       </w:rPr>
-                      <w:t xml:space="preserve">, Lugano, 2019. </w:t>
+                      <w:t xml:space="preserve">vol. 22, no. 2, pp. 700-711, 2013. </w:t>
                     </w:r>
                   </w:p>
                 </w:tc>
               </w:tr>
               <w:tr>
                 <w:trPr>
-                  <w:divId w:val="852492894"/>
+                  <w:divId w:val="509679044"/>
                   <w:tblCellSpacing w:w="15" w:type="dxa"/>
                 </w:trPr>
                 <w:tc>
@@ -11480,40 +12502,28 @@
                       <w:rPr>
                         <w:noProof/>
                       </w:rPr>
-                      <w:t>Y. Sari, "Neural and Non-neural Approaches to Authorship Attribution - A Thesis submitted to the University of She</w:t>
+                      <w:t xml:space="preserve">A. F. V. K. a. K. E. K. Dabov, "Image denoising by sparse 3-d transform-domain collaborative filtering," </w:t>
                     </w:r>
                     <w:r>
                       <w:rPr>
-                        <w:rFonts w:ascii="Arial" w:hAnsi="Arial" w:cs="Arial"/>
+                        <w:i/>
+                        <w:iCs/>
                         <w:noProof/>
                       </w:rPr>
-                      <w:t>ﬃ</w:t>
+                      <w:t xml:space="preserve">TIP, </w:t>
                     </w:r>
                     <w:r>
                       <w:rPr>
                         <w:noProof/>
                       </w:rPr>
-                      <w:t>eld for the degree of Doctor of Philosophy in the Faculty of Engineering," Department of Computer Science The University of She</w:t>
-                    </w:r>
-                    <w:r>
-                      <w:rPr>
-                        <w:rFonts w:ascii="Arial" w:hAnsi="Arial" w:cs="Arial"/>
-                        <w:noProof/>
-                      </w:rPr>
-                      <w:t>ﬃ</w:t>
-                    </w:r>
-                    <w:r>
-                      <w:rPr>
-                        <w:noProof/>
-                      </w:rPr>
-                      <w:t>eld, 2018.</w:t>
+                      <w:t xml:space="preserve">vol. 16, no. 8, pp. 2080-2095, 2007. </w:t>
                     </w:r>
                   </w:p>
                 </w:tc>
               </w:tr>
               <w:tr>
                 <w:trPr>
-                  <w:divId w:val="852492894"/>
+                  <w:divId w:val="509679044"/>
                   <w:tblCellSpacing w:w="15" w:type="dxa"/>
                 </w:trPr>
                 <w:tc>
@@ -11552,7 +12562,7 @@
                       <w:rPr>
                         <w:noProof/>
                       </w:rPr>
-                      <w:t xml:space="preserve">J. S. S. A. Moshe Koppel, "Computational Methods Authorship Attribution," </w:t>
+                      <w:t xml:space="preserve">B. C. a. J.-M. M. A. Buades, "A non-local algorithm for image denoising," </w:t>
                     </w:r>
                     <w:r>
                       <w:rPr>
@@ -11560,20 +12570,20 @@
                         <w:iCs/>
                         <w:noProof/>
                       </w:rPr>
-                      <w:t xml:space="preserve">Journal of the American Society for Information Science and Technology, </w:t>
+                      <w:t xml:space="preserve">CVPR, </w:t>
                     </w:r>
                     <w:r>
                       <w:rPr>
                         <w:noProof/>
                       </w:rPr>
-                      <w:t xml:space="preserve">vol. 60, no. 1, pp. 9-26, 2009. </w:t>
+                      <w:t xml:space="preserve">2005. </w:t>
                     </w:r>
                   </w:p>
                 </w:tc>
               </w:tr>
               <w:tr>
                 <w:trPr>
-                  <w:divId w:val="852492894"/>
+                  <w:divId w:val="509679044"/>
                   <w:tblCellSpacing w:w="15" w:type="dxa"/>
                 </w:trPr>
                 <w:tc>
@@ -11612,7 +12622,7 @@
                       <w:rPr>
                         <w:noProof/>
                       </w:rPr>
-                      <w:t xml:space="preserve">E. Stamatatos, "A Survey of Modern Authorship Attribution Methods," </w:t>
+                      <w:t xml:space="preserve">N. &amp;. M. T. Yair, "Multi-scale weighted nuclear norm," </w:t>
                     </w:r>
                     <w:r>
                       <w:rPr>
@@ -11620,20 +12630,20 @@
                         <w:iCs/>
                         <w:noProof/>
                       </w:rPr>
-                      <w:t xml:space="preserve">Journal of the American Society for Information Science and Technology, </w:t>
+                      <w:t xml:space="preserve">Proceedings of the IEEE Conference on Computer Vision and Pattern Recognition, </w:t>
                     </w:r>
                     <w:r>
                       <w:rPr>
                         <w:noProof/>
                       </w:rPr>
-                      <w:t xml:space="preserve">vol. 60, no. 3, pp. 538-556, 2009. </w:t>
+                      <w:t xml:space="preserve">p. 3165–3174, 2018. </w:t>
                     </w:r>
                   </w:p>
                 </w:tc>
               </w:tr>
               <w:tr>
                 <w:trPr>
-                  <w:divId w:val="852492894"/>
+                  <w:divId w:val="509679044"/>
                   <w:tblCellSpacing w:w="15" w:type="dxa"/>
                 </w:trPr>
                 <w:tc>
@@ -11672,14 +12682,28 @@
                       <w:rPr>
                         <w:noProof/>
                       </w:rPr>
-                      <w:t>A. Karpathy, "The Unreasonable Effectiveness of Recurrent Neural Networks," 21 May 2015. [Online]. Available: http://karpathy.github.io/2015/05/21/rnn-effectiveness/.</w:t>
+                      <w:t xml:space="preserve">L. Z. D. Z. a. X. F. Jun Xu, "Multi-channel weighted nuclear norm minimization for real," </w:t>
+                    </w:r>
+                    <w:r>
+                      <w:rPr>
+                        <w:i/>
+                        <w:iCs/>
+                        <w:noProof/>
+                      </w:rPr>
+                      <w:t xml:space="preserve">IEEE International Conference on Computer Vision, </w:t>
+                    </w:r>
+                    <w:r>
+                      <w:rPr>
+                        <w:noProof/>
+                      </w:rPr>
+                      <w:t xml:space="preserve">p. 1105–1113, 2017. </w:t>
                     </w:r>
                   </w:p>
                 </w:tc>
               </w:tr>
               <w:tr>
                 <w:trPr>
-                  <w:divId w:val="852492894"/>
+                  <w:divId w:val="509679044"/>
                   <w:tblCellSpacing w:w="15" w:type="dxa"/>
                 </w:trPr>
                 <w:tc>
@@ -11718,14 +12742,28 @@
                       <w:rPr>
                         <w:noProof/>
                       </w:rPr>
-                      <w:t>T. Tran, "Text Generation With Pytorch," 08 Feb 2019. [Online]. Available: https://machinetalk.org/2019/02/08/text-generation-with-pytorch/.</w:t>
+                      <w:t xml:space="preserve">R. Courant, "Variational methods for the solution of problems of equilibrium and vibrations," </w:t>
+                    </w:r>
+                    <w:r>
+                      <w:rPr>
+                        <w:i/>
+                        <w:iCs/>
+                        <w:noProof/>
+                      </w:rPr>
+                      <w:t xml:space="preserve">Bull. Amer. Math. Soc., </w:t>
+                    </w:r>
+                    <w:r>
+                      <w:rPr>
+                        <w:noProof/>
+                      </w:rPr>
+                      <w:t xml:space="preserve">vol. 49, no. 1, pp. 1-23, 1943. </w:t>
                     </w:r>
                   </w:p>
                 </w:tc>
               </w:tr>
               <w:tr>
                 <w:trPr>
-                  <w:divId w:val="852492894"/>
+                  <w:divId w:val="509679044"/>
                   <w:tblCellSpacing w:w="15" w:type="dxa"/>
                 </w:trPr>
                 <w:tc>
@@ -11764,14 +12802,28 @@
                       <w:rPr>
                         <w:noProof/>
                       </w:rPr>
-                      <w:t>"Project Guttenberg," [Online]. Available: https://www.gutenberg.org/.</w:t>
+                      <w:t xml:space="preserve">J. E. a. D. P. Bertsekas, "On the Douglas–Rachford splitting method and the proximal point algorithm for maximal monotone operators," </w:t>
+                    </w:r>
+                    <w:r>
+                      <w:rPr>
+                        <w:i/>
+                        <w:iCs/>
+                        <w:noProof/>
+                      </w:rPr>
+                      <w:t xml:space="preserve">Mathematical Programming, </w:t>
+                    </w:r>
+                    <w:r>
+                      <w:rPr>
+                        <w:noProof/>
+                      </w:rPr>
+                      <w:t xml:space="preserve">vol. 55, no. 1, pp. 293-318, 1992. </w:t>
                     </w:r>
                   </w:p>
                 </w:tc>
               </w:tr>
               <w:tr>
                 <w:trPr>
-                  <w:divId w:val="852492894"/>
+                  <w:divId w:val="509679044"/>
                   <w:tblCellSpacing w:w="15" w:type="dxa"/>
                 </w:trPr>
                 <w:tc>
@@ -11810,14 +12862,28 @@
                       <w:rPr>
                         <w:noProof/>
                       </w:rPr>
-                      <w:t>"The British Medical Journal," BMJ Publishing Group Ltd, [Online]. Available: https://www.bmj.com/.</w:t>
+                      <w:t xml:space="preserve">N. P. E. C. B. P. a. J. E. S. Boyd, "Distributed optimization and statistical learning via the alternating direction method of multipliers," </w:t>
+                    </w:r>
+                    <w:r>
+                      <w:rPr>
+                        <w:i/>
+                        <w:iCs/>
+                        <w:noProof/>
+                      </w:rPr>
+                      <w:t xml:space="preserve">Found. Trends Mach. Learn., </w:t>
+                    </w:r>
+                    <w:r>
+                      <w:rPr>
+                        <w:noProof/>
+                      </w:rPr>
+                      <w:t xml:space="preserve">vol. 3, no. 1, pp. 1-122, 2011. </w:t>
                     </w:r>
                   </w:p>
                 </w:tc>
               </w:tr>
               <w:tr>
                 <w:trPr>
-                  <w:divId w:val="852492894"/>
+                  <w:divId w:val="509679044"/>
                   <w:tblCellSpacing w:w="15" w:type="dxa"/>
                 </w:trPr>
                 <w:tc>
@@ -11856,7 +12922,7 @@
                       <w:rPr>
                         <w:noProof/>
                       </w:rPr>
-                      <w:t xml:space="preserve">S. E. L. a. E. K. Bird, </w:t>
+                      <w:t xml:space="preserve">J. Wu and X. Lee, "An Improved WNNM Algorithm for Image Denoising," </w:t>
                     </w:r>
                     <w:r>
                       <w:rPr>
@@ -11864,20 +12930,20 @@
                         <w:iCs/>
                         <w:noProof/>
                       </w:rPr>
-                      <w:t xml:space="preserve">Natural Language Processing with Python, </w:t>
+                      <w:t xml:space="preserve">J. Phys. Conf., </w:t>
                     </w:r>
                     <w:r>
                       <w:rPr>
                         <w:noProof/>
                       </w:rPr>
-                      <w:t xml:space="preserve">O’Reilly Media Inc, 2009. </w:t>
+                      <w:t xml:space="preserve">vol. 022037, p. 1237, 2019. </w:t>
                     </w:r>
                   </w:p>
                 </w:tc>
               </w:tr>
               <w:tr>
                 <w:trPr>
-                  <w:divId w:val="852492894"/>
+                  <w:divId w:val="509679044"/>
                   <w:tblCellSpacing w:w="15" w:type="dxa"/>
                 </w:trPr>
                 <w:tc>
@@ -11916,7 +12982,7 @@
                       <w:rPr>
                         <w:noProof/>
                       </w:rPr>
-                      <w:t xml:space="preserve">S. a. S. J. Hochreiter, "Long Short-Term Memory," </w:t>
+                      <w:t xml:space="preserve">A. F. K. E. K. Dabov, "Video Denoising by Sparse 3D Transform-Domain Collaborative Filtering," </w:t>
                     </w:r>
                     <w:r>
                       <w:rPr>
@@ -11924,20 +12990,20 @@
                         <w:iCs/>
                         <w:noProof/>
                       </w:rPr>
-                      <w:t xml:space="preserve">MIT Press, </w:t>
+                      <w:t xml:space="preserve">EUSIPCO, </w:t>
                     </w:r>
                     <w:r>
                       <w:rPr>
                         <w:noProof/>
                       </w:rPr>
-                      <w:t xml:space="preserve">vol. 9, no. 0899-7667, 1997. </w:t>
+                      <w:t xml:space="preserve">vol. 15, 2007. </w:t>
                     </w:r>
                   </w:p>
                 </w:tc>
               </w:tr>
               <w:tr>
                 <w:trPr>
-                  <w:divId w:val="852492894"/>
+                  <w:divId w:val="509679044"/>
                   <w:tblCellSpacing w:w="15" w:type="dxa"/>
                 </w:trPr>
                 <w:tc>
@@ -11976,7 +13042,7 @@
                       <w:rPr>
                         <w:noProof/>
                       </w:rPr>
-                      <w:t xml:space="preserve">T. W. e. al., "HuggingFace's Transformers: State-of-the-art Natural Language Processing," </w:t>
+                      <w:t xml:space="preserve">S. R. Y. B. B. Wen, "VIDOSAT: High-dimensional Sparsifying Transform Learning for Online Video Denoising," </w:t>
                     </w:r>
                     <w:r>
                       <w:rPr>
@@ -11984,20 +13050,20 @@
                         <w:iCs/>
                         <w:noProof/>
                       </w:rPr>
-                      <w:t xml:space="preserve">ArXiv, </w:t>
+                      <w:t xml:space="preserve">IEEE Transactions on Image Processing, </w:t>
                     </w:r>
                     <w:r>
                       <w:rPr>
                         <w:noProof/>
                       </w:rPr>
-                      <w:t xml:space="preserve">vol. abs/1910.03771, 2019. </w:t>
+                      <w:t xml:space="preserve">vol. 28, no. 4, pp. 1691-1704, 2019. </w:t>
                     </w:r>
                   </w:p>
                 </w:tc>
               </w:tr>
               <w:tr>
                 <w:trPr>
-                  <w:divId w:val="852492894"/>
+                  <w:divId w:val="509679044"/>
                   <w:tblCellSpacing w:w="15" w:type="dxa"/>
                 </w:trPr>
                 <w:tc>
@@ -12016,6 +13082,7 @@
                       <w:rPr>
                         <w:noProof/>
                       </w:rPr>
+                      <w:lastRenderedPageBreak/>
                       <w:t xml:space="preserve">[14] </w:t>
                     </w:r>
                   </w:p>
@@ -12036,7 +13103,7 @@
                       <w:rPr>
                         <w:noProof/>
                       </w:rPr>
-                      <w:t xml:space="preserve">M. Ankerst, M. M. Breunig, H.-P. Kriegel and J. Sander, "OPTICS: Ordering Points To Identify the Clustering Structure," </w:t>
+                      <w:t xml:space="preserve">L. R. Tucker, "Some mathematical notes on three-mode factor analysis," </w:t>
                     </w:r>
                     <w:r>
                       <w:rPr>
@@ -12044,134 +13111,13 @@
                         <w:iCs/>
                         <w:noProof/>
                       </w:rPr>
-                      <w:t xml:space="preserve">ACM SIGMOD international conference on Management of data. ACM Press, </w:t>
+                      <w:t xml:space="preserve">Psychometrika, </w:t>
                     </w:r>
                     <w:r>
                       <w:rPr>
                         <w:noProof/>
                       </w:rPr>
-                      <w:t xml:space="preserve">pp. 49-60, 1999. </w:t>
-                    </w:r>
-                  </w:p>
-                </w:tc>
-              </w:tr>
-              <w:tr>
-                <w:trPr>
-                  <w:divId w:val="852492894"/>
-                  <w:tblCellSpacing w:w="15" w:type="dxa"/>
-                </w:trPr>
-                <w:tc>
-                  <w:tcPr>
-                    <w:tcW w:w="50" w:type="pct"/>
-                    <w:hideMark/>
-                  </w:tcPr>
-                  <w:p>
-                    <w:pPr>
-                      <w:pStyle w:val="Bibliography"/>
-                      <w:rPr>
-                        <w:noProof/>
-                      </w:rPr>
-                    </w:pPr>
-                    <w:r>
-                      <w:rPr>
-                        <w:noProof/>
-                      </w:rPr>
-                      <w:t xml:space="preserve">[15] </w:t>
-                    </w:r>
-                  </w:p>
-                </w:tc>
-                <w:tc>
-                  <w:tcPr>
-                    <w:tcW w:w="0" w:type="auto"/>
-                    <w:hideMark/>
-                  </w:tcPr>
-                  <w:p>
-                    <w:pPr>
-                      <w:pStyle w:val="Bibliography"/>
-                      <w:rPr>
-                        <w:noProof/>
-                      </w:rPr>
-                    </w:pPr>
-                    <w:r>
-                      <w:rPr>
-                        <w:noProof/>
-                      </w:rPr>
-                      <w:t xml:space="preserve">L. van der Maaten and G. Hinton, "Visualizing Data Using t-SNE," </w:t>
-                    </w:r>
-                    <w:r>
-                      <w:rPr>
-                        <w:i/>
-                        <w:iCs/>
-                        <w:noProof/>
-                      </w:rPr>
-                      <w:t xml:space="preserve">Journal of Machine Learning Research, </w:t>
-                    </w:r>
-                    <w:r>
-                      <w:rPr>
-                        <w:noProof/>
-                      </w:rPr>
-                      <w:t xml:space="preserve">no. 9, p. 2579–2605, Nov 2008. </w:t>
-                    </w:r>
-                  </w:p>
-                </w:tc>
-              </w:tr>
-              <w:tr>
-                <w:trPr>
-                  <w:divId w:val="852492894"/>
-                  <w:tblCellSpacing w:w="15" w:type="dxa"/>
-                </w:trPr>
-                <w:tc>
-                  <w:tcPr>
-                    <w:tcW w:w="50" w:type="pct"/>
-                    <w:hideMark/>
-                  </w:tcPr>
-                  <w:p>
-                    <w:pPr>
-                      <w:pStyle w:val="Bibliography"/>
-                      <w:rPr>
-                        <w:noProof/>
-                      </w:rPr>
-                    </w:pPr>
-                    <w:r>
-                      <w:rPr>
-                        <w:noProof/>
-                      </w:rPr>
-                      <w:lastRenderedPageBreak/>
-                      <w:t xml:space="preserve">[16] </w:t>
-                    </w:r>
-                  </w:p>
-                </w:tc>
-                <w:tc>
-                  <w:tcPr>
-                    <w:tcW w:w="0" w:type="auto"/>
-                    <w:hideMark/>
-                  </w:tcPr>
-                  <w:p>
-                    <w:pPr>
-                      <w:pStyle w:val="Bibliography"/>
-                      <w:rPr>
-                        <w:noProof/>
-                      </w:rPr>
-                    </w:pPr>
-                    <w:r>
-                      <w:rPr>
-                        <w:noProof/>
-                      </w:rPr>
-                      <w:t xml:space="preserve">I. e. a. Kononenko, "Overcoming the myopia of inductive learning algorithms with RELIEFF," </w:t>
-                    </w:r>
-                    <w:r>
-                      <w:rPr>
-                        <w:i/>
-                        <w:iCs/>
-                        <w:noProof/>
-                      </w:rPr>
-                      <w:t xml:space="preserve">Applied Intelligence, </w:t>
-                    </w:r>
-                    <w:r>
-                      <w:rPr>
-                        <w:noProof/>
-                      </w:rPr>
-                      <w:t xml:space="preserve">vol. 1, no. 7, pp. 39-55, 1997. </w:t>
+                      <w:t xml:space="preserve">vol. 31, no. 3, pp. 279-311, 1966. </w:t>
                     </w:r>
                   </w:p>
                 </w:tc>
@@ -12179,7 +13125,7 @@
             </w:tbl>
             <w:p>
               <w:pPr>
-                <w:divId w:val="852492894"/>
+                <w:divId w:val="509679044"/>
                 <w:rPr>
                   <w:rFonts w:eastAsia="Times New Roman"/>
                   <w:noProof/>
@@ -17507,341 +18453,321 @@
 <file path=customXml/item1.xml><?xml version="1.0" encoding="utf-8"?>
 <b:Sources xmlns:b="http://schemas.openxmlformats.org/officeDocument/2006/bibliography" xmlns="http://schemas.openxmlformats.org/officeDocument/2006/bibliography" SelectedStyle="\IEEE2006OfficeOnline.xsl" StyleName="IEEE" Version="2006">
   <b:Source>
-    <b:Tag>Chr</b:Tag>
-    <b:SourceType>InternetSite</b:SourceType>
-    <b:Guid>{62D3D7D1-5F7F-4909-94A7-0FAAF3E89FC3}</b:Guid>
+    <b:Tag>SGu141</b:Tag>
+    <b:SourceType>JournalArticle</b:SourceType>
+    <b:Guid>{95FC95A6-3E6B-456C-B647-1F23AD6B87D4}</b:Guid>
     <b:Author>
       <b:Author>
         <b:NameList>
           <b:Person>
-            <b:Last>Manning</b:Last>
-            <b:First>Christopher</b:First>
+            <b:Last>S. Gu</b:Last>
+            <b:First>L.</b:First>
+            <b:Middle>Zhang, W. Zuo, and X. Feng</b:Middle>
           </b:Person>
         </b:NameList>
       </b:Author>
     </b:Author>
-    <b:Title>Stanford, CS224n: Natural Language Processing with Deep Learning</b:Title>
-    <b:URL>http://web.stanford.edu/class/cs224n/ </b:URL>
+    <b:Title>Weighted nuclear norm minimization with application to image denoising</b:Title>
+    <b:JournalName>IEEE International Conference on Computer Vision and Pattern Recognition</b:JournalName>
+    <b:Year>2014</b:Year>
     <b:RefOrder>1</b:RefOrder>
   </b:Source>
   <b:Source>
-    <b:Tag>Sar18</b:Tag>
-    <b:SourceType>Report</b:SourceType>
-    <b:Guid>{48798578-88E9-4E67-B627-5C065D44B148}</b:Guid>
-    <b:Title>Neural and Non-neural Approaches to Authorship Attribution - A Thesis submitted to the University of Sheﬃeld for the degree of Doctor of Philosophy in the Faculty of Engineering</b:Title>
-    <b:Year>2018</b:Year>
+    <b:Tag>JFC10</b:Tag>
+    <b:SourceType>JournalArticle</b:SourceType>
+    <b:Guid>{9D11EEAD-C058-4CB8-B0DA-4A1397483E6B}</b:Guid>
     <b:Author>
       <b:Author>
         <b:NameList>
           <b:Person>
-            <b:Last>Sari</b:Last>
-            <b:First>Yunita</b:First>
+            <b:Last>J.-F. Cai</b:Last>
+            <b:First>E.</b:First>
+            <b:Middle>J. Cand`es, and Z. Shen</b:Middle>
           </b:Person>
         </b:NameList>
       </b:Author>
     </b:Author>
-    <b:Publisher>Department of Computer Science The University of Sheﬃeld</b:Publisher>
-    <b:RefOrder>4</b:RefOrder>
+    <b:Title>A singular value thresholding algorithm for matrix completion</b:Title>
+    <b:JournalName>SIAM Journal on Optimization</b:JournalName>
+    <b:Year>2010</b:Year>
+    <b:Pages>1956–1982</b:Pages>
+    <b:Volume>20</b:Volume>
+    <b:Issue>4</b:Issue>
+    <b:RefOrder>2</b:RefOrder>
   </b:Source>
   <b:Source>
-    <b:Tag>Mos50</b:Tag>
+    <b:Tag>WDo13</b:Tag>
     <b:SourceType>JournalArticle</b:SourceType>
-    <b:Guid>{77F8EEAD-8755-4371-81C1-1AE57743C557}</b:Guid>
+    <b:Guid>{A095CAF9-205D-43FC-B376-5E338CE0B84C}</b:Guid>
     <b:Author>
       <b:Author>
         <b:NameList>
           <b:Person>
-            <b:Last>Moshe Koppel</b:Last>
-            <b:First>Jonathan</b:First>
-            <b:Middle>Schler, Shlomo Argamon</b:Middle>
+            <b:Last>W. Dong</b:Last>
+            <b:First>G.</b:First>
+            <b:Middle>Shi, and X. Li</b:Middle>
           </b:Person>
         </b:NameList>
       </b:Author>
     </b:Author>
-    <b:Title>Computational Methods Authorship Attribution</b:Title>
-    <b:JournalName>Journal of the American Society for Information Science and Technology</b:JournalName>
-    <b:Year>2009</b:Year>
-    <b:Pages>9-26</b:Pages>
-    <b:Volume>60</b:Volume>
-    <b:Issue>1</b:Issue>
-    <b:RefOrder>5</b:RefOrder>
+    <b:Title>Nonlocal image restoration with bilateral variance estimation: a low-rank approach</b:Title>
+    <b:JournalName>TIP</b:JournalName>
+    <b:Year>2013</b:Year>
+    <b:Pages>700-711</b:Pages>
+    <b:Volume>22</b:Volume>
+    <b:Issue>2</b:Issue>
+    <b:RefOrder>3</b:RefOrder>
   </b:Source>
   <b:Source>
-    <b:Tag>Efs09</b:Tag>
+    <b:Tag>KDa071</b:Tag>
     <b:SourceType>JournalArticle</b:SourceType>
-    <b:Guid>{C03A65C9-ADC9-4B28-B690-6752DD0C5DB1}</b:Guid>
+    <b:Guid>{A32CE324-19F7-4EA3-BF5D-56AF8B5F386E}</b:Guid>
     <b:Author>
       <b:Author>
         <b:NameList>
           <b:Person>
-            <b:Last>Stamatatos</b:Last>
-            <b:First>Efstathios</b:First>
+            <b:Last>K. Dabov</b:Last>
+            <b:First>A.</b:First>
+            <b:Middle>Foi, V. Katkovnik, and K. Egiazarian</b:Middle>
           </b:Person>
         </b:NameList>
       </b:Author>
     </b:Author>
-    <b:Title>A Survey of Modern Authorship Attribution Methods</b:Title>
-    <b:JournalName>Journal of the American Society for Information Science and Technology</b:JournalName>
-    <b:Year>2009</b:Year>
-    <b:Pages>538-556</b:Pages>
-    <b:Volume>60</b:Volume>
-    <b:Issue>3</b:Issue>
-    <b:RefOrder>6</b:RefOrder>
+    <b:Title>Image denoising by sparse 3-d transform-domain collaborative filtering</b:Title>
+    <b:JournalName>TIP</b:JournalName>
+    <b:Year>2007</b:Year>
+    <b:Pages>2080-2095</b:Pages>
+    <b:Volume>16</b:Volume>
+    <b:Issue>8</b:Issue>
+    <b:RefOrder>4</b:RefOrder>
   </b:Source>
   <b:Source>
-    <b:Tag>Pro</b:Tag>
-    <b:SourceType>InternetSite</b:SourceType>
-    <b:Guid>{935A3C79-E545-4D36-A096-0523938207CE}</b:Guid>
-    <b:Title>Project Guttenberg</b:Title>
-    <b:URL>https://www.gutenberg.org/</b:URL>
-    <b:RefOrder>9</b:RefOrder>
-  </b:Source>
-  <b:Source>
-    <b:Tag>Bir09</b:Tag>
-    <b:SourceType>Misc</b:SourceType>
-    <b:Guid>{058ECA03-594B-4195-9F90-427C5AB4AFA9}</b:Guid>
-    <b:Title>Natural Language Processing with Python</b:Title>
-    <b:Year>2009</b:Year>
+    <b:Tag>ABu052</b:Tag>
+    <b:SourceType>JournalArticle</b:SourceType>
+    <b:Guid>{FA79DC0A-C176-4E1B-8A34-D5DAE7EA1E6F}</b:Guid>
     <b:Author>
       <b:Author>
         <b:NameList>
           <b:Person>
-            <b:Last>Bird</b:Last>
-            <b:First>Steven,</b:First>
-            <b:Middle>Edward Loper and Ewan Klein</b:Middle>
+            <b:Last>A. Buades</b:Last>
+            <b:First>B.</b:First>
+            <b:Middle>Coll, and J.-M. Morel</b:Middle>
           </b:Person>
         </b:NameList>
       </b:Author>
     </b:Author>
-    <b:Publisher>O’Reilly Media Inc</b:Publisher>
-    <b:RefOrder>11</b:RefOrder>
+    <b:Title>A non-local algorithm for image denoising</b:Title>
+    <b:JournalName>CVPR</b:JournalName>
+    <b:Year>2005</b:Year>
+    <b:RefOrder>5</b:RefOrder>
   </b:Source>
   <b:Source>
-    <b:Tag>Hoc97</b:Tag>
+    <b:Tag>Yai18</b:Tag>
     <b:SourceType>JournalArticle</b:SourceType>
-    <b:Guid>{7D80CBA1-677B-4440-AED6-0EECE56B5A2E}</b:Guid>
-    <b:Title>Long Short-Term Memory</b:Title>
-    <b:Year>1997</b:Year>
+    <b:Guid>{8169B29C-B137-4F59-A725-FB7701480996}</b:Guid>
     <b:Author>
       <b:Author>
         <b:NameList>
           <b:Person>
-            <b:Last>Hochreiter</b:Last>
-            <b:First>Sepp</b:First>
-            <b:Middle>and Schmidhuber, Jurgen</b:Middle>
+            <b:Last>Yair</b:Last>
+            <b:First>N.</b:First>
+            <b:Middle>&amp; Michaeli, T.</b:Middle>
           </b:Person>
         </b:NameList>
       </b:Author>
     </b:Author>
-    <b:JournalName>MIT Press</b:JournalName>
-    <b:Volume>9</b:Volume>
-    <b:Issue>0899-7667</b:Issue>
-    <b:URL>https://doi.org/10.1162/neco.1997.9.8.1735</b:URL>
-    <b:DOI>10.1162/neco.1997.9.8.1735</b:DOI>
-    <b:RefOrder>12</b:RefOrder>
+    <b:Title>Multi-scale weighted nuclear norm</b:Title>
+    <b:JournalName>Proceedings of the IEEE Conference on Computer Vision and Pattern Recognition</b:JournalName>
+    <b:Year>2018</b:Year>
+    <b:Pages>3165–3174</b:Pages>
+    <b:RefOrder>6</b:RefOrder>
   </b:Source>
   <b:Source>
-    <b:Tag>Kon97</b:Tag>
+    <b:Tag>Jun17</b:Tag>
     <b:SourceType>JournalArticle</b:SourceType>
-    <b:Guid>{0454E60C-733D-4363-8ED6-26E1C2A6C853}</b:Guid>
+    <b:Guid>{69B528C9-AB8E-4049-8C0A-26C43A108215}</b:Guid>
     <b:Author>
       <b:Author>
         <b:NameList>
           <b:Person>
-            <b:Last>Kononenko</b:Last>
-            <b:First>Igor</b:First>
-            <b:Middle>et al</b:Middle>
+            <b:Last>Jun Xu</b:Last>
+            <b:First>Lei</b:First>
+            <b:Middle>Zhang, David Zhang, and Xiangchu Feng</b:Middle>
           </b:Person>
         </b:NameList>
       </b:Author>
     </b:Author>
-    <b:Title>Overcoming the myopia of inductive learning algorithms with RELIEFF</b:Title>
-    <b:JournalName>Applied Intelligence</b:JournalName>
-    <b:Year>1997</b:Year>
-    <b:Pages>39-55</b:Pages>
-    <b:Volume>1</b:Volume>
-    <b:Issue>7</b:Issue>
-    <b:RefOrder>16</b:RefOrder>
+    <b:Title>Multi-channel weighted nuclear norm minimization for real</b:Title>
+    <b:JournalName>IEEE International Conference on Computer Vision</b:JournalName>
+    <b:Year>2017</b:Year>
+    <b:Pages>1105–1113</b:Pages>
+    <b:RefOrder>7</b:RefOrder>
   </b:Source>
   <b:Source>
-    <b:Tag>van08</b:Tag>
+    <b:Tag>RCo43</b:Tag>
     <b:SourceType>JournalArticle</b:SourceType>
-    <b:Guid>{B5E383AF-792A-4CAE-A4A9-31F5E973F1F2}</b:Guid>
+    <b:Guid>{1D66C0F5-593C-471C-8562-24410757B1DE}</b:Guid>
     <b:Author>
       <b:Author>
         <b:NameList>
           <b:Person>
-            <b:Last>van der Maaten</b:Last>
-            <b:First>L.J.P.</b:First>
-          </b:Person>
-          <b:Person>
-            <b:Last>Hinton</b:Last>
-            <b:First>G.E</b:First>
+            <b:Last>Courant</b:Last>
+            <b:First>R.</b:First>
           </b:Person>
         </b:NameList>
       </b:Author>
     </b:Author>
-    <b:Title>Visualizing Data Using t-SNE</b:Title>
-    <b:JournalName>Journal of Machine Learning Research</b:JournalName>
-    <b:Year>2008</b:Year>
-    <b:Pages>2579–2605</b:Pages>
-    <b:Issue>9</b:Issue>
-    <b:Month>Nov</b:Month>
-    <b:RefOrder>15</b:RefOrder>
+    <b:Title>Variational methods for the solution of problems of equilibrium and vibrations</b:Title>
+    <b:JournalName>Bull. Amer. Math. Soc.</b:JournalName>
+    <b:Year>1943</b:Year>
+    <b:Pages>1-23</b:Pages>
+    <b:Volume>49</b:Volume>
+    <b:Issue>1</b:Issue>
+    <b:RefOrder>8</b:RefOrder>
   </b:Source>
   <b:Source>
-    <b:Tag>Ank99</b:Tag>
+    <b:Tag>JEc92</b:Tag>
     <b:SourceType>JournalArticle</b:SourceType>
-    <b:Guid>{64E47237-4081-4E1D-A178-66B1275D7B36}</b:Guid>
+    <b:Guid>{E7A3897F-B332-41A5-8398-88AFEE68A922}</b:Guid>
     <b:Author>
       <b:Author>
         <b:NameList>
           <b:Person>
-            <b:Last>Ankerst</b:Last>
-            <b:First>Mihael</b:First>
-          </b:Person>
-          <b:Person>
-            <b:Last>Breunig</b:Last>
-            <b:First>Markus</b:First>
-            <b:Middle>M.</b:Middle>
-          </b:Person>
-          <b:Person>
-            <b:Last>Kriegel</b:Last>
-            <b:First>Hans-Peter</b:First>
-          </b:Person>
-          <b:Person>
-            <b:Last>Sander</b:Last>
-            <b:First>Jörg</b:First>
+            <b:Last>Bertsekas</b:Last>
+            <b:First>J.</b:First>
+            <b:Middle>Eckstein and D. P.</b:Middle>
           </b:Person>
         </b:NameList>
       </b:Author>
     </b:Author>
-    <b:Title>OPTICS: Ordering Points To Identify the Clustering Structure</b:Title>
-    <b:JournalName>ACM SIGMOD international conference on Management of data.  ACM Press</b:JournalName>
-    <b:Year>1999</b:Year>
-    <b:Pages>49-60</b:Pages>
-    <b:DOI>10.1.1.129.6542</b:DOI>
-    <b:RefOrder>14</b:RefOrder>
+    <b:Title>On the Douglas–Rachford splitting method and the proximal point algorithm for maximal monotone operators</b:Title>
+    <b:JournalName>Mathematical Programming</b:JournalName>
+    <b:Year>1992</b:Year>
+    <b:Pages>293-318</b:Pages>
+    <b:Volume>55</b:Volume>
+    <b:Issue>1</b:Issue>
+    <b:RefOrder>9</b:RefOrder>
   </b:Source>
   <b:Source>
-    <b:Tag>The</b:Tag>
-    <b:SourceType>InternetSite</b:SourceType>
-    <b:Guid>{D36365F7-9EBB-4CCF-AA18-1B3BAAC7383A}</b:Guid>
-    <b:Title>The British Medical Journal</b:Title>
-    <b:ProductionCompany>BMJ Publishing Group Ltd</b:ProductionCompany>
-    <b:URL>https://www.bmj.com/</b:URL>
-    <b:RefOrder>10</b:RefOrder>
-  </b:Source>
-  <b:Source>
-    <b:Tag>And15</b:Tag>
-    <b:SourceType>InternetSite</b:SourceType>
-    <b:Guid>{BE121795-E874-4586-9F13-79CD617891DB}</b:Guid>
+    <b:Tag>SBo11</b:Tag>
+    <b:SourceType>JournalArticle</b:SourceType>
+    <b:Guid>{E050D315-8CEB-4865-AD37-61AAB80615B2}</b:Guid>
     <b:Author>
       <b:Author>
         <b:NameList>
           <b:Person>
-            <b:Last>Karpathy</b:Last>
-            <b:First>Andrej</b:First>
+            <b:Last>S. Boyd</b:Last>
+            <b:First>N.</b:First>
+            <b:Middle>Parikh, E. Chu, B. Peleato, and J. Eckstein</b:Middle>
           </b:Person>
         </b:NameList>
       </b:Author>
     </b:Author>
-    <b:Title>The Unreasonable Effectiveness of Recurrent Neural Networks</b:Title>
-    <b:Year>2015</b:Year>
-    <b:Month>May</b:Month>
-    <b:Day>21</b:Day>
-    <b:URL>http://karpathy.github.io/2015/05/21/rnn-effectiveness/</b:URL>
-    <b:RefOrder>7</b:RefOrder>
+    <b:Title>Distributed optimization and statistical learning via the alternating direction method of multipliers</b:Title>
+    <b:JournalName>Found. Trends Mach. Learn.</b:JournalName>
+    <b:Year>2011</b:Year>
+    <b:Pages>1-122</b:Pages>
+    <b:Volume>3</b:Volume>
+    <b:Issue>1</b:Issue>
+    <b:RefOrder>10</b:RefOrder>
   </b:Source>
   <b:Source>
-    <b:Tag>Tru19</b:Tag>
-    <b:SourceType>InternetSite</b:SourceType>
-    <b:Guid>{53485A84-9754-4C27-8219-7EBFA0CDF76C}</b:Guid>
+    <b:Tag>WuJ19</b:Tag>
+    <b:SourceType>JournalArticle</b:SourceType>
+    <b:Guid>{C5A34B43-03BA-4F36-81CA-81AABDD6BB32}</b:Guid>
     <b:Author>
       <b:Author>
         <b:NameList>
           <b:Person>
-            <b:Last>Tran</b:Last>
-            <b:First>Trung</b:First>
+            <b:Last>Wu</b:Last>
+            <b:First>J.</b:First>
+          </b:Person>
+          <b:Person>
+            <b:Last>Lee</b:Last>
+            <b:First>X.</b:First>
           </b:Person>
         </b:NameList>
       </b:Author>
     </b:Author>
-    <b:Title>Text Generation With Pytorch</b:Title>
+    <b:Title>An Improved WNNM Algorithm for Image Denoising</b:Title>
+    <b:JournalName>J. Phys. Conf.</b:JournalName>
     <b:Year>2019</b:Year>
-    <b:Month>Feb</b:Month>
-    <b:Day>08</b:Day>
-    <b:URL>https://machinetalk.org/2019/02/08/text-generation-with-pytorch/</b:URL>
-    <b:RefOrder>8</b:RefOrder>
+    <b:Pages>1237</b:Pages>
+    <b:Volume>022037</b:Volume>
+    <b:RefOrder>11</b:RefOrder>
   </b:Source>
   <b:Source>
-    <b:Tag>Tho19</b:Tag>
+    <b:Tag>KDa072</b:Tag>
     <b:SourceType>JournalArticle</b:SourceType>
-    <b:Guid>{360F8B58-6089-4491-93F9-7F6D57033084}</b:Guid>
+    <b:Guid>{D7E184CF-3D06-4AC3-BBC5-C99DE2585909}</b:Guid>
     <b:Author>
       <b:Author>
         <b:NameList>
           <b:Person>
-            <b:Last>al.</b:Last>
-            <b:First>Thomas</b:First>
-            <b:Middle>Wolf et</b:Middle>
+            <b:Last>K. Dabov</b:Last>
+            <b:First>A.</b:First>
+            <b:Middle>Foi, K. Egiazarian</b:Middle>
           </b:Person>
         </b:NameList>
       </b:Author>
     </b:Author>
-    <b:Title>HuggingFace's Transformers: State-of-the-art Natural Language Processing</b:Title>
-    <b:JournalName>ArXiv</b:JournalName>
-    <b:Year>2019</b:Year>
-    <b:Volume>abs/1910.03771</b:Volume>
-    <b:RefOrder>13</b:RefOrder>
+    <b:Title>Video Denoising by Sparse 3D Transform-Domain Collaborative Filtering</b:Title>
+    <b:JournalName>EUSIPCO</b:JournalName>
+    <b:Year>2007</b:Year>
+    <b:Volume>15</b:Volume>
+    <b:RefOrder>12</b:RefOrder>
   </b:Source>
   <b:Source>
-    <b:Tag>Mik18</b:Tag>
-    <b:SourceType>ConferenceProceedings</b:SourceType>
-    <b:Guid>{77918250-287B-4FF4-B306-50F65216F9FE}</b:Guid>
+    <b:Tag>Tuc66</b:Tag>
+    <b:SourceType>JournalArticle</b:SourceType>
+    <b:Guid>{024352C9-8C3D-44CA-9B41-C797226CC14C}</b:Guid>
     <b:Author>
       <b:Author>
         <b:NameList>
           <b:Person>
-            <b:Last>al.</b:Last>
-            <b:First>Mike</b:First>
-            <b:Middle>Kestemont et</b:Middle>
+            <b:Last>Tucker</b:Last>
+            <b:First>Ledyard</b:First>
+            <b:Middle>R</b:Middle>
           </b:Person>
         </b:NameList>
       </b:Author>
     </b:Author>
-    <b:Title>Overview of the Author Identiﬁcation Task at PAN 2018 -  Cross-domain Authorship Attribution and Style Change Detection</b:Title>
-    <b:Year>2018</b:Year>
-    <b:ConferenceName>PAN</b:ConferenceName>
-    <b:City>Avignon</b:City>
-    <b:RefOrder>2</b:RefOrder>
+    <b:Title>Some mathematical notes on three-mode factor analysis</b:Title>
+    <b:JournalName>Psychometrika</b:JournalName>
+    <b:Year>1966</b:Year>
+    <b:Pages>279-311</b:Pages>
+    <b:Volume>31</b:Volume>
+    <b:Issue>3</b:Issue>
+    <b:RefOrder>14</b:RefOrder>
   </b:Source>
   <b:Source>
-    <b:Tag>Mik19</b:Tag>
-    <b:SourceType>ConferenceProceedings</b:SourceType>
-    <b:Guid>{CC893A6B-AC7C-4A15-8130-F91C36D89BD3}</b:Guid>
+    <b:Tag>BWe19</b:Tag>
+    <b:SourceType>JournalArticle</b:SourceType>
+    <b:Guid>{02650608-4E38-46D0-9933-C5A47BA1C089}</b:Guid>
     <b:Author>
       <b:Author>
         <b:NameList>
           <b:Person>
-            <b:Last>al.</b:Last>
-            <b:First>Mike</b:First>
-            <b:Middle>Kestemont et</b:Middle>
+            <b:Last>B. Wen</b:Last>
+            <b:First>S.</b:First>
+            <b:Middle>Ravishankar, Y. Bresler</b:Middle>
           </b:Person>
         </b:NameList>
       </b:Author>
     </b:Author>
-    <b:Title>Overview of the Cross-Domain Authorship Attribution Task at PAN 2019</b:Title>
+    <b:Title>VIDOSAT: High-dimensional Sparsifying Transform Learning for Online Video Denoising</b:Title>
+    <b:JournalName>IEEE Transactions on Image Processing</b:JournalName>
     <b:Year>2019</b:Year>
-    <b:ConferenceName>PAN</b:ConferenceName>
-    <b:City>Lugano</b:City>
-    <b:RefOrder>3</b:RefOrder>
+    <b:Pages>1691-1704</b:Pages>
+    <b:Volume>28</b:Volume>
+    <b:Issue>4</b:Issue>
+    <b:RefOrder>13</b:RefOrder>
   </b:Source>
 </b:Sources>
 </file>
 
 <file path=customXml/itemProps1.xml><?xml version="1.0" encoding="utf-8"?>
-<ds:datastoreItem xmlns:ds="http://schemas.openxmlformats.org/officeDocument/2006/customXml" ds:itemID="{996D16E3-DFE9-4F79-AC14-CFFAABF896B7}">
+<ds:datastoreItem xmlns:ds="http://schemas.openxmlformats.org/officeDocument/2006/customXml" ds:itemID="{4525A3E1-8709-47C6-A244-5C8C05C0E035}">
   <ds:schemaRefs>
     <ds:schemaRef ds:uri="http://schemas.openxmlformats.org/officeDocument/2006/bibliography"/>
   </ds:schemaRefs>

</xml_diff>

<commit_message>
Run on all videos
</commit_message>
<xml_diff>
--- a/Digital Signal Processing - Final Project.docx
+++ b/Digital Signal Processing - Final Project.docx
@@ -2551,6 +2551,7 @@
           <w:id w:val="836046579"/>
           <w:citation/>
         </w:sdtPr>
+        <w:sdtEndPr/>
         <w:sdtContent>
           <w:r>
             <w:rPr>
@@ -3422,6 +3423,7 @@
           <w:id w:val="-1665850960"/>
           <w:citation/>
         </w:sdtPr>
+        <w:sdtEndPr/>
         <w:sdtContent>
           <w:r>
             <w:rPr>
@@ -3484,6 +3486,7 @@
           <w:id w:val="690722112"/>
           <w:citation/>
         </w:sdtPr>
+        <w:sdtEndPr/>
         <w:sdtContent>
           <w:r>
             <w:rPr>
@@ -3939,6 +3942,7 @@
           <w:id w:val="1933161551"/>
           <w:citation/>
         </w:sdtPr>
+        <w:sdtEndPr/>
         <w:sdtContent>
           <w:r>
             <w:rPr>
@@ -4361,6 +4365,7 @@
           <w:id w:val="1059984777"/>
           <w:citation/>
         </w:sdtPr>
+        <w:sdtEndPr/>
         <w:sdtContent>
           <w:r>
             <w:rPr>
@@ -4775,15 +4780,15 @@
       </w:pPr>
       <w:bookmarkStart w:id="6" w:name="_Ref80261132"/>
       <w:bookmarkStart w:id="7" w:name="_Ref80263946"/>
-      <w:bookmarkStart w:id="8" w:name="_Toc400437471"/>
-      <w:bookmarkStart w:id="9" w:name="_Toc400440350"/>
-      <w:bookmarkStart w:id="10" w:name="_Toc81467968"/>
+      <w:bookmarkStart w:id="8" w:name="_Toc81467968"/>
+      <w:bookmarkStart w:id="9" w:name="_Toc400437471"/>
+      <w:bookmarkStart w:id="10" w:name="_Toc400440350"/>
       <w:r>
         <w:t>The solution</w:t>
       </w:r>
       <w:bookmarkEnd w:id="6"/>
       <w:bookmarkEnd w:id="7"/>
-      <w:bookmarkEnd w:id="10"/>
+      <w:bookmarkEnd w:id="8"/>
     </w:p>
     <w:p>
       <w:pPr>
@@ -5888,6 +5893,7 @@
           <w:id w:val="-2110959149"/>
           <w:citation/>
         </w:sdtPr>
+        <w:sdtEndPr/>
         <w:sdtContent>
           <w:r>
             <w:rPr>
@@ -6078,6 +6084,7 @@
           <w:id w:val="-434524865"/>
           <w:citation/>
         </w:sdtPr>
+        <w:sdtEndPr/>
         <w:sdtContent>
           <w:r>
             <w:rPr>
@@ -6215,6 +6222,7 @@
           <w:id w:val="-1048753972"/>
           <w:citation/>
         </w:sdtPr>
+        <w:sdtEndPr/>
         <w:sdtContent>
           <w:r>
             <w:rPr>
@@ -6345,6 +6353,7 @@
           <w:id w:val="401876887"/>
           <w:citation/>
         </w:sdtPr>
+        <w:sdtEndPr/>
         <w:sdtContent>
           <w:r>
             <w:rPr>
@@ -6552,6 +6561,7 @@
           <w:id w:val="731588965"/>
           <w:citation/>
         </w:sdtPr>
+        <w:sdtEndPr/>
         <w:sdtContent>
           <w:r>
             <w:rPr>
@@ -7161,6 +7171,7 @@
           <w:id w:val="97002607"/>
           <w:citation/>
         </w:sdtPr>
+        <w:sdtEndPr/>
         <w:sdtContent>
           <w:r>
             <w:rPr>
@@ -7223,6 +7234,7 @@
           <w:id w:val="-1123141156"/>
           <w:citation/>
         </w:sdtPr>
+        <w:sdtEndPr/>
         <w:sdtContent>
           <w:r>
             <w:rPr>
@@ -7285,6 +7297,7 @@
           <w:id w:val="1827780900"/>
           <w:citation/>
         </w:sdtPr>
+        <w:sdtEndPr/>
         <w:sdtContent>
           <w:r>
             <w:rPr>
@@ -7389,6 +7402,7 @@
           <w:id w:val="-2141251898"/>
           <w:citation/>
         </w:sdtPr>
+        <w:sdtEndPr/>
         <w:sdtContent>
           <w:r>
             <w:rPr>
@@ -7603,6 +7617,7 @@
           <w:id w:val="-764991171"/>
           <w:citation/>
         </w:sdtPr>
+        <w:sdtEndPr/>
         <w:sdtContent>
           <w:r>
             <w:rPr>
@@ -7947,6 +7962,7 @@
           <w:id w:val="1761863008"/>
           <w:citation/>
         </w:sdtPr>
+        <w:sdtEndPr/>
         <w:sdtContent>
           <w:r>
             <w:fldChar w:fldCharType="begin"/>
@@ -8188,6 +8204,7 @@
           <w:id w:val="1996688457"/>
           <w:citation/>
         </w:sdtPr>
+        <w:sdtEndPr/>
         <w:sdtContent>
           <w:r>
             <w:rPr>
@@ -8257,6 +8274,7 @@
           <w:id w:val="-1067410623"/>
           <w:citation/>
         </w:sdtPr>
+        <w:sdtEndPr/>
         <w:sdtContent>
           <w:r>
             <w:rPr>
@@ -9740,6 +9758,7 @@
       <w:r>
         <w:rPr>
           <w:rFonts w:eastAsiaTheme="minorEastAsia" w:cs="David"/>
+          <w:noProof/>
           <w:szCs w:val="24"/>
         </w:rPr>
         <w:drawing>
@@ -11004,6 +11023,9 @@
     </w:p>
     <w:p>
       <w:r>
+        <w:rPr>
+          <w:noProof/>
+        </w:rPr>
         <w:drawing>
           <wp:anchor distT="0" distB="0" distL="114300" distR="114300" simplePos="0" relativeHeight="251725824" behindDoc="0" locked="0" layoutInCell="1" allowOverlap="1" wp14:anchorId="3BD8CDE7" wp14:editId="1DA91670">
             <wp:simplePos x="0" y="0"/>
@@ -11081,6 +11103,9 @@
         </w:rPr>
       </w:pPr>
       <w:r>
+        <w:rPr>
+          <w:noProof/>
+        </w:rPr>
         <w:drawing>
           <wp:anchor distT="0" distB="0" distL="114300" distR="114300" simplePos="0" relativeHeight="251726848" behindDoc="0" locked="0" layoutInCell="1" allowOverlap="1" wp14:anchorId="0A3D7F78" wp14:editId="54622644">
             <wp:simplePos x="0" y="0"/>
@@ -11542,7 +11567,7 @@
       <w:pPr>
         <w:spacing w:after="160"/>
         <w:rPr>
-          <w:rFonts w:eastAsiaTheme="minorEastAsia" w:cs="David" w:hint="cs"/>
+          <w:rFonts w:eastAsiaTheme="minorEastAsia" w:cs="David"/>
           <w:szCs w:val="24"/>
           <w:rtl/>
         </w:rPr>
@@ -11580,21 +11605,7 @@
           <w:rFonts w:eastAsiaTheme="minorEastAsia" w:cs="David"/>
           <w:szCs w:val="24"/>
         </w:rPr>
-        <w:t xml:space="preserve"> Additionally, it is noticeable that the time per frame of </w:t>
-      </w:r>
-      <w:r>
-        <w:rPr>
-          <w:rFonts w:eastAsiaTheme="minorEastAsia" w:cs="David"/>
-          <w:szCs w:val="24"/>
-        </w:rPr>
-        <w:t>the naive WNNID solution</w:t>
-      </w:r>
-      <w:r>
-        <w:rPr>
-          <w:rFonts w:eastAsiaTheme="minorEastAsia" w:cs="David"/>
-          <w:szCs w:val="24"/>
-        </w:rPr>
-        <w:t xml:space="preserve"> is larger from most configurations. We deduce that using a fairly low temporal window, but not 0, is better both in computational costs and in result metrics.</w:t>
+        <w:t xml:space="preserve"> Additionally, it is noticeable that the time per frame of the naive WNNID solution is larger from most configurations. We deduce that using a fairly low temporal window, but not 0, is better both in computational costs and in result metrics.</w:t>
       </w:r>
     </w:p>
     <w:p>
@@ -11636,16 +11647,65 @@
         <w:rPr>
           <w:rFonts w:eastAsiaTheme="minorEastAsia" w:cs="David"/>
           <w:szCs w:val="24"/>
-          <w:highlight w:val="yellow"/>
-        </w:rPr>
-      </w:pPr>
-      <w:r>
-        <w:rPr>
-          <w:rFonts w:eastAsiaTheme="minorEastAsia" w:cs="David"/>
-          <w:szCs w:val="24"/>
-          <w:highlight w:val="yellow"/>
-        </w:rPr>
-        <w:t>Show a graph of PSNR vs. frame for 3 algorithms.</w:t>
+        </w:rPr>
+      </w:pPr>
+      <w:r>
+        <w:rPr>
+          <w:rFonts w:eastAsiaTheme="minorEastAsia" w:cs="David"/>
+          <w:szCs w:val="24"/>
+        </w:rPr>
+        <w:t>We also show an example of the PSNR per frame for one of the videos:</w:t>
+      </w:r>
+    </w:p>
+    <w:p>
+      <w:pPr>
+        <w:spacing w:after="160"/>
+        <w:rPr>
+          <w:rFonts w:eastAsiaTheme="minorEastAsia" w:cs="David"/>
+          <w:szCs w:val="24"/>
+        </w:rPr>
+      </w:pPr>
+      <w:r>
+        <w:rPr>
+          <w:rFonts w:eastAsiaTheme="minorEastAsia" w:cs="David"/>
+          <w:szCs w:val="24"/>
+        </w:rPr>
+        <w:lastRenderedPageBreak/>
+        <w:drawing>
+          <wp:inline distT="0" distB="0" distL="0" distR="0" wp14:anchorId="229A4C09" wp14:editId="58D2DADE">
+            <wp:extent cx="5943600" cy="3282315"/>
+            <wp:effectExtent l="0" t="0" r="0" b="0"/>
+            <wp:docPr id="8" name="Picture 8" descr="Chart, line chart&#10;&#10;Description automatically generated"/>
+            <wp:cNvGraphicFramePr>
+              <a:graphicFrameLocks xmlns:a="http://schemas.openxmlformats.org/drawingml/2006/main" noChangeAspect="1"/>
+            </wp:cNvGraphicFramePr>
+            <a:graphic xmlns:a="http://schemas.openxmlformats.org/drawingml/2006/main">
+              <a:graphicData uri="http://schemas.openxmlformats.org/drawingml/2006/picture">
+                <pic:pic xmlns:pic="http://schemas.openxmlformats.org/drawingml/2006/picture">
+                  <pic:nvPicPr>
+                    <pic:cNvPr id="8" name="Picture 8" descr="Chart, line chart&#10;&#10;Description automatically generated"/>
+                    <pic:cNvPicPr/>
+                  </pic:nvPicPr>
+                  <pic:blipFill>
+                    <a:blip r:embed="rId20"/>
+                    <a:stretch>
+                      <a:fillRect/>
+                    </a:stretch>
+                  </pic:blipFill>
+                  <pic:spPr>
+                    <a:xfrm>
+                      <a:off x="0" y="0"/>
+                      <a:ext cx="5943600" cy="3282315"/>
+                    </a:xfrm>
+                    <a:prstGeom prst="rect">
+                      <a:avLst/>
+                    </a:prstGeom>
+                  </pic:spPr>
+                </pic:pic>
+              </a:graphicData>
+            </a:graphic>
+          </wp:inline>
+        </w:drawing>
       </w:r>
     </w:p>
     <w:p>
@@ -11704,22 +11764,26 @@
         <w:rPr>
           <w:rFonts w:eastAsiaTheme="minorEastAsia" w:cs="David"/>
           <w:szCs w:val="24"/>
-          <w:highlight w:val="yellow"/>
-        </w:rPr>
-      </w:pPr>
-      <w:r>
-        <w:rPr>
-          <w:rFonts w:eastAsiaTheme="minorEastAsia" w:cs="David"/>
-          <w:szCs w:val="24"/>
-          <w:highlight w:val="yellow"/>
-        </w:rPr>
-        <w:t xml:space="preserve">Add a graph of iteration time and processed pixels to support mark 3 of </w:t>
-      </w:r>
-      <w:r>
-        <w:rPr>
-          <w:rFonts w:eastAsiaTheme="minorEastAsia" w:cs="David"/>
-          <w:szCs w:val="24"/>
-          <w:highlight w:val="yellow"/>
+        </w:rPr>
+      </w:pPr>
+      <w:r>
+        <w:rPr>
+          <w:rFonts w:eastAsiaTheme="minorEastAsia" w:cs="David"/>
+          <w:szCs w:val="24"/>
+        </w:rPr>
+        <w:t>To</w:t>
+      </w:r>
+      <w:r>
+        <w:rPr>
+          <w:rFonts w:eastAsiaTheme="minorEastAsia" w:cs="David"/>
+          <w:szCs w:val="24"/>
+        </w:rPr>
+        <w:t xml:space="preserve"> support mark 3 of </w:t>
+      </w:r>
+      <w:r>
+        <w:rPr>
+          <w:rFonts w:eastAsiaTheme="minorEastAsia" w:cs="David"/>
+          <w:szCs w:val="24"/>
         </w:rPr>
         <w:fldChar w:fldCharType="begin"/>
       </w:r>
@@ -11727,7 +11791,6 @@
         <w:rPr>
           <w:rFonts w:eastAsiaTheme="minorEastAsia" w:cs="David"/>
           <w:szCs w:val="24"/>
-          <w:highlight w:val="yellow"/>
         </w:rPr>
         <w:instrText xml:space="preserve"> REF _Ref81340349 \r \h </w:instrText>
       </w:r>
@@ -11735,14 +11798,19 @@
         <w:rPr>
           <w:rFonts w:eastAsiaTheme="minorEastAsia" w:cs="David"/>
           <w:szCs w:val="24"/>
-          <w:highlight w:val="yellow"/>
-        </w:rPr>
-      </w:r>
-      <w:r>
-        <w:rPr>
-          <w:rFonts w:eastAsiaTheme="minorEastAsia" w:cs="David"/>
-          <w:szCs w:val="24"/>
-          <w:highlight w:val="yellow"/>
+        </w:rPr>
+      </w:r>
+      <w:r>
+        <w:rPr>
+          <w:rFonts w:eastAsiaTheme="minorEastAsia" w:cs="David"/>
+          <w:szCs w:val="24"/>
+        </w:rPr>
+        <w:instrText xml:space="preserve"> \* MERGEFORMAT </w:instrText>
+      </w:r>
+      <w:r>
+        <w:rPr>
+          <w:rFonts w:eastAsiaTheme="minorEastAsia" w:cs="David"/>
+          <w:szCs w:val="24"/>
         </w:rPr>
         <w:fldChar w:fldCharType="separate"/>
       </w:r>
@@ -11750,7 +11818,6 @@
         <w:rPr>
           <w:rFonts w:eastAsiaTheme="minorEastAsia" w:cs="David"/>
           <w:szCs w:val="24"/>
-          <w:highlight w:val="yellow"/>
           <w:cs/>
         </w:rPr>
         <w:t>‎</w:t>
@@ -11759,7 +11826,6 @@
         <w:rPr>
           <w:rFonts w:eastAsiaTheme="minorEastAsia" w:cs="David"/>
           <w:szCs w:val="24"/>
-          <w:highlight w:val="yellow"/>
         </w:rPr>
         <w:t>3.1.6</w:t>
       </w:r>
@@ -11767,7 +11833,6 @@
         <w:rPr>
           <w:rFonts w:eastAsiaTheme="minorEastAsia" w:cs="David"/>
           <w:szCs w:val="24"/>
-          <w:highlight w:val="yellow"/>
         </w:rPr>
         <w:fldChar w:fldCharType="end"/>
       </w:r>
@@ -11775,9 +11840,8 @@
         <w:rPr>
           <w:rFonts w:eastAsiaTheme="minorEastAsia" w:cs="David"/>
           <w:szCs w:val="24"/>
-          <w:highlight w:val="yellow"/>
-        </w:rPr>
-        <w:t>.</w:t>
+        </w:rPr>
+        <w:t>, we show an example of the percentage of processed pixels and iteration runtime throughout the algorithm:</w:t>
       </w:r>
     </w:p>
     <w:p>
@@ -11788,6 +11852,48 @@
           <w:szCs w:val="24"/>
         </w:rPr>
       </w:pPr>
+      <w:r>
+        <w:rPr>
+          <w:rFonts w:eastAsiaTheme="minorEastAsia" w:cs="David"/>
+          <w:szCs w:val="24"/>
+        </w:rPr>
+        <w:lastRenderedPageBreak/>
+        <w:drawing>
+          <wp:inline distT="0" distB="0" distL="0" distR="0" wp14:anchorId="22E2F30A" wp14:editId="618E8A9B">
+            <wp:extent cx="5943600" cy="3201670"/>
+            <wp:effectExtent l="0" t="0" r="0" b="0"/>
+            <wp:docPr id="2" name="Picture 2" descr="Chart, line chart&#10;&#10;Description automatically generated"/>
+            <wp:cNvGraphicFramePr>
+              <a:graphicFrameLocks xmlns:a="http://schemas.openxmlformats.org/drawingml/2006/main" noChangeAspect="1"/>
+            </wp:cNvGraphicFramePr>
+            <a:graphic xmlns:a="http://schemas.openxmlformats.org/drawingml/2006/main">
+              <a:graphicData uri="http://schemas.openxmlformats.org/drawingml/2006/picture">
+                <pic:pic xmlns:pic="http://schemas.openxmlformats.org/drawingml/2006/picture">
+                  <pic:nvPicPr>
+                    <pic:cNvPr id="2" name="Picture 2" descr="Chart, line chart&#10;&#10;Description automatically generated"/>
+                    <pic:cNvPicPr/>
+                  </pic:nvPicPr>
+                  <pic:blipFill>
+                    <a:blip r:embed="rId21"/>
+                    <a:stretch>
+                      <a:fillRect/>
+                    </a:stretch>
+                  </pic:blipFill>
+                  <pic:spPr>
+                    <a:xfrm>
+                      <a:off x="0" y="0"/>
+                      <a:ext cx="5943600" cy="3201670"/>
+                    </a:xfrm>
+                    <a:prstGeom prst="rect">
+                      <a:avLst/>
+                    </a:prstGeom>
+                  </pic:spPr>
+                </pic:pic>
+              </a:graphicData>
+            </a:graphic>
+          </wp:inline>
+        </w:drawing>
+      </w:r>
     </w:p>
     <w:p>
       <w:pPr>
@@ -11795,9 +11901,15 @@
         <w:rPr>
           <w:rFonts w:eastAsiaTheme="minorEastAsia" w:cs="David"/>
           <w:szCs w:val="24"/>
-          <w:rtl/>
-        </w:rPr>
-      </w:pPr>
+        </w:rPr>
+      </w:pPr>
+      <w:r>
+        <w:rPr>
+          <w:rFonts w:eastAsiaTheme="minorEastAsia" w:cs="David"/>
+          <w:szCs w:val="24"/>
+        </w:rPr>
+        <w:t>At the beginning the middle frame is chosen as a reference frame. Then, due to our reference frame choosing mechanism, the first and last frame are chosen – and hence a lower runtime (only single sided block matching). Then is the phase where other frames are chosen, and then the drop in the runtime which is caused by the fact that most frames have already been processed and we skip the reference patches which were already processed. We may see that this mechanism reaches 95% after only 12 iterations, on a video of 60 frames.</w:t>
+      </w:r>
     </w:p>
     <w:p>
       <w:pPr>
@@ -11805,7 +11917,6 @@
         <w:rPr>
           <w:rFonts w:eastAsiaTheme="minorEastAsia" w:cs="David"/>
           <w:szCs w:val="24"/>
-          <w:rtl/>
         </w:rPr>
       </w:pPr>
     </w:p>
@@ -11815,16 +11926,35 @@
         <w:rPr>
           <w:rFonts w:eastAsiaTheme="minorEastAsia" w:cs="David"/>
           <w:szCs w:val="24"/>
+          <w:rtl/>
         </w:rPr>
       </w:pPr>
     </w:p>
     <w:p>
       <w:pPr>
+        <w:spacing w:after="160"/>
+        <w:rPr>
+          <w:rFonts w:eastAsiaTheme="minorEastAsia" w:cs="David"/>
+          <w:szCs w:val="24"/>
+          <w:rtl/>
+        </w:rPr>
+      </w:pPr>
+    </w:p>
+    <w:p>
+      <w:pPr>
+        <w:spacing w:after="160"/>
+        <w:rPr>
+          <w:rFonts w:eastAsiaTheme="minorEastAsia" w:cs="David"/>
+          <w:szCs w:val="24"/>
+        </w:rPr>
+      </w:pPr>
+    </w:p>
+    <w:p>
+      <w:pPr>
         <w:pStyle w:val="Heading2"/>
       </w:pPr>
       <w:bookmarkStart w:id="37" w:name="_Toc81467986"/>
       <w:r>
-        <w:lastRenderedPageBreak/>
         <w:t>Future work</w:t>
       </w:r>
       <w:bookmarkEnd w:id="37"/>
@@ -11912,6 +12042,7 @@
         </w:numPr>
       </w:pPr>
       <w:r>
+        <w:lastRenderedPageBreak/>
         <w:t xml:space="preserve">The algorithm may be expanded to handle 3D blocks, also taking the temporal dimension into account. This may be done, in our opinion, in two options. The first is simply expanding the block matching to handle 3D blocks instead of </w:t>
       </w:r>
       <w:r>
@@ -11931,6 +12062,7 @@
           <w:id w:val="-516154577"/>
           <w:citation/>
         </w:sdtPr>
+        <w:sdtEndPr/>
         <w:sdtContent>
           <w:r>
             <w:fldChar w:fldCharType="begin"/>
@@ -11966,6 +12098,7 @@
           <w:id w:val="811911248"/>
           <w:citation/>
         </w:sdtPr>
+        <w:sdtEndPr/>
         <w:sdtContent>
           <w:r>
             <w:fldChar w:fldCharType="begin"/>
@@ -12079,6 +12212,7 @@
           <w:id w:val="1832941451"/>
           <w:citation/>
         </w:sdtPr>
+        <w:sdtEndPr/>
         <w:sdtContent>
           <w:r>
             <w:fldChar w:fldCharType="begin"/>
@@ -12101,6 +12235,9 @@
         </w:sdtContent>
       </w:sdt>
       <w:r>
+        <w:t>,</w:t>
+      </w:r>
+      <w:r>
         <w:t xml:space="preserve"> </w:t>
       </w:r>
       <w:r>
@@ -12122,14 +12259,25 @@
       </w:pPr>
       <w:bookmarkStart w:id="38" w:name="_Toc81467987"/>
       <w:r>
-        <w:lastRenderedPageBreak/>
         <w:t>Conclusion</w:t>
       </w:r>
       <w:bookmarkEnd w:id="38"/>
     </w:p>
     <w:p>
       <w:r>
-        <w:t>In this project, we conducted research in the field of image and video denoising. We focused our work on the WNNID algorithm, and also learned of some interesting expansions or competing algorithms. We expanded the idea presented in the original paper for image denoising to a video denoising framework, by combining several methods used in other video denoising papers. We conducted extensive research and analysis of our proposed algorithm and implementation, showed an improvement above the naive solution, and compared to a state-of-the-art algorithm.</w:t>
+        <w:t>In this project, we conducted research in the field of image and video denoising. We focused our work on the WNNID algorithm, and also learned of some interesting expansions or competing algorithms. We expanded the idea presented in the original paper for image denoising to a video denoising framework, by combining several methods used in other video denoising papers</w:t>
+      </w:r>
+      <w:r>
+        <w:t xml:space="preserve"> and proposed the WNNVD algorithm</w:t>
+      </w:r>
+      <w:r>
+        <w:t xml:space="preserve">. We conducted extensive research and analysis of our proposed algorithm and implementation, showed an improvement </w:t>
+      </w:r>
+      <w:r>
+        <w:t>over</w:t>
+      </w:r>
+      <w:r>
+        <w:t xml:space="preserve"> the naive solution, and compared to a state-of-the-art algorithm.</w:t>
       </w:r>
     </w:p>
     <w:p>
@@ -12184,8 +12332,8 @@
         </w:rPr>
       </w:pPr>
       <w:bookmarkStart w:id="39" w:name="_Toc81467988"/>
-      <w:bookmarkEnd w:id="8"/>
       <w:bookmarkEnd w:id="9"/>
+      <w:bookmarkEnd w:id="10"/>
       <w:r>
         <w:lastRenderedPageBreak/>
         <w:t>References</w:t>
@@ -12233,6 +12381,9 @@
           <w:sdtContent>
             <w:p>
               <w:pPr>
+                <w:tabs>
+                  <w:tab w:val="right" w:pos="9360"/>
+                </w:tabs>
                 <w:rPr>
                   <w:rFonts w:asciiTheme="minorHAnsi" w:hAnsiTheme="minorHAnsi"/>
                   <w:noProof/>

</xml_diff>

<commit_message>
Minor additions : - slide added - weights formula added to the docx
</commit_message>
<xml_diff>
--- a/Digital Signal Processing - Final Project.docx
+++ b/Digital Signal Processing - Final Project.docx
@@ -2469,7 +2469,7 @@
     </w:p>
     <w:p>
       <w:pPr>
-        <w:pStyle w:val="Heading1"/>
+        <w:pStyle w:val="1"/>
         <w:rPr>
           <w:rtl/>
         </w:rPr>
@@ -2616,7 +2616,7 @@
     <w:p/>
     <w:p>
       <w:pPr>
-        <w:pStyle w:val="Heading2"/>
+        <w:pStyle w:val="2"/>
       </w:pPr>
       <w:bookmarkStart w:id="2" w:name="_Toc81467965"/>
       <w:r>
@@ -2909,7 +2909,7 @@
     </w:p>
     <w:p>
       <w:pPr>
-        <w:pStyle w:val="Heading2"/>
+        <w:pStyle w:val="2"/>
         <w:rPr>
           <w:rtl/>
         </w:rPr>
@@ -3380,7 +3380,7 @@
     </w:p>
     <w:p>
       <w:pPr>
-        <w:pStyle w:val="Heading2"/>
+        <w:pStyle w:val="2"/>
         <w:rPr>
           <w:rtl/>
         </w:rPr>
@@ -4643,8 +4643,8 @@
                   </m:ctrlPr>
                 </m:dPr>
                 <m:e>
-                  <m:sSub>
-                    <m:sSubPr>
+                  <m:sSubSup>
+                    <m:sSubSupPr>
                       <m:ctrlPr>
                         <w:rPr>
                           <w:rFonts w:ascii="Cambria Math" w:eastAsiaTheme="minorEastAsia" w:hAnsi="Cambria Math" w:cs="David"/>
@@ -4652,7 +4652,7 @@
                           <w:szCs w:val="24"/>
                         </w:rPr>
                       </m:ctrlPr>
-                    </m:sSubPr>
+                    </m:sSubSupPr>
                     <m:e>
                       <m:r>
                         <w:rPr>
@@ -4671,7 +4671,16 @@
                         <m:t>i</m:t>
                       </m:r>
                     </m:sub>
-                  </m:sSub>
+                    <m:sup>
+                      <m:r>
+                        <w:rPr>
+                          <w:rFonts w:ascii="Cambria Math" w:eastAsiaTheme="minorEastAsia" w:hAnsi="Cambria Math" w:cs="David"/>
+                          <w:szCs w:val="24"/>
+                        </w:rPr>
+                        <m:t>2</m:t>
+                      </m:r>
+                    </m:sup>
+                  </m:sSubSup>
                   <m:d>
                     <m:dPr>
                       <m:ctrlPr>
@@ -4765,18 +4774,64 @@
         </w:rPr>
         <w:t>The above is called the soft thresholding function. The problem with the solution for the non-weighted version is that it decreases each singular value by the same term, not taking advantage of the prior knowledge that the largest singular values actually hold the most information on the signal and we should thus apply a softer thresholding on them.</w:t>
       </w:r>
+      <w:r>
+        <w:rPr>
+          <w:rFonts w:eastAsiaTheme="minorEastAsia" w:cs="David"/>
+          <w:szCs w:val="24"/>
+        </w:rPr>
+        <w:t xml:space="preserve"> The final calculation of the weights is:</w:t>
+      </w:r>
     </w:p>
     <w:p>
       <w:pPr>
-        <w:rPr>
-          <w:rFonts w:cs="David"/>
-          <w:szCs w:val="24"/>
-        </w:rPr>
-      </w:pPr>
+        <w:jc w:val="center"/>
+        <w:rPr>
+          <w:rFonts w:eastAsiaTheme="minorEastAsia" w:cs="David"/>
+          <w:szCs w:val="24"/>
+        </w:rPr>
+      </w:pPr>
+      <w:r>
+        <w:rPr>
+          <w:position w:val="-40"/>
+        </w:rPr>
+        <w:object w:dxaOrig="3200" w:dyaOrig="840" w14:anchorId="6B906B79">
+          <v:shapetype id="_x0000_t75" coordsize="21600,21600" o:spt="75" o:preferrelative="t" path="m@4@5l@4@11@9@11@9@5xe" filled="f" stroked="f">
+            <v:stroke joinstyle="miter"/>
+            <v:formulas>
+              <v:f eqn="if lineDrawn pixelLineWidth 0"/>
+              <v:f eqn="sum @0 1 0"/>
+              <v:f eqn="sum 0 0 @1"/>
+              <v:f eqn="prod @2 1 2"/>
+              <v:f eqn="prod @3 21600 pixelWidth"/>
+              <v:f eqn="prod @3 21600 pixelHeight"/>
+              <v:f eqn="sum @0 0 1"/>
+              <v:f eqn="prod @6 1 2"/>
+              <v:f eqn="prod @7 21600 pixelWidth"/>
+              <v:f eqn="sum @8 21600 0"/>
+              <v:f eqn="prod @7 21600 pixelHeight"/>
+              <v:f eqn="sum @10 21600 0"/>
+            </v:formulas>
+            <v:path o:extrusionok="f" gradientshapeok="t" o:connecttype="rect"/>
+            <o:lock v:ext="edit" aspectratio="t"/>
+          </v:shapetype>
+          <v:shape id="_x0000_i1025" type="#_x0000_t75" style="width:160.2pt;height:42pt" o:ole="">
+            <v:imagedata r:id="rId12" o:title=""/>
+          </v:shape>
+          <o:OLEObject Type="Embed" ProgID="Equation.DSMT4" ShapeID="_x0000_i1025" DrawAspect="Content" ObjectID="_1693685963" r:id="rId13"/>
+        </w:object>
+      </w:r>
     </w:p>
     <w:p>
       <w:pPr>
-        <w:pStyle w:val="Heading2"/>
+        <w:rPr>
+          <w:rFonts w:cs="David"/>
+          <w:szCs w:val="24"/>
+        </w:rPr>
+      </w:pPr>
+    </w:p>
+    <w:p>
+      <w:pPr>
+        <w:pStyle w:val="2"/>
       </w:pPr>
       <w:bookmarkStart w:id="6" w:name="_Ref80261132"/>
       <w:bookmarkStart w:id="7" w:name="_Ref80263946"/>
@@ -4807,7 +4862,7 @@
     </w:p>
     <w:p>
       <w:pPr>
-        <w:pStyle w:val="ListParagraph"/>
+        <w:pStyle w:val="a9"/>
         <w:numPr>
           <w:ilvl w:val="0"/>
           <w:numId w:val="26"/>
@@ -4838,7 +4893,7 @@
     </w:p>
     <w:p>
       <w:pPr>
-        <w:pStyle w:val="ListParagraph"/>
+        <w:pStyle w:val="a9"/>
         <w:ind w:left="360"/>
         <w:rPr>
           <w:rFonts w:eastAsiaTheme="minorEastAsia" w:cs="David"/>
@@ -4855,7 +4910,7 @@
     </w:p>
     <w:p>
       <w:pPr>
-        <w:pStyle w:val="ListParagraph"/>
+        <w:pStyle w:val="a9"/>
         <w:ind w:left="360"/>
         <w:rPr>
           <w:rFonts w:eastAsiaTheme="minorEastAsia" w:cs="David"/>
@@ -4977,7 +5032,7 @@
     </w:p>
     <w:p>
       <w:pPr>
-        <w:pStyle w:val="ListParagraph"/>
+        <w:pStyle w:val="a9"/>
         <w:ind w:left="360"/>
         <w:rPr>
           <w:rFonts w:eastAsiaTheme="minorEastAsia" w:cs="David"/>
@@ -5127,7 +5182,7 @@
     </w:p>
     <w:p>
       <w:pPr>
-        <w:pStyle w:val="ListParagraph"/>
+        <w:pStyle w:val="a9"/>
         <w:ind w:left="360"/>
         <w:rPr>
           <w:rFonts w:eastAsiaTheme="minorEastAsia" w:cs="David"/>
@@ -5292,7 +5347,7 @@
     </w:p>
     <w:p>
       <w:pPr>
-        <w:pStyle w:val="ListParagraph"/>
+        <w:pStyle w:val="a9"/>
         <w:numPr>
           <w:ilvl w:val="0"/>
           <w:numId w:val="26"/>
@@ -5323,7 +5378,7 @@
     </w:p>
     <w:p>
       <w:pPr>
-        <w:pStyle w:val="ListParagraph"/>
+        <w:pStyle w:val="a9"/>
         <w:ind w:left="360"/>
         <w:rPr>
           <w:rFonts w:eastAsiaTheme="minorEastAsia" w:cs="David"/>
@@ -5369,7 +5424,7 @@
     </w:p>
     <w:p>
       <w:pPr>
-        <w:pStyle w:val="ListParagraph"/>
+        <w:pStyle w:val="a9"/>
         <w:numPr>
           <w:ilvl w:val="0"/>
           <w:numId w:val="26"/>
@@ -5398,7 +5453,7 @@
     </w:p>
     <w:p>
       <w:pPr>
-        <w:pStyle w:val="ListParagraph"/>
+        <w:pStyle w:val="a9"/>
         <w:ind w:left="360"/>
         <w:rPr>
           <w:rFonts w:eastAsiaTheme="minorEastAsia" w:cs="David"/>
@@ -5415,7 +5470,7 @@
     </w:p>
     <w:p>
       <w:pPr>
-        <w:pStyle w:val="ListParagraph"/>
+        <w:pStyle w:val="a9"/>
         <w:ind w:left="360"/>
         <w:rPr>
           <w:rFonts w:eastAsiaTheme="minorEastAsia" w:cs="David"/>
@@ -5552,11 +5607,10 @@
     </w:p>
     <w:p>
       <w:pPr>
-        <w:pStyle w:val="Heading2"/>
+        <w:pStyle w:val="2"/>
       </w:pPr>
       <w:bookmarkStart w:id="11" w:name="_Toc81467969"/>
       <w:r>
-        <w:lastRenderedPageBreak/>
         <w:t>The algorithm</w:t>
       </w:r>
       <w:bookmarkEnd w:id="11"/>
@@ -5668,7 +5722,7 @@
                     <pic:cNvPicPr/>
                   </pic:nvPicPr>
                   <pic:blipFill>
-                    <a:blip r:embed="rId12"/>
+                    <a:blip r:embed="rId14"/>
                     <a:stretch>
                       <a:fillRect/>
                     </a:stretch>
@@ -5699,7 +5753,7 @@
     </w:p>
     <w:p>
       <w:pPr>
-        <w:pStyle w:val="Heading2"/>
+        <w:pStyle w:val="2"/>
       </w:pPr>
       <w:bookmarkStart w:id="12" w:name="_Toc81467970"/>
       <w:r>
@@ -5751,7 +5805,7 @@
                     <pic:cNvPicPr/>
                   </pic:nvPicPr>
                   <pic:blipFill>
-                    <a:blip r:embed="rId13"/>
+                    <a:blip r:embed="rId15"/>
                     <a:stretch>
                       <a:fillRect/>
                     </a:stretch>
@@ -5792,7 +5846,7 @@
     </w:p>
     <w:p>
       <w:pPr>
-        <w:pStyle w:val="Heading1"/>
+        <w:pStyle w:val="1"/>
         <w:rPr>
           <w:rtl/>
         </w:rPr>
@@ -5838,7 +5892,7 @@
     </w:p>
     <w:p>
       <w:pPr>
-        <w:pStyle w:val="ListParagraph"/>
+        <w:pStyle w:val="a9"/>
         <w:numPr>
           <w:ilvl w:val="1"/>
           <w:numId w:val="27"/>
@@ -5943,7 +5997,7 @@
     </w:p>
     <w:p>
       <w:pPr>
-        <w:pStyle w:val="ListParagraph"/>
+        <w:pStyle w:val="a9"/>
         <w:ind w:left="360"/>
         <w:rPr>
           <w:rFonts w:eastAsiaTheme="minorEastAsia" w:cs="David"/>
@@ -5974,7 +6028,7 @@
     </w:p>
     <w:p>
       <w:pPr>
-        <w:pStyle w:val="ListParagraph"/>
+        <w:pStyle w:val="a9"/>
         <w:ind w:left="360"/>
         <w:rPr>
           <w:rFonts w:eastAsiaTheme="minorEastAsia" w:cs="David"/>
@@ -5991,7 +6045,7 @@
     </w:p>
     <w:p>
       <w:pPr>
-        <w:pStyle w:val="ListParagraph"/>
+        <w:pStyle w:val="a9"/>
         <w:ind w:left="360"/>
         <w:rPr>
           <w:rFonts w:eastAsiaTheme="minorEastAsia" w:cs="David"/>
@@ -6036,7 +6090,7 @@
     </w:p>
     <w:p>
       <w:pPr>
-        <w:pStyle w:val="ListParagraph"/>
+        <w:pStyle w:val="a9"/>
         <w:numPr>
           <w:ilvl w:val="1"/>
           <w:numId w:val="27"/>
@@ -6149,7 +6203,7 @@
     </w:p>
     <w:p>
       <w:pPr>
-        <w:pStyle w:val="ListParagraph"/>
+        <w:pStyle w:val="a9"/>
         <w:ind w:left="360"/>
         <w:rPr>
           <w:rFonts w:eastAsiaTheme="minorEastAsia" w:cs="David"/>
@@ -6166,7 +6220,7 @@
     </w:p>
     <w:p>
       <w:pPr>
-        <w:pStyle w:val="ListParagraph"/>
+        <w:pStyle w:val="a9"/>
         <w:numPr>
           <w:ilvl w:val="1"/>
           <w:numId w:val="27"/>
@@ -6272,7 +6326,7 @@
     </w:p>
     <w:p>
       <w:pPr>
-        <w:pStyle w:val="ListParagraph"/>
+        <w:pStyle w:val="a9"/>
         <w:ind w:left="360"/>
         <w:rPr>
           <w:rFonts w:eastAsiaTheme="minorEastAsia" w:cs="David"/>
@@ -6312,7 +6366,7 @@
     </w:p>
     <w:p>
       <w:pPr>
-        <w:pStyle w:val="ListParagraph"/>
+        <w:pStyle w:val="a9"/>
         <w:numPr>
           <w:ilvl w:val="1"/>
           <w:numId w:val="27"/>
@@ -6411,7 +6465,7 @@
     </w:p>
     <w:p>
       <w:pPr>
-        <w:pStyle w:val="ListParagraph"/>
+        <w:pStyle w:val="a9"/>
         <w:spacing w:after="160"/>
         <w:ind w:left="360"/>
         <w:rPr>
@@ -6520,7 +6574,7 @@
     </w:p>
     <w:p>
       <w:pPr>
-        <w:pStyle w:val="ListParagraph"/>
+        <w:pStyle w:val="a9"/>
         <w:numPr>
           <w:ilvl w:val="0"/>
           <w:numId w:val="27"/>
@@ -6619,7 +6673,7 @@
     </w:p>
     <w:p>
       <w:pPr>
-        <w:pStyle w:val="ListParagraph"/>
+        <w:pStyle w:val="a9"/>
         <w:spacing w:after="160"/>
         <w:ind w:left="360"/>
         <w:rPr>
@@ -6745,7 +6799,7 @@
     </w:p>
     <w:p>
       <w:pPr>
-        <w:pStyle w:val="ListParagraph"/>
+        <w:pStyle w:val="a9"/>
         <w:spacing w:after="160"/>
         <w:ind w:left="360"/>
         <w:rPr>
@@ -6943,7 +6997,7 @@
     </w:p>
     <w:p>
       <w:pPr>
-        <w:pStyle w:val="ListParagraph"/>
+        <w:pStyle w:val="a9"/>
         <w:spacing w:after="160"/>
         <w:ind w:left="360"/>
         <w:rPr>
@@ -7354,7 +7408,7 @@
     </w:p>
     <w:p>
       <w:pPr>
-        <w:pStyle w:val="ListParagraph"/>
+        <w:pStyle w:val="a9"/>
         <w:numPr>
           <w:ilvl w:val="1"/>
           <w:numId w:val="27"/>
@@ -7459,7 +7513,7 @@
     </w:p>
     <w:p>
       <w:pPr>
-        <w:pStyle w:val="ListParagraph"/>
+        <w:pStyle w:val="a9"/>
         <w:spacing w:after="160"/>
         <w:ind w:left="360"/>
         <w:rPr>
@@ -7505,7 +7559,7 @@
     </w:p>
     <w:p>
       <w:pPr>
-        <w:pStyle w:val="ListParagraph"/>
+        <w:pStyle w:val="a9"/>
         <w:numPr>
           <w:ilvl w:val="1"/>
           <w:numId w:val="27"/>
@@ -7578,7 +7632,7 @@
     </w:p>
     <w:p>
       <w:pPr>
-        <w:pStyle w:val="Heading1"/>
+        <w:pStyle w:val="1"/>
         <w:rPr>
           <w:rtl/>
         </w:rPr>
@@ -7698,7 +7752,7 @@
     </w:p>
     <w:p>
       <w:pPr>
-        <w:pStyle w:val="Heading2"/>
+        <w:pStyle w:val="2"/>
         <w:rPr>
           <w:rtl/>
         </w:rPr>
@@ -7800,7 +7854,7 @@
                     <pic:cNvPicPr/>
                   </pic:nvPicPr>
                   <pic:blipFill>
-                    <a:blip r:embed="rId14">
+                    <a:blip r:embed="rId16">
                       <a:extLst>
                         <a:ext uri="{28A0092B-C50C-407E-A947-70E740481C1C}">
                           <a14:useLocalDpi xmlns:a14="http://schemas.microsoft.com/office/drawing/2010/main" val="0"/>
@@ -7929,7 +7983,7 @@
     </w:p>
     <w:p>
       <w:pPr>
-        <w:pStyle w:val="Heading3"/>
+        <w:pStyle w:val="3"/>
       </w:pPr>
       <w:r>
         <w:lastRenderedPageBreak/>
@@ -8060,7 +8114,7 @@
     <w:p/>
     <w:p>
       <w:pPr>
-        <w:pStyle w:val="Heading3"/>
+        <w:pStyle w:val="3"/>
       </w:pPr>
       <w:bookmarkStart w:id="22" w:name="_Ref80263418"/>
       <w:r>
@@ -9779,7 +9833,7 @@
                     <pic:cNvPicPr/>
                   </pic:nvPicPr>
                   <pic:blipFill>
-                    <a:blip r:embed="rId15"/>
+                    <a:blip r:embed="rId17"/>
                     <a:stretch>
                       <a:fillRect/>
                     </a:stretch>
@@ -9825,7 +9879,7 @@
     </w:p>
     <w:p>
       <w:pPr>
-        <w:pStyle w:val="Heading3"/>
+        <w:pStyle w:val="3"/>
       </w:pPr>
       <w:r>
         <w:t xml:space="preserve"> </w:t>
@@ -10112,7 +10166,7 @@
     </w:p>
     <w:p>
       <w:pPr>
-        <w:pStyle w:val="Heading3"/>
+        <w:pStyle w:val="3"/>
       </w:pPr>
       <w:r>
         <w:t xml:space="preserve"> </w:t>
@@ -10411,7 +10465,7 @@
     </w:p>
     <w:p>
       <w:pPr>
-        <w:pStyle w:val="Heading3"/>
+        <w:pStyle w:val="3"/>
       </w:pPr>
       <w:bookmarkStart w:id="27" w:name="_Ref80265460"/>
       <w:r>
@@ -10767,7 +10821,7 @@
     </w:p>
     <w:p>
       <w:pPr>
-        <w:pStyle w:val="Heading3"/>
+        <w:pStyle w:val="3"/>
       </w:pPr>
       <w:r>
         <w:t xml:space="preserve"> </w:t>
@@ -10920,7 +10974,7 @@
     </w:p>
     <w:p>
       <w:pPr>
-        <w:pStyle w:val="ListParagraph"/>
+        <w:pStyle w:val="a9"/>
         <w:numPr>
           <w:ilvl w:val="0"/>
           <w:numId w:val="37"/>
@@ -10947,7 +11001,7 @@
     </w:p>
     <w:p>
       <w:pPr>
-        <w:pStyle w:val="ListParagraph"/>
+        <w:pStyle w:val="a9"/>
         <w:numPr>
           <w:ilvl w:val="0"/>
           <w:numId w:val="37"/>
@@ -10959,7 +11013,7 @@
     </w:p>
     <w:p>
       <w:pPr>
-        <w:pStyle w:val="ListParagraph"/>
+        <w:pStyle w:val="a9"/>
         <w:numPr>
           <w:ilvl w:val="0"/>
           <w:numId w:val="37"/>
@@ -10983,7 +11037,7 @@
     <w:p/>
     <w:p>
       <w:pPr>
-        <w:pStyle w:val="Heading2"/>
+        <w:pStyle w:val="2"/>
       </w:pPr>
       <w:bookmarkStart w:id="31" w:name="_Toc82206088"/>
       <w:bookmarkStart w:id="32" w:name="_Ref82701670"/>
@@ -11361,7 +11415,7 @@
     </w:p>
     <w:p>
       <w:pPr>
-        <w:pStyle w:val="Heading2"/>
+        <w:pStyle w:val="2"/>
       </w:pPr>
       <w:bookmarkStart w:id="33" w:name="_Toc81467981"/>
       <w:r>
@@ -11371,7 +11425,7 @@
     </w:p>
     <w:p>
       <w:pPr>
-        <w:pStyle w:val="Heading3"/>
+        <w:pStyle w:val="3"/>
       </w:pPr>
       <w:r>
         <w:t xml:space="preserve"> </w:t>
@@ -11411,7 +11465,7 @@
                     <pic:cNvPicPr/>
                   </pic:nvPicPr>
                   <pic:blipFill>
-                    <a:blip r:embed="rId16" cstate="print">
+                    <a:blip r:embed="rId18" cstate="print">
                       <a:extLst>
                         <a:ext uri="{28A0092B-C50C-407E-A947-70E740481C1C}">
                           <a14:useLocalDpi xmlns:a14="http://schemas.microsoft.com/office/drawing/2010/main" val="0"/>
@@ -11491,7 +11545,7 @@
                     <pic:cNvPicPr/>
                   </pic:nvPicPr>
                   <pic:blipFill>
-                    <a:blip r:embed="rId17" cstate="print">
+                    <a:blip r:embed="rId19" cstate="print">
                       <a:extLst>
                         <a:ext uri="{28A0092B-C50C-407E-A947-70E740481C1C}">
                           <a14:useLocalDpi xmlns:a14="http://schemas.microsoft.com/office/drawing/2010/main" val="0"/>
@@ -11658,7 +11712,7 @@
     </w:p>
     <w:p>
       <w:pPr>
-        <w:pStyle w:val="Heading3"/>
+        <w:pStyle w:val="3"/>
       </w:pPr>
       <w:r>
         <w:t xml:space="preserve"> </w:t>
@@ -11771,7 +11825,7 @@
                     </pic:cNvPicPr>
                   </pic:nvPicPr>
                   <pic:blipFill>
-                    <a:blip r:embed="rId18" cstate="print">
+                    <a:blip r:embed="rId20" cstate="print">
                       <a:extLst>
                         <a:ext uri="{28A0092B-C50C-407E-A947-70E740481C1C}">
                           <a14:useLocalDpi xmlns:a14="http://schemas.microsoft.com/office/drawing/2010/main" val="0"/>
@@ -11909,7 +11963,7 @@
                     </pic:cNvPicPr>
                   </pic:nvPicPr>
                   <pic:blipFill>
-                    <a:blip r:embed="rId19" cstate="print">
+                    <a:blip r:embed="rId21" cstate="print">
                       <a:extLst>
                         <a:ext uri="{28A0092B-C50C-407E-A947-70E740481C1C}">
                           <a14:useLocalDpi xmlns:a14="http://schemas.microsoft.com/office/drawing/2010/main" val="0"/>
@@ -11988,7 +12042,7 @@
     </w:p>
     <w:p>
       <w:pPr>
-        <w:pStyle w:val="Heading3"/>
+        <w:pStyle w:val="3"/>
       </w:pPr>
       <w:r>
         <w:drawing>
@@ -12015,7 +12069,7 @@
                     <pic:cNvPicPr/>
                   </pic:nvPicPr>
                   <pic:blipFill>
-                    <a:blip r:embed="rId20">
+                    <a:blip r:embed="rId22">
                       <a:extLst>
                         <a:ext uri="{28A0092B-C50C-407E-A947-70E740481C1C}">
                           <a14:useLocalDpi xmlns:a14="http://schemas.microsoft.com/office/drawing/2010/main" val="0"/>
@@ -12129,7 +12183,7 @@
                     <pic:cNvPicPr/>
                   </pic:nvPicPr>
                   <pic:blipFill>
-                    <a:blip r:embed="rId21"/>
+                    <a:blip r:embed="rId23"/>
                     <a:stretch>
                       <a:fillRect/>
                     </a:stretch>
@@ -12152,7 +12206,7 @@
     </w:p>
     <w:p>
       <w:pPr>
-        <w:pStyle w:val="Heading3"/>
+        <w:pStyle w:val="3"/>
         <w:rPr>
           <w:rtl/>
         </w:rPr>
@@ -12220,7 +12274,7 @@
                     <pic:cNvPicPr/>
                   </pic:nvPicPr>
                   <pic:blipFill>
-                    <a:blip r:embed="rId22"/>
+                    <a:blip r:embed="rId24"/>
                     <a:stretch>
                       <a:fillRect/>
                     </a:stretch>
@@ -12290,7 +12344,7 @@
                     <pic:cNvPicPr/>
                   </pic:nvPicPr>
                   <pic:blipFill>
-                    <a:blip r:embed="rId23"/>
+                    <a:blip r:embed="rId25"/>
                     <a:stretch>
                       <a:fillRect/>
                     </a:stretch>
@@ -12330,6 +12384,7 @@
       <w:r>
         <w:rPr>
           <w:rFonts w:eastAsiaTheme="minorEastAsia" w:cs="David"/>
+          <w:noProof/>
           <w:szCs w:val="24"/>
         </w:rPr>
         <w:drawing>
@@ -12362,7 +12417,7 @@
                     </pic:cNvPicPr>
                   </pic:nvPicPr>
                   <pic:blipFill>
-                    <a:blip r:embed="rId24"/>
+                    <a:blip r:embed="rId26"/>
                     <a:stretch>
                       <a:fillRect/>
                     </a:stretch>
@@ -12506,7 +12561,7 @@
                     <pic:cNvPicPr/>
                   </pic:nvPicPr>
                   <pic:blipFill>
-                    <a:blip r:embed="rId25"/>
+                    <a:blip r:embed="rId27"/>
                     <a:stretch>
                       <a:fillRect/>
                     </a:stretch>
@@ -12562,7 +12617,7 @@
     </w:p>
     <w:p>
       <w:pPr>
-        <w:pStyle w:val="Heading2"/>
+        <w:pStyle w:val="2"/>
       </w:pPr>
       <w:bookmarkStart w:id="39" w:name="_Toc81467986"/>
       <w:bookmarkStart w:id="40" w:name="_Ref82701630"/>
@@ -12580,7 +12635,7 @@
     </w:p>
     <w:p>
       <w:pPr>
-        <w:pStyle w:val="ListParagraph"/>
+        <w:pStyle w:val="a9"/>
         <w:numPr>
           <w:ilvl w:val="0"/>
           <w:numId w:val="30"/>
@@ -12646,7 +12701,7 @@
     </w:p>
     <w:p>
       <w:pPr>
-        <w:pStyle w:val="ListParagraph"/>
+        <w:pStyle w:val="a9"/>
         <w:numPr>
           <w:ilvl w:val="0"/>
           <w:numId w:val="30"/>
@@ -12775,7 +12830,7 @@
     </w:p>
     <w:p>
       <w:pPr>
-        <w:pStyle w:val="ListParagraph"/>
+        <w:pStyle w:val="a9"/>
         <w:numPr>
           <w:ilvl w:val="0"/>
           <w:numId w:val="30"/>
@@ -12787,7 +12842,7 @@
     </w:p>
     <w:p>
       <w:pPr>
-        <w:pStyle w:val="ListParagraph"/>
+        <w:pStyle w:val="a9"/>
         <w:numPr>
           <w:ilvl w:val="0"/>
           <w:numId w:val="30"/>
@@ -12841,12 +12896,20 @@
       </w:r>
       <w:proofErr w:type="spellEnd"/>
       <w:r>
-        <w:t xml:space="preserve"> (Matlab executable) should be compiled which will be much faster. In order to compile our code to an executable, there might be several required changes in the code, and a compiling script should be written.</w:t>
+        <w:t xml:space="preserve"> (</w:t>
+      </w:r>
+      <w:proofErr w:type="spellStart"/>
+      <w:r>
+        <w:t>Matlab</w:t>
+      </w:r>
+      <w:proofErr w:type="spellEnd"/>
+      <w:r>
+        <w:t xml:space="preserve"> executable) should be compiled which will be much faster. In order to compile our code to an executable, there might be several required changes in the code, and a compiling script should be written.</w:t>
       </w:r>
     </w:p>
     <w:p>
       <w:pPr>
-        <w:pStyle w:val="ListParagraph"/>
+        <w:pStyle w:val="a9"/>
         <w:numPr>
           <w:ilvl w:val="0"/>
           <w:numId w:val="30"/>
@@ -12903,7 +12966,7 @@
     </w:p>
     <w:p>
       <w:pPr>
-        <w:pStyle w:val="Heading1"/>
+        <w:pStyle w:val="1"/>
       </w:pPr>
       <w:bookmarkStart w:id="41" w:name="_Toc81467987"/>
       <w:r>
@@ -12971,7 +13034,7 @@
     </w:p>
     <w:p>
       <w:pPr>
-        <w:pStyle w:val="Heading1"/>
+        <w:pStyle w:val="1"/>
         <w:numPr>
           <w:ilvl w:val="0"/>
           <w:numId w:val="0"/>
@@ -13089,7 +13152,7 @@
                   </w:tcPr>
                   <w:p>
                     <w:pPr>
-                      <w:pStyle w:val="Bibliography"/>
+                      <w:pStyle w:val="ae"/>
                       <w:rPr>
                         <w:noProof/>
                         <w:szCs w:val="24"/>
@@ -13110,7 +13173,7 @@
                   </w:tcPr>
                   <w:p>
                     <w:pPr>
-                      <w:pStyle w:val="Bibliography"/>
+                      <w:pStyle w:val="ae"/>
                       <w:rPr>
                         <w:noProof/>
                       </w:rPr>
@@ -13150,7 +13213,7 @@
                   </w:tcPr>
                   <w:p>
                     <w:pPr>
-                      <w:pStyle w:val="Bibliography"/>
+                      <w:pStyle w:val="ae"/>
                       <w:rPr>
                         <w:noProof/>
                       </w:rPr>
@@ -13170,7 +13233,7 @@
                   </w:tcPr>
                   <w:p>
                     <w:pPr>
-                      <w:pStyle w:val="Bibliography"/>
+                      <w:pStyle w:val="ae"/>
                       <w:rPr>
                         <w:noProof/>
                       </w:rPr>
@@ -13210,7 +13273,7 @@
                   </w:tcPr>
                   <w:p>
                     <w:pPr>
-                      <w:pStyle w:val="Bibliography"/>
+                      <w:pStyle w:val="ae"/>
                       <w:rPr>
                         <w:noProof/>
                       </w:rPr>
@@ -13230,7 +13293,7 @@
                   </w:tcPr>
                   <w:p>
                     <w:pPr>
-                      <w:pStyle w:val="Bibliography"/>
+                      <w:pStyle w:val="ae"/>
                       <w:rPr>
                         <w:noProof/>
                       </w:rPr>
@@ -13270,7 +13333,7 @@
                   </w:tcPr>
                   <w:p>
                     <w:pPr>
-                      <w:pStyle w:val="Bibliography"/>
+                      <w:pStyle w:val="ae"/>
                       <w:rPr>
                         <w:noProof/>
                       </w:rPr>
@@ -13290,7 +13353,7 @@
                   </w:tcPr>
                   <w:p>
                     <w:pPr>
-                      <w:pStyle w:val="Bibliography"/>
+                      <w:pStyle w:val="ae"/>
                       <w:rPr>
                         <w:noProof/>
                       </w:rPr>
@@ -13330,7 +13393,7 @@
                   </w:tcPr>
                   <w:p>
                     <w:pPr>
-                      <w:pStyle w:val="Bibliography"/>
+                      <w:pStyle w:val="ae"/>
                       <w:rPr>
                         <w:noProof/>
                       </w:rPr>
@@ -13350,7 +13413,7 @@
                   </w:tcPr>
                   <w:p>
                     <w:pPr>
-                      <w:pStyle w:val="Bibliography"/>
+                      <w:pStyle w:val="ae"/>
                       <w:rPr>
                         <w:noProof/>
                       </w:rPr>
@@ -13390,7 +13453,7 @@
                   </w:tcPr>
                   <w:p>
                     <w:pPr>
-                      <w:pStyle w:val="Bibliography"/>
+                      <w:pStyle w:val="ae"/>
                       <w:rPr>
                         <w:noProof/>
                       </w:rPr>
@@ -13410,7 +13473,7 @@
                   </w:tcPr>
                   <w:p>
                     <w:pPr>
-                      <w:pStyle w:val="Bibliography"/>
+                      <w:pStyle w:val="ae"/>
                       <w:rPr>
                         <w:noProof/>
                       </w:rPr>
@@ -13450,7 +13513,7 @@
                   </w:tcPr>
                   <w:p>
                     <w:pPr>
-                      <w:pStyle w:val="Bibliography"/>
+                      <w:pStyle w:val="ae"/>
                       <w:rPr>
                         <w:noProof/>
                       </w:rPr>
@@ -13470,7 +13533,7 @@
                   </w:tcPr>
                   <w:p>
                     <w:pPr>
-                      <w:pStyle w:val="Bibliography"/>
+                      <w:pStyle w:val="ae"/>
                       <w:rPr>
                         <w:noProof/>
                       </w:rPr>
@@ -13510,7 +13573,7 @@
                   </w:tcPr>
                   <w:p>
                     <w:pPr>
-                      <w:pStyle w:val="Bibliography"/>
+                      <w:pStyle w:val="ae"/>
                       <w:rPr>
                         <w:noProof/>
                       </w:rPr>
@@ -13530,7 +13593,7 @@
                   </w:tcPr>
                   <w:p>
                     <w:pPr>
-                      <w:pStyle w:val="Bibliography"/>
+                      <w:pStyle w:val="ae"/>
                       <w:rPr>
                         <w:noProof/>
                       </w:rPr>
@@ -13570,7 +13633,7 @@
                   </w:tcPr>
                   <w:p>
                     <w:pPr>
-                      <w:pStyle w:val="Bibliography"/>
+                      <w:pStyle w:val="ae"/>
                       <w:rPr>
                         <w:noProof/>
                       </w:rPr>
@@ -13590,7 +13653,7 @@
                   </w:tcPr>
                   <w:p>
                     <w:pPr>
-                      <w:pStyle w:val="Bibliography"/>
+                      <w:pStyle w:val="ae"/>
                       <w:rPr>
                         <w:noProof/>
                       </w:rPr>
@@ -13630,7 +13693,7 @@
                   </w:tcPr>
                   <w:p>
                     <w:pPr>
-                      <w:pStyle w:val="Bibliography"/>
+                      <w:pStyle w:val="ae"/>
                       <w:rPr>
                         <w:noProof/>
                       </w:rPr>
@@ -13650,7 +13713,7 @@
                   </w:tcPr>
                   <w:p>
                     <w:pPr>
-                      <w:pStyle w:val="Bibliography"/>
+                      <w:pStyle w:val="ae"/>
                       <w:rPr>
                         <w:noProof/>
                       </w:rPr>
@@ -13690,7 +13753,7 @@
                   </w:tcPr>
                   <w:p>
                     <w:pPr>
-                      <w:pStyle w:val="Bibliography"/>
+                      <w:pStyle w:val="ae"/>
                       <w:rPr>
                         <w:noProof/>
                       </w:rPr>
@@ -13710,7 +13773,7 @@
                   </w:tcPr>
                   <w:p>
                     <w:pPr>
-                      <w:pStyle w:val="Bibliography"/>
+                      <w:pStyle w:val="ae"/>
                       <w:rPr>
                         <w:noProof/>
                       </w:rPr>
@@ -13750,7 +13813,7 @@
                   </w:tcPr>
                   <w:p>
                     <w:pPr>
-                      <w:pStyle w:val="Bibliography"/>
+                      <w:pStyle w:val="ae"/>
                       <w:rPr>
                         <w:noProof/>
                       </w:rPr>
@@ -13770,7 +13833,7 @@
                   </w:tcPr>
                   <w:p>
                     <w:pPr>
-                      <w:pStyle w:val="Bibliography"/>
+                      <w:pStyle w:val="ae"/>
                       <w:rPr>
                         <w:noProof/>
                       </w:rPr>
@@ -13810,7 +13873,7 @@
                   </w:tcPr>
                   <w:p>
                     <w:pPr>
-                      <w:pStyle w:val="Bibliography"/>
+                      <w:pStyle w:val="ae"/>
                       <w:rPr>
                         <w:noProof/>
                       </w:rPr>
@@ -13830,7 +13893,7 @@
                   </w:tcPr>
                   <w:p>
                     <w:pPr>
-                      <w:pStyle w:val="Bibliography"/>
+                      <w:pStyle w:val="ae"/>
                       <w:rPr>
                         <w:noProof/>
                       </w:rPr>
@@ -13870,7 +13933,7 @@
                   </w:tcPr>
                   <w:p>
                     <w:pPr>
-                      <w:pStyle w:val="Bibliography"/>
+                      <w:pStyle w:val="ae"/>
                       <w:rPr>
                         <w:noProof/>
                       </w:rPr>
@@ -13891,7 +13954,7 @@
                   </w:tcPr>
                   <w:p>
                     <w:pPr>
-                      <w:pStyle w:val="Bibliography"/>
+                      <w:pStyle w:val="ae"/>
                       <w:rPr>
                         <w:noProof/>
                       </w:rPr>
@@ -14033,7 +14096,7 @@
     <w:sdtContent>
       <w:p>
         <w:pPr>
-          <w:pStyle w:val="Footer"/>
+          <w:pStyle w:val="a5"/>
           <w:jc w:val="center"/>
         </w:pPr>
         <w:r>
@@ -14062,7 +14125,7 @@
   </w:sdt>
   <w:p>
     <w:pPr>
-      <w:pStyle w:val="Footer"/>
+      <w:pStyle w:val="a5"/>
     </w:pPr>
   </w:p>
 </w:ftr>
@@ -14097,7 +14160,7 @@
 <w:hdr xmlns:wpc="http://schemas.microsoft.com/office/word/2010/wordprocessingCanvas" xmlns:cx="http://schemas.microsoft.com/office/drawing/2014/chartex" xmlns:cx1="http://schemas.microsoft.com/office/drawing/2015/9/8/chartex" xmlns:cx2="http://schemas.microsoft.com/office/drawing/2015/10/21/chartex" xmlns:cx3="http://schemas.microsoft.com/office/drawing/2016/5/9/chartex" xmlns:cx4="http://schemas.microsoft.com/office/drawing/2016/5/10/chartex" xmlns:cx5="http://schemas.microsoft.com/office/drawing/2016/5/11/chartex" xmlns:cx6="http://schemas.microsoft.com/office/drawing/2016/5/12/chartex" xmlns:cx7="http://schemas.microsoft.com/office/drawing/2016/5/13/chartex" xmlns:cx8="http://schemas.microsoft.com/office/drawing/2016/5/14/chartex" xmlns:mc="http://schemas.openxmlformats.org/markup-compatibility/2006" xmlns:aink="http://schemas.microsoft.com/office/drawing/2016/ink" xmlns:am3d="http://schemas.microsoft.com/office/drawing/2017/model3d" xmlns:o="urn:schemas-microsoft-com:office:office" xmlns:r="http://schemas.openxmlformats.org/officeDocument/2006/relationships" xmlns:m="http://schemas.openxmlformats.org/officeDocument/2006/math" xmlns:v="urn:schemas-microsoft-com:vml" xmlns:wp14="http://schemas.microsoft.com/office/word/2010/wordprocessingDrawing" xmlns:wp="http://schemas.openxmlformats.org/drawingml/2006/wordprocessingDrawing" xmlns:w10="urn:schemas-microsoft-com:office:word" xmlns:w="http://schemas.openxmlformats.org/wordprocessingml/2006/main" xmlns:w14="http://schemas.microsoft.com/office/word/2010/wordml" xmlns:w15="http://schemas.microsoft.com/office/word/2012/wordml" xmlns:w16cex="http://schemas.microsoft.com/office/word/2018/wordml/cex" xmlns:w16cid="http://schemas.microsoft.com/office/word/2016/wordml/cid" xmlns:w16="http://schemas.microsoft.com/office/word/2018/wordml" xmlns:w16sdtdh="http://schemas.microsoft.com/office/word/2020/wordml/sdtdatahash" xmlns:w16se="http://schemas.microsoft.com/office/word/2015/wordml/symex" xmlns:wpg="http://schemas.microsoft.com/office/word/2010/wordprocessingGroup" xmlns:wpi="http://schemas.microsoft.com/office/word/2010/wordprocessingInk" xmlns:wne="http://schemas.microsoft.com/office/word/2006/wordml" xmlns:wps="http://schemas.microsoft.com/office/word/2010/wordprocessingShape" mc:Ignorable="w14 w15 w16se w16cid w16 w16cex w16sdtdh wp14">
   <w:p>
     <w:pPr>
-      <w:pStyle w:val="Header"/>
+      <w:pStyle w:val="a3"/>
       <w:tabs>
         <w:tab w:val="clear" w:pos="4680"/>
         <w:tab w:val="clear" w:pos="9360"/>
@@ -14115,7 +14178,7 @@
 <w:hdr xmlns:wpc="http://schemas.microsoft.com/office/word/2010/wordprocessingCanvas" xmlns:cx="http://schemas.microsoft.com/office/drawing/2014/chartex" xmlns:cx1="http://schemas.microsoft.com/office/drawing/2015/9/8/chartex" xmlns:cx2="http://schemas.microsoft.com/office/drawing/2015/10/21/chartex" xmlns:cx3="http://schemas.microsoft.com/office/drawing/2016/5/9/chartex" xmlns:cx4="http://schemas.microsoft.com/office/drawing/2016/5/10/chartex" xmlns:cx5="http://schemas.microsoft.com/office/drawing/2016/5/11/chartex" xmlns:cx6="http://schemas.microsoft.com/office/drawing/2016/5/12/chartex" xmlns:cx7="http://schemas.microsoft.com/office/drawing/2016/5/13/chartex" xmlns:cx8="http://schemas.microsoft.com/office/drawing/2016/5/14/chartex" xmlns:mc="http://schemas.openxmlformats.org/markup-compatibility/2006" xmlns:aink="http://schemas.microsoft.com/office/drawing/2016/ink" xmlns:am3d="http://schemas.microsoft.com/office/drawing/2017/model3d" xmlns:o="urn:schemas-microsoft-com:office:office" xmlns:r="http://schemas.openxmlformats.org/officeDocument/2006/relationships" xmlns:m="http://schemas.openxmlformats.org/officeDocument/2006/math" xmlns:v="urn:schemas-microsoft-com:vml" xmlns:wp14="http://schemas.microsoft.com/office/word/2010/wordprocessingDrawing" xmlns:wp="http://schemas.openxmlformats.org/drawingml/2006/wordprocessingDrawing" xmlns:w10="urn:schemas-microsoft-com:office:word" xmlns:w="http://schemas.openxmlformats.org/wordprocessingml/2006/main" xmlns:w14="http://schemas.microsoft.com/office/word/2010/wordml" xmlns:w15="http://schemas.microsoft.com/office/word/2012/wordml" xmlns:w16cex="http://schemas.microsoft.com/office/word/2018/wordml/cex" xmlns:w16cid="http://schemas.microsoft.com/office/word/2016/wordml/cid" xmlns:w16="http://schemas.microsoft.com/office/word/2018/wordml" xmlns:w16sdtdh="http://schemas.microsoft.com/office/word/2020/wordml/sdtdatahash" xmlns:w16se="http://schemas.microsoft.com/office/word/2015/wordml/symex" xmlns:wpg="http://schemas.microsoft.com/office/word/2010/wordprocessingGroup" xmlns:wpi="http://schemas.microsoft.com/office/word/2010/wordprocessingInk" xmlns:wne="http://schemas.microsoft.com/office/word/2006/wordml" xmlns:wps="http://schemas.microsoft.com/office/word/2010/wordprocessingShape" mc:Ignorable="w14 w15 w16se w16cid w16 w16cex w16sdtdh wp14">
   <w:p>
     <w:pPr>
-      <w:pStyle w:val="Header"/>
+      <w:pStyle w:val="a3"/>
       <w:rPr>
         <w:rFonts w:cs="David"/>
         <w:b/>
@@ -14158,7 +14221,7 @@
   </w:p>
   <w:p>
     <w:pPr>
-      <w:pStyle w:val="Header"/>
+      <w:pStyle w:val="a3"/>
       <w:rPr>
         <w:rFonts w:cs="David"/>
         <w:b/>
@@ -14213,7 +14276,7 @@
 <w:hdr xmlns:wpc="http://schemas.microsoft.com/office/word/2010/wordprocessingCanvas" xmlns:cx="http://schemas.microsoft.com/office/drawing/2014/chartex" xmlns:cx1="http://schemas.microsoft.com/office/drawing/2015/9/8/chartex" xmlns:cx2="http://schemas.microsoft.com/office/drawing/2015/10/21/chartex" xmlns:cx3="http://schemas.microsoft.com/office/drawing/2016/5/9/chartex" xmlns:cx4="http://schemas.microsoft.com/office/drawing/2016/5/10/chartex" xmlns:cx5="http://schemas.microsoft.com/office/drawing/2016/5/11/chartex" xmlns:cx6="http://schemas.microsoft.com/office/drawing/2016/5/12/chartex" xmlns:cx7="http://schemas.microsoft.com/office/drawing/2016/5/13/chartex" xmlns:cx8="http://schemas.microsoft.com/office/drawing/2016/5/14/chartex" xmlns:mc="http://schemas.openxmlformats.org/markup-compatibility/2006" xmlns:aink="http://schemas.microsoft.com/office/drawing/2016/ink" xmlns:am3d="http://schemas.microsoft.com/office/drawing/2017/model3d" xmlns:o="urn:schemas-microsoft-com:office:office" xmlns:r="http://schemas.openxmlformats.org/officeDocument/2006/relationships" xmlns:m="http://schemas.openxmlformats.org/officeDocument/2006/math" xmlns:v="urn:schemas-microsoft-com:vml" xmlns:wp14="http://schemas.microsoft.com/office/word/2010/wordprocessingDrawing" xmlns:wp="http://schemas.openxmlformats.org/drawingml/2006/wordprocessingDrawing" xmlns:w10="urn:schemas-microsoft-com:office:word" xmlns:w="http://schemas.openxmlformats.org/wordprocessingml/2006/main" xmlns:w14="http://schemas.microsoft.com/office/word/2010/wordml" xmlns:w15="http://schemas.microsoft.com/office/word/2012/wordml" xmlns:w16cex="http://schemas.microsoft.com/office/word/2018/wordml/cex" xmlns:w16cid="http://schemas.microsoft.com/office/word/2016/wordml/cid" xmlns:w16="http://schemas.microsoft.com/office/word/2018/wordml" xmlns:w16sdtdh="http://schemas.microsoft.com/office/word/2020/wordml/sdtdatahash" xmlns:w16se="http://schemas.microsoft.com/office/word/2015/wordml/symex" xmlns:wpg="http://schemas.microsoft.com/office/word/2010/wordprocessingGroup" xmlns:wpi="http://schemas.microsoft.com/office/word/2010/wordprocessingInk" xmlns:wne="http://schemas.microsoft.com/office/word/2006/wordml" xmlns:wps="http://schemas.microsoft.com/office/word/2010/wordprocessingShape" mc:Ignorable="w14 w15 w16se w16cid w16 w16cex w16sdtdh wp14">
   <w:p>
     <w:pPr>
-      <w:pStyle w:val="Header"/>
+      <w:pStyle w:val="a3"/>
       <w:rPr>
         <w:rFonts w:cs="David"/>
         <w:b/>
@@ -14256,7 +14319,7 @@
   </w:p>
   <w:p>
     <w:pPr>
-      <w:pStyle w:val="Header"/>
+      <w:pStyle w:val="a3"/>
       <w:rPr>
         <w:rFonts w:cs="David"/>
         <w:b/>
@@ -14306,7 +14369,7 @@
   </w:p>
   <w:p>
     <w:pPr>
-      <w:pStyle w:val="Header"/>
+      <w:pStyle w:val="a3"/>
     </w:pPr>
   </w:p>
 </w:hdr>
@@ -16216,7 +16279,7 @@
     <w:lvl w:ilvl="0">
       <w:start w:val="1"/>
       <w:numFmt w:val="decimal"/>
-      <w:pStyle w:val="Heading1"/>
+      <w:pStyle w:val="1"/>
       <w:lvlText w:val="%1"/>
       <w:lvlJc w:val="left"/>
       <w:pPr>
@@ -16226,7 +16289,7 @@
     <w:lvl w:ilvl="1">
       <w:start w:val="1"/>
       <w:numFmt w:val="decimal"/>
-      <w:pStyle w:val="Heading2"/>
+      <w:pStyle w:val="2"/>
       <w:lvlText w:val="%1.%2"/>
       <w:lvlJc w:val="left"/>
       <w:pPr>
@@ -16236,7 +16299,7 @@
     <w:lvl w:ilvl="2">
       <w:start w:val="1"/>
       <w:numFmt w:val="decimal"/>
-      <w:pStyle w:val="Heading3"/>
+      <w:pStyle w:val="3"/>
       <w:lvlText w:val="%1.%2.%3"/>
       <w:lvlJc w:val="left"/>
       <w:pPr>
@@ -16246,7 +16309,7 @@
     <w:lvl w:ilvl="3">
       <w:start w:val="1"/>
       <w:numFmt w:val="decimal"/>
-      <w:pStyle w:val="Heading4"/>
+      <w:pStyle w:val="4"/>
       <w:lvlText w:val="%1.%2.%3.%4"/>
       <w:lvlJc w:val="left"/>
       <w:pPr>
@@ -16256,7 +16319,7 @@
     <w:lvl w:ilvl="4">
       <w:start w:val="1"/>
       <w:numFmt w:val="decimal"/>
-      <w:pStyle w:val="Heading5"/>
+      <w:pStyle w:val="5"/>
       <w:lvlText w:val="%1.%2.%3.%4.%5"/>
       <w:lvlJc w:val="left"/>
       <w:pPr>
@@ -16266,7 +16329,7 @@
     <w:lvl w:ilvl="5">
       <w:start w:val="1"/>
       <w:numFmt w:val="decimal"/>
-      <w:pStyle w:val="Heading6"/>
+      <w:pStyle w:val="6"/>
       <w:lvlText w:val="%1.%2.%3.%4.%5.%6"/>
       <w:lvlJc w:val="left"/>
       <w:pPr>
@@ -16276,7 +16339,7 @@
     <w:lvl w:ilvl="6">
       <w:start w:val="1"/>
       <w:numFmt w:val="decimal"/>
-      <w:pStyle w:val="Heading7"/>
+      <w:pStyle w:val="7"/>
       <w:lvlText w:val="%1.%2.%3.%4.%5.%6.%7"/>
       <w:lvlJc w:val="left"/>
       <w:pPr>
@@ -16286,7 +16349,7 @@
     <w:lvl w:ilvl="7">
       <w:start w:val="1"/>
       <w:numFmt w:val="decimal"/>
-      <w:pStyle w:val="Heading8"/>
+      <w:pStyle w:val="8"/>
       <w:lvlText w:val="%1.%2.%3.%4.%5.%6.%7.%8"/>
       <w:lvlJc w:val="left"/>
       <w:pPr>
@@ -16296,7 +16359,7 @@
     <w:lvl w:ilvl="8">
       <w:start w:val="1"/>
       <w:numFmt w:val="decimal"/>
-      <w:pStyle w:val="Heading9"/>
+      <w:pStyle w:val="9"/>
       <w:lvlText w:val="%1.%2.%3.%4.%5.%6.%7.%8.%9"/>
       <w:lvlJc w:val="left"/>
       <w:pPr>
@@ -18319,7 +18382,7 @@
     <w:lsdException w:name="Unresolved Mention" w:semiHidden="1" w:unhideWhenUsed="1"/>
     <w:lsdException w:name="Smart Link" w:semiHidden="1" w:unhideWhenUsed="1"/>
   </w:latentStyles>
-  <w:style w:type="paragraph" w:default="1" w:styleId="Normal">
+  <w:style w:type="paragraph" w:default="1" w:styleId="a">
     <w:name w:val="Normal"/>
     <w:qFormat/>
     <w:rsid w:val="007967E1"/>
@@ -18332,11 +18395,11 @@
       <w:sz w:val="24"/>
     </w:rPr>
   </w:style>
-  <w:style w:type="paragraph" w:styleId="Heading1">
+  <w:style w:type="paragraph" w:styleId="1">
     <w:name w:val="heading 1"/>
-    <w:basedOn w:val="Normal"/>
-    <w:next w:val="Normal"/>
-    <w:link w:val="Heading1Char"/>
+    <w:basedOn w:val="a"/>
+    <w:next w:val="a"/>
+    <w:link w:val="10"/>
     <w:uiPriority w:val="9"/>
     <w:qFormat/>
     <w:rsid w:val="00314741"/>
@@ -18357,11 +18420,11 @@
       <w:szCs w:val="40"/>
     </w:rPr>
   </w:style>
-  <w:style w:type="paragraph" w:styleId="Heading2">
+  <w:style w:type="paragraph" w:styleId="2">
     <w:name w:val="heading 2"/>
-    <w:basedOn w:val="Normal"/>
-    <w:next w:val="Normal"/>
-    <w:link w:val="Heading2Char"/>
+    <w:basedOn w:val="a"/>
+    <w:next w:val="a"/>
+    <w:link w:val="20"/>
     <w:qFormat/>
     <w:rsid w:val="00314741"/>
     <w:pPr>
@@ -18386,11 +18449,11 @@
       <w:szCs w:val="28"/>
     </w:rPr>
   </w:style>
-  <w:style w:type="paragraph" w:styleId="Heading3">
+  <w:style w:type="paragraph" w:styleId="3">
     <w:name w:val="heading 3"/>
-    <w:basedOn w:val="Heading1"/>
-    <w:next w:val="Normal"/>
-    <w:link w:val="Heading3Char"/>
+    <w:basedOn w:val="1"/>
+    <w:next w:val="a"/>
+    <w:link w:val="30"/>
     <w:uiPriority w:val="9"/>
     <w:unhideWhenUsed/>
     <w:qFormat/>
@@ -18408,11 +18471,11 @@
       <w:szCs w:val="24"/>
     </w:rPr>
   </w:style>
-  <w:style w:type="paragraph" w:styleId="Heading4">
+  <w:style w:type="paragraph" w:styleId="4">
     <w:name w:val="heading 4"/>
-    <w:basedOn w:val="Normal"/>
-    <w:next w:val="Normal"/>
-    <w:link w:val="Heading4Char"/>
+    <w:basedOn w:val="a"/>
+    <w:next w:val="a"/>
+    <w:link w:val="40"/>
     <w:uiPriority w:val="9"/>
     <w:semiHidden/>
     <w:unhideWhenUsed/>
@@ -18435,11 +18498,11 @@
       <w:color w:val="2E74B5" w:themeColor="accent1" w:themeShade="BF"/>
     </w:rPr>
   </w:style>
-  <w:style w:type="paragraph" w:styleId="Heading5">
+  <w:style w:type="paragraph" w:styleId="5">
     <w:name w:val="heading 5"/>
-    <w:basedOn w:val="Normal"/>
-    <w:next w:val="Normal"/>
-    <w:link w:val="Heading5Char"/>
+    <w:basedOn w:val="a"/>
+    <w:next w:val="a"/>
+    <w:link w:val="50"/>
     <w:uiPriority w:val="9"/>
     <w:semiHidden/>
     <w:unhideWhenUsed/>
@@ -18460,11 +18523,11 @@
       <w:color w:val="2E74B5" w:themeColor="accent1" w:themeShade="BF"/>
     </w:rPr>
   </w:style>
-  <w:style w:type="paragraph" w:styleId="Heading6">
+  <w:style w:type="paragraph" w:styleId="6">
     <w:name w:val="heading 6"/>
-    <w:basedOn w:val="Normal"/>
-    <w:next w:val="Normal"/>
-    <w:link w:val="Heading6Char"/>
+    <w:basedOn w:val="a"/>
+    <w:next w:val="a"/>
+    <w:link w:val="60"/>
     <w:uiPriority w:val="9"/>
     <w:semiHidden/>
     <w:unhideWhenUsed/>
@@ -18485,11 +18548,11 @@
       <w:color w:val="1F4D78" w:themeColor="accent1" w:themeShade="7F"/>
     </w:rPr>
   </w:style>
-  <w:style w:type="paragraph" w:styleId="Heading7">
+  <w:style w:type="paragraph" w:styleId="7">
     <w:name w:val="heading 7"/>
-    <w:basedOn w:val="Normal"/>
-    <w:next w:val="Normal"/>
-    <w:link w:val="Heading7Char"/>
+    <w:basedOn w:val="a"/>
+    <w:next w:val="a"/>
+    <w:link w:val="70"/>
     <w:uiPriority w:val="9"/>
     <w:semiHidden/>
     <w:unhideWhenUsed/>
@@ -18512,11 +18575,11 @@
       <w:color w:val="1F4D78" w:themeColor="accent1" w:themeShade="7F"/>
     </w:rPr>
   </w:style>
-  <w:style w:type="paragraph" w:styleId="Heading8">
+  <w:style w:type="paragraph" w:styleId="8">
     <w:name w:val="heading 8"/>
-    <w:basedOn w:val="Normal"/>
-    <w:next w:val="Normal"/>
-    <w:link w:val="Heading8Char"/>
+    <w:basedOn w:val="a"/>
+    <w:next w:val="a"/>
+    <w:link w:val="80"/>
     <w:uiPriority w:val="9"/>
     <w:semiHidden/>
     <w:unhideWhenUsed/>
@@ -18539,11 +18602,11 @@
       <w:szCs w:val="21"/>
     </w:rPr>
   </w:style>
-  <w:style w:type="paragraph" w:styleId="Heading9">
+  <w:style w:type="paragraph" w:styleId="9">
     <w:name w:val="heading 9"/>
-    <w:basedOn w:val="Normal"/>
-    <w:next w:val="Normal"/>
-    <w:link w:val="Heading9Char"/>
+    <w:basedOn w:val="a"/>
+    <w:next w:val="a"/>
+    <w:link w:val="90"/>
     <w:uiPriority w:val="9"/>
     <w:semiHidden/>
     <w:unhideWhenUsed/>
@@ -18568,12 +18631,13 @@
       <w:szCs w:val="21"/>
     </w:rPr>
   </w:style>
-  <w:style w:type="character" w:default="1" w:styleId="DefaultParagraphFont">
+  <w:style w:type="character" w:default="1" w:styleId="a0">
     <w:name w:val="Default Paragraph Font"/>
     <w:uiPriority w:val="1"/>
+    <w:semiHidden/>
     <w:unhideWhenUsed/>
   </w:style>
-  <w:style w:type="table" w:default="1" w:styleId="TableNormal">
+  <w:style w:type="table" w:default="1" w:styleId="a1">
     <w:name w:val="Normal Table"/>
     <w:uiPriority w:val="99"/>
     <w:semiHidden/>
@@ -18588,16 +18652,16 @@
       </w:tblCellMar>
     </w:tblPr>
   </w:style>
-  <w:style w:type="numbering" w:default="1" w:styleId="NoList">
+  <w:style w:type="numbering" w:default="1" w:styleId="a2">
     <w:name w:val="No List"/>
     <w:uiPriority w:val="99"/>
     <w:semiHidden/>
     <w:unhideWhenUsed/>
   </w:style>
-  <w:style w:type="character" w:customStyle="1" w:styleId="Heading1Char">
-    <w:name w:val="Heading 1 Char"/>
-    <w:basedOn w:val="DefaultParagraphFont"/>
-    <w:link w:val="Heading1"/>
+  <w:style w:type="character" w:customStyle="1" w:styleId="10">
+    <w:name w:val="כותרת 1 תו"/>
+    <w:basedOn w:val="a0"/>
+    <w:link w:val="1"/>
     <w:uiPriority w:val="9"/>
     <w:rsid w:val="00314741"/>
     <w:rPr>
@@ -18609,10 +18673,10 @@
       <w:szCs w:val="40"/>
     </w:rPr>
   </w:style>
-  <w:style w:type="character" w:customStyle="1" w:styleId="Heading2Char">
-    <w:name w:val="Heading 2 Char"/>
-    <w:basedOn w:val="DefaultParagraphFont"/>
-    <w:link w:val="Heading2"/>
+  <w:style w:type="character" w:customStyle="1" w:styleId="20">
+    <w:name w:val="כותרת 2 תו"/>
+    <w:basedOn w:val="a0"/>
+    <w:link w:val="2"/>
     <w:rsid w:val="00314741"/>
     <w:rPr>
       <w:rFonts w:ascii="David" w:eastAsia="Times New Roman" w:hAnsi="David" w:cs="David"/>
@@ -18623,10 +18687,10 @@
       <w:szCs w:val="28"/>
     </w:rPr>
   </w:style>
-  <w:style w:type="paragraph" w:styleId="Header">
+  <w:style w:type="paragraph" w:styleId="a3">
     <w:name w:val="header"/>
-    <w:basedOn w:val="Normal"/>
-    <w:link w:val="HeaderChar"/>
+    <w:basedOn w:val="a"/>
+    <w:link w:val="a4"/>
     <w:uiPriority w:val="99"/>
     <w:unhideWhenUsed/>
     <w:rsid w:val="001E6209"/>
@@ -18638,17 +18702,17 @@
       <w:spacing w:line="240" w:lineRule="auto"/>
     </w:pPr>
   </w:style>
-  <w:style w:type="character" w:customStyle="1" w:styleId="HeaderChar">
-    <w:name w:val="Header Char"/>
-    <w:basedOn w:val="DefaultParagraphFont"/>
-    <w:link w:val="Header"/>
+  <w:style w:type="character" w:customStyle="1" w:styleId="a4">
+    <w:name w:val="כותרת עליונה תו"/>
+    <w:basedOn w:val="a0"/>
+    <w:link w:val="a3"/>
     <w:uiPriority w:val="99"/>
     <w:rsid w:val="001E6209"/>
   </w:style>
-  <w:style w:type="paragraph" w:styleId="Footer">
+  <w:style w:type="paragraph" w:styleId="a5">
     <w:name w:val="footer"/>
-    <w:basedOn w:val="Normal"/>
-    <w:link w:val="FooterChar"/>
+    <w:basedOn w:val="a"/>
+    <w:link w:val="a6"/>
     <w:uiPriority w:val="99"/>
     <w:unhideWhenUsed/>
     <w:rsid w:val="001E6209"/>
@@ -18660,16 +18724,16 @@
       <w:spacing w:line="240" w:lineRule="auto"/>
     </w:pPr>
   </w:style>
-  <w:style w:type="character" w:customStyle="1" w:styleId="FooterChar">
-    <w:name w:val="Footer Char"/>
-    <w:basedOn w:val="DefaultParagraphFont"/>
-    <w:link w:val="Footer"/>
+  <w:style w:type="character" w:customStyle="1" w:styleId="a6">
+    <w:name w:val="כותרת תחתונה תו"/>
+    <w:basedOn w:val="a0"/>
+    <w:link w:val="a5"/>
     <w:uiPriority w:val="99"/>
     <w:rsid w:val="001E6209"/>
   </w:style>
-  <w:style w:type="character" w:styleId="PlaceholderText">
+  <w:style w:type="character" w:styleId="a7">
     <w:name w:val="Placeholder Text"/>
-    <w:basedOn w:val="DefaultParagraphFont"/>
+    <w:basedOn w:val="a0"/>
     <w:uiPriority w:val="99"/>
     <w:semiHidden/>
     <w:rsid w:val="00B233F2"/>
@@ -18677,9 +18741,9 @@
       <w:color w:val="808080"/>
     </w:rPr>
   </w:style>
-  <w:style w:type="table" w:styleId="TableGrid">
+  <w:style w:type="table" w:styleId="a8">
     <w:name w:val="Table Grid"/>
-    <w:basedOn w:val="TableNormal"/>
+    <w:basedOn w:val="a1"/>
     <w:uiPriority w:val="39"/>
     <w:rsid w:val="005C0B1F"/>
     <w:pPr>
@@ -18696,9 +18760,9 @@
       </w:tblBorders>
     </w:tblPr>
   </w:style>
-  <w:style w:type="paragraph" w:styleId="ListParagraph">
+  <w:style w:type="paragraph" w:styleId="a9">
     <w:name w:val="List Paragraph"/>
-    <w:basedOn w:val="Normal"/>
+    <w:basedOn w:val="a"/>
     <w:uiPriority w:val="34"/>
     <w:qFormat/>
     <w:rsid w:val="005C0B1F"/>
@@ -18707,10 +18771,10 @@
       <w:contextualSpacing/>
     </w:pPr>
   </w:style>
-  <w:style w:type="paragraph" w:styleId="BalloonText">
+  <w:style w:type="paragraph" w:styleId="aa">
     <w:name w:val="Balloon Text"/>
-    <w:basedOn w:val="Normal"/>
-    <w:link w:val="BalloonTextChar"/>
+    <w:basedOn w:val="a"/>
+    <w:link w:val="ab"/>
     <w:uiPriority w:val="99"/>
     <w:semiHidden/>
     <w:unhideWhenUsed/>
@@ -18724,10 +18788,10 @@
       <w:szCs w:val="18"/>
     </w:rPr>
   </w:style>
-  <w:style w:type="character" w:customStyle="1" w:styleId="BalloonTextChar">
-    <w:name w:val="Balloon Text Char"/>
-    <w:basedOn w:val="DefaultParagraphFont"/>
-    <w:link w:val="BalloonText"/>
+  <w:style w:type="character" w:customStyle="1" w:styleId="ab">
+    <w:name w:val="טקסט בלונים תו"/>
+    <w:basedOn w:val="a0"/>
+    <w:link w:val="aa"/>
     <w:uiPriority w:val="99"/>
     <w:semiHidden/>
     <w:rsid w:val="00AA793D"/>
@@ -18737,10 +18801,10 @@
       <w:szCs w:val="18"/>
     </w:rPr>
   </w:style>
-  <w:style w:type="paragraph" w:styleId="TOCHeading">
+  <w:style w:type="paragraph" w:styleId="ac">
     <w:name w:val="TOC Heading"/>
-    <w:basedOn w:val="Heading1"/>
-    <w:next w:val="Normal"/>
+    <w:basedOn w:val="1"/>
+    <w:next w:val="a"/>
     <w:uiPriority w:val="39"/>
     <w:unhideWhenUsed/>
     <w:qFormat/>
@@ -18766,8 +18830,8 @@
   </w:style>
   <w:style w:type="paragraph" w:styleId="TOC2">
     <w:name w:val="toc 2"/>
-    <w:basedOn w:val="Normal"/>
-    <w:next w:val="Normal"/>
+    <w:basedOn w:val="a"/>
+    <w:next w:val="a"/>
     <w:autoRedefine/>
     <w:uiPriority w:val="39"/>
     <w:unhideWhenUsed/>
@@ -18784,8 +18848,8 @@
   </w:style>
   <w:style w:type="paragraph" w:styleId="TOC1">
     <w:name w:val="toc 1"/>
-    <w:basedOn w:val="Normal"/>
-    <w:next w:val="Normal"/>
+    <w:basedOn w:val="a"/>
+    <w:next w:val="a"/>
     <w:autoRedefine/>
     <w:uiPriority w:val="39"/>
     <w:unhideWhenUsed/>
@@ -18802,7 +18866,7 @@
   </w:style>
   <w:style w:type="character" w:styleId="Hyperlink">
     <w:name w:val="Hyperlink"/>
-    <w:basedOn w:val="DefaultParagraphFont"/>
+    <w:basedOn w:val="a0"/>
     <w:uiPriority w:val="99"/>
     <w:unhideWhenUsed/>
     <w:rsid w:val="008E4A40"/>
@@ -18811,10 +18875,10 @@
       <w:u w:val="single"/>
     </w:rPr>
   </w:style>
-  <w:style w:type="paragraph" w:styleId="Caption">
+  <w:style w:type="paragraph" w:styleId="ad">
     <w:name w:val="caption"/>
-    <w:basedOn w:val="Normal"/>
-    <w:next w:val="Normal"/>
+    <w:basedOn w:val="a"/>
+    <w:next w:val="a"/>
     <w:uiPriority w:val="35"/>
     <w:unhideWhenUsed/>
     <w:qFormat/>
@@ -18828,25 +18892,25 @@
       <w:szCs w:val="20"/>
     </w:rPr>
   </w:style>
-  <w:style w:type="paragraph" w:styleId="Bibliography">
+  <w:style w:type="paragraph" w:styleId="ae">
     <w:name w:val="Bibliography"/>
-    <w:basedOn w:val="Normal"/>
-    <w:next w:val="Normal"/>
+    <w:basedOn w:val="a"/>
+    <w:next w:val="a"/>
     <w:uiPriority w:val="37"/>
     <w:unhideWhenUsed/>
     <w:rsid w:val="006571E8"/>
   </w:style>
-  <w:style w:type="paragraph" w:styleId="TableofFigures">
+  <w:style w:type="paragraph" w:styleId="af">
     <w:name w:val="table of figures"/>
-    <w:basedOn w:val="Normal"/>
-    <w:next w:val="Normal"/>
+    <w:basedOn w:val="a"/>
+    <w:next w:val="a"/>
     <w:uiPriority w:val="99"/>
     <w:unhideWhenUsed/>
     <w:rsid w:val="00357257"/>
   </w:style>
-  <w:style w:type="character" w:styleId="UnresolvedMention">
+  <w:style w:type="character" w:styleId="af0">
     <w:name w:val="Unresolved Mention"/>
-    <w:basedOn w:val="DefaultParagraphFont"/>
+    <w:basedOn w:val="a0"/>
     <w:uiPriority w:val="99"/>
     <w:semiHidden/>
     <w:unhideWhenUsed/>
@@ -18858,7 +18922,7 @@
   </w:style>
   <w:style w:type="character" w:styleId="FollowedHyperlink">
     <w:name w:val="FollowedHyperlink"/>
-    <w:basedOn w:val="DefaultParagraphFont"/>
+    <w:basedOn w:val="a0"/>
     <w:uiPriority w:val="99"/>
     <w:semiHidden/>
     <w:unhideWhenUsed/>
@@ -18868,10 +18932,10 @@
       <w:u w:val="single"/>
     </w:rPr>
   </w:style>
-  <w:style w:type="character" w:customStyle="1" w:styleId="Heading3Char">
-    <w:name w:val="Heading 3 Char"/>
-    <w:basedOn w:val="DefaultParagraphFont"/>
-    <w:link w:val="Heading3"/>
+  <w:style w:type="character" w:customStyle="1" w:styleId="30">
+    <w:name w:val="כותרת 3 תו"/>
+    <w:basedOn w:val="a0"/>
+    <w:link w:val="3"/>
     <w:uiPriority w:val="9"/>
     <w:rsid w:val="0014305E"/>
     <w:rPr>
@@ -18885,8 +18949,8 @@
   </w:style>
   <w:style w:type="paragraph" w:styleId="TOC3">
     <w:name w:val="toc 3"/>
-    <w:basedOn w:val="Normal"/>
-    <w:next w:val="Normal"/>
+    <w:basedOn w:val="a"/>
+    <w:next w:val="a"/>
     <w:autoRedefine/>
     <w:uiPriority w:val="39"/>
     <w:unhideWhenUsed/>
@@ -18896,10 +18960,10 @@
       <w:ind w:left="480"/>
     </w:pPr>
   </w:style>
-  <w:style w:type="character" w:customStyle="1" w:styleId="Heading4Char">
-    <w:name w:val="Heading 4 Char"/>
-    <w:basedOn w:val="DefaultParagraphFont"/>
-    <w:link w:val="Heading4"/>
+  <w:style w:type="character" w:customStyle="1" w:styleId="40">
+    <w:name w:val="כותרת 4 תו"/>
+    <w:basedOn w:val="a0"/>
+    <w:link w:val="4"/>
     <w:uiPriority w:val="9"/>
     <w:semiHidden/>
     <w:rsid w:val="00314741"/>
@@ -18911,10 +18975,10 @@
       <w:sz w:val="24"/>
     </w:rPr>
   </w:style>
-  <w:style w:type="character" w:customStyle="1" w:styleId="Heading5Char">
-    <w:name w:val="Heading 5 Char"/>
-    <w:basedOn w:val="DefaultParagraphFont"/>
-    <w:link w:val="Heading5"/>
+  <w:style w:type="character" w:customStyle="1" w:styleId="50">
+    <w:name w:val="כותרת 5 תו"/>
+    <w:basedOn w:val="a0"/>
+    <w:link w:val="5"/>
     <w:uiPriority w:val="9"/>
     <w:semiHidden/>
     <w:rsid w:val="00314741"/>
@@ -18924,10 +18988,10 @@
       <w:sz w:val="24"/>
     </w:rPr>
   </w:style>
-  <w:style w:type="character" w:customStyle="1" w:styleId="Heading6Char">
-    <w:name w:val="Heading 6 Char"/>
-    <w:basedOn w:val="DefaultParagraphFont"/>
-    <w:link w:val="Heading6"/>
+  <w:style w:type="character" w:customStyle="1" w:styleId="60">
+    <w:name w:val="כותרת 6 תו"/>
+    <w:basedOn w:val="a0"/>
+    <w:link w:val="6"/>
     <w:uiPriority w:val="9"/>
     <w:semiHidden/>
     <w:rsid w:val="00314741"/>
@@ -18937,10 +19001,10 @@
       <w:sz w:val="24"/>
     </w:rPr>
   </w:style>
-  <w:style w:type="character" w:customStyle="1" w:styleId="Heading7Char">
-    <w:name w:val="Heading 7 Char"/>
-    <w:basedOn w:val="DefaultParagraphFont"/>
-    <w:link w:val="Heading7"/>
+  <w:style w:type="character" w:customStyle="1" w:styleId="70">
+    <w:name w:val="כותרת 7 תו"/>
+    <w:basedOn w:val="a0"/>
+    <w:link w:val="7"/>
     <w:uiPriority w:val="9"/>
     <w:semiHidden/>
     <w:rsid w:val="00314741"/>
@@ -18952,10 +19016,10 @@
       <w:sz w:val="24"/>
     </w:rPr>
   </w:style>
-  <w:style w:type="character" w:customStyle="1" w:styleId="Heading8Char">
-    <w:name w:val="Heading 8 Char"/>
-    <w:basedOn w:val="DefaultParagraphFont"/>
-    <w:link w:val="Heading8"/>
+  <w:style w:type="character" w:customStyle="1" w:styleId="80">
+    <w:name w:val="כותרת 8 תו"/>
+    <w:basedOn w:val="a0"/>
+    <w:link w:val="8"/>
     <w:uiPriority w:val="9"/>
     <w:semiHidden/>
     <w:rsid w:val="00314741"/>
@@ -18966,10 +19030,10 @@
       <w:szCs w:val="21"/>
     </w:rPr>
   </w:style>
-  <w:style w:type="character" w:customStyle="1" w:styleId="Heading9Char">
-    <w:name w:val="Heading 9 Char"/>
-    <w:basedOn w:val="DefaultParagraphFont"/>
-    <w:link w:val="Heading9"/>
+  <w:style w:type="character" w:customStyle="1" w:styleId="90">
+    <w:name w:val="כותרת 9 תו"/>
+    <w:basedOn w:val="a0"/>
+    <w:link w:val="9"/>
     <w:uiPriority w:val="9"/>
     <w:semiHidden/>
     <w:rsid w:val="00314741"/>

</xml_diff>

<commit_message>
Finish report and presentation
</commit_message>
<xml_diff>
--- a/Digital Signal Processing - Final Project.docx
+++ b/Digital Signal Processing - Final Project.docx
@@ -233,9 +233,8 @@
           <w:rFonts w:cs="David"/>
           <w:sz w:val="28"/>
           <w:szCs w:val="28"/>
-          <w:highlight w:val="yellow"/>
-        </w:rPr>
-        <w:t>01.07.21</w:t>
+        </w:rPr>
+        <w:t>30.09.2021</w:t>
       </w:r>
     </w:p>
     <w:bookmarkEnd w:id="0"/>
@@ -337,7 +336,7 @@
             </w:rPr>
             <w:fldChar w:fldCharType="separate"/>
           </w:r>
-          <w:hyperlink w:anchor="_Toc81467964" w:history="1">
+          <w:hyperlink w:anchor="_Toc82852094" w:history="1">
             <w:r>
               <w:rPr>
                 <w:rStyle w:val="Hyperlink"/>
@@ -380,7 +379,7 @@
                 <w:noProof/>
                 <w:webHidden/>
               </w:rPr>
-              <w:instrText xml:space="preserve"> PAGEREF _Toc81467964 \h </w:instrText>
+              <w:instrText xml:space="preserve"> PAGEREF _Toc82852094 \h </w:instrText>
             </w:r>
             <w:r>
               <w:rPr>
@@ -421,7 +420,7 @@
               <w:sz w:val="22"/>
             </w:rPr>
           </w:pPr>
-          <w:hyperlink w:anchor="_Toc81467965" w:history="1">
+          <w:hyperlink w:anchor="_Toc82852095" w:history="1">
             <w:r>
               <w:rPr>
                 <w:rStyle w:val="Hyperlink"/>
@@ -463,7 +462,7 @@
                 <w:noProof/>
                 <w:webHidden/>
               </w:rPr>
-              <w:instrText xml:space="preserve"> PAGEREF _Toc81467965 \h </w:instrText>
+              <w:instrText xml:space="preserve"> PAGEREF _Toc82852095 \h </w:instrText>
             </w:r>
             <w:r>
               <w:rPr>
@@ -504,7 +503,7 @@
               <w:sz w:val="22"/>
             </w:rPr>
           </w:pPr>
-          <w:hyperlink w:anchor="_Toc81467966" w:history="1">
+          <w:hyperlink w:anchor="_Toc82852096" w:history="1">
             <w:r>
               <w:rPr>
                 <w:rStyle w:val="Hyperlink"/>
@@ -547,7 +546,7 @@
                 <w:noProof/>
                 <w:webHidden/>
               </w:rPr>
-              <w:instrText xml:space="preserve"> PAGEREF _Toc81467966 \h </w:instrText>
+              <w:instrText xml:space="preserve"> PAGEREF _Toc82852096 \h </w:instrText>
             </w:r>
             <w:r>
               <w:rPr>
@@ -588,7 +587,7 @@
               <w:sz w:val="22"/>
             </w:rPr>
           </w:pPr>
-          <w:hyperlink w:anchor="_Toc81467967" w:history="1">
+          <w:hyperlink w:anchor="_Toc82852097" w:history="1">
             <w:r>
               <w:rPr>
                 <w:rStyle w:val="Hyperlink"/>
@@ -631,7 +630,7 @@
                 <w:noProof/>
                 <w:webHidden/>
               </w:rPr>
-              <w:instrText xml:space="preserve"> PAGEREF _Toc81467967 \h </w:instrText>
+              <w:instrText xml:space="preserve"> PAGEREF _Toc82852097 \h </w:instrText>
             </w:r>
             <w:r>
               <w:rPr>
@@ -672,7 +671,7 @@
               <w:sz w:val="22"/>
             </w:rPr>
           </w:pPr>
-          <w:hyperlink w:anchor="_Toc81467968" w:history="1">
+          <w:hyperlink w:anchor="_Toc82852098" w:history="1">
             <w:r>
               <w:rPr>
                 <w:rStyle w:val="Hyperlink"/>
@@ -714,7 +713,7 @@
                 <w:noProof/>
                 <w:webHidden/>
               </w:rPr>
-              <w:instrText xml:space="preserve"> PAGEREF _Toc81467968 \h </w:instrText>
+              <w:instrText xml:space="preserve"> PAGEREF _Toc82852098 \h </w:instrText>
             </w:r>
             <w:r>
               <w:rPr>
@@ -755,7 +754,7 @@
               <w:sz w:val="22"/>
             </w:rPr>
           </w:pPr>
-          <w:hyperlink w:anchor="_Toc81467969" w:history="1">
+          <w:hyperlink w:anchor="_Toc82852099" w:history="1">
             <w:r>
               <w:rPr>
                 <w:rStyle w:val="Hyperlink"/>
@@ -797,7 +796,7 @@
                 <w:noProof/>
                 <w:webHidden/>
               </w:rPr>
-              <w:instrText xml:space="preserve"> PAGEREF _Toc81467969 \h </w:instrText>
+              <w:instrText xml:space="preserve"> PAGEREF _Toc82852099 \h </w:instrText>
             </w:r>
             <w:r>
               <w:rPr>
@@ -838,7 +837,7 @@
               <w:sz w:val="22"/>
             </w:rPr>
           </w:pPr>
-          <w:hyperlink w:anchor="_Toc81467970" w:history="1">
+          <w:hyperlink w:anchor="_Toc82852100" w:history="1">
             <w:r>
               <w:rPr>
                 <w:rStyle w:val="Hyperlink"/>
@@ -880,7 +879,7 @@
                 <w:noProof/>
                 <w:webHidden/>
               </w:rPr>
-              <w:instrText xml:space="preserve"> PAGEREF _Toc81467970 \h </w:instrText>
+              <w:instrText xml:space="preserve"> PAGEREF _Toc82852100 \h </w:instrText>
             </w:r>
             <w:r>
               <w:rPr>
@@ -921,7 +920,7 @@
               <w:sz w:val="22"/>
             </w:rPr>
           </w:pPr>
-          <w:hyperlink w:anchor="_Toc81467971" w:history="1">
+          <w:hyperlink w:anchor="_Toc82852101" w:history="1">
             <w:r>
               <w:rPr>
                 <w:rStyle w:val="Hyperlink"/>
@@ -964,7 +963,7 @@
                 <w:noProof/>
                 <w:webHidden/>
               </w:rPr>
-              <w:instrText xml:space="preserve"> PAGEREF _Toc81467971 \h </w:instrText>
+              <w:instrText xml:space="preserve"> PAGEREF _Toc82852101 \h </w:instrText>
             </w:r>
             <w:r>
               <w:rPr>
@@ -1005,7 +1004,7 @@
               <w:sz w:val="22"/>
             </w:rPr>
           </w:pPr>
-          <w:hyperlink w:anchor="_Toc81467972" w:history="1">
+          <w:hyperlink w:anchor="_Toc82852102" w:history="1">
             <w:r>
               <w:rPr>
                 <w:rStyle w:val="Hyperlink"/>
@@ -1048,7 +1047,7 @@
                 <w:noProof/>
                 <w:webHidden/>
               </w:rPr>
-              <w:instrText xml:space="preserve"> PAGEREF _Toc81467972 \h </w:instrText>
+              <w:instrText xml:space="preserve"> PAGEREF _Toc82852102 \h </w:instrText>
             </w:r>
             <w:r>
               <w:rPr>
@@ -1068,7 +1067,7 @@
                 <w:noProof/>
                 <w:webHidden/>
               </w:rPr>
-              <w:t>5</w:t>
+              <w:t>6</w:t>
             </w:r>
             <w:r>
               <w:rPr>
@@ -1089,7 +1088,7 @@
               <w:sz w:val="22"/>
             </w:rPr>
           </w:pPr>
-          <w:hyperlink w:anchor="_Toc81467973" w:history="1">
+          <w:hyperlink w:anchor="_Toc82852103" w:history="1">
             <w:r>
               <w:rPr>
                 <w:rStyle w:val="Hyperlink"/>
@@ -1132,7 +1131,7 @@
                 <w:noProof/>
                 <w:webHidden/>
               </w:rPr>
-              <w:instrText xml:space="preserve"> PAGEREF _Toc81467973 \h </w:instrText>
+              <w:instrText xml:space="preserve"> PAGEREF _Toc82852103 \h </w:instrText>
             </w:r>
             <w:r>
               <w:rPr>
@@ -1152,7 +1151,7 @@
                 <w:noProof/>
                 <w:webHidden/>
               </w:rPr>
-              <w:t>5</w:t>
+              <w:t>6</w:t>
             </w:r>
             <w:r>
               <w:rPr>
@@ -1176,7 +1175,7 @@
               <w:sz w:val="22"/>
             </w:rPr>
           </w:pPr>
-          <w:hyperlink w:anchor="_Toc81467974" w:history="1">
+          <w:hyperlink w:anchor="_Toc82852104" w:history="1">
             <w:r>
               <w:rPr>
                 <w:rStyle w:val="Hyperlink"/>
@@ -1218,7 +1217,7 @@
                 <w:noProof/>
                 <w:webHidden/>
               </w:rPr>
-              <w:instrText xml:space="preserve"> PAGEREF _Toc81467974 \h </w:instrText>
+              <w:instrText xml:space="preserve"> PAGEREF _Toc82852104 \h </w:instrText>
             </w:r>
             <w:r>
               <w:rPr>
@@ -1238,7 +1237,7 @@
                 <w:noProof/>
                 <w:webHidden/>
               </w:rPr>
-              <w:t>6</w:t>
+              <w:t>7</w:t>
             </w:r>
             <w:r>
               <w:rPr>
@@ -1262,7 +1261,7 @@
               <w:sz w:val="22"/>
             </w:rPr>
           </w:pPr>
-          <w:hyperlink w:anchor="_Toc81467975" w:history="1">
+          <w:hyperlink w:anchor="_Toc82852105" w:history="1">
             <w:r>
               <w:rPr>
                 <w:rStyle w:val="Hyperlink"/>
@@ -1304,7 +1303,7 @@
                 <w:noProof/>
                 <w:webHidden/>
               </w:rPr>
-              <w:instrText xml:space="preserve"> PAGEREF _Toc81467975 \h </w:instrText>
+              <w:instrText xml:space="preserve"> PAGEREF _Toc82852105 \h </w:instrText>
             </w:r>
             <w:r>
               <w:rPr>
@@ -1324,7 +1323,7 @@
                 <w:noProof/>
                 <w:webHidden/>
               </w:rPr>
-              <w:t>6</w:t>
+              <w:t>7</w:t>
             </w:r>
             <w:r>
               <w:rPr>
@@ -1348,7 +1347,7 @@
               <w:sz w:val="22"/>
             </w:rPr>
           </w:pPr>
-          <w:hyperlink w:anchor="_Toc81467976" w:history="1">
+          <w:hyperlink w:anchor="_Toc82852106" w:history="1">
             <w:r>
               <w:rPr>
                 <w:rStyle w:val="Hyperlink"/>
@@ -1390,7 +1389,7 @@
                 <w:noProof/>
                 <w:webHidden/>
               </w:rPr>
-              <w:instrText xml:space="preserve"> PAGEREF _Toc81467976 \h </w:instrText>
+              <w:instrText xml:space="preserve"> PAGEREF _Toc82852106 \h </w:instrText>
             </w:r>
             <w:r>
               <w:rPr>
@@ -1434,7 +1433,7 @@
               <w:sz w:val="22"/>
             </w:rPr>
           </w:pPr>
-          <w:hyperlink w:anchor="_Toc81467977" w:history="1">
+          <w:hyperlink w:anchor="_Toc82852107" w:history="1">
             <w:r>
               <w:rPr>
                 <w:rStyle w:val="Hyperlink"/>
@@ -1476,7 +1475,7 @@
                 <w:noProof/>
                 <w:webHidden/>
               </w:rPr>
-              <w:instrText xml:space="preserve"> PAGEREF _Toc81467977 \h </w:instrText>
+              <w:instrText xml:space="preserve"> PAGEREF _Toc82852107 \h </w:instrText>
             </w:r>
             <w:r>
               <w:rPr>
@@ -1520,7 +1519,7 @@
               <w:sz w:val="22"/>
             </w:rPr>
           </w:pPr>
-          <w:hyperlink w:anchor="_Toc81467978" w:history="1">
+          <w:hyperlink w:anchor="_Toc82852108" w:history="1">
             <w:r>
               <w:rPr>
                 <w:rStyle w:val="Hyperlink"/>
@@ -1562,7 +1561,7 @@
                 <w:noProof/>
                 <w:webHidden/>
               </w:rPr>
-              <w:instrText xml:space="preserve"> PAGEREF _Toc81467978 \h </w:instrText>
+              <w:instrText xml:space="preserve"> PAGEREF _Toc82852108 \h </w:instrText>
             </w:r>
             <w:r>
               <w:rPr>
@@ -1582,7 +1581,7 @@
                 <w:noProof/>
                 <w:webHidden/>
               </w:rPr>
-              <w:t>8</w:t>
+              <w:t>9</w:t>
             </w:r>
             <w:r>
               <w:rPr>
@@ -1606,7 +1605,7 @@
               <w:sz w:val="22"/>
             </w:rPr>
           </w:pPr>
-          <w:hyperlink w:anchor="_Toc81467979" w:history="1">
+          <w:hyperlink w:anchor="_Toc82852109" w:history="1">
             <w:r>
               <w:rPr>
                 <w:rStyle w:val="Hyperlink"/>
@@ -1648,7 +1647,7 @@
                 <w:noProof/>
                 <w:webHidden/>
               </w:rPr>
-              <w:instrText xml:space="preserve"> PAGEREF _Toc81467979 \h </w:instrText>
+              <w:instrText xml:space="preserve"> PAGEREF _Toc82852109 \h </w:instrText>
             </w:r>
             <w:r>
               <w:rPr>
@@ -1689,7 +1688,7 @@
               <w:sz w:val="22"/>
             </w:rPr>
           </w:pPr>
-          <w:hyperlink w:anchor="_Toc81467980" w:history="1">
+          <w:hyperlink w:anchor="_Toc82852110" w:history="1">
             <w:r>
               <w:rPr>
                 <w:rStyle w:val="Hyperlink"/>
@@ -1710,7 +1709,7 @@
                 <w:rStyle w:val="Hyperlink"/>
                 <w:noProof/>
               </w:rPr>
-              <w:t>Implementation details</w:t>
+              <w:t>WNNVD extention</w:t>
             </w:r>
             <w:r>
               <w:rPr>
@@ -1731,7 +1730,7 @@
                 <w:noProof/>
                 <w:webHidden/>
               </w:rPr>
-              <w:instrText xml:space="preserve"> PAGEREF _Toc81467980 \h </w:instrText>
+              <w:instrText xml:space="preserve"> PAGEREF _Toc82852110 \h </w:instrText>
             </w:r>
             <w:r>
               <w:rPr>
@@ -1772,7 +1771,7 @@
               <w:sz w:val="22"/>
             </w:rPr>
           </w:pPr>
-          <w:hyperlink w:anchor="_Toc81467981" w:history="1">
+          <w:hyperlink w:anchor="_Toc82852111" w:history="1">
             <w:r>
               <w:rPr>
                 <w:rStyle w:val="Hyperlink"/>
@@ -1814,7 +1813,7 @@
                 <w:noProof/>
                 <w:webHidden/>
               </w:rPr>
-              <w:instrText xml:space="preserve"> PAGEREF _Toc81467981 \h </w:instrText>
+              <w:instrText xml:space="preserve"> PAGEREF _Toc82852111 \h </w:instrText>
             </w:r>
             <w:r>
               <w:rPr>
@@ -1834,7 +1833,7 @@
                 <w:noProof/>
                 <w:webHidden/>
               </w:rPr>
-              <w:t>9</w:t>
+              <w:t>10</w:t>
             </w:r>
             <w:r>
               <w:rPr>
@@ -1858,7 +1857,7 @@
               <w:sz w:val="22"/>
             </w:rPr>
           </w:pPr>
-          <w:hyperlink w:anchor="_Toc81467982" w:history="1">
+          <w:hyperlink w:anchor="_Toc82852112" w:history="1">
             <w:r>
               <w:rPr>
                 <w:rStyle w:val="Hyperlink"/>
@@ -1900,7 +1899,7 @@
                 <w:noProof/>
                 <w:webHidden/>
               </w:rPr>
-              <w:instrText xml:space="preserve"> PAGEREF _Toc81467982 \h </w:instrText>
+              <w:instrText xml:space="preserve"> PAGEREF _Toc82852112 \h </w:instrText>
             </w:r>
             <w:r>
               <w:rPr>
@@ -1920,7 +1919,7 @@
                 <w:noProof/>
                 <w:webHidden/>
               </w:rPr>
-              <w:t>9</w:t>
+              <w:t>10</w:t>
             </w:r>
             <w:r>
               <w:rPr>
@@ -1944,7 +1943,7 @@
               <w:sz w:val="22"/>
             </w:rPr>
           </w:pPr>
-          <w:hyperlink w:anchor="_Toc81467983" w:history="1">
+          <w:hyperlink w:anchor="_Toc82852113" w:history="1">
             <w:r>
               <w:rPr>
                 <w:rStyle w:val="Hyperlink"/>
@@ -1986,7 +1985,7 @@
                 <w:noProof/>
                 <w:webHidden/>
               </w:rPr>
-              <w:instrText xml:space="preserve"> PAGEREF _Toc81467983 \h </w:instrText>
+              <w:instrText xml:space="preserve"> PAGEREF _Toc82852113 \h </w:instrText>
             </w:r>
             <w:r>
               <w:rPr>
@@ -2006,7 +2005,7 @@
                 <w:noProof/>
                 <w:webHidden/>
               </w:rPr>
-              <w:t>10</w:t>
+              <w:t>11</w:t>
             </w:r>
             <w:r>
               <w:rPr>
@@ -2030,7 +2029,7 @@
               <w:sz w:val="22"/>
             </w:rPr>
           </w:pPr>
-          <w:hyperlink w:anchor="_Toc81467984" w:history="1">
+          <w:hyperlink w:anchor="_Toc82852114" w:history="1">
             <w:r>
               <w:rPr>
                 <w:rStyle w:val="Hyperlink"/>
@@ -2051,7 +2050,7 @@
                 <w:rStyle w:val="Hyperlink"/>
                 <w:noProof/>
               </w:rPr>
-              <w:t>Comparison</w:t>
+              <w:t xml:space="preserve"> Comparison</w:t>
             </w:r>
             <w:r>
               <w:rPr>
@@ -2072,7 +2071,7 @@
                 <w:noProof/>
                 <w:webHidden/>
               </w:rPr>
-              <w:instrText xml:space="preserve"> PAGEREF _Toc81467984 \h </w:instrText>
+              <w:instrText xml:space="preserve"> PAGEREF _Toc82852114 \h </w:instrText>
             </w:r>
             <w:r>
               <w:rPr>
@@ -2092,7 +2091,7 @@
                 <w:noProof/>
                 <w:webHidden/>
               </w:rPr>
-              <w:t>11</w:t>
+              <w:t>12</w:t>
             </w:r>
             <w:r>
               <w:rPr>
@@ -2116,11 +2115,12 @@
               <w:sz w:val="22"/>
             </w:rPr>
           </w:pPr>
-          <w:hyperlink w:anchor="_Toc81467985" w:history="1">
+          <w:hyperlink w:anchor="_Toc82852115" w:history="1">
             <w:r>
               <w:rPr>
                 <w:rStyle w:val="Hyperlink"/>
                 <w:noProof/>
+                <w:rtl/>
               </w:rPr>
               <w:t>3.3.4</w:t>
             </w:r>
@@ -2158,7 +2158,7 @@
                 <w:noProof/>
                 <w:webHidden/>
               </w:rPr>
-              <w:instrText xml:space="preserve"> PAGEREF _Toc81467985 \h </w:instrText>
+              <w:instrText xml:space="preserve"> PAGEREF _Toc82852115 \h </w:instrText>
             </w:r>
             <w:r>
               <w:rPr>
@@ -2178,7 +2178,7 @@
                 <w:noProof/>
                 <w:webHidden/>
               </w:rPr>
-              <w:t>11</w:t>
+              <w:t>13</w:t>
             </w:r>
             <w:r>
               <w:rPr>
@@ -2199,7 +2199,7 @@
               <w:sz w:val="22"/>
             </w:rPr>
           </w:pPr>
-          <w:hyperlink w:anchor="_Toc81467986" w:history="1">
+          <w:hyperlink w:anchor="_Toc82852116" w:history="1">
             <w:r>
               <w:rPr>
                 <w:rStyle w:val="Hyperlink"/>
@@ -2241,7 +2241,7 @@
                 <w:noProof/>
                 <w:webHidden/>
               </w:rPr>
-              <w:instrText xml:space="preserve"> PAGEREF _Toc81467986 \h </w:instrText>
+              <w:instrText xml:space="preserve"> PAGEREF _Toc82852116 \h </w:instrText>
             </w:r>
             <w:r>
               <w:rPr>
@@ -2261,7 +2261,7 @@
                 <w:noProof/>
                 <w:webHidden/>
               </w:rPr>
-              <w:t>12</w:t>
+              <w:t>15</w:t>
             </w:r>
             <w:r>
               <w:rPr>
@@ -2282,7 +2282,7 @@
               <w:sz w:val="22"/>
             </w:rPr>
           </w:pPr>
-          <w:hyperlink w:anchor="_Toc81467987" w:history="1">
+          <w:hyperlink w:anchor="_Toc82852117" w:history="1">
             <w:r>
               <w:rPr>
                 <w:rStyle w:val="Hyperlink"/>
@@ -2324,7 +2324,7 @@
                 <w:noProof/>
                 <w:webHidden/>
               </w:rPr>
-              <w:instrText xml:space="preserve"> PAGEREF _Toc81467987 \h </w:instrText>
+              <w:instrText xml:space="preserve"> PAGEREF _Toc82852117 \h </w:instrText>
             </w:r>
             <w:r>
               <w:rPr>
@@ -2344,7 +2344,7 @@
                 <w:noProof/>
                 <w:webHidden/>
               </w:rPr>
-              <w:t>13</w:t>
+              <w:t>16</w:t>
             </w:r>
             <w:r>
               <w:rPr>
@@ -2365,7 +2365,7 @@
               <w:sz w:val="22"/>
             </w:rPr>
           </w:pPr>
-          <w:hyperlink w:anchor="_Toc81467988" w:history="1">
+          <w:hyperlink w:anchor="_Toc82852118" w:history="1">
             <w:r>
               <w:rPr>
                 <w:rStyle w:val="Hyperlink"/>
@@ -2392,7 +2392,7 @@
                 <w:noProof/>
                 <w:webHidden/>
               </w:rPr>
-              <w:instrText xml:space="preserve"> PAGEREF _Toc81467988 \h </w:instrText>
+              <w:instrText xml:space="preserve"> PAGEREF _Toc82852118 \h </w:instrText>
             </w:r>
             <w:r>
               <w:rPr>
@@ -2412,7 +2412,7 @@
                 <w:noProof/>
                 <w:webHidden/>
               </w:rPr>
-              <w:t>14</w:t>
+              <w:t>17</w:t>
             </w:r>
             <w:r>
               <w:rPr>
@@ -2469,12 +2469,12 @@
     </w:p>
     <w:p>
       <w:pPr>
-        <w:pStyle w:val="1"/>
+        <w:pStyle w:val="Heading1"/>
         <w:rPr>
           <w:rtl/>
         </w:rPr>
       </w:pPr>
-      <w:bookmarkStart w:id="1" w:name="_Toc81467964"/>
+      <w:bookmarkStart w:id="1" w:name="_Toc82852094"/>
       <w:r>
         <w:lastRenderedPageBreak/>
         <w:t>Summary</w:t>
@@ -2612,13 +2612,20 @@
         </w:rPr>
         <w:t>The paper was published in CVPR2014 and expands the idea of Nuclear Norm minimization by adding weights to the optimization problem. The paper also proposes an algorithm for solving the optimization problem for various cases of the weight vector and demonstrates a practical use for an application of image denoising.</w:t>
       </w:r>
+      <w:r>
+        <w:rPr>
+          <w:rFonts w:eastAsiaTheme="minorEastAsia" w:cs="David"/>
+          <w:szCs w:val="24"/>
+        </w:rPr>
+        <w:t xml:space="preserve"> We provide a short summary of the concepts presented in the paper.</w:t>
+      </w:r>
     </w:p>
     <w:p/>
     <w:p>
       <w:pPr>
-        <w:pStyle w:val="2"/>
-      </w:pPr>
-      <w:bookmarkStart w:id="2" w:name="_Toc81467965"/>
+        <w:pStyle w:val="Heading2"/>
+      </w:pPr>
+      <w:bookmarkStart w:id="2" w:name="_Toc82852095"/>
       <w:r>
         <w:t>Nuclear Norm</w:t>
       </w:r>
@@ -2909,12 +2916,12 @@
     </w:p>
     <w:p>
       <w:pPr>
-        <w:pStyle w:val="2"/>
+        <w:pStyle w:val="Heading2"/>
         <w:rPr>
           <w:rtl/>
         </w:rPr>
       </w:pPr>
-      <w:bookmarkStart w:id="3" w:name="_Toc81467966"/>
+      <w:bookmarkStart w:id="3" w:name="_Toc82852096"/>
       <w:r>
         <w:t xml:space="preserve">Weighted </w:t>
       </w:r>
@@ -3366,7 +3373,21 @@
           <w:rFonts w:eastAsiaTheme="minorEastAsia" w:cs="David"/>
           <w:szCs w:val="24"/>
         </w:rPr>
-        <w:t xml:space="preserve"> are non-ascending the norm remains convex, and additionally propose methods for optimization in other, more general, cases.</w:t>
+        <w:t xml:space="preserve"> are non-ascending the norm remains convex, and additionally propose</w:t>
+      </w:r>
+      <w:r>
+        <w:rPr>
+          <w:rFonts w:eastAsiaTheme="minorEastAsia" w:cs="David"/>
+          <w:szCs w:val="24"/>
+        </w:rPr>
+        <w:t>s</w:t>
+      </w:r>
+      <w:r>
+        <w:rPr>
+          <w:rFonts w:eastAsiaTheme="minorEastAsia" w:cs="David"/>
+          <w:szCs w:val="24"/>
+        </w:rPr>
+        <w:t xml:space="preserve"> methods for optimization in other, more general, cases.</w:t>
       </w:r>
     </w:p>
     <w:p>
@@ -3380,13 +3401,13 @@
     </w:p>
     <w:p>
       <w:pPr>
-        <w:pStyle w:val="2"/>
+        <w:pStyle w:val="Heading2"/>
         <w:rPr>
           <w:rtl/>
         </w:rPr>
       </w:pPr>
       <w:bookmarkStart w:id="4" w:name="_Ref80273533"/>
-      <w:bookmarkStart w:id="5" w:name="_Toc81467967"/>
+      <w:bookmarkStart w:id="5" w:name="_Toc82852097"/>
       <w:r>
         <w:t>Image denoising</w:t>
       </w:r>
@@ -3924,7 +3945,15 @@
           <w:rFonts w:eastAsiaTheme="minorEastAsia" w:cs="David"/>
           <w:szCs w:val="24"/>
         </w:rPr>
-        <w:t>The image denoising algorithm is a non-local self-similarity (NSS) method, which takes advantage of the fact that a natural image holds many repetitions of local patches. This fact may be utilized by finding estimates of these local patches using methods such as Block Matching</w:t>
+        <w:t xml:space="preserve">The image denoising algorithm is a non-local self-similarity (NSS) method, which takes advantage of the fact that a natural image holds many repetitions of local patches. This fact may be utilized by </w:t>
+      </w:r>
+      <w:r>
+        <w:rPr>
+          <w:rFonts w:eastAsiaTheme="minorEastAsia" w:cs="David"/>
+          <w:szCs w:val="24"/>
+        </w:rPr>
+        <w:lastRenderedPageBreak/>
+        <w:t>finding estimates of these local patches using methods such as Block Matching</w:t>
       </w:r>
       <w:r>
         <w:rPr>
@@ -3994,15 +4023,7 @@
           <w:rFonts w:eastAsiaTheme="minorEastAsia" w:cs="David"/>
           <w:szCs w:val="24"/>
         </w:rPr>
-        <w:t xml:space="preserve">and using the </w:t>
-      </w:r>
-      <w:r>
-        <w:rPr>
-          <w:rFonts w:eastAsiaTheme="minorEastAsia" w:cs="David"/>
-          <w:szCs w:val="24"/>
-        </w:rPr>
-        <w:lastRenderedPageBreak/>
-        <w:t xml:space="preserve">similarity of the patches to achieve a better estimate of the original patch. We denote </w:t>
+        <w:t xml:space="preserve">and using the similarity of the patches to achieve a better estimate of the original patch. We denote </w:t>
       </w:r>
       <m:oMath>
         <m:sSub>
@@ -4643,8 +4664,8 @@
                   </m:ctrlPr>
                 </m:dPr>
                 <m:e>
-                  <m:sSubSup>
-                    <m:sSubSupPr>
+                  <m:sSub>
+                    <m:sSubPr>
                       <m:ctrlPr>
                         <w:rPr>
                           <w:rFonts w:ascii="Cambria Math" w:eastAsiaTheme="minorEastAsia" w:hAnsi="Cambria Math" w:cs="David"/>
@@ -4652,7 +4673,7 @@
                           <w:szCs w:val="24"/>
                         </w:rPr>
                       </m:ctrlPr>
-                    </m:sSubSupPr>
+                    </m:sSubPr>
                     <m:e>
                       <m:r>
                         <w:rPr>
@@ -4671,16 +4692,7 @@
                         <m:t>i</m:t>
                       </m:r>
                     </m:sub>
-                    <m:sup>
-                      <m:r>
-                        <w:rPr>
-                          <w:rFonts w:ascii="Cambria Math" w:eastAsiaTheme="minorEastAsia" w:hAnsi="Cambria Math" w:cs="David"/>
-                          <w:szCs w:val="24"/>
-                        </w:rPr>
-                        <m:t>2</m:t>
-                      </m:r>
-                    </m:sup>
-                  </m:sSubSup>
+                  </m:sSub>
                   <m:d>
                     <m:dPr>
                       <m:ctrlPr>
@@ -4779,47 +4791,301 @@
           <w:rFonts w:eastAsiaTheme="minorEastAsia" w:cs="David"/>
           <w:szCs w:val="24"/>
         </w:rPr>
-        <w:t xml:space="preserve"> The final calculation of the weights is:</w:t>
+        <w:t xml:space="preserve"> </w:t>
+      </w:r>
+      <w:r>
+        <w:rPr>
+          <w:rFonts w:eastAsiaTheme="minorEastAsia" w:cs="David"/>
+          <w:szCs w:val="24"/>
+        </w:rPr>
+        <w:t>The final calculation of the weights is:</w:t>
       </w:r>
     </w:p>
     <w:p>
       <w:pPr>
-        <w:jc w:val="center"/>
-        <w:rPr>
-          <w:rFonts w:eastAsiaTheme="minorEastAsia" w:cs="David"/>
-          <w:szCs w:val="24"/>
-        </w:rPr>
-      </w:pPr>
-      <w:r>
-        <w:rPr>
-          <w:position w:val="-40"/>
-        </w:rPr>
-        <w:object w:dxaOrig="3200" w:dyaOrig="840" w14:anchorId="6B906B79">
-          <v:shapetype id="_x0000_t75" coordsize="21600,21600" o:spt="75" o:preferrelative="t" path="m@4@5l@4@11@9@11@9@5xe" filled="f" stroked="f">
-            <v:stroke joinstyle="miter"/>
-            <v:formulas>
-              <v:f eqn="if lineDrawn pixelLineWidth 0"/>
-              <v:f eqn="sum @0 1 0"/>
-              <v:f eqn="sum 0 0 @1"/>
-              <v:f eqn="prod @2 1 2"/>
-              <v:f eqn="prod @3 21600 pixelWidth"/>
-              <v:f eqn="prod @3 21600 pixelHeight"/>
-              <v:f eqn="sum @0 0 1"/>
-              <v:f eqn="prod @6 1 2"/>
-              <v:f eqn="prod @7 21600 pixelWidth"/>
-              <v:f eqn="sum @8 21600 0"/>
-              <v:f eqn="prod @7 21600 pixelHeight"/>
-              <v:f eqn="sum @10 21600 0"/>
-            </v:formulas>
-            <v:path o:extrusionok="f" gradientshapeok="t" o:connecttype="rect"/>
-            <o:lock v:ext="edit" aspectratio="t"/>
-          </v:shapetype>
-          <v:shape id="_x0000_i1025" type="#_x0000_t75" style="width:160.2pt;height:42pt" o:ole="">
-            <v:imagedata r:id="rId12" o:title=""/>
-          </v:shape>
-          <o:OLEObject Type="Embed" ProgID="Equation.DSMT4" ShapeID="_x0000_i1025" DrawAspect="Content" ObjectID="_1693685963" r:id="rId13"/>
-        </w:object>
-      </w:r>
+        <w:rPr>
+          <w:rFonts w:eastAsiaTheme="minorEastAsia" w:cs="David"/>
+          <w:szCs w:val="24"/>
+        </w:rPr>
+      </w:pPr>
+      <m:oMathPara>
+        <m:oMath>
+          <m:sSub>
+            <m:sSubPr>
+              <m:ctrlPr>
+                <w:rPr>
+                  <w:rFonts w:ascii="Cambria Math" w:eastAsiaTheme="minorEastAsia" w:hAnsi="Cambria Math" w:cs="David"/>
+                  <w:i/>
+                  <w:szCs w:val="24"/>
+                </w:rPr>
+              </m:ctrlPr>
+            </m:sSubPr>
+            <m:e>
+              <m:r>
+                <w:rPr>
+                  <w:rFonts w:ascii="Cambria Math" w:eastAsiaTheme="minorEastAsia" w:hAnsi="Cambria Math" w:cs="David"/>
+                  <w:szCs w:val="24"/>
+                </w:rPr>
+                <m:t>w</m:t>
+              </m:r>
+            </m:e>
+            <m:sub>
+              <m:r>
+                <w:rPr>
+                  <w:rFonts w:ascii="Cambria Math" w:eastAsiaTheme="minorEastAsia" w:hAnsi="Cambria Math" w:cs="David"/>
+                  <w:szCs w:val="24"/>
+                </w:rPr>
+                <m:t>i</m:t>
+              </m:r>
+            </m:sub>
+          </m:sSub>
+          <m:r>
+            <w:rPr>
+              <w:rFonts w:ascii="Cambria Math" w:eastAsiaTheme="minorEastAsia" w:hAnsi="Cambria Math" w:cs="David"/>
+              <w:szCs w:val="24"/>
+            </w:rPr>
+            <m:t>=</m:t>
+          </m:r>
+          <m:f>
+            <m:fPr>
+              <m:ctrlPr>
+                <w:rPr>
+                  <w:rFonts w:ascii="Cambria Math" w:eastAsiaTheme="minorEastAsia" w:hAnsi="Cambria Math" w:cs="David"/>
+                  <w:i/>
+                  <w:szCs w:val="24"/>
+                </w:rPr>
+              </m:ctrlPr>
+            </m:fPr>
+            <m:num>
+              <m:r>
+                <w:rPr>
+                  <w:rFonts w:ascii="Cambria Math" w:eastAsiaTheme="minorEastAsia" w:hAnsi="Cambria Math" w:cs="David"/>
+                  <w:szCs w:val="24"/>
+                </w:rPr>
+                <m:t>c</m:t>
+              </m:r>
+              <m:rad>
+                <m:radPr>
+                  <m:degHide m:val="1"/>
+                  <m:ctrlPr>
+                    <w:rPr>
+                      <w:rFonts w:ascii="Cambria Math" w:eastAsiaTheme="minorEastAsia" w:hAnsi="Cambria Math" w:cs="David"/>
+                      <w:i/>
+                      <w:szCs w:val="24"/>
+                    </w:rPr>
+                  </m:ctrlPr>
+                </m:radPr>
+                <m:deg/>
+                <m:e>
+                  <m:r>
+                    <w:rPr>
+                      <w:rFonts w:ascii="Cambria Math" w:eastAsiaTheme="minorEastAsia" w:hAnsi="Cambria Math" w:cs="David"/>
+                      <w:szCs w:val="24"/>
+                    </w:rPr>
+                    <m:t>n</m:t>
+                  </m:r>
+                </m:e>
+              </m:rad>
+            </m:num>
+            <m:den>
+              <m:rad>
+                <m:radPr>
+                  <m:degHide m:val="1"/>
+                  <m:ctrlPr>
+                    <w:rPr>
+                      <w:rFonts w:ascii="Cambria Math" w:eastAsiaTheme="minorEastAsia" w:hAnsi="Cambria Math" w:cs="David"/>
+                      <w:i/>
+                      <w:szCs w:val="24"/>
+                    </w:rPr>
+                  </m:ctrlPr>
+                </m:radPr>
+                <m:deg/>
+                <m:e>
+                  <m:func>
+                    <m:funcPr>
+                      <m:ctrlPr>
+                        <w:rPr>
+                          <w:rFonts w:ascii="Cambria Math" w:eastAsiaTheme="minorEastAsia" w:hAnsi="Cambria Math" w:cs="David"/>
+                          <w:i/>
+                          <w:szCs w:val="24"/>
+                        </w:rPr>
+                      </m:ctrlPr>
+                    </m:funcPr>
+                    <m:fName>
+                      <m:r>
+                        <m:rPr>
+                          <m:sty m:val="p"/>
+                        </m:rPr>
+                        <w:rPr>
+                          <w:rFonts w:ascii="Cambria Math" w:eastAsiaTheme="minorEastAsia" w:hAnsi="Cambria Math" w:cs="David"/>
+                          <w:szCs w:val="24"/>
+                        </w:rPr>
+                        <m:t>max</m:t>
+                      </m:r>
+                    </m:fName>
+                    <m:e>
+                      <m:d>
+                        <m:dPr>
+                          <m:begChr m:val="{"/>
+                          <m:endChr m:val="}"/>
+                          <m:ctrlPr>
+                            <w:rPr>
+                              <w:rFonts w:ascii="Cambria Math" w:eastAsiaTheme="minorEastAsia" w:hAnsi="Cambria Math" w:cs="David"/>
+                              <w:i/>
+                              <w:szCs w:val="24"/>
+                            </w:rPr>
+                          </m:ctrlPr>
+                        </m:dPr>
+                        <m:e>
+                          <m:sSubSup>
+                            <m:sSubSupPr>
+                              <m:ctrlPr>
+                                <w:rPr>
+                                  <w:rFonts w:ascii="Cambria Math" w:eastAsiaTheme="minorEastAsia" w:hAnsi="Cambria Math" w:cs="David"/>
+                                  <w:i/>
+                                  <w:szCs w:val="24"/>
+                                </w:rPr>
+                              </m:ctrlPr>
+                            </m:sSubSupPr>
+                            <m:e>
+                              <m:r>
+                                <w:rPr>
+                                  <w:rFonts w:ascii="Cambria Math" w:eastAsiaTheme="minorEastAsia" w:hAnsi="Cambria Math" w:cs="David"/>
+                                  <w:szCs w:val="24"/>
+                                </w:rPr>
+                                <m:t>σ</m:t>
+                              </m:r>
+                            </m:e>
+                            <m:sub>
+                              <m:r>
+                                <w:rPr>
+                                  <w:rFonts w:ascii="Cambria Math" w:eastAsiaTheme="minorEastAsia" w:hAnsi="Cambria Math" w:cs="David"/>
+                                  <w:szCs w:val="24"/>
+                                </w:rPr>
+                                <m:t>i</m:t>
+                              </m:r>
+                            </m:sub>
+                            <m:sup>
+                              <m:r>
+                                <w:rPr>
+                                  <w:rFonts w:ascii="Cambria Math" w:eastAsiaTheme="minorEastAsia" w:hAnsi="Cambria Math" w:cs="David"/>
+                                  <w:szCs w:val="24"/>
+                                </w:rPr>
+                                <m:t>2</m:t>
+                              </m:r>
+                            </m:sup>
+                          </m:sSubSup>
+                          <m:d>
+                            <m:dPr>
+                              <m:ctrlPr>
+                                <w:rPr>
+                                  <w:rFonts w:ascii="Cambria Math" w:eastAsiaTheme="minorEastAsia" w:hAnsi="Cambria Math" w:cs="David"/>
+                                  <w:i/>
+                                  <w:szCs w:val="24"/>
+                                </w:rPr>
+                              </m:ctrlPr>
+                            </m:dPr>
+                            <m:e>
+                              <m:sSub>
+                                <m:sSubPr>
+                                  <m:ctrlPr>
+                                    <w:rPr>
+                                      <w:rFonts w:ascii="Cambria Math" w:eastAsiaTheme="minorEastAsia" w:hAnsi="Cambria Math" w:cs="David"/>
+                                      <w:i/>
+                                      <w:szCs w:val="24"/>
+                                    </w:rPr>
+                                  </m:ctrlPr>
+                                </m:sSubPr>
+                                <m:e>
+                                  <m:r>
+                                    <w:rPr>
+                                      <w:rFonts w:ascii="Cambria Math" w:eastAsiaTheme="minorEastAsia" w:hAnsi="Cambria Math" w:cs="David"/>
+                                      <w:szCs w:val="24"/>
+                                    </w:rPr>
+                                    <m:t>Y</m:t>
+                                  </m:r>
+                                </m:e>
+                                <m:sub>
+                                  <m:r>
+                                    <w:rPr>
+                                      <w:rFonts w:ascii="Cambria Math" w:eastAsiaTheme="minorEastAsia" w:hAnsi="Cambria Math" w:cs="David"/>
+                                      <w:szCs w:val="24"/>
+                                    </w:rPr>
+                                    <m:t>j</m:t>
+                                  </m:r>
+                                </m:sub>
+                              </m:sSub>
+                            </m:e>
+                          </m:d>
+                          <m:r>
+                            <w:rPr>
+                              <w:rFonts w:ascii="Cambria Math" w:eastAsiaTheme="minorEastAsia" w:hAnsi="Cambria Math" w:cs="David"/>
+                              <w:szCs w:val="24"/>
+                            </w:rPr>
+                            <m:t>-n</m:t>
+                          </m:r>
+                          <m:sSubSup>
+                            <m:sSubSupPr>
+                              <m:ctrlPr>
+                                <w:rPr>
+                                  <w:rFonts w:ascii="Cambria Math" w:eastAsiaTheme="minorEastAsia" w:hAnsi="Cambria Math" w:cs="David"/>
+                                  <w:i/>
+                                  <w:szCs w:val="24"/>
+                                </w:rPr>
+                              </m:ctrlPr>
+                            </m:sSubSupPr>
+                            <m:e>
+                              <m:r>
+                                <w:rPr>
+                                  <w:rFonts w:ascii="Cambria Math" w:eastAsiaTheme="minorEastAsia" w:hAnsi="Cambria Math" w:cs="David"/>
+                                  <w:szCs w:val="24"/>
+                                </w:rPr>
+                                <m:t>σ</m:t>
+                              </m:r>
+                            </m:e>
+                            <m:sub>
+                              <m:r>
+                                <w:rPr>
+                                  <w:rFonts w:ascii="Cambria Math" w:eastAsiaTheme="minorEastAsia" w:hAnsi="Cambria Math" w:cs="David"/>
+                                  <w:szCs w:val="24"/>
+                                </w:rPr>
+                                <m:t>n</m:t>
+                              </m:r>
+                            </m:sub>
+                            <m:sup>
+                              <m:r>
+                                <w:rPr>
+                                  <w:rFonts w:ascii="Cambria Math" w:eastAsiaTheme="minorEastAsia" w:hAnsi="Cambria Math" w:cs="David"/>
+                                  <w:szCs w:val="24"/>
+                                </w:rPr>
+                                <m:t>2</m:t>
+                              </m:r>
+                            </m:sup>
+                          </m:sSubSup>
+                          <m:r>
+                            <w:rPr>
+                              <w:rFonts w:ascii="Cambria Math" w:eastAsiaTheme="minorEastAsia" w:hAnsi="Cambria Math" w:cs="David"/>
+                              <w:szCs w:val="24"/>
+                            </w:rPr>
+                            <m:t>, 0</m:t>
+                          </m:r>
+                        </m:e>
+                      </m:d>
+                    </m:e>
+                  </m:func>
+                </m:e>
+              </m:rad>
+              <m:r>
+                <w:rPr>
+                  <w:rFonts w:ascii="Cambria Math" w:eastAsiaTheme="minorEastAsia" w:hAnsi="Cambria Math" w:cs="David"/>
+                  <w:szCs w:val="24"/>
+                </w:rPr>
+                <m:t>+ε</m:t>
+              </m:r>
+            </m:den>
+          </m:f>
+        </m:oMath>
+      </m:oMathPara>
     </w:p>
     <w:p>
       <w:pPr>
@@ -4831,11 +5097,11 @@
     </w:p>
     <w:p>
       <w:pPr>
-        <w:pStyle w:val="2"/>
+        <w:pStyle w:val="Heading2"/>
       </w:pPr>
       <w:bookmarkStart w:id="6" w:name="_Ref80261132"/>
       <w:bookmarkStart w:id="7" w:name="_Ref80263946"/>
-      <w:bookmarkStart w:id="8" w:name="_Toc81467968"/>
+      <w:bookmarkStart w:id="8" w:name="_Toc82852098"/>
       <w:bookmarkStart w:id="9" w:name="_Toc400437471"/>
       <w:bookmarkStart w:id="10" w:name="_Toc400440350"/>
       <w:r>
@@ -4862,7 +5128,7 @@
     </w:p>
     <w:p>
       <w:pPr>
-        <w:pStyle w:val="a9"/>
+        <w:pStyle w:val="ListParagraph"/>
         <w:numPr>
           <w:ilvl w:val="0"/>
           <w:numId w:val="26"/>
@@ -4893,7 +5159,7 @@
     </w:p>
     <w:p>
       <w:pPr>
-        <w:pStyle w:val="a9"/>
+        <w:pStyle w:val="ListParagraph"/>
         <w:ind w:left="360"/>
         <w:rPr>
           <w:rFonts w:eastAsiaTheme="minorEastAsia" w:cs="David"/>
@@ -4910,7 +5176,7 @@
     </w:p>
     <w:p>
       <w:pPr>
-        <w:pStyle w:val="a9"/>
+        <w:pStyle w:val="ListParagraph"/>
         <w:ind w:left="360"/>
         <w:rPr>
           <w:rFonts w:eastAsiaTheme="minorEastAsia" w:cs="David"/>
@@ -5032,7 +5298,7 @@
     </w:p>
     <w:p>
       <w:pPr>
-        <w:pStyle w:val="a9"/>
+        <w:pStyle w:val="ListParagraph"/>
         <w:ind w:left="360"/>
         <w:rPr>
           <w:rFonts w:eastAsiaTheme="minorEastAsia" w:cs="David"/>
@@ -5182,7 +5448,7 @@
     </w:p>
     <w:p>
       <w:pPr>
-        <w:pStyle w:val="a9"/>
+        <w:pStyle w:val="ListParagraph"/>
         <w:ind w:left="360"/>
         <w:rPr>
           <w:rFonts w:eastAsiaTheme="minorEastAsia" w:cs="David"/>
@@ -5347,7 +5613,7 @@
     </w:p>
     <w:p>
       <w:pPr>
-        <w:pStyle w:val="a9"/>
+        <w:pStyle w:val="ListParagraph"/>
         <w:numPr>
           <w:ilvl w:val="0"/>
           <w:numId w:val="26"/>
@@ -5378,7 +5644,7 @@
     </w:p>
     <w:p>
       <w:pPr>
-        <w:pStyle w:val="a9"/>
+        <w:pStyle w:val="ListParagraph"/>
         <w:ind w:left="360"/>
         <w:rPr>
           <w:rFonts w:eastAsiaTheme="minorEastAsia" w:cs="David"/>
@@ -5424,7 +5690,28 @@
     </w:p>
     <w:p>
       <w:pPr>
-        <w:pStyle w:val="a9"/>
+        <w:pStyle w:val="ListParagraph"/>
+        <w:ind w:left="360"/>
+        <w:rPr>
+          <w:rFonts w:eastAsiaTheme="minorEastAsia" w:cs="David"/>
+          <w:szCs w:val="24"/>
+        </w:rPr>
+      </w:pPr>
+    </w:p>
+    <w:p>
+      <w:pPr>
+        <w:pStyle w:val="ListParagraph"/>
+        <w:ind w:left="360"/>
+        <w:rPr>
+          <w:rFonts w:eastAsiaTheme="minorEastAsia" w:cs="David"/>
+          <w:szCs w:val="24"/>
+          <w:rtl/>
+        </w:rPr>
+      </w:pPr>
+    </w:p>
+    <w:p>
+      <w:pPr>
+        <w:pStyle w:val="ListParagraph"/>
         <w:numPr>
           <w:ilvl w:val="0"/>
           <w:numId w:val="26"/>
@@ -5441,6 +5728,7 @@
           <w:szCs w:val="24"/>
           <w:u w:val="single"/>
         </w:rPr>
+        <w:lastRenderedPageBreak/>
         <w:t>The weights are in a non-descending order</w:t>
       </w:r>
       <w:r>
@@ -5453,7 +5741,7 @@
     </w:p>
     <w:p>
       <w:pPr>
-        <w:pStyle w:val="a9"/>
+        <w:pStyle w:val="ListParagraph"/>
         <w:ind w:left="360"/>
         <w:rPr>
           <w:rFonts w:eastAsiaTheme="minorEastAsia" w:cs="David"/>
@@ -5470,7 +5758,7 @@
     </w:p>
     <w:p>
       <w:pPr>
-        <w:pStyle w:val="a9"/>
+        <w:pStyle w:val="ListParagraph"/>
         <w:ind w:left="360"/>
         <w:rPr>
           <w:rFonts w:eastAsiaTheme="minorEastAsia" w:cs="David"/>
@@ -5607,9 +5895,17 @@
     </w:p>
     <w:p>
       <w:pPr>
-        <w:pStyle w:val="2"/>
-      </w:pPr>
-      <w:bookmarkStart w:id="11" w:name="_Toc81467969"/>
+        <w:rPr>
+          <w:rFonts w:eastAsiaTheme="minorEastAsia" w:cs="David"/>
+          <w:szCs w:val="24"/>
+        </w:rPr>
+      </w:pPr>
+    </w:p>
+    <w:p>
+      <w:pPr>
+        <w:pStyle w:val="Heading2"/>
+      </w:pPr>
+      <w:bookmarkStart w:id="11" w:name="_Toc82852099"/>
       <w:r>
         <w:t>The algorithm</w:t>
       </w:r>
@@ -5722,7 +6018,7 @@
                     <pic:cNvPicPr/>
                   </pic:nvPicPr>
                   <pic:blipFill>
-                    <a:blip r:embed="rId14"/>
+                    <a:blip r:embed="rId12"/>
                     <a:stretch>
                       <a:fillRect/>
                     </a:stretch>
@@ -5753,9 +6049,9 @@
     </w:p>
     <w:p>
       <w:pPr>
-        <w:pStyle w:val="2"/>
-      </w:pPr>
-      <w:bookmarkStart w:id="12" w:name="_Toc81467970"/>
+        <w:pStyle w:val="Heading2"/>
+      </w:pPr>
+      <w:bookmarkStart w:id="12" w:name="_Toc82852100"/>
       <w:r>
         <w:t>Results</w:t>
       </w:r>
@@ -5805,7 +6101,7 @@
                     <pic:cNvPicPr/>
                   </pic:nvPicPr>
                   <pic:blipFill>
-                    <a:blip r:embed="rId15"/>
+                    <a:blip r:embed="rId13"/>
                     <a:stretch>
                       <a:fillRect/>
                     </a:stretch>
@@ -5828,30 +6124,12 @@
     </w:p>
     <w:p>
       <w:pPr>
-        <w:spacing w:after="160" w:line="259" w:lineRule="auto"/>
-        <w:jc w:val="left"/>
-        <w:rPr>
-          <w:rFonts w:eastAsiaTheme="minorEastAsia" w:cs="David"/>
-          <w:szCs w:val="24"/>
+        <w:pStyle w:val="Heading1"/>
+        <w:rPr>
           <w:rtl/>
         </w:rPr>
       </w:pPr>
-      <w:r>
-        <w:rPr>
-          <w:rFonts w:eastAsiaTheme="minorEastAsia" w:cs="David"/>
-          <w:szCs w:val="24"/>
-        </w:rPr>
-        <w:br w:type="page"/>
-      </w:r>
-    </w:p>
-    <w:p>
-      <w:pPr>
-        <w:pStyle w:val="1"/>
-        <w:rPr>
-          <w:rtl/>
-        </w:rPr>
-      </w:pPr>
-      <w:bookmarkStart w:id="13" w:name="_Toc81467971"/>
+      <w:bookmarkStart w:id="13" w:name="_Toc82852101"/>
       <w:r>
         <w:lastRenderedPageBreak/>
         <w:t>Related work</w:t>
@@ -5892,7 +6170,7 @@
     </w:p>
     <w:p>
       <w:pPr>
-        <w:pStyle w:val="a9"/>
+        <w:pStyle w:val="ListParagraph"/>
         <w:numPr>
           <w:ilvl w:val="1"/>
           <w:numId w:val="27"/>
@@ -5997,7 +6275,7 @@
     </w:p>
     <w:p>
       <w:pPr>
-        <w:pStyle w:val="a9"/>
+        <w:pStyle w:val="ListParagraph"/>
         <w:ind w:left="360"/>
         <w:rPr>
           <w:rFonts w:eastAsiaTheme="minorEastAsia" w:cs="David"/>
@@ -6028,7 +6306,7 @@
     </w:p>
     <w:p>
       <w:pPr>
-        <w:pStyle w:val="a9"/>
+        <w:pStyle w:val="ListParagraph"/>
         <w:ind w:left="360"/>
         <w:rPr>
           <w:rFonts w:eastAsiaTheme="minorEastAsia" w:cs="David"/>
@@ -6045,7 +6323,7 @@
     </w:p>
     <w:p>
       <w:pPr>
-        <w:pStyle w:val="a9"/>
+        <w:pStyle w:val="ListParagraph"/>
         <w:ind w:left="360"/>
         <w:rPr>
           <w:rFonts w:eastAsiaTheme="minorEastAsia" w:cs="David"/>
@@ -6090,7 +6368,7 @@
     </w:p>
     <w:p>
       <w:pPr>
-        <w:pStyle w:val="a9"/>
+        <w:pStyle w:val="ListParagraph"/>
         <w:numPr>
           <w:ilvl w:val="1"/>
           <w:numId w:val="27"/>
@@ -6203,7 +6481,7 @@
     </w:p>
     <w:p>
       <w:pPr>
-        <w:pStyle w:val="a9"/>
+        <w:pStyle w:val="ListParagraph"/>
         <w:ind w:left="360"/>
         <w:rPr>
           <w:rFonts w:eastAsiaTheme="minorEastAsia" w:cs="David"/>
@@ -6220,7 +6498,7 @@
     </w:p>
     <w:p>
       <w:pPr>
-        <w:pStyle w:val="a9"/>
+        <w:pStyle w:val="ListParagraph"/>
         <w:numPr>
           <w:ilvl w:val="1"/>
           <w:numId w:val="27"/>
@@ -6326,7 +6604,7 @@
     </w:p>
     <w:p>
       <w:pPr>
-        <w:pStyle w:val="a9"/>
+        <w:pStyle w:val="ListParagraph"/>
         <w:ind w:left="360"/>
         <w:rPr>
           <w:rFonts w:eastAsiaTheme="minorEastAsia" w:cs="David"/>
@@ -6366,7 +6644,7 @@
     </w:p>
     <w:p>
       <w:pPr>
-        <w:pStyle w:val="a9"/>
+        <w:pStyle w:val="ListParagraph"/>
         <w:numPr>
           <w:ilvl w:val="1"/>
           <w:numId w:val="27"/>
@@ -6465,7 +6743,7 @@
     </w:p>
     <w:p>
       <w:pPr>
-        <w:pStyle w:val="a9"/>
+        <w:pStyle w:val="ListParagraph"/>
         <w:spacing w:after="160"/>
         <w:ind w:left="360"/>
         <w:rPr>
@@ -6574,7 +6852,7 @@
     </w:p>
     <w:p>
       <w:pPr>
-        <w:pStyle w:val="a9"/>
+        <w:pStyle w:val="ListParagraph"/>
         <w:numPr>
           <w:ilvl w:val="0"/>
           <w:numId w:val="27"/>
@@ -6673,7 +6951,7 @@
     </w:p>
     <w:p>
       <w:pPr>
-        <w:pStyle w:val="a9"/>
+        <w:pStyle w:val="ListParagraph"/>
         <w:spacing w:after="160"/>
         <w:ind w:left="360"/>
         <w:rPr>
@@ -6799,7 +7077,7 @@
     </w:p>
     <w:p>
       <w:pPr>
-        <w:pStyle w:val="a9"/>
+        <w:pStyle w:val="ListParagraph"/>
         <w:spacing w:after="160"/>
         <w:ind w:left="360"/>
         <w:rPr>
@@ -6997,7 +7275,7 @@
     </w:p>
     <w:p>
       <w:pPr>
-        <w:pStyle w:val="a9"/>
+        <w:pStyle w:val="ListParagraph"/>
         <w:spacing w:after="160"/>
         <w:ind w:left="360"/>
         <w:rPr>
@@ -7408,7 +7686,7 @@
     </w:p>
     <w:p>
       <w:pPr>
-        <w:pStyle w:val="a9"/>
+        <w:pStyle w:val="ListParagraph"/>
         <w:numPr>
           <w:ilvl w:val="1"/>
           <w:numId w:val="27"/>
@@ -7513,7 +7791,7 @@
     </w:p>
     <w:p>
       <w:pPr>
-        <w:pStyle w:val="a9"/>
+        <w:pStyle w:val="ListParagraph"/>
         <w:spacing w:after="160"/>
         <w:ind w:left="360"/>
         <w:rPr>
@@ -7559,7 +7837,7 @@
     </w:p>
     <w:p>
       <w:pPr>
-        <w:pStyle w:val="a9"/>
+        <w:pStyle w:val="ListParagraph"/>
         <w:numPr>
           <w:ilvl w:val="1"/>
           <w:numId w:val="27"/>
@@ -7632,12 +7910,12 @@
     </w:p>
     <w:p>
       <w:pPr>
-        <w:pStyle w:val="1"/>
+        <w:pStyle w:val="Heading1"/>
         <w:rPr>
           <w:rtl/>
         </w:rPr>
       </w:pPr>
-      <w:bookmarkStart w:id="17" w:name="_Toc81467972"/>
+      <w:bookmarkStart w:id="17" w:name="_Toc82852102"/>
       <w:bookmarkEnd w:id="14"/>
       <w:bookmarkEnd w:id="15"/>
       <w:bookmarkEnd w:id="16"/>
@@ -7752,13 +8030,13 @@
     </w:p>
     <w:p>
       <w:pPr>
-        <w:pStyle w:val="2"/>
+        <w:pStyle w:val="Heading2"/>
         <w:rPr>
           <w:rtl/>
         </w:rPr>
       </w:pPr>
       <w:bookmarkStart w:id="19" w:name="_Ref80261188"/>
-      <w:bookmarkStart w:id="20" w:name="_Toc81467973"/>
+      <w:bookmarkStart w:id="20" w:name="_Toc82852103"/>
       <w:bookmarkEnd w:id="18"/>
       <w:r>
         <w:t>Method</w:t>
@@ -7854,7 +8132,7 @@
                     <pic:cNvPicPr/>
                   </pic:nvPicPr>
                   <pic:blipFill>
-                    <a:blip r:embed="rId16">
+                    <a:blip r:embed="rId14">
                       <a:extLst>
                         <a:ext uri="{28A0092B-C50C-407E-A947-70E740481C1C}">
                           <a14:useLocalDpi xmlns:a14="http://schemas.microsoft.com/office/drawing/2010/main" val="0"/>
@@ -7983,13 +8261,13 @@
     </w:p>
     <w:p>
       <w:pPr>
-        <w:pStyle w:val="3"/>
+        <w:pStyle w:val="Heading3"/>
       </w:pPr>
       <w:r>
         <w:lastRenderedPageBreak/>
         <w:t xml:space="preserve"> </w:t>
       </w:r>
-      <w:bookmarkStart w:id="21" w:name="_Toc81467974"/>
+      <w:bookmarkStart w:id="21" w:name="_Toc82852104"/>
       <w:r>
         <w:t>Preprocessing</w:t>
       </w:r>
@@ -8114,14 +8392,14 @@
     <w:p/>
     <w:p>
       <w:pPr>
-        <w:pStyle w:val="3"/>
+        <w:pStyle w:val="Heading3"/>
       </w:pPr>
       <w:bookmarkStart w:id="22" w:name="_Ref80263418"/>
       <w:r>
         <w:t xml:space="preserve"> </w:t>
       </w:r>
-      <w:bookmarkStart w:id="23" w:name="_Toc81467975"/>
-      <w:bookmarkStart w:id="24" w:name="_Ref82701298"/>
+      <w:bookmarkStart w:id="23" w:name="_Ref82701298"/>
+      <w:bookmarkStart w:id="24" w:name="_Toc82852105"/>
       <w:r>
         <w:t>Block Matching</w:t>
       </w:r>
@@ -8305,7 +8583,21 @@
           <w:rFonts w:eastAsiaTheme="minorEastAsia" w:cs="David"/>
           <w:szCs w:val="24"/>
         </w:rPr>
-        <w:t xml:space="preserve">. We therefore adapt the video </w:t>
+        <w:t>. We therefore ad</w:t>
+      </w:r>
+      <w:r>
+        <w:rPr>
+          <w:rFonts w:eastAsiaTheme="minorEastAsia" w:cs="David"/>
+          <w:szCs w:val="24"/>
+        </w:rPr>
+        <w:t>o</w:t>
+      </w:r>
+      <w:r>
+        <w:rPr>
+          <w:rFonts w:eastAsiaTheme="minorEastAsia" w:cs="David"/>
+          <w:szCs w:val="24"/>
+        </w:rPr>
+        <w:t xml:space="preserve">pt the video </w:t>
       </w:r>
       <w:r>
         <w:rPr>
@@ -9833,7 +10125,7 @@
                     <pic:cNvPicPr/>
                   </pic:nvPicPr>
                   <pic:blipFill>
-                    <a:blip r:embed="rId17"/>
+                    <a:blip r:embed="rId15"/>
                     <a:stretch>
                       <a:fillRect/>
                     </a:stretch>
@@ -9867,24 +10159,52 @@
           <w:rFonts w:eastAsiaTheme="minorEastAsia" w:cs="David"/>
           <w:szCs w:val="24"/>
         </w:rPr>
-        <w:t xml:space="preserve">Frame #1 is the reference frame, the red rectangle is the reference patch, the green rectangles represent the search window (notice the larger window for the predictive BM in frame #1, and the multiple smaller windows for the following frames), the cyan rectangles are the matched patches per frame, which are also the indices for the search windows for the following frame. </w:t>
-      </w:r>
-      <w:r>
-        <w:rPr>
-          <w:rFonts w:eastAsiaTheme="minorEastAsia" w:cs="David"/>
-          <w:szCs w:val="24"/>
-        </w:rPr>
-        <w:t>Notice how even though the wheel moves a bit between frames, our predictive block matching process allows finding the moved patches.</w:t>
+        <w:t xml:space="preserve">Frame #1 is the reference frame, the red rectangle is the reference patch, the green rectangles represent the search window (notice the larger window for the </w:t>
+      </w:r>
+      <w:r>
+        <w:rPr>
+          <w:rFonts w:eastAsiaTheme="minorEastAsia" w:cs="David"/>
+          <w:szCs w:val="24"/>
+        </w:rPr>
+        <w:t>non-</w:t>
+      </w:r>
+      <w:r>
+        <w:rPr>
+          <w:rFonts w:eastAsiaTheme="minorEastAsia" w:cs="David"/>
+          <w:szCs w:val="24"/>
+        </w:rPr>
+        <w:t xml:space="preserve">predictive BM in frame #1, and the multiple smaller windows for the following frames), the cyan rectangles are the matched patches per frame, which are also the indices for the search windows for the following frame. </w:t>
+      </w:r>
+      <w:r>
+        <w:rPr>
+          <w:rFonts w:eastAsiaTheme="minorEastAsia" w:cs="David"/>
+          <w:szCs w:val="24"/>
+        </w:rPr>
+        <w:t xml:space="preserve">Notice how even though the wheel moves a bit between frames, our predictive block matching process allows finding the </w:t>
+      </w:r>
+      <w:r>
+        <w:rPr>
+          <w:rFonts w:eastAsiaTheme="minorEastAsia" w:cs="David"/>
+          <w:szCs w:val="24"/>
+        </w:rPr>
+        <w:t>translated</w:t>
+      </w:r>
+      <w:r>
+        <w:rPr>
+          <w:rFonts w:eastAsiaTheme="minorEastAsia" w:cs="David"/>
+          <w:szCs w:val="24"/>
+        </w:rPr>
+        <w:t xml:space="preserve"> patches.</w:t>
       </w:r>
     </w:p>
     <w:p>
       <w:pPr>
-        <w:pStyle w:val="3"/>
+        <w:pStyle w:val="Heading3"/>
       </w:pPr>
       <w:r>
         <w:t xml:space="preserve"> </w:t>
       </w:r>
-      <w:bookmarkStart w:id="25" w:name="_Toc81467976"/>
+      <w:bookmarkStart w:id="25" w:name="_Toc82852106"/>
       <w:r>
         <w:t>Group Extraction</w:t>
       </w:r>
@@ -9983,21 +10303,7 @@
         <w:rPr>
           <w:rFonts w:eastAsiaTheme="minorEastAsia"/>
         </w:rPr>
-        <w:t xml:space="preserve"> g</w:t>
-      </w:r>
-      <w:proofErr w:type="spellStart"/>
-      <w:r>
-        <w:rPr>
-          <w:rFonts w:eastAsiaTheme="minorEastAsia"/>
-        </w:rPr>
-        <w:t>roups</w:t>
-      </w:r>
-      <w:proofErr w:type="spellEnd"/>
-      <w:r>
-        <w:rPr>
-          <w:rFonts w:eastAsiaTheme="minorEastAsia"/>
-        </w:rPr>
-        <w:t xml:space="preserve"> found in </w:t>
+        <w:t xml:space="preserve"> groups found in </w:t>
       </w:r>
       <w:r>
         <w:rPr>
@@ -10166,12 +10472,12 @@
     </w:p>
     <w:p>
       <w:pPr>
-        <w:pStyle w:val="3"/>
+        <w:pStyle w:val="Heading3"/>
       </w:pPr>
       <w:r>
         <w:t xml:space="preserve"> </w:t>
       </w:r>
-      <w:bookmarkStart w:id="26" w:name="_Toc81467977"/>
+      <w:bookmarkStart w:id="26" w:name="_Toc82852107"/>
       <w:r>
         <w:t>WNNM</w:t>
       </w:r>
@@ -10465,13 +10771,13 @@
     </w:p>
     <w:p>
       <w:pPr>
-        <w:pStyle w:val="3"/>
+        <w:pStyle w:val="Heading3"/>
       </w:pPr>
       <w:bookmarkStart w:id="27" w:name="_Ref80265460"/>
       <w:r>
         <w:t xml:space="preserve"> </w:t>
       </w:r>
-      <w:bookmarkStart w:id="28" w:name="_Toc81467978"/>
+      <w:bookmarkStart w:id="28" w:name="_Toc82852108"/>
       <w:r>
         <w:t>Aggregation</w:t>
       </w:r>
@@ -10821,13 +11127,13 @@
     </w:p>
     <w:p>
       <w:pPr>
-        <w:pStyle w:val="3"/>
+        <w:pStyle w:val="Heading3"/>
       </w:pPr>
       <w:r>
         <w:t xml:space="preserve"> </w:t>
       </w:r>
       <w:bookmarkStart w:id="29" w:name="_Ref81340349"/>
-      <w:bookmarkStart w:id="30" w:name="_Toc81467979"/>
+      <w:bookmarkStart w:id="30" w:name="_Toc82852109"/>
       <w:r>
         <w:t>Loop</w:t>
       </w:r>
@@ -10974,7 +11280,7 @@
     </w:p>
     <w:p>
       <w:pPr>
-        <w:pStyle w:val="a9"/>
+        <w:pStyle w:val="ListParagraph"/>
         <w:numPr>
           <w:ilvl w:val="0"/>
           <w:numId w:val="37"/>
@@ -11001,7 +11307,7 @@
     </w:p>
     <w:p>
       <w:pPr>
-        <w:pStyle w:val="a9"/>
+        <w:pStyle w:val="ListParagraph"/>
         <w:numPr>
           <w:ilvl w:val="0"/>
           <w:numId w:val="37"/>
@@ -11013,7 +11319,7 @@
     </w:p>
     <w:p>
       <w:pPr>
-        <w:pStyle w:val="a9"/>
+        <w:pStyle w:val="ListParagraph"/>
         <w:numPr>
           <w:ilvl w:val="0"/>
           <w:numId w:val="37"/>
@@ -11037,15 +11343,17 @@
     <w:p/>
     <w:p>
       <w:pPr>
-        <w:pStyle w:val="2"/>
+        <w:pStyle w:val="Heading2"/>
       </w:pPr>
       <w:bookmarkStart w:id="31" w:name="_Toc82206088"/>
       <w:bookmarkStart w:id="32" w:name="_Ref82701670"/>
+      <w:bookmarkStart w:id="33" w:name="_Toc82852110"/>
       <w:r>
         <w:t>WNNVD extention</w:t>
       </w:r>
       <w:bookmarkEnd w:id="31"/>
       <w:bookmarkEnd w:id="32"/>
+      <w:bookmarkEnd w:id="33"/>
     </w:p>
     <w:p>
       <w:r>
@@ -11415,26 +11723,26 @@
     </w:p>
     <w:p>
       <w:pPr>
-        <w:pStyle w:val="2"/>
-      </w:pPr>
-      <w:bookmarkStart w:id="33" w:name="_Toc81467981"/>
+        <w:pStyle w:val="Heading2"/>
+      </w:pPr>
+      <w:bookmarkStart w:id="34" w:name="_Toc82852111"/>
       <w:r>
         <w:t>Results</w:t>
       </w:r>
-      <w:bookmarkEnd w:id="33"/>
+      <w:bookmarkEnd w:id="34"/>
     </w:p>
     <w:p>
       <w:pPr>
-        <w:pStyle w:val="3"/>
+        <w:pStyle w:val="Heading3"/>
       </w:pPr>
       <w:r>
         <w:t xml:space="preserve"> </w:t>
       </w:r>
-      <w:bookmarkStart w:id="34" w:name="_Toc81467982"/>
+      <w:bookmarkStart w:id="35" w:name="_Toc82852112"/>
       <w:r>
         <w:t>Block Matching</w:t>
       </w:r>
-      <w:bookmarkEnd w:id="34"/>
+      <w:bookmarkEnd w:id="35"/>
     </w:p>
     <w:p>
       <w:r>
@@ -11465,7 +11773,7 @@
                     <pic:cNvPicPr/>
                   </pic:nvPicPr>
                   <pic:blipFill>
-                    <a:blip r:embed="rId18" cstate="print">
+                    <a:blip r:embed="rId16" cstate="print">
                       <a:extLst>
                         <a:ext uri="{28A0092B-C50C-407E-A947-70E740481C1C}">
                           <a14:useLocalDpi xmlns:a14="http://schemas.microsoft.com/office/drawing/2010/main" val="0"/>
@@ -11545,7 +11853,7 @@
                     <pic:cNvPicPr/>
                   </pic:nvPicPr>
                   <pic:blipFill>
-                    <a:blip r:embed="rId19" cstate="print">
+                    <a:blip r:embed="rId17" cstate="print">
                       <a:extLst>
                         <a:ext uri="{28A0092B-C50C-407E-A947-70E740481C1C}">
                           <a14:useLocalDpi xmlns:a14="http://schemas.microsoft.com/office/drawing/2010/main" val="0"/>
@@ -11712,16 +12020,16 @@
     </w:p>
     <w:p>
       <w:pPr>
-        <w:pStyle w:val="3"/>
+        <w:pStyle w:val="Heading3"/>
       </w:pPr>
       <w:r>
         <w:t xml:space="preserve"> </w:t>
       </w:r>
-      <w:bookmarkStart w:id="35" w:name="_Toc81467983"/>
+      <w:bookmarkStart w:id="36" w:name="_Toc82852113"/>
       <w:r>
         <w:t>Parameter Analysis</w:t>
       </w:r>
-      <w:bookmarkEnd w:id="35"/>
+      <w:bookmarkEnd w:id="36"/>
     </w:p>
     <w:p>
       <w:pPr>
@@ -11825,7 +12133,7 @@
                     </pic:cNvPicPr>
                   </pic:nvPicPr>
                   <pic:blipFill>
-                    <a:blip r:embed="rId20" cstate="print">
+                    <a:blip r:embed="rId18" cstate="print">
                       <a:extLst>
                         <a:ext uri="{28A0092B-C50C-407E-A947-70E740481C1C}">
                           <a14:useLocalDpi xmlns:a14="http://schemas.microsoft.com/office/drawing/2010/main" val="0"/>
@@ -11963,7 +12271,7 @@
                     </pic:cNvPicPr>
                   </pic:nvPicPr>
                   <pic:blipFill>
-                    <a:blip r:embed="rId21" cstate="print">
+                    <a:blip r:embed="rId19" cstate="print">
                       <a:extLst>
                         <a:ext uri="{28A0092B-C50C-407E-A947-70E740481C1C}">
                           <a14:useLocalDpi xmlns:a14="http://schemas.microsoft.com/office/drawing/2010/main" val="0"/>
@@ -12042,22 +12350,23 @@
     </w:p>
     <w:p>
       <w:pPr>
-        <w:pStyle w:val="3"/>
-      </w:pPr>
+        <w:pStyle w:val="Heading3"/>
+      </w:pPr>
+      <w:bookmarkStart w:id="37" w:name="_Toc82852114"/>
       <w:r>
         <w:drawing>
-          <wp:anchor distT="0" distB="0" distL="114300" distR="114300" simplePos="0" relativeHeight="251727872" behindDoc="0" locked="0" layoutInCell="1" allowOverlap="1" wp14:anchorId="5C5D766F" wp14:editId="468966E7">
+          <wp:anchor distT="0" distB="0" distL="114300" distR="114300" simplePos="0" relativeHeight="251734016" behindDoc="0" locked="0" layoutInCell="1" allowOverlap="1" wp14:anchorId="49AD9B45" wp14:editId="7F8FEF2C">
             <wp:simplePos x="0" y="0"/>
             <wp:positionH relativeFrom="column">
-              <wp:posOffset>-438150</wp:posOffset>
+              <wp:posOffset>-464185</wp:posOffset>
             </wp:positionH>
             <wp:positionV relativeFrom="paragraph">
               <wp:posOffset>314960</wp:posOffset>
             </wp:positionV>
-            <wp:extent cx="6807200" cy="2109470"/>
-            <wp:effectExtent l="0" t="0" r="0" b="5080"/>
+            <wp:extent cx="6953885" cy="2159000"/>
+            <wp:effectExtent l="0" t="0" r="0" b="0"/>
             <wp:wrapSquare wrapText="bothSides"/>
-            <wp:docPr id="16" name="Picture 16"/>
+            <wp:docPr id="20" name="Picture 20" descr="Table&#10;&#10;Description automatically generated"/>
             <wp:cNvGraphicFramePr>
               <a:graphicFrameLocks xmlns:a="http://schemas.openxmlformats.org/drawingml/2006/main" noChangeAspect="1"/>
             </wp:cNvGraphicFramePr>
@@ -12065,11 +12374,11 @@
               <a:graphicData uri="http://schemas.openxmlformats.org/drawingml/2006/picture">
                 <pic:pic xmlns:pic="http://schemas.openxmlformats.org/drawingml/2006/picture">
                   <pic:nvPicPr>
-                    <pic:cNvPr id="1" name=""/>
+                    <pic:cNvPr id="20" name="Picture 20" descr="Table&#10;&#10;Description automatically generated"/>
                     <pic:cNvPicPr/>
                   </pic:nvPicPr>
                   <pic:blipFill>
-                    <a:blip r:embed="rId22">
+                    <a:blip r:embed="rId20">
                       <a:extLst>
                         <a:ext uri="{28A0092B-C50C-407E-A947-70E740481C1C}">
                           <a14:useLocalDpi xmlns:a14="http://schemas.microsoft.com/office/drawing/2010/main" val="0"/>
@@ -12083,7 +12392,7 @@
                   <pic:spPr>
                     <a:xfrm>
                       <a:off x="0" y="0"/>
-                      <a:ext cx="6807200" cy="2109470"/>
+                      <a:ext cx="6953885" cy="2159000"/>
                     </a:xfrm>
                     <a:prstGeom prst="rect">
                       <a:avLst/>
@@ -12104,13 +12413,12 @@
       <w:r>
         <w:t xml:space="preserve"> </w:t>
       </w:r>
-      <w:bookmarkStart w:id="36" w:name="_Ref81328601"/>
-      <w:bookmarkStart w:id="37" w:name="_Toc81467984"/>
+      <w:bookmarkStart w:id="38" w:name="_Ref81328601"/>
       <w:r>
         <w:t>Comparison</w:t>
       </w:r>
-      <w:bookmarkEnd w:id="36"/>
       <w:bookmarkEnd w:id="37"/>
+      <w:bookmarkEnd w:id="38"/>
     </w:p>
     <w:p/>
     <w:p>
@@ -12135,6 +12443,86 @@
           <w:szCs w:val="24"/>
         </w:rPr>
         <w:t>refer to comparing our WNNVD to the WNNID algorithm, in which there is a clear improvement in all metrics.</w:t>
+      </w:r>
+      <w:r>
+        <w:rPr>
+          <w:rFonts w:eastAsiaTheme="minorEastAsia" w:cs="David"/>
+          <w:szCs w:val="24"/>
+        </w:rPr>
+        <w:t xml:space="preserve"> We also performed a qualitative analysis if the resulting videos and found that WNNVD resulted in much cleaner videos than WNNID</w:t>
+      </w:r>
+      <w:r>
+        <w:rPr>
+          <w:rFonts w:eastAsiaTheme="minorEastAsia" w:cs="David"/>
+          <w:szCs w:val="24"/>
+        </w:rPr>
+        <w:t>, for example:</w:t>
+      </w:r>
+    </w:p>
+    <w:p>
+      <w:pPr>
+        <w:spacing w:after="160"/>
+        <w:rPr>
+          <w:rFonts w:eastAsiaTheme="minorEastAsia" w:cs="David"/>
+          <w:szCs w:val="24"/>
+        </w:rPr>
+      </w:pPr>
+      <w:r>
+        <w:rPr>
+          <w:rFonts w:eastAsiaTheme="minorEastAsia" w:cs="David"/>
+          <w:szCs w:val="24"/>
+        </w:rPr>
+        <w:drawing>
+          <wp:inline distT="0" distB="0" distL="0" distR="0" wp14:anchorId="664ACCB3" wp14:editId="028821B6">
+            <wp:extent cx="5943600" cy="1292225"/>
+            <wp:effectExtent l="0" t="0" r="0" b="3175"/>
+            <wp:docPr id="11" name="Picture 11" descr="A picture containing text, device&#10;&#10;Description automatically generated"/>
+            <wp:cNvGraphicFramePr>
+              <a:graphicFrameLocks xmlns:a="http://schemas.openxmlformats.org/drawingml/2006/main" noChangeAspect="1"/>
+            </wp:cNvGraphicFramePr>
+            <a:graphic xmlns:a="http://schemas.openxmlformats.org/drawingml/2006/main">
+              <a:graphicData uri="http://schemas.openxmlformats.org/drawingml/2006/picture">
+                <pic:pic xmlns:pic="http://schemas.openxmlformats.org/drawingml/2006/picture">
+                  <pic:nvPicPr>
+                    <pic:cNvPr id="11" name="Picture 11" descr="A picture containing text, device&#10;&#10;Description automatically generated"/>
+                    <pic:cNvPicPr/>
+                  </pic:nvPicPr>
+                  <pic:blipFill>
+                    <a:blip r:embed="rId21"/>
+                    <a:stretch>
+                      <a:fillRect/>
+                    </a:stretch>
+                  </pic:blipFill>
+                  <pic:spPr>
+                    <a:xfrm>
+                      <a:off x="0" y="0"/>
+                      <a:ext cx="5943600" cy="1292225"/>
+                    </a:xfrm>
+                    <a:prstGeom prst="rect">
+                      <a:avLst/>
+                    </a:prstGeom>
+                  </pic:spPr>
+                </pic:pic>
+              </a:graphicData>
+            </a:graphic>
+          </wp:inline>
+        </w:drawing>
+      </w:r>
+    </w:p>
+    <w:p>
+      <w:pPr>
+        <w:spacing w:after="160"/>
+        <w:rPr>
+          <w:rFonts w:eastAsiaTheme="minorEastAsia" w:cs="David"/>
+          <w:szCs w:val="24"/>
+        </w:rPr>
+      </w:pPr>
+      <w:r>
+        <w:rPr>
+          <w:rFonts w:eastAsiaTheme="minorEastAsia" w:cs="David"/>
+          <w:szCs w:val="24"/>
+        </w:rPr>
+        <w:t>From left to right: Original, Noised (STD = 20), WNNVD denoising, WNNID denoising. The center of the wheel and the photos are clearly noised in the WNNID while WNNVD managed to denoise it successfully.</w:t>
       </w:r>
     </w:p>
     <w:p>
@@ -12183,7 +12571,7 @@
                     <pic:cNvPicPr/>
                   </pic:nvPicPr>
                   <pic:blipFill>
-                    <a:blip r:embed="rId23"/>
+                    <a:blip r:embed="rId22"/>
                     <a:stretch>
                       <a:fillRect/>
                     </a:stretch>
@@ -12206,19 +12594,20 @@
     </w:p>
     <w:p>
       <w:pPr>
-        <w:pStyle w:val="3"/>
+        <w:pStyle w:val="Heading3"/>
         <w:rPr>
           <w:rtl/>
         </w:rPr>
       </w:pPr>
       <w:r>
+        <w:lastRenderedPageBreak/>
         <w:t xml:space="preserve"> </w:t>
       </w:r>
-      <w:bookmarkStart w:id="38" w:name="_Toc81467985"/>
+      <w:bookmarkStart w:id="39" w:name="_Toc82852115"/>
       <w:r>
         <w:t>Examples</w:t>
       </w:r>
-      <w:bookmarkEnd w:id="38"/>
+      <w:bookmarkEnd w:id="39"/>
     </w:p>
     <w:p>
       <w:pPr>
@@ -12231,170 +12620,25 @@
       <w:r>
         <w:rPr>
           <w:rFonts w:eastAsiaTheme="minorEastAsia" w:cs="David"/>
-          <w:szCs w:val="24"/>
-        </w:rPr>
-        <w:t>We show some examples of denoised frames from various videos using our WNNVD algorithm, and also show the result on an image (single frame) to verify that our algorithm is indeed an extension of the WNNID algorithm and works on images as well as videos</w:t>
-      </w:r>
-      <w:r>
-        <w:rPr>
-          <w:rFonts w:eastAsiaTheme="minorEastAsia" w:cs="David"/>
-          <w:szCs w:val="24"/>
-        </w:rPr>
-        <w:t>. Each example presents denoising of the same frame for three different noise levels (10, 20, 30).</w:t>
-      </w:r>
-    </w:p>
-    <w:p>
-      <w:pPr>
-        <w:spacing w:after="160" w:line="259" w:lineRule="auto"/>
-        <w:jc w:val="left"/>
-        <w:rPr>
-          <w:rFonts w:eastAsiaTheme="minorEastAsia" w:cs="David"/>
-          <w:szCs w:val="24"/>
-        </w:rPr>
-      </w:pPr>
-      <w:r>
-        <w:rPr>
-          <w:rFonts w:eastAsiaTheme="minorEastAsia" w:cs="David"/>
           <w:noProof/>
           <w:szCs w:val="24"/>
         </w:rPr>
         <w:drawing>
-          <wp:inline distT="0" distB="0" distL="0" distR="0" wp14:anchorId="4D2C216F" wp14:editId="310B798A">
-            <wp:extent cx="5943600" cy="1746250"/>
-            <wp:effectExtent l="0" t="0" r="0" b="6350"/>
-            <wp:docPr id="10" name="Picture 10" descr="A picture containing text, fan, device, posing&#10;&#10;Description automatically generated"/>
-            <wp:cNvGraphicFramePr>
-              <a:graphicFrameLocks xmlns:a="http://schemas.openxmlformats.org/drawingml/2006/main" noChangeAspect="1"/>
-            </wp:cNvGraphicFramePr>
-            <a:graphic xmlns:a="http://schemas.openxmlformats.org/drawingml/2006/main">
-              <a:graphicData uri="http://schemas.openxmlformats.org/drawingml/2006/picture">
-                <pic:pic xmlns:pic="http://schemas.openxmlformats.org/drawingml/2006/picture">
-                  <pic:nvPicPr>
-                    <pic:cNvPr id="10" name="Picture 10" descr="A picture containing text, fan, device, posing&#10;&#10;Description automatically generated"/>
-                    <pic:cNvPicPr/>
-                  </pic:nvPicPr>
-                  <pic:blipFill>
-                    <a:blip r:embed="rId24"/>
-                    <a:stretch>
-                      <a:fillRect/>
-                    </a:stretch>
-                  </pic:blipFill>
-                  <pic:spPr>
-                    <a:xfrm>
-                      <a:off x="0" y="0"/>
-                      <a:ext cx="5943600" cy="1746250"/>
-                    </a:xfrm>
-                    <a:prstGeom prst="rect">
-                      <a:avLst/>
-                    </a:prstGeom>
-                  </pic:spPr>
-                </pic:pic>
-              </a:graphicData>
-            </a:graphic>
-          </wp:inline>
-        </w:drawing>
-      </w:r>
-      <w:r>
-        <w:rPr>
-          <w:rFonts w:eastAsiaTheme="minorEastAsia" w:cs="David"/>
-          <w:szCs w:val="24"/>
-        </w:rPr>
-        <w:t xml:space="preserve"> </w:t>
-      </w:r>
-    </w:p>
-    <w:p>
-      <w:pPr>
-        <w:spacing w:after="160" w:line="259" w:lineRule="auto"/>
-        <w:jc w:val="left"/>
-        <w:rPr>
-          <w:rFonts w:eastAsiaTheme="minorEastAsia" w:cs="David"/>
-          <w:szCs w:val="24"/>
-        </w:rPr>
-      </w:pPr>
-    </w:p>
-    <w:p>
-      <w:pPr>
-        <w:spacing w:after="160" w:line="259" w:lineRule="auto"/>
-        <w:jc w:val="left"/>
-        <w:rPr>
-          <w:rFonts w:eastAsiaTheme="minorEastAsia" w:cs="David"/>
-          <w:szCs w:val="24"/>
-        </w:rPr>
-      </w:pPr>
-      <w:r>
-        <w:rPr>
-          <w:rFonts w:eastAsiaTheme="minorEastAsia" w:cs="David"/>
-          <w:noProof/>
-          <w:szCs w:val="24"/>
-        </w:rPr>
-        <w:lastRenderedPageBreak/>
-        <w:drawing>
-          <wp:inline distT="0" distB="0" distL="0" distR="0" wp14:anchorId="72B77114" wp14:editId="36B985E6">
-            <wp:extent cx="5359400" cy="1570602"/>
+          <wp:anchor distT="0" distB="0" distL="114300" distR="114300" simplePos="0" relativeHeight="251730944" behindDoc="0" locked="0" layoutInCell="1" allowOverlap="1" wp14:anchorId="616D4776" wp14:editId="4584F0AA">
+            <wp:simplePos x="0" y="0"/>
+            <wp:positionH relativeFrom="column">
+              <wp:posOffset>-396875</wp:posOffset>
+            </wp:positionH>
+            <wp:positionV relativeFrom="paragraph">
+              <wp:posOffset>1098550</wp:posOffset>
+            </wp:positionV>
+            <wp:extent cx="3660775" cy="1962785"/>
             <wp:effectExtent l="0" t="0" r="0" b="0"/>
-            <wp:docPr id="11" name="Picture 11" descr="A group of men sitting at a table&#10;&#10;Description automatically generated with medium confidence"/>
-            <wp:cNvGraphicFramePr>
-              <a:graphicFrameLocks xmlns:a="http://schemas.openxmlformats.org/drawingml/2006/main" noChangeAspect="1"/>
-            </wp:cNvGraphicFramePr>
-            <a:graphic xmlns:a="http://schemas.openxmlformats.org/drawingml/2006/main">
-              <a:graphicData uri="http://schemas.openxmlformats.org/drawingml/2006/picture">
-                <pic:pic xmlns:pic="http://schemas.openxmlformats.org/drawingml/2006/picture">
-                  <pic:nvPicPr>
-                    <pic:cNvPr id="11" name="Picture 11" descr="A group of men sitting at a table&#10;&#10;Description automatically generated with medium confidence"/>
-                    <pic:cNvPicPr/>
-                  </pic:nvPicPr>
-                  <pic:blipFill>
-                    <a:blip r:embed="rId25"/>
-                    <a:stretch>
-                      <a:fillRect/>
-                    </a:stretch>
-                  </pic:blipFill>
-                  <pic:spPr>
-                    <a:xfrm>
-                      <a:off x="0" y="0"/>
-                      <a:ext cx="5365680" cy="1572442"/>
-                    </a:xfrm>
-                    <a:prstGeom prst="rect">
-                      <a:avLst/>
-                    </a:prstGeom>
-                  </pic:spPr>
-                </pic:pic>
-              </a:graphicData>
-            </a:graphic>
-          </wp:inline>
-        </w:drawing>
-      </w:r>
-      <w:r>
-        <w:rPr>
-          <w:rFonts w:eastAsiaTheme="minorEastAsia" w:cs="David"/>
-          <w:szCs w:val="24"/>
-        </w:rPr>
-        <w:t xml:space="preserve"> </w:t>
-      </w:r>
-    </w:p>
-    <w:p>
-      <w:pPr>
-        <w:spacing w:after="160" w:line="259" w:lineRule="auto"/>
-        <w:jc w:val="left"/>
-        <w:rPr>
-          <w:rFonts w:eastAsiaTheme="minorEastAsia" w:cs="David"/>
-          <w:szCs w:val="24"/>
-        </w:rPr>
-      </w:pPr>
-      <w:r>
-        <w:rPr>
-          <w:rFonts w:eastAsiaTheme="minorEastAsia" w:cs="David"/>
-          <w:noProof/>
-          <w:szCs w:val="24"/>
-        </w:rPr>
-        <w:drawing>
-          <wp:inline distT="0" distB="0" distL="0" distR="0" wp14:anchorId="5AB3F081" wp14:editId="441E733C">
-            <wp:extent cx="5342045" cy="1742980"/>
-            <wp:effectExtent l="0" t="0" r="0" b="0"/>
-            <wp:docPr id="13" name="Picture 3" descr="A person wearing a hat&#10;&#10;Description automatically generated with low confidence">
+            <wp:wrapSquare wrapText="bothSides"/>
+            <wp:docPr id="12" name="Picture 5" descr="A picture containing text, fan, device, different&#10;&#10;Description automatically generated">
               <a:extLst xmlns:a="http://schemas.openxmlformats.org/drawingml/2006/main">
                 <a:ext uri="{FF2B5EF4-FFF2-40B4-BE49-F238E27FC236}">
-                  <a16:creationId xmlns:a16="http://schemas.microsoft.com/office/drawing/2014/main" id="{37234DC1-29C6-4D16-97E1-9B211F832C97}"/>
+                  <a16:creationId xmlns:a16="http://schemas.microsoft.com/office/drawing/2014/main" id="{E4B86863-4678-4C82-9700-0D7EBFEAC0F6}"/>
                 </a:ext>
               </a:extLst>
             </wp:docPr>
@@ -12405,10 +12649,10 @@
               <a:graphicData uri="http://schemas.openxmlformats.org/drawingml/2006/picture">
                 <pic:pic xmlns:pic="http://schemas.openxmlformats.org/drawingml/2006/picture">
                   <pic:nvPicPr>
-                    <pic:cNvPr id="13" name="Picture 3" descr="A person wearing a hat&#10;&#10;Description automatically generated with low confidence">
+                    <pic:cNvPr id="12" name="Picture 5" descr="A picture containing text, fan, device, different&#10;&#10;Description automatically generated">
                       <a:extLst>
                         <a:ext uri="{FF2B5EF4-FFF2-40B4-BE49-F238E27FC236}">
-                          <a16:creationId xmlns:a16="http://schemas.microsoft.com/office/drawing/2014/main" id="{37234DC1-29C6-4D16-97E1-9B211F832C97}"/>
+                          <a16:creationId xmlns:a16="http://schemas.microsoft.com/office/drawing/2014/main" id="{E4B86863-4678-4C82-9700-0D7EBFEAC0F6}"/>
                         </a:ext>
                       </a:extLst>
                     </pic:cNvPr>
@@ -12417,7 +12661,13 @@
                     </pic:cNvPicPr>
                   </pic:nvPicPr>
                   <pic:blipFill>
-                    <a:blip r:embed="rId26"/>
+                    <a:blip r:embed="rId23" cstate="print">
+                      <a:extLst>
+                        <a:ext uri="{28A0092B-C50C-407E-A947-70E740481C1C}">
+                          <a14:useLocalDpi xmlns:a14="http://schemas.microsoft.com/office/drawing/2010/main" val="0"/>
+                        </a:ext>
+                      </a:extLst>
+                    </a:blip>
                     <a:stretch>
                       <a:fillRect/>
                     </a:stretch>
@@ -12425,7 +12675,7 @@
                   <pic:spPr>
                     <a:xfrm>
                       <a:off x="0" y="0"/>
-                      <a:ext cx="5342045" cy="1742980"/>
+                      <a:ext cx="3660775" cy="1962785"/>
                     </a:xfrm>
                     <a:prstGeom prst="rect">
                       <a:avLst/>
@@ -12434,7 +12684,272 @@
                 </pic:pic>
               </a:graphicData>
             </a:graphic>
-          </wp:inline>
+            <wp14:sizeRelH relativeFrom="margin">
+              <wp14:pctWidth>0</wp14:pctWidth>
+            </wp14:sizeRelH>
+            <wp14:sizeRelV relativeFrom="margin">
+              <wp14:pctHeight>0</wp14:pctHeight>
+            </wp14:sizeRelV>
+          </wp:anchor>
+        </w:drawing>
+      </w:r>
+      <w:r>
+        <w:rPr>
+          <w:rFonts w:eastAsiaTheme="minorEastAsia" w:cs="David"/>
+          <w:noProof/>
+          <w:szCs w:val="24"/>
+        </w:rPr>
+        <w:drawing>
+          <wp:anchor distT="0" distB="0" distL="114300" distR="114300" simplePos="0" relativeHeight="251728896" behindDoc="0" locked="0" layoutInCell="1" allowOverlap="1" wp14:anchorId="0D7FF034" wp14:editId="00C5A8B6">
+            <wp:simplePos x="0" y="0"/>
+            <wp:positionH relativeFrom="column">
+              <wp:posOffset>3263900</wp:posOffset>
+            </wp:positionH>
+            <wp:positionV relativeFrom="paragraph">
+              <wp:posOffset>1096010</wp:posOffset>
+            </wp:positionV>
+            <wp:extent cx="3079750" cy="1962785"/>
+            <wp:effectExtent l="0" t="0" r="6350" b="0"/>
+            <wp:wrapSquare wrapText="bothSides"/>
+            <wp:docPr id="15" name="Picture 3" descr="A collage of a person wearing a hat&#10;&#10;Description automatically generated with medium confidence">
+              <a:extLst xmlns:a="http://schemas.openxmlformats.org/drawingml/2006/main">
+                <a:ext uri="{FF2B5EF4-FFF2-40B4-BE49-F238E27FC236}">
+                  <a16:creationId xmlns:a16="http://schemas.microsoft.com/office/drawing/2014/main" id="{794ED1BB-F5E0-4943-B598-1DE2FFF37A3A}"/>
+                </a:ext>
+              </a:extLst>
+            </wp:docPr>
+            <wp:cNvGraphicFramePr>
+              <a:graphicFrameLocks xmlns:a="http://schemas.openxmlformats.org/drawingml/2006/main" noChangeAspect="1"/>
+            </wp:cNvGraphicFramePr>
+            <a:graphic xmlns:a="http://schemas.openxmlformats.org/drawingml/2006/main">
+              <a:graphicData uri="http://schemas.openxmlformats.org/drawingml/2006/picture">
+                <pic:pic xmlns:pic="http://schemas.openxmlformats.org/drawingml/2006/picture">
+                  <pic:nvPicPr>
+                    <pic:cNvPr id="15" name="Picture 3" descr="A collage of a person wearing a hat&#10;&#10;Description automatically generated with medium confidence">
+                      <a:extLst>
+                        <a:ext uri="{FF2B5EF4-FFF2-40B4-BE49-F238E27FC236}">
+                          <a16:creationId xmlns:a16="http://schemas.microsoft.com/office/drawing/2014/main" id="{794ED1BB-F5E0-4943-B598-1DE2FFF37A3A}"/>
+                        </a:ext>
+                      </a:extLst>
+                    </pic:cNvPr>
+                    <pic:cNvPicPr>
+                      <a:picLocks noChangeAspect="1"/>
+                    </pic:cNvPicPr>
+                  </pic:nvPicPr>
+                  <pic:blipFill>
+                    <a:blip r:embed="rId24" cstate="print">
+                      <a:extLst>
+                        <a:ext uri="{28A0092B-C50C-407E-A947-70E740481C1C}">
+                          <a14:useLocalDpi xmlns:a14="http://schemas.microsoft.com/office/drawing/2010/main" val="0"/>
+                        </a:ext>
+                      </a:extLst>
+                    </a:blip>
+                    <a:stretch>
+                      <a:fillRect/>
+                    </a:stretch>
+                  </pic:blipFill>
+                  <pic:spPr>
+                    <a:xfrm>
+                      <a:off x="0" y="0"/>
+                      <a:ext cx="3079750" cy="1962785"/>
+                    </a:xfrm>
+                    <a:prstGeom prst="rect">
+                      <a:avLst/>
+                    </a:prstGeom>
+                  </pic:spPr>
+                </pic:pic>
+              </a:graphicData>
+            </a:graphic>
+            <wp14:sizeRelH relativeFrom="margin">
+              <wp14:pctWidth>0</wp14:pctWidth>
+            </wp14:sizeRelH>
+            <wp14:sizeRelV relativeFrom="margin">
+              <wp14:pctHeight>0</wp14:pctHeight>
+            </wp14:sizeRelV>
+          </wp:anchor>
+        </w:drawing>
+      </w:r>
+      <w:r>
+        <w:rPr>
+          <w:rFonts w:eastAsiaTheme="minorEastAsia" w:cs="David"/>
+          <w:szCs w:val="24"/>
+        </w:rPr>
+        <w:t>We show some examples of denoised frames from various videos using our WNNVD algorithm, and also show the result on an image (single frame) to verify that our algorithm is indeed an extension of the WNNID algorithm and works on images as well as videos</w:t>
+      </w:r>
+      <w:r>
+        <w:rPr>
+          <w:rFonts w:eastAsiaTheme="minorEastAsia" w:cs="David"/>
+          <w:szCs w:val="24"/>
+        </w:rPr>
+        <w:t>. Each example presents denoising of the same frame for three different noise levels (10, 20, 30)</w:t>
+      </w:r>
+      <w:r>
+        <w:rPr>
+          <w:rFonts w:eastAsiaTheme="minorEastAsia" w:cs="David"/>
+          <w:szCs w:val="24"/>
+        </w:rPr>
+        <w:t xml:space="preserve">, the upper row contains the noised </w:t>
+      </w:r>
+      <w:r>
+        <w:rPr>
+          <w:rFonts w:eastAsiaTheme="minorEastAsia" w:cs="David"/>
+          <w:szCs w:val="24"/>
+        </w:rPr>
+        <w:t>versions,</w:t>
+      </w:r>
+      <w:r>
+        <w:rPr>
+          <w:rFonts w:eastAsiaTheme="minorEastAsia" w:cs="David"/>
+          <w:szCs w:val="24"/>
+        </w:rPr>
+        <w:t xml:space="preserve"> and the lower row contains the denoised frames.</w:t>
+      </w:r>
+    </w:p>
+    <w:p>
+      <w:pPr>
+        <w:spacing w:after="160" w:line="259" w:lineRule="auto"/>
+        <w:jc w:val="left"/>
+        <w:rPr>
+          <w:rFonts w:eastAsiaTheme="minorEastAsia" w:cs="David"/>
+          <w:szCs w:val="24"/>
+        </w:rPr>
+      </w:pPr>
+      <w:r>
+        <w:rPr>
+          <w:rFonts w:eastAsiaTheme="minorEastAsia" w:cs="David"/>
+          <w:noProof/>
+          <w:szCs w:val="24"/>
+        </w:rPr>
+        <w:drawing>
+          <wp:anchor distT="0" distB="0" distL="114300" distR="114300" simplePos="0" relativeHeight="251732992" behindDoc="0" locked="0" layoutInCell="1" allowOverlap="1" wp14:anchorId="6649349A" wp14:editId="2C2F7C67">
+            <wp:simplePos x="0" y="0"/>
+            <wp:positionH relativeFrom="column">
+              <wp:posOffset>2936875</wp:posOffset>
+            </wp:positionH>
+            <wp:positionV relativeFrom="paragraph">
+              <wp:posOffset>0</wp:posOffset>
+            </wp:positionV>
+            <wp:extent cx="3694430" cy="2049145"/>
+            <wp:effectExtent l="0" t="0" r="1270" b="8255"/>
+            <wp:wrapSquare wrapText="bothSides"/>
+            <wp:docPr id="18" name="Picture 13" descr="A picture containing text, swinging, player, posing&#10;&#10;Description automatically generated">
+              <a:extLst xmlns:a="http://schemas.openxmlformats.org/drawingml/2006/main">
+                <a:ext uri="{FF2B5EF4-FFF2-40B4-BE49-F238E27FC236}">
+                  <a16:creationId xmlns:a16="http://schemas.microsoft.com/office/drawing/2014/main" id="{A1EEE56D-7C84-4F86-943D-D21C5BED9D34}"/>
+                </a:ext>
+              </a:extLst>
+            </wp:docPr>
+            <wp:cNvGraphicFramePr>
+              <a:graphicFrameLocks xmlns:a="http://schemas.openxmlformats.org/drawingml/2006/main" noChangeAspect="1"/>
+            </wp:cNvGraphicFramePr>
+            <a:graphic xmlns:a="http://schemas.openxmlformats.org/drawingml/2006/main">
+              <a:graphicData uri="http://schemas.openxmlformats.org/drawingml/2006/picture">
+                <pic:pic xmlns:pic="http://schemas.openxmlformats.org/drawingml/2006/picture">
+                  <pic:nvPicPr>
+                    <pic:cNvPr id="18" name="Picture 13" descr="A picture containing text, swinging, player, posing&#10;&#10;Description automatically generated">
+                      <a:extLst>
+                        <a:ext uri="{FF2B5EF4-FFF2-40B4-BE49-F238E27FC236}">
+                          <a16:creationId xmlns:a16="http://schemas.microsoft.com/office/drawing/2014/main" id="{A1EEE56D-7C84-4F86-943D-D21C5BED9D34}"/>
+                        </a:ext>
+                      </a:extLst>
+                    </pic:cNvPr>
+                    <pic:cNvPicPr>
+                      <a:picLocks noChangeAspect="1"/>
+                    </pic:cNvPicPr>
+                  </pic:nvPicPr>
+                  <pic:blipFill>
+                    <a:blip r:embed="rId25" cstate="print">
+                      <a:extLst>
+                        <a:ext uri="{28A0092B-C50C-407E-A947-70E740481C1C}">
+                          <a14:useLocalDpi xmlns:a14="http://schemas.microsoft.com/office/drawing/2010/main" val="0"/>
+                        </a:ext>
+                      </a:extLst>
+                    </a:blip>
+                    <a:stretch>
+                      <a:fillRect/>
+                    </a:stretch>
+                  </pic:blipFill>
+                  <pic:spPr>
+                    <a:xfrm>
+                      <a:off x="0" y="0"/>
+                      <a:ext cx="3694430" cy="2049145"/>
+                    </a:xfrm>
+                    <a:prstGeom prst="rect">
+                      <a:avLst/>
+                    </a:prstGeom>
+                  </pic:spPr>
+                </pic:pic>
+              </a:graphicData>
+            </a:graphic>
+            <wp14:sizeRelH relativeFrom="margin">
+              <wp14:pctWidth>0</wp14:pctWidth>
+            </wp14:sizeRelH>
+            <wp14:sizeRelV relativeFrom="margin">
+              <wp14:pctHeight>0</wp14:pctHeight>
+            </wp14:sizeRelV>
+          </wp:anchor>
+        </w:drawing>
+      </w:r>
+      <w:r>
+        <w:rPr>
+          <w:rFonts w:eastAsiaTheme="minorEastAsia" w:cs="David"/>
+          <w:noProof/>
+          <w:szCs w:val="24"/>
+        </w:rPr>
+        <w:drawing>
+          <wp:anchor distT="0" distB="0" distL="114300" distR="114300" simplePos="0" relativeHeight="251729920" behindDoc="0" locked="0" layoutInCell="1" allowOverlap="1" wp14:anchorId="2FDFB2B3" wp14:editId="09E3B9EC">
+            <wp:simplePos x="0" y="0"/>
+            <wp:positionH relativeFrom="column">
+              <wp:posOffset>-698500</wp:posOffset>
+            </wp:positionH>
+            <wp:positionV relativeFrom="paragraph">
+              <wp:posOffset>0</wp:posOffset>
+            </wp:positionV>
+            <wp:extent cx="3695700" cy="2049145"/>
+            <wp:effectExtent l="0" t="0" r="0" b="8255"/>
+            <wp:wrapSquare wrapText="bothSides"/>
+            <wp:docPr id="9" name="Picture 9" descr="A group of men in a room&#10;&#10;Description automatically generated with low confidence"/>
+            <wp:cNvGraphicFramePr>
+              <a:graphicFrameLocks xmlns:a="http://schemas.openxmlformats.org/drawingml/2006/main" noChangeAspect="1"/>
+            </wp:cNvGraphicFramePr>
+            <a:graphic xmlns:a="http://schemas.openxmlformats.org/drawingml/2006/main">
+              <a:graphicData uri="http://schemas.openxmlformats.org/drawingml/2006/picture">
+                <pic:pic xmlns:pic="http://schemas.openxmlformats.org/drawingml/2006/picture">
+                  <pic:nvPicPr>
+                    <pic:cNvPr id="9" name="Picture 9" descr="A group of men in a room&#10;&#10;Description automatically generated with low confidence"/>
+                    <pic:cNvPicPr/>
+                  </pic:nvPicPr>
+                  <pic:blipFill>
+                    <a:blip r:embed="rId26" cstate="print">
+                      <a:extLst>
+                        <a:ext uri="{28A0092B-C50C-407E-A947-70E740481C1C}">
+                          <a14:useLocalDpi xmlns:a14="http://schemas.microsoft.com/office/drawing/2010/main" val="0"/>
+                        </a:ext>
+                      </a:extLst>
+                    </a:blip>
+                    <a:stretch>
+                      <a:fillRect/>
+                    </a:stretch>
+                  </pic:blipFill>
+                  <pic:spPr>
+                    <a:xfrm>
+                      <a:off x="0" y="0"/>
+                      <a:ext cx="3695700" cy="2049145"/>
+                    </a:xfrm>
+                    <a:prstGeom prst="rect">
+                      <a:avLst/>
+                    </a:prstGeom>
+                  </pic:spPr>
+                </pic:pic>
+              </a:graphicData>
+            </a:graphic>
+            <wp14:sizeRelH relativeFrom="margin">
+              <wp14:pctWidth>0</wp14:pctWidth>
+            </wp14:sizeRelH>
+            <wp14:sizeRelV relativeFrom="margin">
+              <wp14:pctHeight>0</wp14:pctHeight>
+            </wp14:sizeRelV>
+          </wp:anchor>
         </w:drawing>
       </w:r>
       <w:r>
@@ -12612,21 +13127,22 @@
           <w:rFonts w:eastAsiaTheme="minorEastAsia" w:cs="David"/>
           <w:szCs w:val="24"/>
         </w:rPr>
+        <w:lastRenderedPageBreak/>
         <w:br w:type="page"/>
       </w:r>
     </w:p>
     <w:p>
       <w:pPr>
-        <w:pStyle w:val="2"/>
-      </w:pPr>
-      <w:bookmarkStart w:id="39" w:name="_Toc81467986"/>
+        <w:pStyle w:val="Heading2"/>
+      </w:pPr>
       <w:bookmarkStart w:id="40" w:name="_Ref82701630"/>
+      <w:bookmarkStart w:id="41" w:name="_Toc82852116"/>
       <w:r>
         <w:lastRenderedPageBreak/>
         <w:t>Future work</w:t>
       </w:r>
-      <w:bookmarkEnd w:id="39"/>
       <w:bookmarkEnd w:id="40"/>
+      <w:bookmarkEnd w:id="41"/>
     </w:p>
     <w:p>
       <w:r>
@@ -12635,7 +13151,7 @@
     </w:p>
     <w:p>
       <w:pPr>
-        <w:pStyle w:val="a9"/>
+        <w:pStyle w:val="ListParagraph"/>
         <w:numPr>
           <w:ilvl w:val="0"/>
           <w:numId w:val="30"/>
@@ -12701,7 +13217,7 @@
     </w:p>
     <w:p>
       <w:pPr>
-        <w:pStyle w:val="a9"/>
+        <w:pStyle w:val="ListParagraph"/>
         <w:numPr>
           <w:ilvl w:val="0"/>
           <w:numId w:val="30"/>
@@ -12830,7 +13346,7 @@
     </w:p>
     <w:p>
       <w:pPr>
-        <w:pStyle w:val="a9"/>
+        <w:pStyle w:val="ListParagraph"/>
         <w:numPr>
           <w:ilvl w:val="0"/>
           <w:numId w:val="30"/>
@@ -12842,7 +13358,7 @@
     </w:p>
     <w:p>
       <w:pPr>
-        <w:pStyle w:val="a9"/>
+        <w:pStyle w:val="ListParagraph"/>
         <w:numPr>
           <w:ilvl w:val="0"/>
           <w:numId w:val="30"/>
@@ -12896,20 +13412,12 @@
       </w:r>
       <w:proofErr w:type="spellEnd"/>
       <w:r>
-        <w:t xml:space="preserve"> (</w:t>
-      </w:r>
-      <w:proofErr w:type="spellStart"/>
-      <w:r>
-        <w:t>Matlab</w:t>
-      </w:r>
-      <w:proofErr w:type="spellEnd"/>
-      <w:r>
-        <w:t xml:space="preserve"> executable) should be compiled which will be much faster. In order to compile our code to an executable, there might be several required changes in the code, and a compiling script should be written.</w:t>
+        <w:t xml:space="preserve"> (Matlab executable) should be compiled which will be much faster. In order to compile our code to an executable, there might be several required changes in the code, and a compiling script should be written.</w:t>
       </w:r>
     </w:p>
     <w:p>
       <w:pPr>
-        <w:pStyle w:val="a9"/>
+        <w:pStyle w:val="ListParagraph"/>
         <w:numPr>
           <w:ilvl w:val="0"/>
           <w:numId w:val="30"/>
@@ -12966,14 +13474,14 @@
     </w:p>
     <w:p>
       <w:pPr>
-        <w:pStyle w:val="1"/>
-      </w:pPr>
-      <w:bookmarkStart w:id="41" w:name="_Toc81467987"/>
+        <w:pStyle w:val="Heading1"/>
+      </w:pPr>
+      <w:bookmarkStart w:id="42" w:name="_Toc82852117"/>
       <w:r>
         <w:lastRenderedPageBreak/>
         <w:t>Conclusion</w:t>
       </w:r>
-      <w:bookmarkEnd w:id="41"/>
+      <w:bookmarkEnd w:id="42"/>
     </w:p>
     <w:p>
       <w:r>
@@ -13034,7 +13542,7 @@
     </w:p>
     <w:p>
       <w:pPr>
-        <w:pStyle w:val="1"/>
+        <w:pStyle w:val="Heading1"/>
         <w:numPr>
           <w:ilvl w:val="0"/>
           <w:numId w:val="0"/>
@@ -13043,14 +13551,14 @@
           <w:rtl/>
         </w:rPr>
       </w:pPr>
-      <w:bookmarkStart w:id="42" w:name="_Toc81467988"/>
+      <w:bookmarkStart w:id="43" w:name="_Toc82852118"/>
       <w:bookmarkEnd w:id="9"/>
       <w:bookmarkEnd w:id="10"/>
       <w:r>
         <w:lastRenderedPageBreak/>
         <w:t>References</w:t>
       </w:r>
-      <w:bookmarkEnd w:id="42"/>
+      <w:bookmarkEnd w:id="43"/>
     </w:p>
     <w:sdt>
       <w:sdtPr>
@@ -13152,7 +13660,7 @@
                   </w:tcPr>
                   <w:p>
                     <w:pPr>
-                      <w:pStyle w:val="ae"/>
+                      <w:pStyle w:val="Bibliography"/>
                       <w:rPr>
                         <w:noProof/>
                         <w:szCs w:val="24"/>
@@ -13173,7 +13681,7 @@
                   </w:tcPr>
                   <w:p>
                     <w:pPr>
-                      <w:pStyle w:val="ae"/>
+                      <w:pStyle w:val="Bibliography"/>
                       <w:rPr>
                         <w:noProof/>
                       </w:rPr>
@@ -13213,7 +13721,7 @@
                   </w:tcPr>
                   <w:p>
                     <w:pPr>
-                      <w:pStyle w:val="ae"/>
+                      <w:pStyle w:val="Bibliography"/>
                       <w:rPr>
                         <w:noProof/>
                       </w:rPr>
@@ -13233,7 +13741,7 @@
                   </w:tcPr>
                   <w:p>
                     <w:pPr>
-                      <w:pStyle w:val="ae"/>
+                      <w:pStyle w:val="Bibliography"/>
                       <w:rPr>
                         <w:noProof/>
                       </w:rPr>
@@ -13273,7 +13781,7 @@
                   </w:tcPr>
                   <w:p>
                     <w:pPr>
-                      <w:pStyle w:val="ae"/>
+                      <w:pStyle w:val="Bibliography"/>
                       <w:rPr>
                         <w:noProof/>
                       </w:rPr>
@@ -13293,7 +13801,7 @@
                   </w:tcPr>
                   <w:p>
                     <w:pPr>
-                      <w:pStyle w:val="ae"/>
+                      <w:pStyle w:val="Bibliography"/>
                       <w:rPr>
                         <w:noProof/>
                       </w:rPr>
@@ -13333,7 +13841,7 @@
                   </w:tcPr>
                   <w:p>
                     <w:pPr>
-                      <w:pStyle w:val="ae"/>
+                      <w:pStyle w:val="Bibliography"/>
                       <w:rPr>
                         <w:noProof/>
                       </w:rPr>
@@ -13353,7 +13861,7 @@
                   </w:tcPr>
                   <w:p>
                     <w:pPr>
-                      <w:pStyle w:val="ae"/>
+                      <w:pStyle w:val="Bibliography"/>
                       <w:rPr>
                         <w:noProof/>
                       </w:rPr>
@@ -13393,7 +13901,7 @@
                   </w:tcPr>
                   <w:p>
                     <w:pPr>
-                      <w:pStyle w:val="ae"/>
+                      <w:pStyle w:val="Bibliography"/>
                       <w:rPr>
                         <w:noProof/>
                       </w:rPr>
@@ -13413,7 +13921,7 @@
                   </w:tcPr>
                   <w:p>
                     <w:pPr>
-                      <w:pStyle w:val="ae"/>
+                      <w:pStyle w:val="Bibliography"/>
                       <w:rPr>
                         <w:noProof/>
                       </w:rPr>
@@ -13453,7 +13961,7 @@
                   </w:tcPr>
                   <w:p>
                     <w:pPr>
-                      <w:pStyle w:val="ae"/>
+                      <w:pStyle w:val="Bibliography"/>
                       <w:rPr>
                         <w:noProof/>
                       </w:rPr>
@@ -13473,7 +13981,7 @@
                   </w:tcPr>
                   <w:p>
                     <w:pPr>
-                      <w:pStyle w:val="ae"/>
+                      <w:pStyle w:val="Bibliography"/>
                       <w:rPr>
                         <w:noProof/>
                       </w:rPr>
@@ -13513,7 +14021,7 @@
                   </w:tcPr>
                   <w:p>
                     <w:pPr>
-                      <w:pStyle w:val="ae"/>
+                      <w:pStyle w:val="Bibliography"/>
                       <w:rPr>
                         <w:noProof/>
                       </w:rPr>
@@ -13533,7 +14041,7 @@
                   </w:tcPr>
                   <w:p>
                     <w:pPr>
-                      <w:pStyle w:val="ae"/>
+                      <w:pStyle w:val="Bibliography"/>
                       <w:rPr>
                         <w:noProof/>
                       </w:rPr>
@@ -13573,7 +14081,7 @@
                   </w:tcPr>
                   <w:p>
                     <w:pPr>
-                      <w:pStyle w:val="ae"/>
+                      <w:pStyle w:val="Bibliography"/>
                       <w:rPr>
                         <w:noProof/>
                       </w:rPr>
@@ -13593,7 +14101,7 @@
                   </w:tcPr>
                   <w:p>
                     <w:pPr>
-                      <w:pStyle w:val="ae"/>
+                      <w:pStyle w:val="Bibliography"/>
                       <w:rPr>
                         <w:noProof/>
                       </w:rPr>
@@ -13633,7 +14141,7 @@
                   </w:tcPr>
                   <w:p>
                     <w:pPr>
-                      <w:pStyle w:val="ae"/>
+                      <w:pStyle w:val="Bibliography"/>
                       <w:rPr>
                         <w:noProof/>
                       </w:rPr>
@@ -13653,7 +14161,7 @@
                   </w:tcPr>
                   <w:p>
                     <w:pPr>
-                      <w:pStyle w:val="ae"/>
+                      <w:pStyle w:val="Bibliography"/>
                       <w:rPr>
                         <w:noProof/>
                       </w:rPr>
@@ -13693,7 +14201,7 @@
                   </w:tcPr>
                   <w:p>
                     <w:pPr>
-                      <w:pStyle w:val="ae"/>
+                      <w:pStyle w:val="Bibliography"/>
                       <w:rPr>
                         <w:noProof/>
                       </w:rPr>
@@ -13713,7 +14221,7 @@
                   </w:tcPr>
                   <w:p>
                     <w:pPr>
-                      <w:pStyle w:val="ae"/>
+                      <w:pStyle w:val="Bibliography"/>
                       <w:rPr>
                         <w:noProof/>
                       </w:rPr>
@@ -13753,7 +14261,7 @@
                   </w:tcPr>
                   <w:p>
                     <w:pPr>
-                      <w:pStyle w:val="ae"/>
+                      <w:pStyle w:val="Bibliography"/>
                       <w:rPr>
                         <w:noProof/>
                       </w:rPr>
@@ -13773,7 +14281,7 @@
                   </w:tcPr>
                   <w:p>
                     <w:pPr>
-                      <w:pStyle w:val="ae"/>
+                      <w:pStyle w:val="Bibliography"/>
                       <w:rPr>
                         <w:noProof/>
                       </w:rPr>
@@ -13813,7 +14321,7 @@
                   </w:tcPr>
                   <w:p>
                     <w:pPr>
-                      <w:pStyle w:val="ae"/>
+                      <w:pStyle w:val="Bibliography"/>
                       <w:rPr>
                         <w:noProof/>
                       </w:rPr>
@@ -13833,7 +14341,7 @@
                   </w:tcPr>
                   <w:p>
                     <w:pPr>
-                      <w:pStyle w:val="ae"/>
+                      <w:pStyle w:val="Bibliography"/>
                       <w:rPr>
                         <w:noProof/>
                       </w:rPr>
@@ -13873,7 +14381,7 @@
                   </w:tcPr>
                   <w:p>
                     <w:pPr>
-                      <w:pStyle w:val="ae"/>
+                      <w:pStyle w:val="Bibliography"/>
                       <w:rPr>
                         <w:noProof/>
                       </w:rPr>
@@ -13893,7 +14401,7 @@
                   </w:tcPr>
                   <w:p>
                     <w:pPr>
-                      <w:pStyle w:val="ae"/>
+                      <w:pStyle w:val="Bibliography"/>
                       <w:rPr>
                         <w:noProof/>
                       </w:rPr>
@@ -13933,7 +14441,7 @@
                   </w:tcPr>
                   <w:p>
                     <w:pPr>
-                      <w:pStyle w:val="ae"/>
+                      <w:pStyle w:val="Bibliography"/>
                       <w:rPr>
                         <w:noProof/>
                       </w:rPr>
@@ -13954,7 +14462,7 @@
                   </w:tcPr>
                   <w:p>
                     <w:pPr>
-                      <w:pStyle w:val="ae"/>
+                      <w:pStyle w:val="Bibliography"/>
                       <w:rPr>
                         <w:noProof/>
                       </w:rPr>
@@ -14096,7 +14604,7 @@
     <w:sdtContent>
       <w:p>
         <w:pPr>
-          <w:pStyle w:val="a5"/>
+          <w:pStyle w:val="Footer"/>
           <w:jc w:val="center"/>
         </w:pPr>
         <w:r>
@@ -14125,7 +14633,7 @@
   </w:sdt>
   <w:p>
     <w:pPr>
-      <w:pStyle w:val="a5"/>
+      <w:pStyle w:val="Footer"/>
     </w:pPr>
   </w:p>
 </w:ftr>
@@ -14160,7 +14668,7 @@
 <w:hdr xmlns:wpc="http://schemas.microsoft.com/office/word/2010/wordprocessingCanvas" xmlns:cx="http://schemas.microsoft.com/office/drawing/2014/chartex" xmlns:cx1="http://schemas.microsoft.com/office/drawing/2015/9/8/chartex" xmlns:cx2="http://schemas.microsoft.com/office/drawing/2015/10/21/chartex" xmlns:cx3="http://schemas.microsoft.com/office/drawing/2016/5/9/chartex" xmlns:cx4="http://schemas.microsoft.com/office/drawing/2016/5/10/chartex" xmlns:cx5="http://schemas.microsoft.com/office/drawing/2016/5/11/chartex" xmlns:cx6="http://schemas.microsoft.com/office/drawing/2016/5/12/chartex" xmlns:cx7="http://schemas.microsoft.com/office/drawing/2016/5/13/chartex" xmlns:cx8="http://schemas.microsoft.com/office/drawing/2016/5/14/chartex" xmlns:mc="http://schemas.openxmlformats.org/markup-compatibility/2006" xmlns:aink="http://schemas.microsoft.com/office/drawing/2016/ink" xmlns:am3d="http://schemas.microsoft.com/office/drawing/2017/model3d" xmlns:o="urn:schemas-microsoft-com:office:office" xmlns:r="http://schemas.openxmlformats.org/officeDocument/2006/relationships" xmlns:m="http://schemas.openxmlformats.org/officeDocument/2006/math" xmlns:v="urn:schemas-microsoft-com:vml" xmlns:wp14="http://schemas.microsoft.com/office/word/2010/wordprocessingDrawing" xmlns:wp="http://schemas.openxmlformats.org/drawingml/2006/wordprocessingDrawing" xmlns:w10="urn:schemas-microsoft-com:office:word" xmlns:w="http://schemas.openxmlformats.org/wordprocessingml/2006/main" xmlns:w14="http://schemas.microsoft.com/office/word/2010/wordml" xmlns:w15="http://schemas.microsoft.com/office/word/2012/wordml" xmlns:w16cex="http://schemas.microsoft.com/office/word/2018/wordml/cex" xmlns:w16cid="http://schemas.microsoft.com/office/word/2016/wordml/cid" xmlns:w16="http://schemas.microsoft.com/office/word/2018/wordml" xmlns:w16sdtdh="http://schemas.microsoft.com/office/word/2020/wordml/sdtdatahash" xmlns:w16se="http://schemas.microsoft.com/office/word/2015/wordml/symex" xmlns:wpg="http://schemas.microsoft.com/office/word/2010/wordprocessingGroup" xmlns:wpi="http://schemas.microsoft.com/office/word/2010/wordprocessingInk" xmlns:wne="http://schemas.microsoft.com/office/word/2006/wordml" xmlns:wps="http://schemas.microsoft.com/office/word/2010/wordprocessingShape" mc:Ignorable="w14 w15 w16se w16cid w16 w16cex w16sdtdh wp14">
   <w:p>
     <w:pPr>
-      <w:pStyle w:val="a3"/>
+      <w:pStyle w:val="Header"/>
       <w:tabs>
         <w:tab w:val="clear" w:pos="4680"/>
         <w:tab w:val="clear" w:pos="9360"/>
@@ -14178,7 +14686,7 @@
 <w:hdr xmlns:wpc="http://schemas.microsoft.com/office/word/2010/wordprocessingCanvas" xmlns:cx="http://schemas.microsoft.com/office/drawing/2014/chartex" xmlns:cx1="http://schemas.microsoft.com/office/drawing/2015/9/8/chartex" xmlns:cx2="http://schemas.microsoft.com/office/drawing/2015/10/21/chartex" xmlns:cx3="http://schemas.microsoft.com/office/drawing/2016/5/9/chartex" xmlns:cx4="http://schemas.microsoft.com/office/drawing/2016/5/10/chartex" xmlns:cx5="http://schemas.microsoft.com/office/drawing/2016/5/11/chartex" xmlns:cx6="http://schemas.microsoft.com/office/drawing/2016/5/12/chartex" xmlns:cx7="http://schemas.microsoft.com/office/drawing/2016/5/13/chartex" xmlns:cx8="http://schemas.microsoft.com/office/drawing/2016/5/14/chartex" xmlns:mc="http://schemas.openxmlformats.org/markup-compatibility/2006" xmlns:aink="http://schemas.microsoft.com/office/drawing/2016/ink" xmlns:am3d="http://schemas.microsoft.com/office/drawing/2017/model3d" xmlns:o="urn:schemas-microsoft-com:office:office" xmlns:r="http://schemas.openxmlformats.org/officeDocument/2006/relationships" xmlns:m="http://schemas.openxmlformats.org/officeDocument/2006/math" xmlns:v="urn:schemas-microsoft-com:vml" xmlns:wp14="http://schemas.microsoft.com/office/word/2010/wordprocessingDrawing" xmlns:wp="http://schemas.openxmlformats.org/drawingml/2006/wordprocessingDrawing" xmlns:w10="urn:schemas-microsoft-com:office:word" xmlns:w="http://schemas.openxmlformats.org/wordprocessingml/2006/main" xmlns:w14="http://schemas.microsoft.com/office/word/2010/wordml" xmlns:w15="http://schemas.microsoft.com/office/word/2012/wordml" xmlns:w16cex="http://schemas.microsoft.com/office/word/2018/wordml/cex" xmlns:w16cid="http://schemas.microsoft.com/office/word/2016/wordml/cid" xmlns:w16="http://schemas.microsoft.com/office/word/2018/wordml" xmlns:w16sdtdh="http://schemas.microsoft.com/office/word/2020/wordml/sdtdatahash" xmlns:w16se="http://schemas.microsoft.com/office/word/2015/wordml/symex" xmlns:wpg="http://schemas.microsoft.com/office/word/2010/wordprocessingGroup" xmlns:wpi="http://schemas.microsoft.com/office/word/2010/wordprocessingInk" xmlns:wne="http://schemas.microsoft.com/office/word/2006/wordml" xmlns:wps="http://schemas.microsoft.com/office/word/2010/wordprocessingShape" mc:Ignorable="w14 w15 w16se w16cid w16 w16cex w16sdtdh wp14">
   <w:p>
     <w:pPr>
-      <w:pStyle w:val="a3"/>
+      <w:pStyle w:val="Header"/>
       <w:rPr>
         <w:rFonts w:cs="David"/>
         <w:b/>
@@ -14221,7 +14729,7 @@
   </w:p>
   <w:p>
     <w:pPr>
-      <w:pStyle w:val="a3"/>
+      <w:pStyle w:val="Header"/>
       <w:rPr>
         <w:rFonts w:cs="David"/>
         <w:b/>
@@ -14276,7 +14784,7 @@
 <w:hdr xmlns:wpc="http://schemas.microsoft.com/office/word/2010/wordprocessingCanvas" xmlns:cx="http://schemas.microsoft.com/office/drawing/2014/chartex" xmlns:cx1="http://schemas.microsoft.com/office/drawing/2015/9/8/chartex" xmlns:cx2="http://schemas.microsoft.com/office/drawing/2015/10/21/chartex" xmlns:cx3="http://schemas.microsoft.com/office/drawing/2016/5/9/chartex" xmlns:cx4="http://schemas.microsoft.com/office/drawing/2016/5/10/chartex" xmlns:cx5="http://schemas.microsoft.com/office/drawing/2016/5/11/chartex" xmlns:cx6="http://schemas.microsoft.com/office/drawing/2016/5/12/chartex" xmlns:cx7="http://schemas.microsoft.com/office/drawing/2016/5/13/chartex" xmlns:cx8="http://schemas.microsoft.com/office/drawing/2016/5/14/chartex" xmlns:mc="http://schemas.openxmlformats.org/markup-compatibility/2006" xmlns:aink="http://schemas.microsoft.com/office/drawing/2016/ink" xmlns:am3d="http://schemas.microsoft.com/office/drawing/2017/model3d" xmlns:o="urn:schemas-microsoft-com:office:office" xmlns:r="http://schemas.openxmlformats.org/officeDocument/2006/relationships" xmlns:m="http://schemas.openxmlformats.org/officeDocument/2006/math" xmlns:v="urn:schemas-microsoft-com:vml" xmlns:wp14="http://schemas.microsoft.com/office/word/2010/wordprocessingDrawing" xmlns:wp="http://schemas.openxmlformats.org/drawingml/2006/wordprocessingDrawing" xmlns:w10="urn:schemas-microsoft-com:office:word" xmlns:w="http://schemas.openxmlformats.org/wordprocessingml/2006/main" xmlns:w14="http://schemas.microsoft.com/office/word/2010/wordml" xmlns:w15="http://schemas.microsoft.com/office/word/2012/wordml" xmlns:w16cex="http://schemas.microsoft.com/office/word/2018/wordml/cex" xmlns:w16cid="http://schemas.microsoft.com/office/word/2016/wordml/cid" xmlns:w16="http://schemas.microsoft.com/office/word/2018/wordml" xmlns:w16sdtdh="http://schemas.microsoft.com/office/word/2020/wordml/sdtdatahash" xmlns:w16se="http://schemas.microsoft.com/office/word/2015/wordml/symex" xmlns:wpg="http://schemas.microsoft.com/office/word/2010/wordprocessingGroup" xmlns:wpi="http://schemas.microsoft.com/office/word/2010/wordprocessingInk" xmlns:wne="http://schemas.microsoft.com/office/word/2006/wordml" xmlns:wps="http://schemas.microsoft.com/office/word/2010/wordprocessingShape" mc:Ignorable="w14 w15 w16se w16cid w16 w16cex w16sdtdh wp14">
   <w:p>
     <w:pPr>
-      <w:pStyle w:val="a3"/>
+      <w:pStyle w:val="Header"/>
       <w:rPr>
         <w:rFonts w:cs="David"/>
         <w:b/>
@@ -14319,7 +14827,7 @@
   </w:p>
   <w:p>
     <w:pPr>
-      <w:pStyle w:val="a3"/>
+      <w:pStyle w:val="Header"/>
       <w:rPr>
         <w:rFonts w:cs="David"/>
         <w:b/>
@@ -14369,7 +14877,7 @@
   </w:p>
   <w:p>
     <w:pPr>
-      <w:pStyle w:val="a3"/>
+      <w:pStyle w:val="Header"/>
     </w:pPr>
   </w:p>
 </w:hdr>
@@ -16279,7 +16787,7 @@
     <w:lvl w:ilvl="0">
       <w:start w:val="1"/>
       <w:numFmt w:val="decimal"/>
-      <w:pStyle w:val="1"/>
+      <w:pStyle w:val="Heading1"/>
       <w:lvlText w:val="%1"/>
       <w:lvlJc w:val="left"/>
       <w:pPr>
@@ -16289,7 +16797,7 @@
     <w:lvl w:ilvl="1">
       <w:start w:val="1"/>
       <w:numFmt w:val="decimal"/>
-      <w:pStyle w:val="2"/>
+      <w:pStyle w:val="Heading2"/>
       <w:lvlText w:val="%1.%2"/>
       <w:lvlJc w:val="left"/>
       <w:pPr>
@@ -16299,7 +16807,7 @@
     <w:lvl w:ilvl="2">
       <w:start w:val="1"/>
       <w:numFmt w:val="decimal"/>
-      <w:pStyle w:val="3"/>
+      <w:pStyle w:val="Heading3"/>
       <w:lvlText w:val="%1.%2.%3"/>
       <w:lvlJc w:val="left"/>
       <w:pPr>
@@ -16309,7 +16817,7 @@
     <w:lvl w:ilvl="3">
       <w:start w:val="1"/>
       <w:numFmt w:val="decimal"/>
-      <w:pStyle w:val="4"/>
+      <w:pStyle w:val="Heading4"/>
       <w:lvlText w:val="%1.%2.%3.%4"/>
       <w:lvlJc w:val="left"/>
       <w:pPr>
@@ -16319,7 +16827,7 @@
     <w:lvl w:ilvl="4">
       <w:start w:val="1"/>
       <w:numFmt w:val="decimal"/>
-      <w:pStyle w:val="5"/>
+      <w:pStyle w:val="Heading5"/>
       <w:lvlText w:val="%1.%2.%3.%4.%5"/>
       <w:lvlJc w:val="left"/>
       <w:pPr>
@@ -16329,7 +16837,7 @@
     <w:lvl w:ilvl="5">
       <w:start w:val="1"/>
       <w:numFmt w:val="decimal"/>
-      <w:pStyle w:val="6"/>
+      <w:pStyle w:val="Heading6"/>
       <w:lvlText w:val="%1.%2.%3.%4.%5.%6"/>
       <w:lvlJc w:val="left"/>
       <w:pPr>
@@ -16339,7 +16847,7 @@
     <w:lvl w:ilvl="6">
       <w:start w:val="1"/>
       <w:numFmt w:val="decimal"/>
-      <w:pStyle w:val="7"/>
+      <w:pStyle w:val="Heading7"/>
       <w:lvlText w:val="%1.%2.%3.%4.%5.%6.%7"/>
       <w:lvlJc w:val="left"/>
       <w:pPr>
@@ -16349,7 +16857,7 @@
     <w:lvl w:ilvl="7">
       <w:start w:val="1"/>
       <w:numFmt w:val="decimal"/>
-      <w:pStyle w:val="8"/>
+      <w:pStyle w:val="Heading8"/>
       <w:lvlText w:val="%1.%2.%3.%4.%5.%6.%7.%8"/>
       <w:lvlJc w:val="left"/>
       <w:pPr>
@@ -16359,7 +16867,7 @@
     <w:lvl w:ilvl="8">
       <w:start w:val="1"/>
       <w:numFmt w:val="decimal"/>
-      <w:pStyle w:val="9"/>
+      <w:pStyle w:val="Heading9"/>
       <w:lvlText w:val="%1.%2.%3.%4.%5.%6.%7.%8.%9"/>
       <w:lvlJc w:val="left"/>
       <w:pPr>
@@ -18382,7 +18890,7 @@
     <w:lsdException w:name="Unresolved Mention" w:semiHidden="1" w:unhideWhenUsed="1"/>
     <w:lsdException w:name="Smart Link" w:semiHidden="1" w:unhideWhenUsed="1"/>
   </w:latentStyles>
-  <w:style w:type="paragraph" w:default="1" w:styleId="a">
+  <w:style w:type="paragraph" w:default="1" w:styleId="Normal">
     <w:name w:val="Normal"/>
     <w:qFormat/>
     <w:rsid w:val="007967E1"/>
@@ -18395,11 +18903,11 @@
       <w:sz w:val="24"/>
     </w:rPr>
   </w:style>
-  <w:style w:type="paragraph" w:styleId="1">
+  <w:style w:type="paragraph" w:styleId="Heading1">
     <w:name w:val="heading 1"/>
-    <w:basedOn w:val="a"/>
-    <w:next w:val="a"/>
-    <w:link w:val="10"/>
+    <w:basedOn w:val="Normal"/>
+    <w:next w:val="Normal"/>
+    <w:link w:val="Heading1Char"/>
     <w:uiPriority w:val="9"/>
     <w:qFormat/>
     <w:rsid w:val="00314741"/>
@@ -18420,11 +18928,11 @@
       <w:szCs w:val="40"/>
     </w:rPr>
   </w:style>
-  <w:style w:type="paragraph" w:styleId="2">
+  <w:style w:type="paragraph" w:styleId="Heading2">
     <w:name w:val="heading 2"/>
-    <w:basedOn w:val="a"/>
-    <w:next w:val="a"/>
-    <w:link w:val="20"/>
+    <w:basedOn w:val="Normal"/>
+    <w:next w:val="Normal"/>
+    <w:link w:val="Heading2Char"/>
     <w:qFormat/>
     <w:rsid w:val="00314741"/>
     <w:pPr>
@@ -18449,11 +18957,11 @@
       <w:szCs w:val="28"/>
     </w:rPr>
   </w:style>
-  <w:style w:type="paragraph" w:styleId="3">
+  <w:style w:type="paragraph" w:styleId="Heading3">
     <w:name w:val="heading 3"/>
-    <w:basedOn w:val="1"/>
-    <w:next w:val="a"/>
-    <w:link w:val="30"/>
+    <w:basedOn w:val="Heading1"/>
+    <w:next w:val="Normal"/>
+    <w:link w:val="Heading3Char"/>
     <w:uiPriority w:val="9"/>
     <w:unhideWhenUsed/>
     <w:qFormat/>
@@ -18471,11 +18979,11 @@
       <w:szCs w:val="24"/>
     </w:rPr>
   </w:style>
-  <w:style w:type="paragraph" w:styleId="4">
+  <w:style w:type="paragraph" w:styleId="Heading4">
     <w:name w:val="heading 4"/>
-    <w:basedOn w:val="a"/>
-    <w:next w:val="a"/>
-    <w:link w:val="40"/>
+    <w:basedOn w:val="Normal"/>
+    <w:next w:val="Normal"/>
+    <w:link w:val="Heading4Char"/>
     <w:uiPriority w:val="9"/>
     <w:semiHidden/>
     <w:unhideWhenUsed/>
@@ -18498,11 +19006,11 @@
       <w:color w:val="2E74B5" w:themeColor="accent1" w:themeShade="BF"/>
     </w:rPr>
   </w:style>
-  <w:style w:type="paragraph" w:styleId="5">
+  <w:style w:type="paragraph" w:styleId="Heading5">
     <w:name w:val="heading 5"/>
-    <w:basedOn w:val="a"/>
-    <w:next w:val="a"/>
-    <w:link w:val="50"/>
+    <w:basedOn w:val="Normal"/>
+    <w:next w:val="Normal"/>
+    <w:link w:val="Heading5Char"/>
     <w:uiPriority w:val="9"/>
     <w:semiHidden/>
     <w:unhideWhenUsed/>
@@ -18523,11 +19031,11 @@
       <w:color w:val="2E74B5" w:themeColor="accent1" w:themeShade="BF"/>
     </w:rPr>
   </w:style>
-  <w:style w:type="paragraph" w:styleId="6">
+  <w:style w:type="paragraph" w:styleId="Heading6">
     <w:name w:val="heading 6"/>
-    <w:basedOn w:val="a"/>
-    <w:next w:val="a"/>
-    <w:link w:val="60"/>
+    <w:basedOn w:val="Normal"/>
+    <w:next w:val="Normal"/>
+    <w:link w:val="Heading6Char"/>
     <w:uiPriority w:val="9"/>
     <w:semiHidden/>
     <w:unhideWhenUsed/>
@@ -18548,11 +19056,11 @@
       <w:color w:val="1F4D78" w:themeColor="accent1" w:themeShade="7F"/>
     </w:rPr>
   </w:style>
-  <w:style w:type="paragraph" w:styleId="7">
+  <w:style w:type="paragraph" w:styleId="Heading7">
     <w:name w:val="heading 7"/>
-    <w:basedOn w:val="a"/>
-    <w:next w:val="a"/>
-    <w:link w:val="70"/>
+    <w:basedOn w:val="Normal"/>
+    <w:next w:val="Normal"/>
+    <w:link w:val="Heading7Char"/>
     <w:uiPriority w:val="9"/>
     <w:semiHidden/>
     <w:unhideWhenUsed/>
@@ -18575,11 +19083,11 @@
       <w:color w:val="1F4D78" w:themeColor="accent1" w:themeShade="7F"/>
     </w:rPr>
   </w:style>
-  <w:style w:type="paragraph" w:styleId="8">
+  <w:style w:type="paragraph" w:styleId="Heading8">
     <w:name w:val="heading 8"/>
-    <w:basedOn w:val="a"/>
-    <w:next w:val="a"/>
-    <w:link w:val="80"/>
+    <w:basedOn w:val="Normal"/>
+    <w:next w:val="Normal"/>
+    <w:link w:val="Heading8Char"/>
     <w:uiPriority w:val="9"/>
     <w:semiHidden/>
     <w:unhideWhenUsed/>
@@ -18602,11 +19110,11 @@
       <w:szCs w:val="21"/>
     </w:rPr>
   </w:style>
-  <w:style w:type="paragraph" w:styleId="9">
+  <w:style w:type="paragraph" w:styleId="Heading9">
     <w:name w:val="heading 9"/>
-    <w:basedOn w:val="a"/>
-    <w:next w:val="a"/>
-    <w:link w:val="90"/>
+    <w:basedOn w:val="Normal"/>
+    <w:next w:val="Normal"/>
+    <w:link w:val="Heading9Char"/>
     <w:uiPriority w:val="9"/>
     <w:semiHidden/>
     <w:unhideWhenUsed/>
@@ -18631,13 +19139,13 @@
       <w:szCs w:val="21"/>
     </w:rPr>
   </w:style>
-  <w:style w:type="character" w:default="1" w:styleId="a0">
+  <w:style w:type="character" w:default="1" w:styleId="DefaultParagraphFont">
     <w:name w:val="Default Paragraph Font"/>
     <w:uiPriority w:val="1"/>
     <w:semiHidden/>
     <w:unhideWhenUsed/>
   </w:style>
-  <w:style w:type="table" w:default="1" w:styleId="a1">
+  <w:style w:type="table" w:default="1" w:styleId="TableNormal">
     <w:name w:val="Normal Table"/>
     <w:uiPriority w:val="99"/>
     <w:semiHidden/>
@@ -18652,16 +19160,16 @@
       </w:tblCellMar>
     </w:tblPr>
   </w:style>
-  <w:style w:type="numbering" w:default="1" w:styleId="a2">
+  <w:style w:type="numbering" w:default="1" w:styleId="NoList">
     <w:name w:val="No List"/>
     <w:uiPriority w:val="99"/>
     <w:semiHidden/>
     <w:unhideWhenUsed/>
   </w:style>
-  <w:style w:type="character" w:customStyle="1" w:styleId="10">
-    <w:name w:val="כותרת 1 תו"/>
-    <w:basedOn w:val="a0"/>
-    <w:link w:val="1"/>
+  <w:style w:type="character" w:customStyle="1" w:styleId="Heading1Char">
+    <w:name w:val="Heading 1 Char"/>
+    <w:basedOn w:val="DefaultParagraphFont"/>
+    <w:link w:val="Heading1"/>
     <w:uiPriority w:val="9"/>
     <w:rsid w:val="00314741"/>
     <w:rPr>
@@ -18673,10 +19181,10 @@
       <w:szCs w:val="40"/>
     </w:rPr>
   </w:style>
-  <w:style w:type="character" w:customStyle="1" w:styleId="20">
-    <w:name w:val="כותרת 2 תו"/>
-    <w:basedOn w:val="a0"/>
-    <w:link w:val="2"/>
+  <w:style w:type="character" w:customStyle="1" w:styleId="Heading2Char">
+    <w:name w:val="Heading 2 Char"/>
+    <w:basedOn w:val="DefaultParagraphFont"/>
+    <w:link w:val="Heading2"/>
     <w:rsid w:val="00314741"/>
     <w:rPr>
       <w:rFonts w:ascii="David" w:eastAsia="Times New Roman" w:hAnsi="David" w:cs="David"/>
@@ -18687,10 +19195,10 @@
       <w:szCs w:val="28"/>
     </w:rPr>
   </w:style>
-  <w:style w:type="paragraph" w:styleId="a3">
+  <w:style w:type="paragraph" w:styleId="Header">
     <w:name w:val="header"/>
-    <w:basedOn w:val="a"/>
-    <w:link w:val="a4"/>
+    <w:basedOn w:val="Normal"/>
+    <w:link w:val="HeaderChar"/>
     <w:uiPriority w:val="99"/>
     <w:unhideWhenUsed/>
     <w:rsid w:val="001E6209"/>
@@ -18702,17 +19210,17 @@
       <w:spacing w:line="240" w:lineRule="auto"/>
     </w:pPr>
   </w:style>
-  <w:style w:type="character" w:customStyle="1" w:styleId="a4">
-    <w:name w:val="כותרת עליונה תו"/>
-    <w:basedOn w:val="a0"/>
-    <w:link w:val="a3"/>
+  <w:style w:type="character" w:customStyle="1" w:styleId="HeaderChar">
+    <w:name w:val="Header Char"/>
+    <w:basedOn w:val="DefaultParagraphFont"/>
+    <w:link w:val="Header"/>
     <w:uiPriority w:val="99"/>
     <w:rsid w:val="001E6209"/>
   </w:style>
-  <w:style w:type="paragraph" w:styleId="a5">
+  <w:style w:type="paragraph" w:styleId="Footer">
     <w:name w:val="footer"/>
-    <w:basedOn w:val="a"/>
-    <w:link w:val="a6"/>
+    <w:basedOn w:val="Normal"/>
+    <w:link w:val="FooterChar"/>
     <w:uiPriority w:val="99"/>
     <w:unhideWhenUsed/>
     <w:rsid w:val="001E6209"/>
@@ -18724,16 +19232,16 @@
       <w:spacing w:line="240" w:lineRule="auto"/>
     </w:pPr>
   </w:style>
-  <w:style w:type="character" w:customStyle="1" w:styleId="a6">
-    <w:name w:val="כותרת תחתונה תו"/>
-    <w:basedOn w:val="a0"/>
-    <w:link w:val="a5"/>
+  <w:style w:type="character" w:customStyle="1" w:styleId="FooterChar">
+    <w:name w:val="Footer Char"/>
+    <w:basedOn w:val="DefaultParagraphFont"/>
+    <w:link w:val="Footer"/>
     <w:uiPriority w:val="99"/>
     <w:rsid w:val="001E6209"/>
   </w:style>
-  <w:style w:type="character" w:styleId="a7">
+  <w:style w:type="character" w:styleId="PlaceholderText">
     <w:name w:val="Placeholder Text"/>
-    <w:basedOn w:val="a0"/>
+    <w:basedOn w:val="DefaultParagraphFont"/>
     <w:uiPriority w:val="99"/>
     <w:semiHidden/>
     <w:rsid w:val="00B233F2"/>
@@ -18741,9 +19249,9 @@
       <w:color w:val="808080"/>
     </w:rPr>
   </w:style>
-  <w:style w:type="table" w:styleId="a8">
+  <w:style w:type="table" w:styleId="TableGrid">
     <w:name w:val="Table Grid"/>
-    <w:basedOn w:val="a1"/>
+    <w:basedOn w:val="TableNormal"/>
     <w:uiPriority w:val="39"/>
     <w:rsid w:val="005C0B1F"/>
     <w:pPr>
@@ -18760,9 +19268,9 @@
       </w:tblBorders>
     </w:tblPr>
   </w:style>
-  <w:style w:type="paragraph" w:styleId="a9">
+  <w:style w:type="paragraph" w:styleId="ListParagraph">
     <w:name w:val="List Paragraph"/>
-    <w:basedOn w:val="a"/>
+    <w:basedOn w:val="Normal"/>
     <w:uiPriority w:val="34"/>
     <w:qFormat/>
     <w:rsid w:val="005C0B1F"/>
@@ -18771,10 +19279,10 @@
       <w:contextualSpacing/>
     </w:pPr>
   </w:style>
-  <w:style w:type="paragraph" w:styleId="aa">
+  <w:style w:type="paragraph" w:styleId="BalloonText">
     <w:name w:val="Balloon Text"/>
-    <w:basedOn w:val="a"/>
-    <w:link w:val="ab"/>
+    <w:basedOn w:val="Normal"/>
+    <w:link w:val="BalloonTextChar"/>
     <w:uiPriority w:val="99"/>
     <w:semiHidden/>
     <w:unhideWhenUsed/>
@@ -18788,10 +19296,10 @@
       <w:szCs w:val="18"/>
     </w:rPr>
   </w:style>
-  <w:style w:type="character" w:customStyle="1" w:styleId="ab">
-    <w:name w:val="טקסט בלונים תו"/>
-    <w:basedOn w:val="a0"/>
-    <w:link w:val="aa"/>
+  <w:style w:type="character" w:customStyle="1" w:styleId="BalloonTextChar">
+    <w:name w:val="Balloon Text Char"/>
+    <w:basedOn w:val="DefaultParagraphFont"/>
+    <w:link w:val="BalloonText"/>
     <w:uiPriority w:val="99"/>
     <w:semiHidden/>
     <w:rsid w:val="00AA793D"/>
@@ -18801,10 +19309,10 @@
       <w:szCs w:val="18"/>
     </w:rPr>
   </w:style>
-  <w:style w:type="paragraph" w:styleId="ac">
+  <w:style w:type="paragraph" w:styleId="TOCHeading">
     <w:name w:val="TOC Heading"/>
-    <w:basedOn w:val="1"/>
-    <w:next w:val="a"/>
+    <w:basedOn w:val="Heading1"/>
+    <w:next w:val="Normal"/>
     <w:uiPriority w:val="39"/>
     <w:unhideWhenUsed/>
     <w:qFormat/>
@@ -18830,8 +19338,8 @@
   </w:style>
   <w:style w:type="paragraph" w:styleId="TOC2">
     <w:name w:val="toc 2"/>
-    <w:basedOn w:val="a"/>
-    <w:next w:val="a"/>
+    <w:basedOn w:val="Normal"/>
+    <w:next w:val="Normal"/>
     <w:autoRedefine/>
     <w:uiPriority w:val="39"/>
     <w:unhideWhenUsed/>
@@ -18848,8 +19356,8 @@
   </w:style>
   <w:style w:type="paragraph" w:styleId="TOC1">
     <w:name w:val="toc 1"/>
-    <w:basedOn w:val="a"/>
-    <w:next w:val="a"/>
+    <w:basedOn w:val="Normal"/>
+    <w:next w:val="Normal"/>
     <w:autoRedefine/>
     <w:uiPriority w:val="39"/>
     <w:unhideWhenUsed/>
@@ -18866,7 +19374,7 @@
   </w:style>
   <w:style w:type="character" w:styleId="Hyperlink">
     <w:name w:val="Hyperlink"/>
-    <w:basedOn w:val="a0"/>
+    <w:basedOn w:val="DefaultParagraphFont"/>
     <w:uiPriority w:val="99"/>
     <w:unhideWhenUsed/>
     <w:rsid w:val="008E4A40"/>
@@ -18875,10 +19383,10 @@
       <w:u w:val="single"/>
     </w:rPr>
   </w:style>
-  <w:style w:type="paragraph" w:styleId="ad">
+  <w:style w:type="paragraph" w:styleId="Caption">
     <w:name w:val="caption"/>
-    <w:basedOn w:val="a"/>
-    <w:next w:val="a"/>
+    <w:basedOn w:val="Normal"/>
+    <w:next w:val="Normal"/>
     <w:uiPriority w:val="35"/>
     <w:unhideWhenUsed/>
     <w:qFormat/>
@@ -18892,25 +19400,25 @@
       <w:szCs w:val="20"/>
     </w:rPr>
   </w:style>
-  <w:style w:type="paragraph" w:styleId="ae">
+  <w:style w:type="paragraph" w:styleId="Bibliography">
     <w:name w:val="Bibliography"/>
-    <w:basedOn w:val="a"/>
-    <w:next w:val="a"/>
+    <w:basedOn w:val="Normal"/>
+    <w:next w:val="Normal"/>
     <w:uiPriority w:val="37"/>
     <w:unhideWhenUsed/>
     <w:rsid w:val="006571E8"/>
   </w:style>
-  <w:style w:type="paragraph" w:styleId="af">
+  <w:style w:type="paragraph" w:styleId="TableofFigures">
     <w:name w:val="table of figures"/>
-    <w:basedOn w:val="a"/>
-    <w:next w:val="a"/>
+    <w:basedOn w:val="Normal"/>
+    <w:next w:val="Normal"/>
     <w:uiPriority w:val="99"/>
     <w:unhideWhenUsed/>
     <w:rsid w:val="00357257"/>
   </w:style>
-  <w:style w:type="character" w:styleId="af0">
+  <w:style w:type="character" w:styleId="UnresolvedMention">
     <w:name w:val="Unresolved Mention"/>
-    <w:basedOn w:val="a0"/>
+    <w:basedOn w:val="DefaultParagraphFont"/>
     <w:uiPriority w:val="99"/>
     <w:semiHidden/>
     <w:unhideWhenUsed/>
@@ -18922,7 +19430,7 @@
   </w:style>
   <w:style w:type="character" w:styleId="FollowedHyperlink">
     <w:name w:val="FollowedHyperlink"/>
-    <w:basedOn w:val="a0"/>
+    <w:basedOn w:val="DefaultParagraphFont"/>
     <w:uiPriority w:val="99"/>
     <w:semiHidden/>
     <w:unhideWhenUsed/>
@@ -18932,10 +19440,10 @@
       <w:u w:val="single"/>
     </w:rPr>
   </w:style>
-  <w:style w:type="character" w:customStyle="1" w:styleId="30">
-    <w:name w:val="כותרת 3 תו"/>
-    <w:basedOn w:val="a0"/>
-    <w:link w:val="3"/>
+  <w:style w:type="character" w:customStyle="1" w:styleId="Heading3Char">
+    <w:name w:val="Heading 3 Char"/>
+    <w:basedOn w:val="DefaultParagraphFont"/>
+    <w:link w:val="Heading3"/>
     <w:uiPriority w:val="9"/>
     <w:rsid w:val="0014305E"/>
     <w:rPr>
@@ -18949,8 +19457,8 @@
   </w:style>
   <w:style w:type="paragraph" w:styleId="TOC3">
     <w:name w:val="toc 3"/>
-    <w:basedOn w:val="a"/>
-    <w:next w:val="a"/>
+    <w:basedOn w:val="Normal"/>
+    <w:next w:val="Normal"/>
     <w:autoRedefine/>
     <w:uiPriority w:val="39"/>
     <w:unhideWhenUsed/>
@@ -18960,10 +19468,10 @@
       <w:ind w:left="480"/>
     </w:pPr>
   </w:style>
-  <w:style w:type="character" w:customStyle="1" w:styleId="40">
-    <w:name w:val="כותרת 4 תו"/>
-    <w:basedOn w:val="a0"/>
-    <w:link w:val="4"/>
+  <w:style w:type="character" w:customStyle="1" w:styleId="Heading4Char">
+    <w:name w:val="Heading 4 Char"/>
+    <w:basedOn w:val="DefaultParagraphFont"/>
+    <w:link w:val="Heading4"/>
     <w:uiPriority w:val="9"/>
     <w:semiHidden/>
     <w:rsid w:val="00314741"/>
@@ -18975,10 +19483,10 @@
       <w:sz w:val="24"/>
     </w:rPr>
   </w:style>
-  <w:style w:type="character" w:customStyle="1" w:styleId="50">
-    <w:name w:val="כותרת 5 תו"/>
-    <w:basedOn w:val="a0"/>
-    <w:link w:val="5"/>
+  <w:style w:type="character" w:customStyle="1" w:styleId="Heading5Char">
+    <w:name w:val="Heading 5 Char"/>
+    <w:basedOn w:val="DefaultParagraphFont"/>
+    <w:link w:val="Heading5"/>
     <w:uiPriority w:val="9"/>
     <w:semiHidden/>
     <w:rsid w:val="00314741"/>
@@ -18988,10 +19496,10 @@
       <w:sz w:val="24"/>
     </w:rPr>
   </w:style>
-  <w:style w:type="character" w:customStyle="1" w:styleId="60">
-    <w:name w:val="כותרת 6 תו"/>
-    <w:basedOn w:val="a0"/>
-    <w:link w:val="6"/>
+  <w:style w:type="character" w:customStyle="1" w:styleId="Heading6Char">
+    <w:name w:val="Heading 6 Char"/>
+    <w:basedOn w:val="DefaultParagraphFont"/>
+    <w:link w:val="Heading6"/>
     <w:uiPriority w:val="9"/>
     <w:semiHidden/>
     <w:rsid w:val="00314741"/>
@@ -19001,10 +19509,10 @@
       <w:sz w:val="24"/>
     </w:rPr>
   </w:style>
-  <w:style w:type="character" w:customStyle="1" w:styleId="70">
-    <w:name w:val="כותרת 7 תו"/>
-    <w:basedOn w:val="a0"/>
-    <w:link w:val="7"/>
+  <w:style w:type="character" w:customStyle="1" w:styleId="Heading7Char">
+    <w:name w:val="Heading 7 Char"/>
+    <w:basedOn w:val="DefaultParagraphFont"/>
+    <w:link w:val="Heading7"/>
     <w:uiPriority w:val="9"/>
     <w:semiHidden/>
     <w:rsid w:val="00314741"/>
@@ -19016,10 +19524,10 @@
       <w:sz w:val="24"/>
     </w:rPr>
   </w:style>
-  <w:style w:type="character" w:customStyle="1" w:styleId="80">
-    <w:name w:val="כותרת 8 תו"/>
-    <w:basedOn w:val="a0"/>
-    <w:link w:val="8"/>
+  <w:style w:type="character" w:customStyle="1" w:styleId="Heading8Char">
+    <w:name w:val="Heading 8 Char"/>
+    <w:basedOn w:val="DefaultParagraphFont"/>
+    <w:link w:val="Heading8"/>
     <w:uiPriority w:val="9"/>
     <w:semiHidden/>
     <w:rsid w:val="00314741"/>
@@ -19030,10 +19538,10 @@
       <w:szCs w:val="21"/>
     </w:rPr>
   </w:style>
-  <w:style w:type="character" w:customStyle="1" w:styleId="90">
-    <w:name w:val="כותרת 9 תו"/>
-    <w:basedOn w:val="a0"/>
-    <w:link w:val="9"/>
+  <w:style w:type="character" w:customStyle="1" w:styleId="Heading9Char">
+    <w:name w:val="Heading 9 Char"/>
+    <w:basedOn w:val="DefaultParagraphFont"/>
+    <w:link w:val="Heading9"/>
     <w:uiPriority w:val="9"/>
     <w:semiHidden/>
     <w:rsid w:val="00314741"/>

</xml_diff>